<commit_message>
Choix du plan - Status report
</commit_message>
<xml_diff>
--- a/Status Report - Project 6.1 - Maxime BARRET.docx
+++ b/Status Report - Project 6.1 - Maxime BARRET.docx
@@ -16,7 +16,7 @@
       </w:tblGrid>
       <w:tr>
         <w:trPr>
-          <w:trHeight w:val="7220"/>
+          <w:trHeight w:val="6794"/>
         </w:trPr>
         <w:tc>
           <w:tcPr>
@@ -32,9 +32,25 @@
                 <w:noProof/>
               </w:rPr>
               <w:drawing>
-                <wp:inline distT="0" distB="0" distL="0" distR="0" wp14:anchorId="641EDDB2" wp14:editId="0F2BD1FB">
-                  <wp:extent cx="6502400" cy="4502150"/>
-                  <wp:effectExtent l="0" t="0" r="0" b="6350"/>
+                <wp:anchor distT="0" distB="0" distL="114300" distR="114300" simplePos="0" relativeHeight="251658240" behindDoc="0" locked="0" layoutInCell="1" allowOverlap="1" wp14:anchorId="641EDDB2" wp14:editId="7835FC43">
+                  <wp:simplePos x="0" y="0"/>
+                  <wp:positionH relativeFrom="column">
+                    <wp:posOffset>-53975</wp:posOffset>
+                  </wp:positionH>
+                  <wp:positionV relativeFrom="paragraph">
+                    <wp:posOffset>227882</wp:posOffset>
+                  </wp:positionV>
+                  <wp:extent cx="6611169" cy="4577460"/>
+                  <wp:effectExtent l="0" t="0" r="0" b="0"/>
+                  <wp:wrapThrough wrapText="bothSides">
+                    <wp:wrapPolygon edited="0">
+                      <wp:start x="0" y="0"/>
+                      <wp:lineTo x="0" y="21486"/>
+                      <wp:lineTo x="21536" y="21486"/>
+                      <wp:lineTo x="21536" y="0"/>
+                      <wp:lineTo x="0" y="0"/>
+                    </wp:wrapPolygon>
+                  </wp:wrapThrough>
                   <wp:docPr id="1" name="Image 1" descr="Une image contenant intérieur, bleu, chaise, table&#10;&#10;Description générée automatiquement"/>
                   <wp:cNvGraphicFramePr>
                     <a:graphicFrameLocks xmlns:a="http://schemas.openxmlformats.org/drawingml/2006/main" noChangeAspect="1"/>
@@ -61,7 +77,7 @@
                         <pic:spPr>
                           <a:xfrm>
                             <a:off x="0" y="0"/>
-                            <a:ext cx="6502400" cy="4502150"/>
+                            <a:ext cx="6611169" cy="4577460"/>
                           </a:xfrm>
                           <a:prstGeom prst="rect">
                             <a:avLst/>
@@ -70,7 +86,13 @@
                       </pic:pic>
                     </a:graphicData>
                   </a:graphic>
-                </wp:inline>
+                  <wp14:sizeRelH relativeFrom="margin">
+                    <wp14:pctWidth>0</wp14:pctWidth>
+                  </wp14:sizeRelH>
+                  <wp14:sizeRelV relativeFrom="margin">
+                    <wp14:pctHeight>0</wp14:pctHeight>
+                  </wp14:sizeRelV>
+                </wp:anchor>
               </w:drawing>
             </w:r>
           </w:p>
@@ -345,6 +367,9 @@
     <w:p>
       <w:pPr>
         <w:pStyle w:val="Titre1"/>
+        <w:rPr>
+          <w:lang w:val="en-US"/>
+        </w:rPr>
       </w:pPr>
       <w:r>
         <w:rPr>
@@ -352,11 +377,1001 @@
         </w:rPr>
         <w:br w:type="page"/>
       </w:r>
+    </w:p>
+    <w:sdt>
+      <w:sdtPr>
+        <w:id w:val="-827675448"/>
+        <w:docPartObj>
+          <w:docPartGallery w:val="Table of Contents"/>
+          <w:docPartUnique/>
+        </w:docPartObj>
+      </w:sdtPr>
+      <w:sdtEndPr>
+        <w:rPr>
+          <w:rFonts w:asciiTheme="minorHAnsi" w:eastAsiaTheme="minorHAnsi" w:hAnsiTheme="minorHAnsi" w:cstheme="minorBidi"/>
+          <w:color w:val="auto"/>
+          <w:sz w:val="22"/>
+          <w:szCs w:val="22"/>
+        </w:rPr>
+      </w:sdtEndPr>
+      <w:sdtContent>
+        <w:p>
+          <w:pPr>
+            <w:pStyle w:val="En-ttedetabledesmatires"/>
+          </w:pPr>
+          <w:r>
+            <w:t>Table des matières</w:t>
+          </w:r>
+        </w:p>
+        <w:p>
+          <w:pPr>
+            <w:pStyle w:val="TM1"/>
+            <w:tabs>
+              <w:tab w:val="right" w:leader="dot" w:pos="9772"/>
+            </w:tabs>
+            <w:rPr>
+              <w:rFonts w:eastAsiaTheme="minorEastAsia"/>
+              <w:noProof/>
+              <w:lang w:eastAsia="fr-FR"/>
+            </w:rPr>
+          </w:pPr>
+          <w:r>
+            <w:fldChar w:fldCharType="begin"/>
+          </w:r>
+          <w:r>
+            <w:instrText xml:space="preserve"> TOC \o "1-3" \h \z \u </w:instrText>
+          </w:r>
+          <w:r>
+            <w:fldChar w:fldCharType="separate"/>
+          </w:r>
+          <w:hyperlink w:anchor="_Toc56352344" w:history="1">
+            <w:r>
+              <w:rPr>
+                <w:rStyle w:val="Lienhypertexte"/>
+                <w:noProof/>
+              </w:rPr>
+              <w:t>Introduction</w:t>
+            </w:r>
+            <w:r>
+              <w:rPr>
+                <w:noProof/>
+                <w:webHidden/>
+              </w:rPr>
+              <w:tab/>
+            </w:r>
+            <w:r>
+              <w:rPr>
+                <w:noProof/>
+                <w:webHidden/>
+              </w:rPr>
+              <w:fldChar w:fldCharType="begin"/>
+            </w:r>
+            <w:r>
+              <w:rPr>
+                <w:noProof/>
+                <w:webHidden/>
+              </w:rPr>
+              <w:instrText xml:space="preserve"> PAGEREF _Toc56352344 \h </w:instrText>
+            </w:r>
+            <w:r>
+              <w:rPr>
+                <w:noProof/>
+                <w:webHidden/>
+              </w:rPr>
+            </w:r>
+            <w:r>
+              <w:rPr>
+                <w:noProof/>
+                <w:webHidden/>
+              </w:rPr>
+              <w:fldChar w:fldCharType="separate"/>
+            </w:r>
+            <w:r>
+              <w:rPr>
+                <w:noProof/>
+                <w:webHidden/>
+              </w:rPr>
+              <w:t>2</w:t>
+            </w:r>
+            <w:r>
+              <w:rPr>
+                <w:noProof/>
+                <w:webHidden/>
+              </w:rPr>
+              <w:fldChar w:fldCharType="end"/>
+            </w:r>
+          </w:hyperlink>
+        </w:p>
+        <w:p>
+          <w:pPr>
+            <w:pStyle w:val="TM1"/>
+            <w:tabs>
+              <w:tab w:val="left" w:pos="440"/>
+              <w:tab w:val="right" w:leader="dot" w:pos="9772"/>
+            </w:tabs>
+            <w:rPr>
+              <w:rFonts w:eastAsiaTheme="minorEastAsia"/>
+              <w:noProof/>
+              <w:lang w:eastAsia="fr-FR"/>
+            </w:rPr>
+          </w:pPr>
+          <w:hyperlink w:anchor="_Toc56352345" w:history="1">
+            <w:r>
+              <w:rPr>
+                <w:rStyle w:val="Lienhypertexte"/>
+                <w:noProof/>
+              </w:rPr>
+              <w:t>I-</w:t>
+            </w:r>
+            <w:r>
+              <w:rPr>
+                <w:rFonts w:eastAsiaTheme="minorEastAsia"/>
+                <w:noProof/>
+                <w:lang w:eastAsia="fr-FR"/>
+              </w:rPr>
+              <w:tab/>
+            </w:r>
+            <w:r>
+              <w:rPr>
+                <w:rStyle w:val="Lienhypertexte"/>
+                <w:noProof/>
+              </w:rPr>
+              <w:t>Required notions</w:t>
+            </w:r>
+            <w:r>
+              <w:rPr>
+                <w:noProof/>
+                <w:webHidden/>
+              </w:rPr>
+              <w:tab/>
+            </w:r>
+            <w:r>
+              <w:rPr>
+                <w:noProof/>
+                <w:webHidden/>
+              </w:rPr>
+              <w:fldChar w:fldCharType="begin"/>
+            </w:r>
+            <w:r>
+              <w:rPr>
+                <w:noProof/>
+                <w:webHidden/>
+              </w:rPr>
+              <w:instrText xml:space="preserve"> PAGEREF _Toc56352345 \h </w:instrText>
+            </w:r>
+            <w:r>
+              <w:rPr>
+                <w:noProof/>
+                <w:webHidden/>
+              </w:rPr>
+            </w:r>
+            <w:r>
+              <w:rPr>
+                <w:noProof/>
+                <w:webHidden/>
+              </w:rPr>
+              <w:fldChar w:fldCharType="separate"/>
+            </w:r>
+            <w:r>
+              <w:rPr>
+                <w:noProof/>
+                <w:webHidden/>
+              </w:rPr>
+              <w:t>2</w:t>
+            </w:r>
+            <w:r>
+              <w:rPr>
+                <w:noProof/>
+                <w:webHidden/>
+              </w:rPr>
+              <w:fldChar w:fldCharType="end"/>
+            </w:r>
+          </w:hyperlink>
+        </w:p>
+        <w:p>
+          <w:pPr>
+            <w:pStyle w:val="TM2"/>
+            <w:tabs>
+              <w:tab w:val="left" w:pos="660"/>
+              <w:tab w:val="right" w:leader="dot" w:pos="9772"/>
+            </w:tabs>
+            <w:rPr>
+              <w:rFonts w:eastAsiaTheme="minorEastAsia"/>
+              <w:noProof/>
+              <w:lang w:eastAsia="fr-FR"/>
+            </w:rPr>
+          </w:pPr>
+          <w:hyperlink w:anchor="_Toc56352346" w:history="1">
+            <w:r>
+              <w:rPr>
+                <w:rStyle w:val="Lienhypertexte"/>
+                <w:noProof/>
+              </w:rPr>
+              <w:t>1.</w:t>
+            </w:r>
+            <w:r>
+              <w:rPr>
+                <w:rFonts w:eastAsiaTheme="minorEastAsia"/>
+                <w:noProof/>
+                <w:lang w:eastAsia="fr-FR"/>
+              </w:rPr>
+              <w:tab/>
+            </w:r>
+            <w:r>
+              <w:rPr>
+                <w:rStyle w:val="Lienhypertexte"/>
+                <w:noProof/>
+              </w:rPr>
+              <w:t>RADAR</w:t>
+            </w:r>
+            <w:r>
+              <w:rPr>
+                <w:noProof/>
+                <w:webHidden/>
+              </w:rPr>
+              <w:tab/>
+            </w:r>
+            <w:r>
+              <w:rPr>
+                <w:noProof/>
+                <w:webHidden/>
+              </w:rPr>
+              <w:fldChar w:fldCharType="begin"/>
+            </w:r>
+            <w:r>
+              <w:rPr>
+                <w:noProof/>
+                <w:webHidden/>
+              </w:rPr>
+              <w:instrText xml:space="preserve"> PAGEREF _Toc56352346 \h </w:instrText>
+            </w:r>
+            <w:r>
+              <w:rPr>
+                <w:noProof/>
+                <w:webHidden/>
+              </w:rPr>
+            </w:r>
+            <w:r>
+              <w:rPr>
+                <w:noProof/>
+                <w:webHidden/>
+              </w:rPr>
+              <w:fldChar w:fldCharType="separate"/>
+            </w:r>
+            <w:r>
+              <w:rPr>
+                <w:noProof/>
+                <w:webHidden/>
+              </w:rPr>
+              <w:t>2</w:t>
+            </w:r>
+            <w:r>
+              <w:rPr>
+                <w:noProof/>
+                <w:webHidden/>
+              </w:rPr>
+              <w:fldChar w:fldCharType="end"/>
+            </w:r>
+          </w:hyperlink>
+        </w:p>
+        <w:p>
+          <w:pPr>
+            <w:pStyle w:val="TM2"/>
+            <w:tabs>
+              <w:tab w:val="left" w:pos="660"/>
+              <w:tab w:val="right" w:leader="dot" w:pos="9772"/>
+            </w:tabs>
+            <w:rPr>
+              <w:rFonts w:eastAsiaTheme="minorEastAsia"/>
+              <w:noProof/>
+              <w:lang w:eastAsia="fr-FR"/>
+            </w:rPr>
+          </w:pPr>
+          <w:hyperlink w:anchor="_Toc56352347" w:history="1">
+            <w:r>
+              <w:rPr>
+                <w:rStyle w:val="Lienhypertexte"/>
+                <w:noProof/>
+              </w:rPr>
+              <w:t>2.</w:t>
+            </w:r>
+            <w:r>
+              <w:rPr>
+                <w:rFonts w:eastAsiaTheme="minorEastAsia"/>
+                <w:noProof/>
+                <w:lang w:eastAsia="fr-FR"/>
+              </w:rPr>
+              <w:tab/>
+            </w:r>
+            <w:r>
+              <w:rPr>
+                <w:rStyle w:val="Lienhypertexte"/>
+                <w:noProof/>
+              </w:rPr>
+              <w:t>RCS</w:t>
+            </w:r>
+            <w:r>
+              <w:rPr>
+                <w:noProof/>
+                <w:webHidden/>
+              </w:rPr>
+              <w:tab/>
+            </w:r>
+            <w:r>
+              <w:rPr>
+                <w:noProof/>
+                <w:webHidden/>
+              </w:rPr>
+              <w:fldChar w:fldCharType="begin"/>
+            </w:r>
+            <w:r>
+              <w:rPr>
+                <w:noProof/>
+                <w:webHidden/>
+              </w:rPr>
+              <w:instrText xml:space="preserve"> PAGEREF _Toc56352347 \h </w:instrText>
+            </w:r>
+            <w:r>
+              <w:rPr>
+                <w:noProof/>
+                <w:webHidden/>
+              </w:rPr>
+            </w:r>
+            <w:r>
+              <w:rPr>
+                <w:noProof/>
+                <w:webHidden/>
+              </w:rPr>
+              <w:fldChar w:fldCharType="separate"/>
+            </w:r>
+            <w:r>
+              <w:rPr>
+                <w:noProof/>
+                <w:webHidden/>
+              </w:rPr>
+              <w:t>2</w:t>
+            </w:r>
+            <w:r>
+              <w:rPr>
+                <w:noProof/>
+                <w:webHidden/>
+              </w:rPr>
+              <w:fldChar w:fldCharType="end"/>
+            </w:r>
+          </w:hyperlink>
+        </w:p>
+        <w:p>
+          <w:pPr>
+            <w:pStyle w:val="TM2"/>
+            <w:tabs>
+              <w:tab w:val="left" w:pos="660"/>
+              <w:tab w:val="right" w:leader="dot" w:pos="9772"/>
+            </w:tabs>
+            <w:rPr>
+              <w:rFonts w:eastAsiaTheme="minorEastAsia"/>
+              <w:noProof/>
+              <w:lang w:eastAsia="fr-FR"/>
+            </w:rPr>
+          </w:pPr>
+          <w:hyperlink w:anchor="_Toc56352348" w:history="1">
+            <w:r>
+              <w:rPr>
+                <w:rStyle w:val="Lienhypertexte"/>
+                <w:noProof/>
+              </w:rPr>
+              <w:t>3.</w:t>
+            </w:r>
+            <w:r>
+              <w:rPr>
+                <w:rFonts w:eastAsiaTheme="minorEastAsia"/>
+                <w:noProof/>
+                <w:lang w:eastAsia="fr-FR"/>
+              </w:rPr>
+              <w:tab/>
+            </w:r>
+            <w:r>
+              <w:rPr>
+                <w:rStyle w:val="Lienhypertexte"/>
+                <w:noProof/>
+              </w:rPr>
+              <w:t>RCS Imaging</w:t>
+            </w:r>
+            <w:r>
+              <w:rPr>
+                <w:noProof/>
+                <w:webHidden/>
+              </w:rPr>
+              <w:tab/>
+            </w:r>
+            <w:r>
+              <w:rPr>
+                <w:noProof/>
+                <w:webHidden/>
+              </w:rPr>
+              <w:fldChar w:fldCharType="begin"/>
+            </w:r>
+            <w:r>
+              <w:rPr>
+                <w:noProof/>
+                <w:webHidden/>
+              </w:rPr>
+              <w:instrText xml:space="preserve"> PAGEREF _Toc56352348 \h </w:instrText>
+            </w:r>
+            <w:r>
+              <w:rPr>
+                <w:noProof/>
+                <w:webHidden/>
+              </w:rPr>
+            </w:r>
+            <w:r>
+              <w:rPr>
+                <w:noProof/>
+                <w:webHidden/>
+              </w:rPr>
+              <w:fldChar w:fldCharType="separate"/>
+            </w:r>
+            <w:r>
+              <w:rPr>
+                <w:noProof/>
+                <w:webHidden/>
+              </w:rPr>
+              <w:t>2</w:t>
+            </w:r>
+            <w:r>
+              <w:rPr>
+                <w:noProof/>
+                <w:webHidden/>
+              </w:rPr>
+              <w:fldChar w:fldCharType="end"/>
+            </w:r>
+          </w:hyperlink>
+        </w:p>
+        <w:p>
+          <w:pPr>
+            <w:pStyle w:val="TM2"/>
+            <w:tabs>
+              <w:tab w:val="left" w:pos="660"/>
+              <w:tab w:val="right" w:leader="dot" w:pos="9772"/>
+            </w:tabs>
+            <w:rPr>
+              <w:rFonts w:eastAsiaTheme="minorEastAsia"/>
+              <w:noProof/>
+              <w:lang w:eastAsia="fr-FR"/>
+            </w:rPr>
+          </w:pPr>
+          <w:hyperlink w:anchor="_Toc56352349" w:history="1">
+            <w:r>
+              <w:rPr>
+                <w:rStyle w:val="Lienhypertexte"/>
+                <w:noProof/>
+              </w:rPr>
+              <w:t>4.</w:t>
+            </w:r>
+            <w:r>
+              <w:rPr>
+                <w:rFonts w:eastAsiaTheme="minorEastAsia"/>
+                <w:noProof/>
+                <w:lang w:eastAsia="fr-FR"/>
+              </w:rPr>
+              <w:tab/>
+            </w:r>
+            <w:r>
+              <w:rPr>
+                <w:rStyle w:val="Lienhypertexte"/>
+                <w:noProof/>
+              </w:rPr>
+              <w:t>Spartsity</w:t>
+            </w:r>
+            <w:r>
+              <w:rPr>
+                <w:noProof/>
+                <w:webHidden/>
+              </w:rPr>
+              <w:tab/>
+            </w:r>
+            <w:r>
+              <w:rPr>
+                <w:noProof/>
+                <w:webHidden/>
+              </w:rPr>
+              <w:fldChar w:fldCharType="begin"/>
+            </w:r>
+            <w:r>
+              <w:rPr>
+                <w:noProof/>
+                <w:webHidden/>
+              </w:rPr>
+              <w:instrText xml:space="preserve"> PAGEREF _Toc56352349 \h </w:instrText>
+            </w:r>
+            <w:r>
+              <w:rPr>
+                <w:noProof/>
+                <w:webHidden/>
+              </w:rPr>
+            </w:r>
+            <w:r>
+              <w:rPr>
+                <w:noProof/>
+                <w:webHidden/>
+              </w:rPr>
+              <w:fldChar w:fldCharType="separate"/>
+            </w:r>
+            <w:r>
+              <w:rPr>
+                <w:noProof/>
+                <w:webHidden/>
+              </w:rPr>
+              <w:t>2</w:t>
+            </w:r>
+            <w:r>
+              <w:rPr>
+                <w:noProof/>
+                <w:webHidden/>
+              </w:rPr>
+              <w:fldChar w:fldCharType="end"/>
+            </w:r>
+          </w:hyperlink>
+        </w:p>
+        <w:p>
+          <w:pPr>
+            <w:pStyle w:val="TM1"/>
+            <w:tabs>
+              <w:tab w:val="left" w:pos="440"/>
+              <w:tab w:val="right" w:leader="dot" w:pos="9772"/>
+            </w:tabs>
+            <w:rPr>
+              <w:rFonts w:eastAsiaTheme="minorEastAsia"/>
+              <w:noProof/>
+              <w:lang w:eastAsia="fr-FR"/>
+            </w:rPr>
+          </w:pPr>
+          <w:hyperlink w:anchor="_Toc56352350" w:history="1">
+            <w:r>
+              <w:rPr>
+                <w:rStyle w:val="Lienhypertexte"/>
+                <w:noProof/>
+              </w:rPr>
+              <w:t>II-</w:t>
+            </w:r>
+            <w:r>
+              <w:rPr>
+                <w:rFonts w:eastAsiaTheme="minorEastAsia"/>
+                <w:noProof/>
+                <w:lang w:eastAsia="fr-FR"/>
+              </w:rPr>
+              <w:tab/>
+            </w:r>
+            <w:r>
+              <w:rPr>
+                <w:rStyle w:val="Lienhypertexte"/>
+                <w:noProof/>
+              </w:rPr>
+              <w:t>Measurements acquisition</w:t>
+            </w:r>
+            <w:r>
+              <w:rPr>
+                <w:noProof/>
+                <w:webHidden/>
+              </w:rPr>
+              <w:tab/>
+            </w:r>
+            <w:r>
+              <w:rPr>
+                <w:noProof/>
+                <w:webHidden/>
+              </w:rPr>
+              <w:fldChar w:fldCharType="begin"/>
+            </w:r>
+            <w:r>
+              <w:rPr>
+                <w:noProof/>
+                <w:webHidden/>
+              </w:rPr>
+              <w:instrText xml:space="preserve"> PAGEREF _Toc56352350 \h </w:instrText>
+            </w:r>
+            <w:r>
+              <w:rPr>
+                <w:noProof/>
+                <w:webHidden/>
+              </w:rPr>
+            </w:r>
+            <w:r>
+              <w:rPr>
+                <w:noProof/>
+                <w:webHidden/>
+              </w:rPr>
+              <w:fldChar w:fldCharType="separate"/>
+            </w:r>
+            <w:r>
+              <w:rPr>
+                <w:noProof/>
+                <w:webHidden/>
+              </w:rPr>
+              <w:t>2</w:t>
+            </w:r>
+            <w:r>
+              <w:rPr>
+                <w:noProof/>
+                <w:webHidden/>
+              </w:rPr>
+              <w:fldChar w:fldCharType="end"/>
+            </w:r>
+          </w:hyperlink>
+        </w:p>
+        <w:p>
+          <w:pPr>
+            <w:pStyle w:val="TM2"/>
+            <w:tabs>
+              <w:tab w:val="left" w:pos="660"/>
+              <w:tab w:val="right" w:leader="dot" w:pos="9772"/>
+            </w:tabs>
+            <w:rPr>
+              <w:rFonts w:eastAsiaTheme="minorEastAsia"/>
+              <w:noProof/>
+              <w:lang w:eastAsia="fr-FR"/>
+            </w:rPr>
+          </w:pPr>
+          <w:hyperlink w:anchor="_Toc56352351" w:history="1">
+            <w:r>
+              <w:rPr>
+                <w:rStyle w:val="Lienhypertexte"/>
+                <w:noProof/>
+              </w:rPr>
+              <w:t>1.</w:t>
+            </w:r>
+            <w:r>
+              <w:rPr>
+                <w:rFonts w:eastAsiaTheme="minorEastAsia"/>
+                <w:noProof/>
+                <w:lang w:eastAsia="fr-FR"/>
+              </w:rPr>
+              <w:tab/>
+            </w:r>
+            <w:r>
+              <w:rPr>
+                <w:rStyle w:val="Lienhypertexte"/>
+                <w:noProof/>
+              </w:rPr>
+              <w:t>Anechoic chamber</w:t>
+            </w:r>
+            <w:r>
+              <w:rPr>
+                <w:noProof/>
+                <w:webHidden/>
+              </w:rPr>
+              <w:tab/>
+            </w:r>
+            <w:r>
+              <w:rPr>
+                <w:noProof/>
+                <w:webHidden/>
+              </w:rPr>
+              <w:fldChar w:fldCharType="begin"/>
+            </w:r>
+            <w:r>
+              <w:rPr>
+                <w:noProof/>
+                <w:webHidden/>
+              </w:rPr>
+              <w:instrText xml:space="preserve"> PAGEREF _Toc56352351 \h </w:instrText>
+            </w:r>
+            <w:r>
+              <w:rPr>
+                <w:noProof/>
+                <w:webHidden/>
+              </w:rPr>
+            </w:r>
+            <w:r>
+              <w:rPr>
+                <w:noProof/>
+                <w:webHidden/>
+              </w:rPr>
+              <w:fldChar w:fldCharType="separate"/>
+            </w:r>
+            <w:r>
+              <w:rPr>
+                <w:noProof/>
+                <w:webHidden/>
+              </w:rPr>
+              <w:t>2</w:t>
+            </w:r>
+            <w:r>
+              <w:rPr>
+                <w:noProof/>
+                <w:webHidden/>
+              </w:rPr>
+              <w:fldChar w:fldCharType="end"/>
+            </w:r>
+          </w:hyperlink>
+        </w:p>
+        <w:p>
+          <w:pPr>
+            <w:pStyle w:val="TM2"/>
+            <w:tabs>
+              <w:tab w:val="left" w:pos="660"/>
+              <w:tab w:val="right" w:leader="dot" w:pos="9772"/>
+            </w:tabs>
+            <w:rPr>
+              <w:rFonts w:eastAsiaTheme="minorEastAsia"/>
+              <w:noProof/>
+              <w:lang w:eastAsia="fr-FR"/>
+            </w:rPr>
+          </w:pPr>
+          <w:hyperlink w:anchor="_Toc56352352" w:history="1">
+            <w:r>
+              <w:rPr>
+                <w:rStyle w:val="Lienhypertexte"/>
+                <w:noProof/>
+              </w:rPr>
+              <w:t>2.</w:t>
+            </w:r>
+            <w:r>
+              <w:rPr>
+                <w:rFonts w:eastAsiaTheme="minorEastAsia"/>
+                <w:noProof/>
+                <w:lang w:eastAsia="fr-FR"/>
+              </w:rPr>
+              <w:tab/>
+            </w:r>
+            <w:r>
+              <w:rPr>
+                <w:rStyle w:val="Lienhypertexte"/>
+                <w:noProof/>
+              </w:rPr>
+              <w:t>Antennas and frequency range</w:t>
+            </w:r>
+            <w:r>
+              <w:rPr>
+                <w:noProof/>
+                <w:webHidden/>
+              </w:rPr>
+              <w:tab/>
+            </w:r>
+            <w:r>
+              <w:rPr>
+                <w:noProof/>
+                <w:webHidden/>
+              </w:rPr>
+              <w:fldChar w:fldCharType="begin"/>
+            </w:r>
+            <w:r>
+              <w:rPr>
+                <w:noProof/>
+                <w:webHidden/>
+              </w:rPr>
+              <w:instrText xml:space="preserve"> PAGEREF _Toc56352352 \h </w:instrText>
+            </w:r>
+            <w:r>
+              <w:rPr>
+                <w:noProof/>
+                <w:webHidden/>
+              </w:rPr>
+            </w:r>
+            <w:r>
+              <w:rPr>
+                <w:noProof/>
+                <w:webHidden/>
+              </w:rPr>
+              <w:fldChar w:fldCharType="separate"/>
+            </w:r>
+            <w:r>
+              <w:rPr>
+                <w:noProof/>
+                <w:webHidden/>
+              </w:rPr>
+              <w:t>2</w:t>
+            </w:r>
+            <w:r>
+              <w:rPr>
+                <w:noProof/>
+                <w:webHidden/>
+              </w:rPr>
+              <w:fldChar w:fldCharType="end"/>
+            </w:r>
+          </w:hyperlink>
+        </w:p>
+        <w:p>
+          <w:pPr>
+            <w:pStyle w:val="TM2"/>
+            <w:tabs>
+              <w:tab w:val="left" w:pos="660"/>
+              <w:tab w:val="right" w:leader="dot" w:pos="9772"/>
+            </w:tabs>
+            <w:rPr>
+              <w:rFonts w:eastAsiaTheme="minorEastAsia"/>
+              <w:noProof/>
+              <w:lang w:eastAsia="fr-FR"/>
+            </w:rPr>
+          </w:pPr>
+          <w:hyperlink w:anchor="_Toc56352353" w:history="1">
+            <w:r>
+              <w:rPr>
+                <w:rStyle w:val="Lienhypertexte"/>
+                <w:noProof/>
+              </w:rPr>
+              <w:t>3.</w:t>
+            </w:r>
+            <w:r>
+              <w:rPr>
+                <w:rFonts w:eastAsiaTheme="minorEastAsia"/>
+                <w:noProof/>
+                <w:lang w:eastAsia="fr-FR"/>
+              </w:rPr>
+              <w:tab/>
+            </w:r>
+            <w:r>
+              <w:rPr>
+                <w:rStyle w:val="Lienhypertexte"/>
+                <w:noProof/>
+              </w:rPr>
+              <w:t>Vector network Analyser</w:t>
+            </w:r>
+            <w:r>
+              <w:rPr>
+                <w:noProof/>
+                <w:webHidden/>
+              </w:rPr>
+              <w:tab/>
+            </w:r>
+            <w:r>
+              <w:rPr>
+                <w:noProof/>
+                <w:webHidden/>
+              </w:rPr>
+              <w:fldChar w:fldCharType="begin"/>
+            </w:r>
+            <w:r>
+              <w:rPr>
+                <w:noProof/>
+                <w:webHidden/>
+              </w:rPr>
+              <w:instrText xml:space="preserve"> PAGEREF _Toc56352353 \h </w:instrText>
+            </w:r>
+            <w:r>
+              <w:rPr>
+                <w:noProof/>
+                <w:webHidden/>
+              </w:rPr>
+            </w:r>
+            <w:r>
+              <w:rPr>
+                <w:noProof/>
+                <w:webHidden/>
+              </w:rPr>
+              <w:fldChar w:fldCharType="separate"/>
+            </w:r>
+            <w:r>
+              <w:rPr>
+                <w:noProof/>
+                <w:webHidden/>
+              </w:rPr>
+              <w:t>2</w:t>
+            </w:r>
+            <w:r>
+              <w:rPr>
+                <w:noProof/>
+                <w:webHidden/>
+              </w:rPr>
+              <w:fldChar w:fldCharType="end"/>
+            </w:r>
+          </w:hyperlink>
+        </w:p>
+        <w:p>
+          <w:pPr>
+            <w:pStyle w:val="TM2"/>
+            <w:tabs>
+              <w:tab w:val="left" w:pos="660"/>
+              <w:tab w:val="right" w:leader="dot" w:pos="9772"/>
+            </w:tabs>
+            <w:rPr>
+              <w:rFonts w:eastAsiaTheme="minorEastAsia"/>
+              <w:noProof/>
+              <w:lang w:eastAsia="fr-FR"/>
+            </w:rPr>
+          </w:pPr>
+          <w:hyperlink w:anchor="_Toc56352354" w:history="1">
+            <w:r>
+              <w:rPr>
+                <w:rStyle w:val="Lienhypertexte"/>
+                <w:noProof/>
+              </w:rPr>
+              <w:t>4.</w:t>
+            </w:r>
+            <w:r>
+              <w:rPr>
+                <w:rFonts w:eastAsiaTheme="minorEastAsia"/>
+                <w:noProof/>
+                <w:lang w:eastAsia="fr-FR"/>
+              </w:rPr>
+              <w:tab/>
+            </w:r>
+            <w:r>
+              <w:rPr>
+                <w:rStyle w:val="Lienhypertexte"/>
+                <w:noProof/>
+              </w:rPr>
+              <w:t>Limits</w:t>
+            </w:r>
+            <w:r>
+              <w:rPr>
+                <w:noProof/>
+                <w:webHidden/>
+              </w:rPr>
+              <w:tab/>
+            </w:r>
+            <w:r>
+              <w:rPr>
+                <w:noProof/>
+                <w:webHidden/>
+              </w:rPr>
+              <w:fldChar w:fldCharType="begin"/>
+            </w:r>
+            <w:r>
+              <w:rPr>
+                <w:noProof/>
+                <w:webHidden/>
+              </w:rPr>
+              <w:instrText xml:space="preserve"> PAGEREF _Toc56352354 \h </w:instrText>
+            </w:r>
+            <w:r>
+              <w:rPr>
+                <w:noProof/>
+                <w:webHidden/>
+              </w:rPr>
+            </w:r>
+            <w:r>
+              <w:rPr>
+                <w:noProof/>
+                <w:webHidden/>
+              </w:rPr>
+              <w:fldChar w:fldCharType="separate"/>
+            </w:r>
+            <w:r>
+              <w:rPr>
+                <w:noProof/>
+                <w:webHidden/>
+              </w:rPr>
+              <w:t>2</w:t>
+            </w:r>
+            <w:r>
+              <w:rPr>
+                <w:noProof/>
+                <w:webHidden/>
+              </w:rPr>
+              <w:fldChar w:fldCharType="end"/>
+            </w:r>
+          </w:hyperlink>
+        </w:p>
+        <w:p>
+          <w:r>
+            <w:rPr>
+              <w:b/>
+              <w:bCs/>
+            </w:rPr>
+            <w:fldChar w:fldCharType="end"/>
+          </w:r>
+        </w:p>
+      </w:sdtContent>
+    </w:sdt>
+    <w:p>
+      <w:pPr>
+        <w:pStyle w:val="Titre1"/>
+      </w:pPr>
+    </w:p>
+    <w:p>
+      <w:pPr>
+        <w:pStyle w:val="Titre1"/>
+      </w:pPr>
+      <w:bookmarkStart w:id="0" w:name="_Toc56352344"/>
       <w:r>
-        <w:lastRenderedPageBreak/>
-        <w:t xml:space="preserve">Introduction </w:t>
+        <w:t>Introduction</w:t>
+      </w:r>
+      <w:bookmarkEnd w:id="0"/>
+      <w:r>
+        <w:t xml:space="preserve"> </w:t>
       </w:r>
     </w:p>
+    <w:p/>
     <w:p/>
     <w:p>
       <w:pPr>
@@ -366,8 +1381,18 @@
           <w:numId w:val="21"/>
         </w:numPr>
       </w:pPr>
+      <w:bookmarkStart w:id="1" w:name="_Toc56352345"/>
+      <w:proofErr w:type="spellStart"/>
       <w:r>
-        <w:t>Objectifs</w:t>
+        <w:t>Required</w:t>
+      </w:r>
+      <w:proofErr w:type="spellEnd"/>
+      <w:r>
+        <w:t xml:space="preserve"> notions</w:t>
+      </w:r>
+      <w:bookmarkEnd w:id="1"/>
+      <w:r>
+        <w:t xml:space="preserve"> </w:t>
       </w:r>
     </w:p>
     <w:p>
@@ -378,9 +1403,11 @@
           <w:numId w:val="25"/>
         </w:numPr>
       </w:pPr>
+      <w:bookmarkStart w:id="2" w:name="_Toc56352346"/>
       <w:r>
-        <w:t>SER</w:t>
+        <w:t>RADAR</w:t>
       </w:r>
+      <w:bookmarkEnd w:id="2"/>
     </w:p>
     <w:p>
       <w:pPr>
@@ -398,9 +1425,11 @@
           <w:numId w:val="25"/>
         </w:numPr>
       </w:pPr>
+      <w:bookmarkStart w:id="3" w:name="_Toc56352347"/>
       <w:r>
-        <w:t>Parcimonie</w:t>
+        <w:t>RCS</w:t>
       </w:r>
+      <w:bookmarkEnd w:id="3"/>
     </w:p>
     <w:p/>
     <w:p>
@@ -411,12 +1440,28 @@
           <w:numId w:val="25"/>
         </w:numPr>
       </w:pPr>
+      <w:bookmarkStart w:id="4" w:name="_Toc56352348"/>
       <w:r>
-        <w:t xml:space="preserve">Imagerie </w:t>
+        <w:t>RCS Imaging</w:t>
       </w:r>
+      <w:bookmarkEnd w:id="4"/>
+    </w:p>
+    <w:p/>
+    <w:p>
+      <w:pPr>
+        <w:pStyle w:val="Titre2"/>
+        <w:numPr>
+          <w:ilvl w:val="0"/>
+          <w:numId w:val="25"/>
+        </w:numPr>
+      </w:pPr>
+      <w:bookmarkStart w:id="5" w:name="_Toc56352349"/>
+      <w:proofErr w:type="spellStart"/>
       <w:r>
-        <w:t>SER</w:t>
+        <w:t>Spartsity</w:t>
       </w:r>
+      <w:bookmarkEnd w:id="5"/>
+      <w:proofErr w:type="spellEnd"/>
     </w:p>
     <w:p/>
     <w:p>
@@ -427,9 +1472,16 @@
           <w:numId w:val="21"/>
         </w:numPr>
       </w:pPr>
+      <w:bookmarkStart w:id="6" w:name="_Toc56352350"/>
+      <w:proofErr w:type="spellStart"/>
       <w:r>
-        <w:t>Ressources à disposition</w:t>
+        <w:t>Measurements</w:t>
       </w:r>
+      <w:proofErr w:type="spellEnd"/>
+      <w:r>
+        <w:t xml:space="preserve"> acquisition</w:t>
+      </w:r>
+      <w:bookmarkEnd w:id="6"/>
     </w:p>
     <w:p/>
     <w:p>
@@ -440,9 +1492,21 @@
           <w:numId w:val="27"/>
         </w:numPr>
       </w:pPr>
+      <w:bookmarkStart w:id="7" w:name="_Toc56352351"/>
+      <w:proofErr w:type="spellStart"/>
       <w:r>
-        <w:t xml:space="preserve">Ressources bibliographiques </w:t>
+        <w:t>Anechoic</w:t>
       </w:r>
+      <w:proofErr w:type="spellEnd"/>
+      <w:r>
+        <w:t xml:space="preserve"> </w:t>
+      </w:r>
+      <w:proofErr w:type="spellStart"/>
+      <w:r>
+        <w:t>chamber</w:t>
+      </w:r>
+      <w:bookmarkEnd w:id="7"/>
+      <w:proofErr w:type="spellEnd"/>
     </w:p>
     <w:p/>
     <w:p>
@@ -453,9 +1517,25 @@
           <w:numId w:val="27"/>
         </w:numPr>
       </w:pPr>
+      <w:bookmarkStart w:id="8" w:name="_Toc56352352"/>
+      <w:proofErr w:type="spellStart"/>
       <w:r>
-        <w:t>Chambre anéchoïque</w:t>
+        <w:lastRenderedPageBreak/>
+        <w:t>Antennas</w:t>
       </w:r>
+      <w:proofErr w:type="spellEnd"/>
+      <w:r>
+        <w:t xml:space="preserve"> and </w:t>
+      </w:r>
+      <w:proofErr w:type="spellStart"/>
+      <w:r>
+        <w:t>frequency</w:t>
+      </w:r>
+      <w:proofErr w:type="spellEnd"/>
+      <w:r>
+        <w:t xml:space="preserve"> range</w:t>
+      </w:r>
+      <w:bookmarkEnd w:id="8"/>
     </w:p>
     <w:p/>
     <w:p>
@@ -466,56 +1546,49 @@
           <w:numId w:val="27"/>
         </w:numPr>
       </w:pPr>
+      <w:bookmarkStart w:id="9" w:name="_Toc56352353"/>
+      <w:proofErr w:type="spellStart"/>
       <w:r>
-        <w:t>Ressources informatiques</w:t>
+        <w:t>Vector</w:t>
       </w:r>
+      <w:proofErr w:type="spellEnd"/>
+      <w:r>
+        <w:t xml:space="preserve"> network Analyser</w:t>
+      </w:r>
+      <w:bookmarkEnd w:id="9"/>
+    </w:p>
+    <w:p/>
+    <w:p>
+      <w:pPr>
+        <w:pStyle w:val="Titre2"/>
+        <w:numPr>
+          <w:ilvl w:val="0"/>
+          <w:numId w:val="27"/>
+        </w:numPr>
+      </w:pPr>
+      <w:bookmarkStart w:id="10" w:name="_Toc56352354"/>
+      <w:r>
+        <w:t>Limits</w:t>
+      </w:r>
+      <w:bookmarkEnd w:id="10"/>
     </w:p>
     <w:p/>
     <w:p/>
     <w:p>
       <w:pPr>
         <w:pStyle w:val="Titre1"/>
-      </w:pPr>
-      <w:r>
-        <w:t xml:space="preserve"> </w:t>
-      </w:r>
-      <w:r>
-        <w:t>Travail à effectuer pour les prochaines séances</w:t>
-      </w:r>
-    </w:p>
-    <w:p/>
-    <w:p>
-      <w:r>
-        <w:t xml:space="preserve">Après rédaction de ce compte-rendu, je vais lire plus en détail les documents qui m’ont été fourni, et relire mes cours de Représentation Parcimonieuse. </w:t>
-      </w:r>
-    </w:p>
-    <w:p/>
-    <w:p>
-      <w:r>
-        <w:t xml:space="preserve">Lorsque je serai à l’aise avec les notions, j’essaierai de travailler avec des données simulées. Le Dr. </w:t>
-      </w:r>
+        <w:numPr>
+          <w:ilvl w:val="0"/>
+          <w:numId w:val="21"/>
+        </w:numPr>
+      </w:pPr>
       <w:proofErr w:type="spellStart"/>
       <w:r>
-        <w:t>Comblet</w:t>
+        <w:t>Sparse</w:t>
       </w:r>
       <w:proofErr w:type="spellEnd"/>
       <w:r>
-        <w:t xml:space="preserve"> a mentionné qu’il possède un script Matlab permettant d’en générer. </w:t>
-      </w:r>
-    </w:p>
-    <w:p>
-      <w:r>
-        <w:t xml:space="preserve">A partir de là, il me faudra mettre en place la méthode classique de génération d’image 2D, mais aussi d’adapter </w:t>
-      </w:r>
-      <w:r>
-        <w:rPr>
-          <w:i/>
-          <w:iCs/>
-        </w:rPr>
-        <w:t>SPRITE</w:t>
-      </w:r>
-      <w:r>
-        <w:t xml:space="preserve"> à un cas 2D. </w:t>
+        <w:t xml:space="preserve"> RADAR Imaging Technique</w:t>
       </w:r>
     </w:p>
     <w:sectPr>
@@ -745,7 +1818,19 @@
       <w:rPr>
         <w:szCs w:val="24"/>
       </w:rPr>
-      <w:t>Projet 6.1 - PARCISER</w:t>
+      <w:t>Proje</w:t>
+    </w:r>
+    <w:r>
+      <w:rPr>
+        <w:szCs w:val="24"/>
+      </w:rPr>
+      <w:t>c</w:t>
+    </w:r>
+    <w:r>
+      <w:rPr>
+        <w:szCs w:val="24"/>
+      </w:rPr>
+      <w:t>t 6.1 - PARCISER</w:t>
     </w:r>
   </w:p>
 </w:hdr>
@@ -3852,7 +4937,6 @@
     <w:basedOn w:val="Titre1"/>
     <w:next w:val="Normal"/>
     <w:uiPriority w:val="39"/>
-    <w:semiHidden/>
     <w:unhideWhenUsed/>
     <w:qFormat/>
     <w:rsid w:val="006C71C0"/>

</xml_diff>

<commit_message>
Ajout de sources pour partie 2
</commit_message>
<xml_diff>
--- a/Status Report - Project 6.1 - Maxime BARRET.docx
+++ b/Status Report - Project 6.1 - Maxime BARRET.docx
@@ -435,6 +435,7 @@
           <w:docPartUnique/>
         </w:docPartObj>
       </w:sdtPr>
+      <w:sdtEndPr/>
       <w:sdtContent>
         <w:p>
           <w:pPr>
@@ -2830,6 +2831,7 @@
           <w:id w:val="464622084"/>
           <w:citation/>
         </w:sdtPr>
+        <w:sdtEndPr/>
         <w:sdtContent>
           <w:r>
             <w:rPr>
@@ -3186,6 +3188,7 @@
           <w:id w:val="-681274905"/>
           <w:citation/>
         </w:sdtPr>
+        <w:sdtEndPr/>
         <w:sdtContent>
           <w:r>
             <w:rPr>
@@ -3583,27 +3586,14 @@
       <w:r>
         <w:t xml:space="preserve">Equation </w:t>
       </w:r>
-      <w:r>
-        <w:fldChar w:fldCharType="begin"/>
-      </w:r>
-      <w:r>
-        <w:instrText xml:space="preserve"> SEQ Equation \* ARABIC </w:instrText>
-      </w:r>
-      <w:r>
-        <w:fldChar w:fldCharType="separate"/>
-      </w:r>
-      <w:r>
-        <w:rPr>
-          <w:noProof/>
-        </w:rPr>
-        <w:t>1</w:t>
-      </w:r>
-      <w:r>
-        <w:rPr>
-          <w:noProof/>
-        </w:rPr>
-        <w:fldChar w:fldCharType="end"/>
-      </w:r>
+      <w:fldSimple w:instr=" SEQ Equation \* ARABIC ">
+        <w:r>
+          <w:rPr>
+            <w:noProof/>
+          </w:rPr>
+          <w:t>1</w:t>
+        </w:r>
+      </w:fldSimple>
       <w:r>
         <w:t xml:space="preserve"> - Basic Radar </w:t>
       </w:r>
@@ -3907,6 +3897,7 @@
           <w:id w:val="-2051132794"/>
           <w:citation/>
         </w:sdtPr>
+        <w:sdtEndPr/>
         <w:sdtContent>
           <w:r>
             <w:rPr>
@@ -3931,7 +3922,14 @@
               <w:noProof/>
               <w:lang w:val="en-US"/>
             </w:rPr>
-            <w:t xml:space="preserve"> [3]</w:t>
+            <w:t xml:space="preserve"> </w:t>
+          </w:r>
+          <w:r>
+            <w:rPr>
+              <w:noProof/>
+              <w:lang w:val="en-US"/>
+            </w:rPr>
+            <w:t>[3]</w:t>
           </w:r>
           <w:r>
             <w:rPr>
@@ -3974,6 +3972,7 @@
           <w:id w:val="-1231310955"/>
           <w:citation/>
         </w:sdtPr>
+        <w:sdtEndPr/>
         <w:sdtContent>
           <w:r>
             <w:rPr>
@@ -7089,6 +7088,7 @@
           <w:id w:val="1480037333"/>
           <w:citation/>
         </w:sdtPr>
+        <w:sdtEndPr/>
         <w:sdtContent>
           <w:r>
             <w:rPr>
@@ -7184,14 +7184,7 @@
             <w:rFonts w:ascii="Cambria Math" w:hAnsi="Cambria Math"/>
             <w:lang w:val="en-GB"/>
           </w:rPr>
-          <m:t>x=D</m:t>
-        </m:r>
-        <m:r>
-          <w:rPr>
-            <w:rFonts w:ascii="Cambria Math" w:hAnsi="Cambria Math"/>
-            <w:lang w:val="en-GB"/>
-          </w:rPr>
-          <m:t>α</m:t>
+          <m:t>x=Dα</m:t>
         </m:r>
       </m:oMath>
       <w:r>
@@ -7358,6 +7351,13 @@
     </w:p>
     <w:p>
       <w:pPr>
+        <w:rPr>
+          <w:lang w:val="en-GB"/>
+        </w:rPr>
+      </w:pPr>
+    </w:p>
+    <w:p>
+      <w:pPr>
         <w:pStyle w:val="Titre3"/>
         <w:numPr>
           <w:ilvl w:val="1"/>
@@ -7377,17 +7377,27 @@
     <w:p>
       <w:pPr>
         <w:rPr>
-          <w:lang w:val="en-GB"/>
-        </w:rPr>
-      </w:pPr>
-    </w:p>
-    <w:p>
-      <w:pPr>
-        <w:rPr>
-          <w:rFonts w:eastAsiaTheme="minorEastAsia"/>
-          <w:lang w:val="en-GB"/>
-        </w:rPr>
-      </w:pPr>
+          <w:rFonts w:eastAsiaTheme="minorEastAsia"/>
+          <w:lang w:val="en-GB"/>
+        </w:rPr>
+      </w:pPr>
+    </w:p>
+    <w:p>
+      <w:pPr>
+        <w:pStyle w:val="Titre3"/>
+        <w:numPr>
+          <w:ilvl w:val="1"/>
+          <w:numId w:val="25"/>
+        </w:numPr>
+      </w:pPr>
+      <w:proofErr w:type="spellStart"/>
+      <w:r>
+        <w:t>Cf</w:t>
+      </w:r>
+      <w:proofErr w:type="spellEnd"/>
+      <w:r>
+        <w:t xml:space="preserve"> “Techniques de l’ingénieur” p20 </w:t>
+      </w:r>
     </w:p>
     <w:p>
       <w:pPr>
@@ -7428,6 +7438,12 @@
         </w:rPr>
         <w:t xml:space="preserve">In order for us to </w:t>
       </w:r>
+      <w:r>
+        <w:rPr>
+          <w:lang w:val="en-GB"/>
+        </w:rPr>
+        <w:t>reconstruct an image, we will have to acquire data. We can begin to work with simulated data, but it won’t account for natural phenomena occurring that potentially bring the quality of the reconstruction down.</w:t>
+      </w:r>
     </w:p>
     <w:p>
       <w:pPr>
@@ -7455,6 +7471,51 @@
           <w:lang w:val="en-GB"/>
         </w:rPr>
       </w:pPr>
+      <w:sdt>
+        <w:sdtPr>
+          <w:rPr>
+            <w:lang w:val="en-GB"/>
+          </w:rPr>
+          <w:id w:val="1073395550"/>
+          <w:citation/>
+        </w:sdtPr>
+        <w:sdtContent>
+          <w:r>
+            <w:rPr>
+              <w:lang w:val="en-GB"/>
+            </w:rPr>
+            <w:fldChar w:fldCharType="begin"/>
+          </w:r>
+          <w:r>
+            <w:instrText xml:space="preserve"> CITATION Fab18 \l 1036 </w:instrText>
+          </w:r>
+          <w:r>
+            <w:rPr>
+              <w:lang w:val="en-GB"/>
+            </w:rPr>
+            <w:fldChar w:fldCharType="separate"/>
+          </w:r>
+          <w:r>
+            <w:rPr>
+              <w:noProof/>
+            </w:rPr>
+            <w:t>[5]</w:t>
+          </w:r>
+          <w:r>
+            <w:rPr>
+              <w:lang w:val="en-GB"/>
+            </w:rPr>
+            <w:fldChar w:fldCharType="end"/>
+          </w:r>
+        </w:sdtContent>
+      </w:sdt>
+    </w:p>
+    <w:p>
+      <w:pPr>
+        <w:rPr>
+          <w:lang w:val="en-GB"/>
+        </w:rPr>
+      </w:pPr>
     </w:p>
     <w:p>
       <w:pPr>
@@ -7482,6 +7543,51 @@
           <w:lang w:val="en-GB"/>
         </w:rPr>
       </w:pPr>
+      <w:sdt>
+        <w:sdtPr>
+          <w:rPr>
+            <w:lang w:val="en-GB"/>
+          </w:rPr>
+          <w:id w:val="1320149680"/>
+          <w:citation/>
+        </w:sdtPr>
+        <w:sdtContent>
+          <w:r>
+            <w:rPr>
+              <w:lang w:val="en-GB"/>
+            </w:rPr>
+            <w:fldChar w:fldCharType="begin"/>
+          </w:r>
+          <w:r>
+            <w:instrText xml:space="preserve"> CITATION Pat20 \l 1036 </w:instrText>
+          </w:r>
+          <w:r>
+            <w:rPr>
+              <w:lang w:val="en-GB"/>
+            </w:rPr>
+            <w:fldChar w:fldCharType="separate"/>
+          </w:r>
+          <w:r>
+            <w:rPr>
+              <w:noProof/>
+            </w:rPr>
+            <w:t>[6]</w:t>
+          </w:r>
+          <w:r>
+            <w:rPr>
+              <w:lang w:val="en-GB"/>
+            </w:rPr>
+            <w:fldChar w:fldCharType="end"/>
+          </w:r>
+        </w:sdtContent>
+      </w:sdt>
+    </w:p>
+    <w:p>
+      <w:pPr>
+        <w:rPr>
+          <w:lang w:val="en-GB"/>
+        </w:rPr>
+      </w:pPr>
     </w:p>
     <w:p>
       <w:pPr>
@@ -7560,6 +7666,7 @@
         <w:rPr>
           <w:lang w:val="en-GB"/>
         </w:rPr>
+        <w:lastRenderedPageBreak/>
         <w:t xml:space="preserve">Sparse </w:t>
       </w:r>
       <w:r>
@@ -7635,6 +7742,7 @@
           <w:docPartUnique/>
         </w:docPartObj>
       </w:sdtPr>
+      <w:sdtEndPr/>
       <w:sdtContent>
         <w:p>
           <w:pPr>
@@ -7694,7 +7802,7 @@
           </w:tblGrid>
           <w:tr>
             <w:trPr>
-              <w:divId w:val="1180508545"/>
+              <w:divId w:val="836772094"/>
               <w:tblCellSpacing w:w="15" w:type="dxa"/>
             </w:trPr>
             <w:tc>
@@ -7746,7 +7854,7 @@
           </w:tr>
           <w:tr>
             <w:trPr>
-              <w:divId w:val="1180508545"/>
+              <w:divId w:val="836772094"/>
               <w:tblCellSpacing w:w="15" w:type="dxa"/>
             </w:trPr>
             <w:tc>
@@ -7794,7 +7902,7 @@
           </w:tr>
           <w:tr>
             <w:trPr>
-              <w:divId w:val="1180508545"/>
+              <w:divId w:val="836772094"/>
               <w:tblCellSpacing w:w="15" w:type="dxa"/>
             </w:trPr>
             <w:tc>
@@ -7844,7 +7952,7 @@
           </w:tr>
           <w:tr>
             <w:trPr>
-              <w:divId w:val="1180508545"/>
+              <w:divId w:val="836772094"/>
               <w:tblCellSpacing w:w="15" w:type="dxa"/>
             </w:trPr>
             <w:tc>
@@ -7894,7 +8002,7 @@
           </w:tr>
           <w:tr>
             <w:trPr>
-              <w:divId w:val="1180508545"/>
+              <w:divId w:val="836772094"/>
               <w:tblCellSpacing w:w="15" w:type="dxa"/>
             </w:trPr>
             <w:tc>
@@ -7929,22 +8037,20 @@
                   <w:pStyle w:val="Bibliographie"/>
                   <w:rPr>
                     <w:noProof/>
-                    <w:lang w:val="en-GB"/>
                   </w:rPr>
                 </w:pPr>
                 <w:r>
                   <w:rPr>
                     <w:noProof/>
-                    <w:lang w:val="en-GB"/>
                   </w:rPr>
-                  <w:t xml:space="preserve">S. Bucuci, High resolution RCS imaging in anechoic chamber by introducing a random medium, Rennes, 2017. </w:t>
+                  <w:t>F. D. C. E. J.-M. G. P. M. G.-P. P. Fabrice Comblet, “Mesure de la Surface Équivalente Radar - Aspect expérimental,” Techniques de l'Ingénieur, 2018.</w:t>
                 </w:r>
               </w:p>
             </w:tc>
           </w:tr>
           <w:tr>
             <w:trPr>
-              <w:divId w:val="1180508545"/>
+              <w:divId w:val="836772094"/>
               <w:tblCellSpacing w:w="15" w:type="dxa"/>
             </w:trPr>
             <w:tc>
@@ -7987,7 +8093,157 @@
                     <w:noProof/>
                     <w:lang w:val="en-GB"/>
                   </w:rPr>
+                  <w:t>P. Dumon, “Antennes,” Toulouse, 2020.</w:t>
+                </w:r>
+              </w:p>
+            </w:tc>
+          </w:tr>
+          <w:tr>
+            <w:trPr>
+              <w:divId w:val="836772094"/>
+              <w:tblCellSpacing w:w="15" w:type="dxa"/>
+            </w:trPr>
+            <w:tc>
+              <w:tcPr>
+                <w:tcW w:w="50" w:type="pct"/>
+                <w:hideMark/>
+              </w:tcPr>
+              <w:p>
+                <w:pPr>
+                  <w:pStyle w:val="Bibliographie"/>
+                  <w:rPr>
+                    <w:noProof/>
+                    <w:lang w:val="en-GB"/>
+                  </w:rPr>
+                </w:pPr>
+                <w:r>
+                  <w:rPr>
+                    <w:noProof/>
+                    <w:lang w:val="en-GB"/>
+                  </w:rPr>
+                  <w:t xml:space="preserve">[7] </w:t>
+                </w:r>
+              </w:p>
+            </w:tc>
+            <w:tc>
+              <w:tcPr>
+                <w:tcW w:w="0" w:type="auto"/>
+                <w:hideMark/>
+              </w:tcPr>
+              <w:p>
+                <w:pPr>
+                  <w:pStyle w:val="Bibliographie"/>
+                  <w:rPr>
+                    <w:noProof/>
+                    <w:lang w:val="en-GB"/>
+                  </w:rPr>
+                </w:pPr>
+                <w:r>
+                  <w:rPr>
+                    <w:noProof/>
+                    <w:lang w:val="en-GB"/>
+                  </w:rPr>
+                  <w:t xml:space="preserve">S. Bucuci, High resolution RCS imaging in anechoic chamber by introducing a random medium, Rennes, 2017. </w:t>
+                </w:r>
+              </w:p>
+            </w:tc>
+          </w:tr>
+          <w:tr>
+            <w:trPr>
+              <w:divId w:val="836772094"/>
+              <w:tblCellSpacing w:w="15" w:type="dxa"/>
+            </w:trPr>
+            <w:tc>
+              <w:tcPr>
+                <w:tcW w:w="50" w:type="pct"/>
+                <w:hideMark/>
+              </w:tcPr>
+              <w:p>
+                <w:pPr>
+                  <w:pStyle w:val="Bibliographie"/>
+                  <w:rPr>
+                    <w:noProof/>
+                    <w:lang w:val="en-GB"/>
+                  </w:rPr>
+                </w:pPr>
+                <w:r>
+                  <w:rPr>
+                    <w:noProof/>
+                    <w:lang w:val="en-GB"/>
+                  </w:rPr>
+                  <w:t xml:space="preserve">[8] </w:t>
+                </w:r>
+              </w:p>
+            </w:tc>
+            <w:tc>
+              <w:tcPr>
+                <w:tcW w:w="0" w:type="auto"/>
+                <w:hideMark/>
+              </w:tcPr>
+              <w:p>
+                <w:pPr>
+                  <w:pStyle w:val="Bibliographie"/>
+                  <w:rPr>
+                    <w:noProof/>
+                    <w:lang w:val="en-GB"/>
+                  </w:rPr>
+                </w:pPr>
+                <w:r>
+                  <w:rPr>
+                    <w:noProof/>
+                    <w:lang w:val="en-GB"/>
+                  </w:rPr>
                   <w:t xml:space="preserve">J.-F. G. a. P. M. Thomas Benoudiba-Campanini, SPRITE: 3-D SParse Radar Imaging TEchnique, IEEE, 2020. </w:t>
+                </w:r>
+              </w:p>
+            </w:tc>
+          </w:tr>
+          <w:tr>
+            <w:trPr>
+              <w:divId w:val="836772094"/>
+              <w:tblCellSpacing w:w="15" w:type="dxa"/>
+            </w:trPr>
+            <w:tc>
+              <w:tcPr>
+                <w:tcW w:w="50" w:type="pct"/>
+                <w:hideMark/>
+              </w:tcPr>
+              <w:p>
+                <w:pPr>
+                  <w:pStyle w:val="Bibliographie"/>
+                  <w:rPr>
+                    <w:noProof/>
+                    <w:lang w:val="en-GB"/>
+                  </w:rPr>
+                </w:pPr>
+                <w:r>
+                  <w:rPr>
+                    <w:noProof/>
+                    <w:lang w:val="en-GB"/>
+                  </w:rPr>
+                  <w:t xml:space="preserve">[9] </w:t>
+                </w:r>
+              </w:p>
+            </w:tc>
+            <w:tc>
+              <w:tcPr>
+                <w:tcW w:w="0" w:type="auto"/>
+                <w:hideMark/>
+              </w:tcPr>
+              <w:p>
+                <w:pPr>
+                  <w:pStyle w:val="Bibliographie"/>
+                  <w:rPr>
+                    <w:noProof/>
+                    <w:lang w:val="en-GB"/>
+                  </w:rPr>
+                </w:pPr>
+                <w:r>
+                  <w:rPr>
+                    <w:noProof/>
+                    <w:lang w:val="en-GB"/>
+                  </w:rPr>
+                  <w:t>C. V. Angélique Drémeaux, “Sparse Representation and Compressed Sensing,” Brest, 2020.</w:t>
                 </w:r>
               </w:p>
             </w:tc>
@@ -7995,11 +8251,10 @@
         </w:tbl>
         <w:p>
           <w:pPr>
-            <w:divId w:val="1180508545"/>
+            <w:divId w:val="836772094"/>
             <w:rPr>
               <w:rFonts w:eastAsia="Times New Roman"/>
               <w:noProof/>
-              <w:lang w:val="en-US"/>
             </w:rPr>
           </w:pPr>
         </w:p>
@@ -8073,6 +8328,7 @@
         <w:docPartUnique/>
       </w:docPartObj>
     </w:sdtPr>
+    <w:sdtEndPr/>
     <w:sdtContent>
       <w:p>
         <w:pPr>
@@ -12973,7 +13229,7 @@
     <b:City>Rennes</b:City>
     <b:Year>2017</b:Year>
     <b:CountryRegion>France</b:CountryRegion>
-    <b:RefOrder>5</b:RefOrder>
+    <b:RefOrder>7</b:RefOrder>
   </b:Source>
   <b:Source>
     <b:Tag>Tho20</b:Tag>
@@ -12993,7 +13249,7 @@
     <b:Title>SPRITE: 3-D SParse Radar Imaging TEchnique</b:Title>
     <b:Publisher>IEEE</b:Publisher>
     <b:Year>2020</b:Year>
-    <b:RefOrder>6</b:RefOrder>
+    <b:RefOrder>8</b:RefOrder>
   </b:Source>
   <b:Source>
     <b:Tag>Yve04</b:Tag>
@@ -13074,13 +13330,52 @@
         </b:NameList>
       </b:Author>
     </b:Author>
-    <b:RefOrder>7</b:RefOrder>
+    <b:RefOrder>9</b:RefOrder>
+  </b:Source>
+  <b:Source>
+    <b:Tag>Fab18</b:Tag>
+    <b:SourceType>Report</b:SourceType>
+    <b:Guid>{94FE2713-1C4D-F74E-A1B5-77962E2FD050}</b:Guid>
+    <b:Author>
+      <b:Author>
+        <b:NameList>
+          <b:Person>
+            <b:Last>Fabrice Comblet</b:Last>
+            <b:First>Franck</b:First>
+            <b:Middle>Daout, Christelle Eyraud, Jean-Michel Geffrin, Pierre Massaloux, Gérard-Pascal Piau</b:Middle>
+          </b:Person>
+        </b:NameList>
+      </b:Author>
+    </b:Author>
+    <b:Title>Mesure de la Surface Équivalente Radar - Aspect expérimental</b:Title>
+    <b:Publisher>Techniques de l'Ingénieur</b:Publisher>
+    <b:Year>2018</b:Year>
+    <b:RefOrder>5</b:RefOrder>
+  </b:Source>
+  <b:Source>
+    <b:Tag>Pat20</b:Tag>
+    <b:SourceType>Report</b:SourceType>
+    <b:Guid>{BE6F7B89-1AC9-584A-A95D-FD9755994237}</b:Guid>
+    <b:Author>
+      <b:Author>
+        <b:NameList>
+          <b:Person>
+            <b:Last>Dumon</b:Last>
+            <b:First>Patrick</b:First>
+          </b:Person>
+        </b:NameList>
+      </b:Author>
+    </b:Author>
+    <b:Title>Antennes</b:Title>
+    <b:City>Toulouse</b:City>
+    <b:Year>2020</b:Year>
+    <b:RefOrder>6</b:RefOrder>
   </b:Source>
 </b:Sources>
 </file>
 
 <file path=customXml/itemProps1.xml><?xml version="1.0" encoding="utf-8"?>
-<ds:datastoreItem xmlns:ds="http://schemas.openxmlformats.org/officeDocument/2006/customXml" ds:itemID="{E0A656FA-899C-054A-AE79-FE186751AB86}">
+<ds:datastoreItem xmlns:ds="http://schemas.openxmlformats.org/officeDocument/2006/customXml" ds:itemID="{FEB963E9-7A70-8242-971D-FAAF30A2C898}">
   <ds:schemaRefs>
     <ds:schemaRef ds:uri="http://schemas.openxmlformats.org/officeDocument/2006/bibliography"/>
   </ds:schemaRefs>

</xml_diff>

<commit_message>
update lundi matin images
</commit_message>
<xml_diff>
--- a/Status Report - Project 6.1 - Maxime BARRET.docx
+++ b/Status Report - Project 6.1 - Maxime BARRET.docx
@@ -99,6 +99,12 @@
                 </wp:anchor>
               </w:drawing>
             </w:r>
+            <w:r>
+              <w:rPr>
+                <w:lang w:val="en-GB"/>
+              </w:rPr>
+              <w:t xml:space="preserve"> </w:t>
+            </w:r>
           </w:p>
         </w:tc>
       </w:tr>
@@ -3586,14 +3592,27 @@
       <w:r>
         <w:t xml:space="preserve">Equation </w:t>
       </w:r>
-      <w:fldSimple w:instr=" SEQ Equation \* ARABIC ">
-        <w:r>
-          <w:rPr>
-            <w:noProof/>
-          </w:rPr>
-          <w:t>1</w:t>
-        </w:r>
-      </w:fldSimple>
+      <w:r>
+        <w:fldChar w:fldCharType="begin"/>
+      </w:r>
+      <w:r>
+        <w:instrText xml:space="preserve"> SEQ Equation \* ARABIC </w:instrText>
+      </w:r>
+      <w:r>
+        <w:fldChar w:fldCharType="separate"/>
+      </w:r>
+      <w:r>
+        <w:rPr>
+          <w:noProof/>
+        </w:rPr>
+        <w:t>1</w:t>
+      </w:r>
+      <w:r>
+        <w:rPr>
+          <w:noProof/>
+        </w:rPr>
+        <w:fldChar w:fldCharType="end"/>
+      </w:r>
       <w:r>
         <w:t xml:space="preserve"> - Basic Radar </w:t>
       </w:r>
@@ -7168,6 +7187,20 @@
     <w:p>
       <w:pPr>
         <w:rPr>
+          <w:lang w:val="en-GB"/>
+        </w:rPr>
+      </w:pPr>
+    </w:p>
+    <w:p>
+      <w:pPr>
+        <w:rPr>
+          <w:lang w:val="en-GB"/>
+        </w:rPr>
+      </w:pPr>
+    </w:p>
+    <w:p>
+      <w:pPr>
+        <w:rPr>
           <w:rFonts w:eastAsiaTheme="minorEastAsia"/>
           <w:lang w:val="en-GB"/>
         </w:rPr>
@@ -7479,6 +7512,7 @@
           <w:id w:val="1073395550"/>
           <w:citation/>
         </w:sdtPr>
+        <w:sdtEndPr/>
         <w:sdtContent>
           <w:r>
             <w:rPr>
@@ -7551,6 +7585,7 @@
           <w:id w:val="1320149680"/>
           <w:citation/>
         </w:sdtPr>
+        <w:sdtEndPr/>
         <w:sdtContent>
           <w:r>
             <w:rPr>
@@ -7667,41 +7702,80 @@
           <w:lang w:val="en-GB"/>
         </w:rPr>
         <w:lastRenderedPageBreak/>
-        <w:t xml:space="preserve">Sparse </w:t>
-      </w:r>
-      <w:r>
-        <w:rPr>
-          <w:lang w:val="en-GB"/>
-        </w:rPr>
-        <w:t>RADAR</w:t>
-      </w:r>
-      <w:r>
-        <w:rPr>
-          <w:lang w:val="en-GB"/>
-        </w:rPr>
-        <w:t xml:space="preserve"> Imaging </w:t>
+        <w:t>Sparse</w:t>
+      </w:r>
+      <w:bookmarkEnd w:id="24"/>
+      <w:r>
+        <w:rPr>
+          <w:lang w:val="en-GB"/>
+        </w:rPr>
+        <w:t xml:space="preserve"> Imaging Techniques</w:t>
+      </w:r>
+    </w:p>
+    <w:p>
+      <w:pPr>
+        <w:rPr>
+          <w:lang w:val="en-GB"/>
+        </w:rPr>
+      </w:pPr>
+    </w:p>
+    <w:p>
+      <w:pPr>
+        <w:pStyle w:val="Titre2"/>
+        <w:numPr>
+          <w:ilvl w:val="0"/>
+          <w:numId w:val="36"/>
+        </w:numPr>
+        <w:rPr>
+          <w:lang w:val="en-GB"/>
+        </w:rPr>
+      </w:pPr>
+      <w:r>
+        <w:rPr>
+          <w:lang w:val="en-GB"/>
+        </w:rPr>
+        <w:t xml:space="preserve">ESPRIT, CLEAN </w:t>
       </w:r>
       <w:proofErr w:type="spellStart"/>
       <w:r>
         <w:rPr>
           <w:lang w:val="en-GB"/>
         </w:rPr>
-        <w:t>T</w:t>
-      </w:r>
-      <w:r>
-        <w:rPr>
-          <w:lang w:val="en-GB"/>
-        </w:rPr>
-        <w:t>E</w:t>
-      </w:r>
-      <w:r>
-        <w:rPr>
-          <w:lang w:val="en-GB"/>
-        </w:rPr>
-        <w:t>chnique</w:t>
-      </w:r>
-      <w:bookmarkEnd w:id="24"/>
+        <w:t>ou</w:t>
+      </w:r>
       <w:proofErr w:type="spellEnd"/>
+      <w:r>
+        <w:rPr>
+          <w:lang w:val="en-GB"/>
+        </w:rPr>
+        <w:t xml:space="preserve"> </w:t>
+      </w:r>
+      <w:proofErr w:type="spellStart"/>
+      <w:r>
+        <w:rPr>
+          <w:lang w:val="en-GB"/>
+        </w:rPr>
+        <w:t>autre</w:t>
+      </w:r>
+      <w:proofErr w:type="spellEnd"/>
+    </w:p>
+    <w:p>
+      <w:pPr>
+        <w:pStyle w:val="Titre2"/>
+        <w:numPr>
+          <w:ilvl w:val="0"/>
+          <w:numId w:val="36"/>
+        </w:numPr>
+        <w:rPr>
+          <w:lang w:val="en-GB"/>
+        </w:rPr>
+      </w:pPr>
+      <w:r>
+        <w:rPr>
+          <w:lang w:val="en-GB"/>
+        </w:rPr>
+        <w:t>SPRITE</w:t>
+      </w:r>
     </w:p>
     <w:p>
       <w:pPr>
@@ -9706,6 +9780,95 @@
     </w:lvl>
   </w:abstractNum>
   <w:abstractNum w:abstractNumId="11" w15:restartNumberingAfterBreak="0">
+    <w:nsid w:val="2D874054"/>
+    <w:multiLevelType w:val="hybridMultilevel"/>
+    <w:tmpl w:val="563CD5B6"/>
+    <w:lvl w:ilvl="0" w:tplc="040C000F">
+      <w:start w:val="1"/>
+      <w:numFmt w:val="decimal"/>
+      <w:lvlText w:val="%1."/>
+      <w:lvlJc w:val="left"/>
+      <w:pPr>
+        <w:ind w:left="720" w:hanging="360"/>
+      </w:pPr>
+      <w:rPr>
+        <w:rFonts w:hint="default"/>
+      </w:rPr>
+    </w:lvl>
+    <w:lvl w:ilvl="1" w:tplc="040C0019" w:tentative="1">
+      <w:start w:val="1"/>
+      <w:numFmt w:val="lowerLetter"/>
+      <w:lvlText w:val="%2."/>
+      <w:lvlJc w:val="left"/>
+      <w:pPr>
+        <w:ind w:left="1440" w:hanging="360"/>
+      </w:pPr>
+    </w:lvl>
+    <w:lvl w:ilvl="2" w:tplc="040C001B" w:tentative="1">
+      <w:start w:val="1"/>
+      <w:numFmt w:val="lowerRoman"/>
+      <w:lvlText w:val="%3."/>
+      <w:lvlJc w:val="right"/>
+      <w:pPr>
+        <w:ind w:left="2160" w:hanging="180"/>
+      </w:pPr>
+    </w:lvl>
+    <w:lvl w:ilvl="3" w:tplc="040C000F" w:tentative="1">
+      <w:start w:val="1"/>
+      <w:numFmt w:val="decimal"/>
+      <w:lvlText w:val="%4."/>
+      <w:lvlJc w:val="left"/>
+      <w:pPr>
+        <w:ind w:left="2880" w:hanging="360"/>
+      </w:pPr>
+    </w:lvl>
+    <w:lvl w:ilvl="4" w:tplc="040C0019" w:tentative="1">
+      <w:start w:val="1"/>
+      <w:numFmt w:val="lowerLetter"/>
+      <w:lvlText w:val="%5."/>
+      <w:lvlJc w:val="left"/>
+      <w:pPr>
+        <w:ind w:left="3600" w:hanging="360"/>
+      </w:pPr>
+    </w:lvl>
+    <w:lvl w:ilvl="5" w:tplc="040C001B" w:tentative="1">
+      <w:start w:val="1"/>
+      <w:numFmt w:val="lowerRoman"/>
+      <w:lvlText w:val="%6."/>
+      <w:lvlJc w:val="right"/>
+      <w:pPr>
+        <w:ind w:left="4320" w:hanging="180"/>
+      </w:pPr>
+    </w:lvl>
+    <w:lvl w:ilvl="6" w:tplc="040C000F" w:tentative="1">
+      <w:start w:val="1"/>
+      <w:numFmt w:val="decimal"/>
+      <w:lvlText w:val="%7."/>
+      <w:lvlJc w:val="left"/>
+      <w:pPr>
+        <w:ind w:left="5040" w:hanging="360"/>
+      </w:pPr>
+    </w:lvl>
+    <w:lvl w:ilvl="7" w:tplc="040C0019" w:tentative="1">
+      <w:start w:val="1"/>
+      <w:numFmt w:val="lowerLetter"/>
+      <w:lvlText w:val="%8."/>
+      <w:lvlJc w:val="left"/>
+      <w:pPr>
+        <w:ind w:left="5760" w:hanging="360"/>
+      </w:pPr>
+    </w:lvl>
+    <w:lvl w:ilvl="8" w:tplc="040C001B" w:tentative="1">
+      <w:start w:val="1"/>
+      <w:numFmt w:val="lowerRoman"/>
+      <w:lvlText w:val="%9."/>
+      <w:lvlJc w:val="right"/>
+      <w:pPr>
+        <w:ind w:left="6480" w:hanging="180"/>
+      </w:pPr>
+    </w:lvl>
+  </w:abstractNum>
+  <w:abstractNum w:abstractNumId="12" w15:restartNumberingAfterBreak="0">
     <w:nsid w:val="31AC586B"/>
     <w:multiLevelType w:val="hybridMultilevel"/>
     <w:tmpl w:val="C4662912"/>
@@ -9817,7 +9980,7 @@
       </w:rPr>
     </w:lvl>
   </w:abstractNum>
-  <w:abstractNum w:abstractNumId="12" w15:restartNumberingAfterBreak="0">
+  <w:abstractNum w:abstractNumId="13" w15:restartNumberingAfterBreak="0">
     <w:nsid w:val="324A046F"/>
     <w:multiLevelType w:val="hybridMultilevel"/>
     <w:tmpl w:val="2F206490"/>
@@ -9906,7 +10069,7 @@
       </w:pPr>
     </w:lvl>
   </w:abstractNum>
-  <w:abstractNum w:abstractNumId="13" w15:restartNumberingAfterBreak="0">
+  <w:abstractNum w:abstractNumId="14" w15:restartNumberingAfterBreak="0">
     <w:nsid w:val="32A06F22"/>
     <w:multiLevelType w:val="hybridMultilevel"/>
     <w:tmpl w:val="FEA22B22"/>
@@ -10019,7 +10182,7 @@
       </w:rPr>
     </w:lvl>
   </w:abstractNum>
-  <w:abstractNum w:abstractNumId="14" w15:restartNumberingAfterBreak="0">
+  <w:abstractNum w:abstractNumId="15" w15:restartNumberingAfterBreak="0">
     <w:nsid w:val="32E371F4"/>
     <w:multiLevelType w:val="hybridMultilevel"/>
     <w:tmpl w:val="7A4C464A"/>
@@ -10108,7 +10271,7 @@
       </w:pPr>
     </w:lvl>
   </w:abstractNum>
-  <w:abstractNum w:abstractNumId="15" w15:restartNumberingAfterBreak="0">
+  <w:abstractNum w:abstractNumId="16" w15:restartNumberingAfterBreak="0">
     <w:nsid w:val="3A1D3466"/>
     <w:multiLevelType w:val="hybridMultilevel"/>
     <w:tmpl w:val="D00CF400"/>
@@ -10197,7 +10360,7 @@
       </w:pPr>
     </w:lvl>
   </w:abstractNum>
-  <w:abstractNum w:abstractNumId="16" w15:restartNumberingAfterBreak="0">
+  <w:abstractNum w:abstractNumId="17" w15:restartNumberingAfterBreak="0">
     <w:nsid w:val="3B2C3C73"/>
     <w:multiLevelType w:val="hybridMultilevel"/>
     <w:tmpl w:val="6A106BE0"/>
@@ -10310,7 +10473,7 @@
       </w:rPr>
     </w:lvl>
   </w:abstractNum>
-  <w:abstractNum w:abstractNumId="17" w15:restartNumberingAfterBreak="0">
+  <w:abstractNum w:abstractNumId="18" w15:restartNumberingAfterBreak="0">
     <w:nsid w:val="4092689F"/>
     <w:multiLevelType w:val="multilevel"/>
     <w:tmpl w:val="040C001F"/>
@@ -10396,7 +10559,7 @@
       </w:pPr>
     </w:lvl>
   </w:abstractNum>
-  <w:abstractNum w:abstractNumId="18" w15:restartNumberingAfterBreak="0">
+  <w:abstractNum w:abstractNumId="19" w15:restartNumberingAfterBreak="0">
     <w:nsid w:val="44D60849"/>
     <w:multiLevelType w:val="hybridMultilevel"/>
     <w:tmpl w:val="F43A1C30"/>
@@ -10485,7 +10648,7 @@
       </w:pPr>
     </w:lvl>
   </w:abstractNum>
-  <w:abstractNum w:abstractNumId="19" w15:restartNumberingAfterBreak="0">
+  <w:abstractNum w:abstractNumId="20" w15:restartNumberingAfterBreak="0">
     <w:nsid w:val="47816A67"/>
     <w:multiLevelType w:val="hybridMultilevel"/>
     <w:tmpl w:val="04C4506E"/>
@@ -10574,7 +10737,7 @@
       </w:pPr>
     </w:lvl>
   </w:abstractNum>
-  <w:abstractNum w:abstractNumId="20" w15:restartNumberingAfterBreak="0">
+  <w:abstractNum w:abstractNumId="21" w15:restartNumberingAfterBreak="0">
     <w:nsid w:val="4B1C3B7C"/>
     <w:multiLevelType w:val="hybridMultilevel"/>
     <w:tmpl w:val="F76CA856"/>
@@ -10660,7 +10823,7 @@
       </w:pPr>
     </w:lvl>
   </w:abstractNum>
-  <w:abstractNum w:abstractNumId="21" w15:restartNumberingAfterBreak="0">
+  <w:abstractNum w:abstractNumId="22" w15:restartNumberingAfterBreak="0">
     <w:nsid w:val="4C0E0AEC"/>
     <w:multiLevelType w:val="hybridMultilevel"/>
     <w:tmpl w:val="1E3C6B9A"/>
@@ -10773,7 +10936,7 @@
       </w:rPr>
     </w:lvl>
   </w:abstractNum>
-  <w:abstractNum w:abstractNumId="22" w15:restartNumberingAfterBreak="0">
+  <w:abstractNum w:abstractNumId="23" w15:restartNumberingAfterBreak="0">
     <w:nsid w:val="4CCE3DF6"/>
     <w:multiLevelType w:val="hybridMultilevel"/>
     <w:tmpl w:val="83967980"/>
@@ -10862,7 +11025,7 @@
       </w:pPr>
     </w:lvl>
   </w:abstractNum>
-  <w:abstractNum w:abstractNumId="23" w15:restartNumberingAfterBreak="0">
+  <w:abstractNum w:abstractNumId="24" w15:restartNumberingAfterBreak="0">
     <w:nsid w:val="4FD60E58"/>
     <w:multiLevelType w:val="multilevel"/>
     <w:tmpl w:val="7A78C882"/>
@@ -10975,7 +11138,96 @@
       </w:rPr>
     </w:lvl>
   </w:abstractNum>
-  <w:abstractNum w:abstractNumId="24" w15:restartNumberingAfterBreak="0">
+  <w:abstractNum w:abstractNumId="25" w15:restartNumberingAfterBreak="0">
+    <w:nsid w:val="538320F8"/>
+    <w:multiLevelType w:val="hybridMultilevel"/>
+    <w:tmpl w:val="C526F32C"/>
+    <w:lvl w:ilvl="0" w:tplc="040C000F">
+      <w:start w:val="1"/>
+      <w:numFmt w:val="decimal"/>
+      <w:lvlText w:val="%1."/>
+      <w:lvlJc w:val="left"/>
+      <w:pPr>
+        <w:ind w:left="1068" w:hanging="360"/>
+      </w:pPr>
+      <w:rPr>
+        <w:rFonts w:hint="default"/>
+      </w:rPr>
+    </w:lvl>
+    <w:lvl w:ilvl="1" w:tplc="040C0019" w:tentative="1">
+      <w:start w:val="1"/>
+      <w:numFmt w:val="lowerLetter"/>
+      <w:lvlText w:val="%2."/>
+      <w:lvlJc w:val="left"/>
+      <w:pPr>
+        <w:ind w:left="1788" w:hanging="360"/>
+      </w:pPr>
+    </w:lvl>
+    <w:lvl w:ilvl="2" w:tplc="040C001B" w:tentative="1">
+      <w:start w:val="1"/>
+      <w:numFmt w:val="lowerRoman"/>
+      <w:lvlText w:val="%3."/>
+      <w:lvlJc w:val="right"/>
+      <w:pPr>
+        <w:ind w:left="2508" w:hanging="180"/>
+      </w:pPr>
+    </w:lvl>
+    <w:lvl w:ilvl="3" w:tplc="040C000F" w:tentative="1">
+      <w:start w:val="1"/>
+      <w:numFmt w:val="decimal"/>
+      <w:lvlText w:val="%4."/>
+      <w:lvlJc w:val="left"/>
+      <w:pPr>
+        <w:ind w:left="3228" w:hanging="360"/>
+      </w:pPr>
+    </w:lvl>
+    <w:lvl w:ilvl="4" w:tplc="040C0019" w:tentative="1">
+      <w:start w:val="1"/>
+      <w:numFmt w:val="lowerLetter"/>
+      <w:lvlText w:val="%5."/>
+      <w:lvlJc w:val="left"/>
+      <w:pPr>
+        <w:ind w:left="3948" w:hanging="360"/>
+      </w:pPr>
+    </w:lvl>
+    <w:lvl w:ilvl="5" w:tplc="040C001B" w:tentative="1">
+      <w:start w:val="1"/>
+      <w:numFmt w:val="lowerRoman"/>
+      <w:lvlText w:val="%6."/>
+      <w:lvlJc w:val="right"/>
+      <w:pPr>
+        <w:ind w:left="4668" w:hanging="180"/>
+      </w:pPr>
+    </w:lvl>
+    <w:lvl w:ilvl="6" w:tplc="040C000F" w:tentative="1">
+      <w:start w:val="1"/>
+      <w:numFmt w:val="decimal"/>
+      <w:lvlText w:val="%7."/>
+      <w:lvlJc w:val="left"/>
+      <w:pPr>
+        <w:ind w:left="5388" w:hanging="360"/>
+      </w:pPr>
+    </w:lvl>
+    <w:lvl w:ilvl="7" w:tplc="040C0019" w:tentative="1">
+      <w:start w:val="1"/>
+      <w:numFmt w:val="lowerLetter"/>
+      <w:lvlText w:val="%8."/>
+      <w:lvlJc w:val="left"/>
+      <w:pPr>
+        <w:ind w:left="6108" w:hanging="360"/>
+      </w:pPr>
+    </w:lvl>
+    <w:lvl w:ilvl="8" w:tplc="040C001B" w:tentative="1">
+      <w:start w:val="1"/>
+      <w:numFmt w:val="lowerRoman"/>
+      <w:lvlText w:val="%9."/>
+      <w:lvlJc w:val="right"/>
+      <w:pPr>
+        <w:ind w:left="6828" w:hanging="180"/>
+      </w:pPr>
+    </w:lvl>
+  </w:abstractNum>
+  <w:abstractNum w:abstractNumId="26" w15:restartNumberingAfterBreak="0">
     <w:nsid w:val="555E4318"/>
     <w:multiLevelType w:val="hybridMultilevel"/>
     <w:tmpl w:val="F5707BD2"/>
@@ -11064,7 +11316,7 @@
       </w:pPr>
     </w:lvl>
   </w:abstractNum>
-  <w:abstractNum w:abstractNumId="25" w15:restartNumberingAfterBreak="0">
+  <w:abstractNum w:abstractNumId="27" w15:restartNumberingAfterBreak="0">
     <w:nsid w:val="5620509C"/>
     <w:multiLevelType w:val="multilevel"/>
     <w:tmpl w:val="EADA4354"/>
@@ -11185,7 +11437,7 @@
       </w:rPr>
     </w:lvl>
   </w:abstractNum>
-  <w:abstractNum w:abstractNumId="26" w15:restartNumberingAfterBreak="0">
+  <w:abstractNum w:abstractNumId="28" w15:restartNumberingAfterBreak="0">
     <w:nsid w:val="570F2D98"/>
     <w:multiLevelType w:val="multilevel"/>
     <w:tmpl w:val="EADA4354"/>
@@ -11306,7 +11558,7 @@
       </w:rPr>
     </w:lvl>
   </w:abstractNum>
-  <w:abstractNum w:abstractNumId="27" w15:restartNumberingAfterBreak="0">
+  <w:abstractNum w:abstractNumId="29" w15:restartNumberingAfterBreak="0">
     <w:nsid w:val="585D3C76"/>
     <w:multiLevelType w:val="multilevel"/>
     <w:tmpl w:val="040C001F"/>
@@ -11392,7 +11644,7 @@
       </w:pPr>
     </w:lvl>
   </w:abstractNum>
-  <w:abstractNum w:abstractNumId="28" w15:restartNumberingAfterBreak="0">
+  <w:abstractNum w:abstractNumId="30" w15:restartNumberingAfterBreak="0">
     <w:nsid w:val="62CD2C3F"/>
     <w:multiLevelType w:val="multilevel"/>
     <w:tmpl w:val="040C001F"/>
@@ -11478,7 +11730,7 @@
       </w:pPr>
     </w:lvl>
   </w:abstractNum>
-  <w:abstractNum w:abstractNumId="29" w15:restartNumberingAfterBreak="0">
+  <w:abstractNum w:abstractNumId="31" w15:restartNumberingAfterBreak="0">
     <w:nsid w:val="6951043A"/>
     <w:multiLevelType w:val="hybridMultilevel"/>
     <w:tmpl w:val="C0FC12C4"/>
@@ -11564,7 +11816,7 @@
       </w:pPr>
     </w:lvl>
   </w:abstractNum>
-  <w:abstractNum w:abstractNumId="30" w15:restartNumberingAfterBreak="0">
+  <w:abstractNum w:abstractNumId="32" w15:restartNumberingAfterBreak="0">
     <w:nsid w:val="69E37939"/>
     <w:multiLevelType w:val="hybridMultilevel"/>
     <w:tmpl w:val="F43A1C30"/>
@@ -11653,7 +11905,7 @@
       </w:pPr>
     </w:lvl>
   </w:abstractNum>
-  <w:abstractNum w:abstractNumId="31" w15:restartNumberingAfterBreak="0">
+  <w:abstractNum w:abstractNumId="33" w15:restartNumberingAfterBreak="0">
     <w:nsid w:val="6B0E44E1"/>
     <w:multiLevelType w:val="multilevel"/>
     <w:tmpl w:val="040C001F"/>
@@ -11739,7 +11991,7 @@
       </w:pPr>
     </w:lvl>
   </w:abstractNum>
-  <w:abstractNum w:abstractNumId="32" w15:restartNumberingAfterBreak="0">
+  <w:abstractNum w:abstractNumId="34" w15:restartNumberingAfterBreak="0">
     <w:nsid w:val="6CD461A1"/>
     <w:multiLevelType w:val="multilevel"/>
     <w:tmpl w:val="040C001F"/>
@@ -11825,7 +12077,7 @@
       </w:pPr>
     </w:lvl>
   </w:abstractNum>
-  <w:abstractNum w:abstractNumId="33" w15:restartNumberingAfterBreak="0">
+  <w:abstractNum w:abstractNumId="35" w15:restartNumberingAfterBreak="0">
     <w:nsid w:val="75BE3DBE"/>
     <w:multiLevelType w:val="hybridMultilevel"/>
     <w:tmpl w:val="F43A1C30"/>
@@ -11915,22 +12167,22 @@
     </w:lvl>
   </w:abstractNum>
   <w:num w:numId="1">
-    <w:abstractNumId w:val="32"/>
+    <w:abstractNumId w:val="34"/>
   </w:num>
   <w:num w:numId="2">
-    <w:abstractNumId w:val="20"/>
+    <w:abstractNumId w:val="21"/>
   </w:num>
   <w:num w:numId="3">
     <w:abstractNumId w:val="0"/>
   </w:num>
   <w:num w:numId="4">
-    <w:abstractNumId w:val="31"/>
+    <w:abstractNumId w:val="33"/>
   </w:num>
   <w:num w:numId="5">
-    <w:abstractNumId w:val="17"/>
+    <w:abstractNumId w:val="18"/>
   </w:num>
   <w:num w:numId="6">
-    <w:abstractNumId w:val="29"/>
+    <w:abstractNumId w:val="31"/>
   </w:num>
   <w:num w:numId="7">
     <w:abstractNumId w:val="3"/>
@@ -11945,55 +12197,55 @@
     <w:abstractNumId w:val="1"/>
   </w:num>
   <w:num w:numId="11">
-    <w:abstractNumId w:val="28"/>
+    <w:abstractNumId w:val="30"/>
   </w:num>
   <w:num w:numId="12">
     <w:abstractNumId w:val="10"/>
   </w:num>
   <w:num w:numId="13">
-    <w:abstractNumId w:val="27"/>
+    <w:abstractNumId w:val="29"/>
   </w:num>
   <w:num w:numId="14">
-    <w:abstractNumId w:val="13"/>
+    <w:abstractNumId w:val="14"/>
   </w:num>
   <w:num w:numId="15">
     <w:abstractNumId w:val="6"/>
   </w:num>
   <w:num w:numId="16">
-    <w:abstractNumId w:val="12"/>
+    <w:abstractNumId w:val="13"/>
   </w:num>
   <w:num w:numId="17">
-    <w:abstractNumId w:val="16"/>
+    <w:abstractNumId w:val="17"/>
   </w:num>
   <w:num w:numId="18">
-    <w:abstractNumId w:val="30"/>
+    <w:abstractNumId w:val="32"/>
   </w:num>
   <w:num w:numId="19">
-    <w:abstractNumId w:val="18"/>
+    <w:abstractNumId w:val="19"/>
   </w:num>
   <w:num w:numId="20">
-    <w:abstractNumId w:val="33"/>
+    <w:abstractNumId w:val="35"/>
   </w:num>
   <w:num w:numId="21">
     <w:abstractNumId w:val="5"/>
   </w:num>
   <w:num w:numId="22">
-    <w:abstractNumId w:val="11"/>
+    <w:abstractNumId w:val="12"/>
   </w:num>
   <w:num w:numId="23">
     <w:abstractNumId w:val="4"/>
   </w:num>
   <w:num w:numId="24">
-    <w:abstractNumId w:val="19"/>
+    <w:abstractNumId w:val="20"/>
   </w:num>
   <w:num w:numId="25">
-    <w:abstractNumId w:val="26"/>
+    <w:abstractNumId w:val="28"/>
   </w:num>
   <w:num w:numId="26">
-    <w:abstractNumId w:val="21"/>
+    <w:abstractNumId w:val="22"/>
   </w:num>
   <w:num w:numId="27">
-    <w:abstractNumId w:val="15"/>
+    <w:abstractNumId w:val="16"/>
   </w:num>
   <w:num w:numId="28">
     <w:abstractNumId w:val="2"/>
@@ -12002,19 +12254,25 @@
     <w:abstractNumId w:val="7"/>
   </w:num>
   <w:num w:numId="30">
+    <w:abstractNumId w:val="24"/>
+  </w:num>
+  <w:num w:numId="31">
+    <w:abstractNumId w:val="27"/>
+  </w:num>
+  <w:num w:numId="32">
+    <w:abstractNumId w:val="15"/>
+  </w:num>
+  <w:num w:numId="33">
     <w:abstractNumId w:val="23"/>
   </w:num>
-  <w:num w:numId="31">
+  <w:num w:numId="34">
+    <w:abstractNumId w:val="26"/>
+  </w:num>
+  <w:num w:numId="35">
+    <w:abstractNumId w:val="11"/>
+  </w:num>
+  <w:num w:numId="36">
     <w:abstractNumId w:val="25"/>
-  </w:num>
-  <w:num w:numId="32">
-    <w:abstractNumId w:val="14"/>
-  </w:num>
-  <w:num w:numId="33">
-    <w:abstractNumId w:val="22"/>
-  </w:num>
-  <w:num w:numId="34">
-    <w:abstractNumId w:val="24"/>
   </w:num>
 </w:numbering>
 </file>

</xml_diff>

<commit_message>
Ajout de nouvelles sources
Pas ajouté grand chose, beaucoup lu cependant
</commit_message>
<xml_diff>
--- a/Status Report - Project 6.1 - Maxime BARRET.docx
+++ b/Status Report - Project 6.1 - Maxime BARRET.docx
@@ -3106,6 +3106,11 @@
         </w:rPr>
       </w:pPr>
       <w:bookmarkStart w:id="2" w:name="_Toc56967643"/>
+      <w:bookmarkStart w:id="3" w:name="_Ref57036588"/>
+      <w:bookmarkStart w:id="4" w:name="_Ref57036593"/>
+      <w:bookmarkStart w:id="5" w:name="_Ref57036599"/>
+      <w:bookmarkStart w:id="6" w:name="_Ref57036603"/>
+      <w:bookmarkStart w:id="7" w:name="_Ref57036606"/>
       <w:r>
         <w:rPr>
           <w:lang w:val="en-GB"/>
@@ -3113,6 +3118,11 @@
         <w:t>RADAR</w:t>
       </w:r>
       <w:bookmarkEnd w:id="2"/>
+      <w:bookmarkEnd w:id="3"/>
+      <w:bookmarkEnd w:id="4"/>
+      <w:bookmarkEnd w:id="5"/>
+      <w:bookmarkEnd w:id="6"/>
+      <w:bookmarkEnd w:id="7"/>
     </w:p>
     <w:p>
       <w:pPr>
@@ -3133,14 +3143,14 @@
           <w:lang w:val="en-GB"/>
         </w:rPr>
       </w:pPr>
-      <w:bookmarkStart w:id="3" w:name="_Toc56967644"/>
+      <w:bookmarkStart w:id="8" w:name="_Toc56967644"/>
       <w:r>
         <w:rPr>
           <w:lang w:val="en-GB"/>
         </w:rPr>
         <w:t>History of Radar</w:t>
       </w:r>
-      <w:bookmarkEnd w:id="3"/>
+      <w:bookmarkEnd w:id="8"/>
     </w:p>
     <w:p>
       <w:pPr>
@@ -3272,21 +3282,7 @@
         <w:rPr>
           <w:lang w:val="en-GB"/>
         </w:rPr>
-        <w:t xml:space="preserve"> waves could be used to detect moving metallic objects. As time went by, numerous </w:t>
-      </w:r>
-      <w:proofErr w:type="gramStart"/>
-      <w:r>
-        <w:rPr>
-          <w:lang w:val="en-GB"/>
-        </w:rPr>
-        <w:t>application</w:t>
-      </w:r>
-      <w:proofErr w:type="gramEnd"/>
-      <w:r>
-        <w:rPr>
-          <w:lang w:val="en-GB"/>
-        </w:rPr>
-        <w:t xml:space="preserve"> came to be, and inventions such as the magnetron and the klystron allowed nations such as the United States, the United Kingdom, Germany, Japan and France to have Radars during World War II</w:t>
+        <w:t xml:space="preserve"> waves could be used to detect moving metallic objects. As time went by, numerous application came to be, and inventions such as the magnetron and the klystron allowed nations such as the United States, the United Kingdom, Germany, Japan and France to have Radars during World War II</w:t>
       </w:r>
       <w:r>
         <w:rPr>
@@ -3366,7 +3362,7 @@
           <w:lang w:val="en-US"/>
         </w:rPr>
       </w:pPr>
-      <w:bookmarkStart w:id="4" w:name="_Toc56969019"/>
+      <w:bookmarkStart w:id="9" w:name="_Toc56969019"/>
       <w:r>
         <w:rPr>
           <w:lang w:val="en-US"/>
@@ -3415,7 +3411,7 @@
         </w:rPr>
         <w:t xml:space="preserve"> Warning Radar, Freya (1940)</w:t>
       </w:r>
-      <w:bookmarkEnd w:id="4"/>
+      <w:bookmarkEnd w:id="9"/>
     </w:p>
     <w:p>
       <w:pPr>
@@ -3472,14 +3468,14 @@
           <w:lang w:val="en-GB"/>
         </w:rPr>
       </w:pPr>
-      <w:bookmarkStart w:id="5" w:name="_Toc56967645"/>
+      <w:bookmarkStart w:id="10" w:name="_Toc56967645"/>
       <w:r>
         <w:rPr>
           <w:lang w:val="en-GB"/>
         </w:rPr>
         <w:t>Basic principle</w:t>
       </w:r>
-      <w:bookmarkEnd w:id="5"/>
+      <w:bookmarkEnd w:id="10"/>
     </w:p>
     <w:p>
       <w:pPr>
@@ -3588,31 +3584,18 @@
           <w:lang w:val="en-GB"/>
         </w:rPr>
       </w:pPr>
-      <w:bookmarkStart w:id="6" w:name="_Toc56967681"/>
+      <w:bookmarkStart w:id="11" w:name="_Toc56967681"/>
       <w:r>
         <w:t xml:space="preserve">Equation </w:t>
       </w:r>
-      <w:r>
-        <w:fldChar w:fldCharType="begin"/>
-      </w:r>
-      <w:r>
-        <w:instrText xml:space="preserve"> SEQ Equation \* ARABIC </w:instrText>
-      </w:r>
-      <w:r>
-        <w:fldChar w:fldCharType="separate"/>
-      </w:r>
-      <w:r>
-        <w:rPr>
-          <w:noProof/>
-        </w:rPr>
-        <w:t>1</w:t>
-      </w:r>
-      <w:r>
-        <w:rPr>
-          <w:noProof/>
-        </w:rPr>
-        <w:fldChar w:fldCharType="end"/>
-      </w:r>
+      <w:fldSimple w:instr=" SEQ Equation \* ARABIC ">
+        <w:r>
+          <w:rPr>
+            <w:noProof/>
+          </w:rPr>
+          <w:t>1</w:t>
+        </w:r>
+      </w:fldSimple>
       <w:r>
         <w:t xml:space="preserve"> - Basic Radar </w:t>
       </w:r>
@@ -3620,7 +3603,7 @@
       <w:r>
         <w:t>Principle</w:t>
       </w:r>
-      <w:bookmarkEnd w:id="6"/>
+      <w:bookmarkEnd w:id="11"/>
       <w:proofErr w:type="spellEnd"/>
     </w:p>
     <w:p>
@@ -3649,6 +3632,8 @@
         <w:ind w:left="4260"/>
         <w:rPr>
           <w:rFonts w:eastAsiaTheme="minorEastAsia"/>
+          <w:sz w:val="20"/>
+          <w:szCs w:val="20"/>
           <w:lang w:val="en-GB"/>
         </w:rPr>
       </w:pPr>
@@ -3656,6 +3641,8 @@
         <m:r>
           <w:rPr>
             <w:rFonts w:ascii="Cambria Math" w:eastAsiaTheme="minorEastAsia" w:hAnsi="Cambria Math"/>
+            <w:sz w:val="20"/>
+            <w:szCs w:val="20"/>
             <w:lang w:val="en-GB"/>
           </w:rPr>
           <m:t xml:space="preserve">R </m:t>
@@ -3664,6 +3651,8 @@
       <w:r>
         <w:rPr>
           <w:rFonts w:eastAsiaTheme="minorEastAsia"/>
+          <w:sz w:val="20"/>
+          <w:szCs w:val="20"/>
           <w:lang w:val="en-GB"/>
         </w:rPr>
         <w:t>is the distance between the Radar and the target (m)</w:t>
@@ -3679,6 +3668,8 @@
         <w:ind w:left="4260"/>
         <w:rPr>
           <w:rFonts w:eastAsiaTheme="minorEastAsia"/>
+          <w:sz w:val="20"/>
+          <w:szCs w:val="20"/>
           <w:lang w:val="en-GB"/>
         </w:rPr>
       </w:pPr>
@@ -3689,6 +3680,8 @@
           </m:rPr>
           <w:rPr>
             <w:rFonts w:ascii="Cambria Math" w:eastAsiaTheme="minorEastAsia" w:hAnsi="Cambria Math"/>
+            <w:sz w:val="20"/>
+            <w:szCs w:val="20"/>
             <w:lang w:val="en-GB"/>
           </w:rPr>
           <m:t>c</m:t>
@@ -3699,6 +3692,8 @@
           <w:rFonts w:eastAsiaTheme="minorEastAsia"/>
           <w:b/>
           <w:bCs/>
+          <w:sz w:val="20"/>
+          <w:szCs w:val="20"/>
           <w:lang w:val="en-GB"/>
         </w:rPr>
         <w:t xml:space="preserve"> </w:t>
@@ -3706,6 +3701,8 @@
       <w:r>
         <w:rPr>
           <w:rFonts w:eastAsiaTheme="minorEastAsia"/>
+          <w:sz w:val="20"/>
+          <w:szCs w:val="20"/>
           <w:lang w:val="en-GB"/>
         </w:rPr>
         <w:t>is the speed of light (</w:t>
@@ -3714,6 +3711,8 @@
         <m:r>
           <w:rPr>
             <w:rFonts w:ascii="Cambria Math" w:eastAsiaTheme="minorEastAsia" w:hAnsi="Cambria Math"/>
+            <w:sz w:val="20"/>
+            <w:szCs w:val="20"/>
             <w:lang w:val="en-GB"/>
           </w:rPr>
           <m:t>m.</m:t>
@@ -3724,6 +3723,8 @@
               <w:rPr>
                 <w:rFonts w:ascii="Cambria Math" w:eastAsiaTheme="minorEastAsia" w:hAnsi="Cambria Math"/>
                 <w:i/>
+                <w:sz w:val="20"/>
+                <w:szCs w:val="20"/>
                 <w:lang w:val="en-GB"/>
               </w:rPr>
             </m:ctrlPr>
@@ -3732,6 +3733,8 @@
             <m:r>
               <w:rPr>
                 <w:rFonts w:ascii="Cambria Math" w:eastAsiaTheme="minorEastAsia" w:hAnsi="Cambria Math"/>
+                <w:sz w:val="20"/>
+                <w:szCs w:val="20"/>
                 <w:lang w:val="en-GB"/>
               </w:rPr>
               <m:t>s</m:t>
@@ -3741,6 +3744,8 @@
             <m:r>
               <w:rPr>
                 <w:rFonts w:ascii="Cambria Math" w:eastAsiaTheme="minorEastAsia" w:hAnsi="Cambria Math"/>
+                <w:sz w:val="20"/>
+                <w:szCs w:val="20"/>
                 <w:lang w:val="en-GB"/>
               </w:rPr>
               <m:t>-1</m:t>
@@ -3751,6 +3756,8 @@
       <w:r>
         <w:rPr>
           <w:rFonts w:eastAsiaTheme="minorEastAsia"/>
+          <w:sz w:val="20"/>
+          <w:szCs w:val="20"/>
           <w:lang w:val="en-GB"/>
         </w:rPr>
         <w:t>)</w:t>
@@ -3766,6 +3773,8 @@
         <w:ind w:left="4260"/>
         <w:rPr>
           <w:rFonts w:eastAsiaTheme="minorEastAsia"/>
+          <w:sz w:val="20"/>
+          <w:szCs w:val="20"/>
           <w:lang w:val="en-GB"/>
         </w:rPr>
       </w:pPr>
@@ -3773,6 +3782,8 @@
         <m:r>
           <w:rPr>
             <w:rFonts w:ascii="Cambria Math" w:hAnsi="Cambria Math"/>
+            <w:sz w:val="20"/>
+            <w:szCs w:val="20"/>
             <w:vertAlign w:val="subscript"/>
             <w:lang w:val="en-GB"/>
           </w:rPr>
@@ -3782,6 +3793,8 @@
       <w:r>
         <w:rPr>
           <w:rFonts w:eastAsiaTheme="minorEastAsia"/>
+          <w:sz w:val="20"/>
+          <w:szCs w:val="20"/>
           <w:vertAlign w:val="subscript"/>
           <w:lang w:val="en-GB"/>
         </w:rPr>
@@ -3790,6 +3803,8 @@
       <w:r>
         <w:rPr>
           <w:rFonts w:eastAsiaTheme="minorEastAsia"/>
+          <w:sz w:val="20"/>
+          <w:szCs w:val="20"/>
           <w:lang w:val="en-GB"/>
         </w:rPr>
         <w:t>is the delay between emission and reception of the wave.</w:t>
@@ -3797,6 +3812,8 @@
       <w:r>
         <w:rPr>
           <w:rFonts w:eastAsiaTheme="minorEastAsia"/>
+          <w:sz w:val="20"/>
+          <w:szCs w:val="20"/>
           <w:lang w:val="en-GB"/>
         </w:rPr>
         <w:t xml:space="preserve"> (s)</w:t>
@@ -3873,7 +3890,7 @@
           <w:lang w:val="en-GB"/>
         </w:rPr>
       </w:pPr>
-      <w:bookmarkStart w:id="7" w:name="_Toc56969020"/>
+      <w:bookmarkStart w:id="12" w:name="_Toc56969020"/>
       <w:r>
         <w:rPr>
           <w:lang w:val="en-US"/>
@@ -3958,7 +3975,7 @@
           </w:r>
         </w:sdtContent>
       </w:sdt>
-      <w:bookmarkEnd w:id="7"/>
+      <w:bookmarkEnd w:id="12"/>
     </w:p>
     <w:p>
       <w:pPr>
@@ -4051,7 +4068,7 @@
           <w:lang w:val="en-GB"/>
         </w:rPr>
       </w:pPr>
-      <w:bookmarkStart w:id="8" w:name="_Toc56967646"/>
+      <w:bookmarkStart w:id="13" w:name="_Toc56967646"/>
       <w:r>
         <w:rPr>
           <w:rFonts w:eastAsiaTheme="minorEastAsia"/>
@@ -4066,7 +4083,7 @@
         </w:rPr>
         <w:t>s</w:t>
       </w:r>
-      <w:bookmarkEnd w:id="8"/>
+      <w:bookmarkEnd w:id="13"/>
       <w:r>
         <w:rPr>
           <w:rFonts w:eastAsiaTheme="minorEastAsia"/>
@@ -4496,7 +4513,7 @@
           <w:lang w:val="en-GB"/>
         </w:rPr>
       </w:pPr>
-      <w:bookmarkStart w:id="9" w:name="_Toc56967682"/>
+      <w:bookmarkStart w:id="14" w:name="_Toc56967682"/>
       <w:r>
         <w:rPr>
           <w:lang w:val="en-GB"/>
@@ -4531,7 +4548,7 @@
         </w:rPr>
         <w:t xml:space="preserve"> - Radar Range Equation</w:t>
       </w:r>
-      <w:bookmarkEnd w:id="9"/>
+      <w:bookmarkEnd w:id="14"/>
     </w:p>
     <w:p>
       <w:pPr>
@@ -4559,6 +4576,8 @@
         <w:ind w:left="4260"/>
         <w:rPr>
           <w:rFonts w:eastAsiaTheme="minorEastAsia"/>
+          <w:sz w:val="20"/>
+          <w:szCs w:val="20"/>
           <w:lang w:val="en-GB"/>
         </w:rPr>
       </w:pPr>
@@ -4568,6 +4587,8 @@
             <m:ctrlPr>
               <w:rPr>
                 <w:rFonts w:ascii="Cambria Math" w:eastAsiaTheme="minorEastAsia" w:hAnsi="Cambria Math"/>
+                <w:sz w:val="20"/>
+                <w:szCs w:val="20"/>
                 <w:lang w:val="en-GB"/>
               </w:rPr>
             </m:ctrlPr>
@@ -4579,6 +4600,8 @@
               </m:rPr>
               <w:rPr>
                 <w:rFonts w:ascii="Cambria Math" w:eastAsiaTheme="minorEastAsia" w:hAnsi="Cambria Math"/>
+                <w:sz w:val="20"/>
+                <w:szCs w:val="20"/>
                 <w:lang w:val="en-GB"/>
               </w:rPr>
               <m:t>R</m:t>
@@ -4591,6 +4614,8 @@
               </m:rPr>
               <w:rPr>
                 <w:rFonts w:ascii="Cambria Math" w:eastAsiaTheme="minorEastAsia" w:hAnsi="Cambria Math"/>
+                <w:sz w:val="20"/>
+                <w:szCs w:val="20"/>
                 <w:lang w:val="en-GB"/>
               </w:rPr>
               <m:t>max</m:t>
@@ -4603,6 +4628,8 @@
           <w:rFonts w:eastAsiaTheme="minorEastAsia"/>
           <w:b/>
           <w:bCs/>
+          <w:sz w:val="20"/>
+          <w:szCs w:val="20"/>
           <w:lang w:val="en-GB"/>
         </w:rPr>
         <w:t xml:space="preserve"> </w:t>
@@ -4610,6 +4637,8 @@
       <w:r>
         <w:rPr>
           <w:rFonts w:eastAsiaTheme="minorEastAsia"/>
+          <w:sz w:val="20"/>
+          <w:szCs w:val="20"/>
           <w:lang w:val="en-GB"/>
         </w:rPr>
         <w:t xml:space="preserve">is </w:t>
@@ -4617,16 +4646,11 @@
       <w:r>
         <w:rPr>
           <w:rFonts w:eastAsiaTheme="minorEastAsia"/>
-          <w:lang w:val="en-GB"/>
-        </w:rPr>
-        <w:t>the maximum range of the radar</w:t>
-      </w:r>
-      <w:r>
-        <w:rPr>
-          <w:rFonts w:eastAsiaTheme="minorEastAsia"/>
-          <w:lang w:val="en-GB"/>
-        </w:rPr>
-        <w:t xml:space="preserve"> (m)</w:t>
+          <w:sz w:val="20"/>
+          <w:szCs w:val="20"/>
+          <w:lang w:val="en-GB"/>
+        </w:rPr>
+        <w:t>the maximum range of the radar (m)</w:t>
       </w:r>
     </w:p>
     <w:p>
@@ -4639,6 +4663,8 @@
         <w:ind w:left="4260"/>
         <w:rPr>
           <w:rFonts w:eastAsiaTheme="minorEastAsia"/>
+          <w:sz w:val="20"/>
+          <w:szCs w:val="20"/>
           <w:lang w:val="en-GB"/>
         </w:rPr>
       </w:pPr>
@@ -4648,6 +4674,8 @@
             <m:ctrlPr>
               <w:rPr>
                 <w:rFonts w:ascii="Cambria Math" w:eastAsiaTheme="minorEastAsia" w:hAnsi="Cambria Math"/>
+                <w:sz w:val="20"/>
+                <w:szCs w:val="20"/>
                 <w:lang w:val="en-GB"/>
               </w:rPr>
             </m:ctrlPr>
@@ -4659,6 +4687,8 @@
               </m:rPr>
               <w:rPr>
                 <w:rFonts w:ascii="Cambria Math" w:eastAsiaTheme="minorEastAsia" w:hAnsi="Cambria Math"/>
+                <w:sz w:val="20"/>
+                <w:szCs w:val="20"/>
                 <w:lang w:val="en-GB"/>
               </w:rPr>
               <m:t>P</m:t>
@@ -4671,6 +4701,8 @@
               </m:rPr>
               <w:rPr>
                 <w:rFonts w:ascii="Cambria Math" w:eastAsiaTheme="minorEastAsia" w:hAnsi="Cambria Math"/>
+                <w:sz w:val="20"/>
+                <w:szCs w:val="20"/>
                 <w:lang w:val="en-GB"/>
               </w:rPr>
               <m:t>min</m:t>
@@ -4683,6 +4715,8 @@
           <w:rFonts w:eastAsiaTheme="minorEastAsia"/>
           <w:b/>
           <w:bCs/>
+          <w:sz w:val="20"/>
+          <w:szCs w:val="20"/>
           <w:lang w:val="en-GB"/>
         </w:rPr>
         <w:t xml:space="preserve"> </w:t>
@@ -4690,21 +4724,18 @@
       <w:r>
         <w:rPr>
           <w:rFonts w:eastAsiaTheme="minorEastAsia"/>
-          <w:lang w:val="en-GB"/>
-        </w:rPr>
-        <w:t>is the minimum power that can be detected by the Radar</w:t>
-      </w:r>
-      <w:r>
-        <w:rPr>
-          <w:rFonts w:eastAsiaTheme="minorEastAsia"/>
-          <w:lang w:val="en-GB"/>
-        </w:rPr>
-        <w:t xml:space="preserve"> (W</w:t>
+          <w:sz w:val="20"/>
+          <w:szCs w:val="20"/>
+          <w:lang w:val="en-GB"/>
+        </w:rPr>
+        <w:t>is the minimum power that can be detected by the Radar (W</w:t>
       </w:r>
       <w:proofErr w:type="gramStart"/>
       <w:r>
         <w:rPr>
           <w:rFonts w:eastAsiaTheme="minorEastAsia"/>
+          <w:sz w:val="20"/>
+          <w:szCs w:val="20"/>
           <w:lang w:val="en-GB"/>
         </w:rPr>
         <w:t>)</w:t>
@@ -4722,6 +4753,8 @@
         <w:rPr>
           <w:rFonts w:eastAsiaTheme="minorEastAsia"/>
           <w:bCs/>
+          <w:sz w:val="20"/>
+          <w:szCs w:val="20"/>
           <w:lang w:val="en-GB"/>
         </w:rPr>
       </w:pPr>
@@ -4729,6 +4762,8 @@
         <m:r>
           <w:rPr>
             <w:rFonts w:ascii="Cambria Math" w:eastAsiaTheme="minorEastAsia" w:hAnsi="Cambria Math"/>
+            <w:sz w:val="20"/>
+            <w:szCs w:val="20"/>
             <w:lang w:val="en-GB"/>
           </w:rPr>
           <m:t>G</m:t>
@@ -4738,6 +4773,8 @@
         <w:rPr>
           <w:rFonts w:eastAsiaTheme="minorEastAsia"/>
           <w:bCs/>
+          <w:sz w:val="20"/>
+          <w:szCs w:val="20"/>
           <w:lang w:val="en-GB"/>
         </w:rPr>
         <w:t xml:space="preserve"> </w:t>
@@ -4746,23 +4783,19 @@
         <w:rPr>
           <w:rFonts w:eastAsiaTheme="minorEastAsia"/>
           <w:bCs/>
-          <w:lang w:val="en-GB"/>
-        </w:rPr>
-        <w:t>is the Gain of the antenna used by the Radar</w:t>
-      </w:r>
+          <w:sz w:val="20"/>
+          <w:szCs w:val="20"/>
+          <w:lang w:val="en-GB"/>
+        </w:rPr>
+        <w:t>is the Gain of the antenna used by the Radar (W</w:t>
+      </w:r>
+      <w:proofErr w:type="gramStart"/>
       <w:r>
         <w:rPr>
           <w:rFonts w:eastAsiaTheme="minorEastAsia"/>
           <w:bCs/>
-          <w:lang w:val="en-GB"/>
-        </w:rPr>
-        <w:t xml:space="preserve"> (W</w:t>
-      </w:r>
-      <w:proofErr w:type="gramStart"/>
-      <w:r>
-        <w:rPr>
-          <w:rFonts w:eastAsiaTheme="minorEastAsia"/>
-          <w:bCs/>
+          <w:sz w:val="20"/>
+          <w:szCs w:val="20"/>
           <w:lang w:val="en-GB"/>
         </w:rPr>
         <w:t>)</w:t>
@@ -4780,6 +4813,8 @@
         <w:rPr>
           <w:rFonts w:eastAsiaTheme="minorEastAsia"/>
           <w:bCs/>
+          <w:sz w:val="20"/>
+          <w:szCs w:val="20"/>
           <w:lang w:val="en-GB"/>
         </w:rPr>
       </w:pPr>
@@ -4787,6 +4822,8 @@
         <m:r>
           <w:rPr>
             <w:rFonts w:ascii="Cambria Math" w:eastAsiaTheme="minorEastAsia" w:hAnsi="Cambria Math"/>
+            <w:sz w:val="20"/>
+            <w:szCs w:val="20"/>
             <w:lang w:val="en-GB"/>
           </w:rPr>
           <m:t>λ</m:t>
@@ -4796,6 +4833,8 @@
         <w:rPr>
           <w:rFonts w:eastAsiaTheme="minorEastAsia"/>
           <w:bCs/>
+          <w:sz w:val="20"/>
+          <w:szCs w:val="20"/>
           <w:lang w:val="en-GB"/>
         </w:rPr>
         <w:t xml:space="preserve"> </w:t>
@@ -4804,17 +4843,11 @@
         <w:rPr>
           <w:rFonts w:eastAsiaTheme="minorEastAsia"/>
           <w:bCs/>
-          <w:lang w:val="en-GB"/>
-        </w:rPr>
-        <w:t>is the Radar’s operating frequency</w:t>
-      </w:r>
-      <w:r>
-        <w:rPr>
-          <w:rFonts w:eastAsiaTheme="minorEastAsia"/>
-          <w:bCs/>
-          <w:lang w:val="en-GB"/>
-        </w:rPr>
-        <w:t xml:space="preserve"> (m)</w:t>
+          <w:sz w:val="20"/>
+          <w:szCs w:val="20"/>
+          <w:lang w:val="en-GB"/>
+        </w:rPr>
+        <w:t>is the Radar’s operating frequency (m)</w:t>
       </w:r>
     </w:p>
     <w:p>
@@ -4828,6 +4861,8 @@
         <w:rPr>
           <w:rFonts w:eastAsiaTheme="minorEastAsia"/>
           <w:bCs/>
+          <w:sz w:val="20"/>
+          <w:szCs w:val="20"/>
           <w:lang w:val="en-GB"/>
         </w:rPr>
       </w:pPr>
@@ -4835,6 +4870,8 @@
         <m:r>
           <w:rPr>
             <w:rFonts w:ascii="Cambria Math" w:hAnsi="Cambria Math"/>
+            <w:sz w:val="20"/>
+            <w:szCs w:val="20"/>
             <w:lang w:val="en-GB"/>
           </w:rPr>
           <m:t>σ</m:t>
@@ -4843,6 +4880,8 @@
       <w:r>
         <w:rPr>
           <w:rFonts w:eastAsiaTheme="minorEastAsia"/>
+          <w:sz w:val="20"/>
+          <w:szCs w:val="20"/>
           <w:lang w:val="en-GB"/>
         </w:rPr>
         <w:t xml:space="preserve"> is the Radar Cross Section of the target (m²)</w:t>
@@ -4858,12 +4897,16 @@
         <w:ind w:left="4260"/>
         <w:rPr>
           <w:rFonts w:eastAsiaTheme="minorEastAsia"/>
-          <w:lang w:val="en-GB"/>
-        </w:rPr>
-      </w:pPr>
-      <w:r>
-        <w:rPr>
-          <w:rFonts w:eastAsiaTheme="minorEastAsia"/>
+          <w:sz w:val="20"/>
+          <w:szCs w:val="20"/>
+          <w:lang w:val="en-GB"/>
+        </w:rPr>
+      </w:pPr>
+      <w:r>
+        <w:rPr>
+          <w:rFonts w:eastAsiaTheme="minorEastAsia"/>
+          <w:sz w:val="20"/>
+          <w:szCs w:val="20"/>
           <w:lang w:val="en-GB"/>
         </w:rPr>
         <w:t xml:space="preserve">L </w:t>
@@ -4871,23 +4914,11 @@
       <w:r>
         <w:rPr>
           <w:rFonts w:eastAsiaTheme="minorEastAsia"/>
-          <w:lang w:val="en-GB"/>
-        </w:rPr>
-        <w:t xml:space="preserve">characterise </w:t>
-      </w:r>
-      <w:r>
-        <w:rPr>
-          <w:rFonts w:eastAsiaTheme="minorEastAsia"/>
-          <w:lang w:val="en-GB"/>
-        </w:rPr>
-        <w:t xml:space="preserve">the </w:t>
-      </w:r>
-      <w:r>
-        <w:rPr>
-          <w:rFonts w:eastAsiaTheme="minorEastAsia"/>
-          <w:lang w:val="en-GB"/>
-        </w:rPr>
-        <w:t xml:space="preserve">loss due to background effect and the propagation medium </w:t>
+          <w:sz w:val="20"/>
+          <w:szCs w:val="20"/>
+          <w:lang w:val="en-GB"/>
+        </w:rPr>
+        <w:t xml:space="preserve">characterise the loss due to background effect and the propagation medium </w:t>
       </w:r>
     </w:p>
     <w:p>
@@ -5222,9 +5253,9 @@
           <w:lang w:val="en-GB"/>
         </w:rPr>
       </w:pPr>
-      <w:bookmarkStart w:id="10" w:name="_Ref56959132"/>
-      <w:bookmarkStart w:id="11" w:name="_Ref56959094"/>
-      <w:bookmarkStart w:id="12" w:name="_Toc56967683"/>
+      <w:bookmarkStart w:id="15" w:name="_Ref56959132"/>
+      <w:bookmarkStart w:id="16" w:name="_Ref56959094"/>
+      <w:bookmarkStart w:id="17" w:name="_Toc56967683"/>
       <w:r>
         <w:rPr>
           <w:lang w:val="en-GB"/>
@@ -5253,7 +5284,7 @@
       <w:r>
         <w:fldChar w:fldCharType="end"/>
       </w:r>
-      <w:bookmarkEnd w:id="10"/>
+      <w:bookmarkEnd w:id="15"/>
       <w:r>
         <w:rPr>
           <w:lang w:val="en-GB"/>
@@ -5266,8 +5297,8 @@
         </w:rPr>
         <w:t>onostatic)</w:t>
       </w:r>
-      <w:bookmarkEnd w:id="11"/>
-      <w:bookmarkEnd w:id="12"/>
+      <w:bookmarkEnd w:id="16"/>
+      <w:bookmarkEnd w:id="17"/>
     </w:p>
     <w:p>
       <w:pPr>
@@ -5295,6 +5326,8 @@
         <w:ind w:left="4260"/>
         <w:rPr>
           <w:rFonts w:eastAsiaTheme="minorEastAsia"/>
+          <w:sz w:val="20"/>
+          <w:szCs w:val="20"/>
           <w:lang w:val="en-GB"/>
         </w:rPr>
       </w:pPr>
@@ -5304,6 +5337,8 @@
             <m:ctrlPr>
               <w:rPr>
                 <w:rFonts w:ascii="Cambria Math" w:eastAsiaTheme="minorEastAsia" w:hAnsi="Cambria Math"/>
+                <w:sz w:val="20"/>
+                <w:szCs w:val="20"/>
                 <w:lang w:val="en-GB"/>
               </w:rPr>
             </m:ctrlPr>
@@ -5315,6 +5350,8 @@
               </m:rPr>
               <w:rPr>
                 <w:rFonts w:ascii="Cambria Math" w:eastAsiaTheme="minorEastAsia" w:hAnsi="Cambria Math"/>
+                <w:sz w:val="20"/>
+                <w:szCs w:val="20"/>
                 <w:lang w:val="en-GB"/>
               </w:rPr>
               <m:t>P</m:t>
@@ -5327,6 +5364,8 @@
               </m:rPr>
               <w:rPr>
                 <w:rFonts w:ascii="Cambria Math" w:eastAsiaTheme="minorEastAsia" w:hAnsi="Cambria Math"/>
+                <w:sz w:val="20"/>
+                <w:szCs w:val="20"/>
                 <w:lang w:val="en-GB"/>
               </w:rPr>
               <m:t>r</m:t>
@@ -5339,6 +5378,8 @@
           <w:rFonts w:eastAsiaTheme="minorEastAsia"/>
           <w:b/>
           <w:bCs/>
+          <w:sz w:val="20"/>
+          <w:szCs w:val="20"/>
           <w:lang w:val="en-GB"/>
         </w:rPr>
         <w:t xml:space="preserve"> </w:t>
@@ -5346,21 +5387,18 @@
       <w:r>
         <w:rPr>
           <w:rFonts w:eastAsiaTheme="minorEastAsia"/>
-          <w:lang w:val="en-GB"/>
-        </w:rPr>
-        <w:t xml:space="preserve">is the </w:t>
-      </w:r>
-      <w:r>
-        <w:rPr>
-          <w:rFonts w:eastAsiaTheme="minorEastAsia"/>
-          <w:lang w:val="en-GB"/>
-        </w:rPr>
-        <w:t>power received by the Radar (W</w:t>
+          <w:sz w:val="20"/>
+          <w:szCs w:val="20"/>
+          <w:lang w:val="en-GB"/>
+        </w:rPr>
+        <w:t>is the power received by the Radar (W</w:t>
       </w:r>
       <w:proofErr w:type="gramStart"/>
       <w:r>
         <w:rPr>
           <w:rFonts w:eastAsiaTheme="minorEastAsia"/>
+          <w:sz w:val="20"/>
+          <w:szCs w:val="20"/>
           <w:lang w:val="en-GB"/>
         </w:rPr>
         <w:t>)</w:t>
@@ -5377,6 +5415,8 @@
         <w:ind w:left="4260"/>
         <w:rPr>
           <w:rFonts w:eastAsiaTheme="minorEastAsia"/>
+          <w:sz w:val="20"/>
+          <w:szCs w:val="20"/>
           <w:lang w:val="en-GB"/>
         </w:rPr>
       </w:pPr>
@@ -5386,6 +5426,8 @@
             <m:ctrlPr>
               <w:rPr>
                 <w:rFonts w:ascii="Cambria Math" w:eastAsiaTheme="minorEastAsia" w:hAnsi="Cambria Math"/>
+                <w:sz w:val="20"/>
+                <w:szCs w:val="20"/>
                 <w:lang w:val="en-GB"/>
               </w:rPr>
             </m:ctrlPr>
@@ -5397,6 +5439,8 @@
               </m:rPr>
               <w:rPr>
                 <w:rFonts w:ascii="Cambria Math" w:eastAsiaTheme="minorEastAsia" w:hAnsi="Cambria Math"/>
+                <w:sz w:val="20"/>
+                <w:szCs w:val="20"/>
                 <w:lang w:val="en-GB"/>
               </w:rPr>
               <m:t>P</m:t>
@@ -5409,6 +5453,8 @@
               </m:rPr>
               <w:rPr>
                 <w:rFonts w:ascii="Cambria Math" w:eastAsiaTheme="minorEastAsia" w:hAnsi="Cambria Math"/>
+                <w:sz w:val="20"/>
+                <w:szCs w:val="20"/>
                 <w:lang w:val="en-GB"/>
               </w:rPr>
               <m:t>e</m:t>
@@ -5421,6 +5467,8 @@
           <w:rFonts w:eastAsiaTheme="minorEastAsia"/>
           <w:b/>
           <w:bCs/>
+          <w:sz w:val="20"/>
+          <w:szCs w:val="20"/>
           <w:lang w:val="en-GB"/>
         </w:rPr>
         <w:t xml:space="preserve"> </w:t>
@@ -5428,21 +5476,18 @@
       <w:r>
         <w:rPr>
           <w:rFonts w:eastAsiaTheme="minorEastAsia"/>
-          <w:lang w:val="en-GB"/>
-        </w:rPr>
-        <w:t xml:space="preserve">is the </w:t>
-      </w:r>
-      <w:r>
-        <w:rPr>
-          <w:rFonts w:eastAsiaTheme="minorEastAsia"/>
-          <w:lang w:val="en-GB"/>
-        </w:rPr>
-        <w:t>power emitted by the Radar (W</w:t>
+          <w:sz w:val="20"/>
+          <w:szCs w:val="20"/>
+          <w:lang w:val="en-GB"/>
+        </w:rPr>
+        <w:t>is the power emitted by the Radar (W</w:t>
       </w:r>
       <w:proofErr w:type="gramStart"/>
       <w:r>
         <w:rPr>
           <w:rFonts w:eastAsiaTheme="minorEastAsia"/>
+          <w:sz w:val="20"/>
+          <w:szCs w:val="20"/>
           <w:lang w:val="en-GB"/>
         </w:rPr>
         <w:t>)</w:t>
@@ -5459,6 +5504,8 @@
         <w:ind w:left="4260"/>
         <w:rPr>
           <w:rFonts w:eastAsiaTheme="minorEastAsia"/>
+          <w:sz w:val="20"/>
+          <w:szCs w:val="20"/>
           <w:lang w:val="en-GB"/>
         </w:rPr>
       </w:pPr>
@@ -5466,6 +5513,8 @@
         <m:r>
           <w:rPr>
             <w:rFonts w:ascii="Cambria Math" w:eastAsiaTheme="minorEastAsia" w:hAnsi="Cambria Math"/>
+            <w:sz w:val="20"/>
+            <w:szCs w:val="20"/>
             <w:lang w:val="en-GB"/>
           </w:rPr>
           <m:t>R</m:t>
@@ -5474,6 +5523,8 @@
       <w:r>
         <w:rPr>
           <w:rFonts w:eastAsiaTheme="minorEastAsia"/>
+          <w:sz w:val="20"/>
+          <w:szCs w:val="20"/>
           <w:lang w:val="en-GB"/>
         </w:rPr>
         <w:t xml:space="preserve"> is the distance at which the target </w:t>
@@ -5482,6 +5533,8 @@
       <w:r>
         <w:rPr>
           <w:rFonts w:eastAsiaTheme="minorEastAsia"/>
+          <w:sz w:val="20"/>
+          <w:szCs w:val="20"/>
           <w:lang w:val="en-GB"/>
         </w:rPr>
         <w:t>is (m)</w:t>
@@ -5896,7 +5949,7 @@
           <w:lang w:val="en-GB"/>
         </w:rPr>
       </w:pPr>
-      <w:bookmarkStart w:id="13" w:name="_Toc56967684"/>
+      <w:bookmarkStart w:id="18" w:name="_Toc56967684"/>
       <w:r>
         <w:rPr>
           <w:lang w:val="en-GB"/>
@@ -5931,7 +5984,7 @@
         </w:rPr>
         <w:t xml:space="preserve"> - Radar Equation (Bistatic)</w:t>
       </w:r>
-      <w:bookmarkEnd w:id="13"/>
+      <w:bookmarkEnd w:id="18"/>
     </w:p>
     <w:p>
       <w:pPr>
@@ -5960,6 +6013,8 @@
         <w:rPr>
           <w:rFonts w:eastAsiaTheme="minorEastAsia"/>
           <w:bCs/>
+          <w:sz w:val="20"/>
+          <w:szCs w:val="20"/>
           <w:lang w:val="en-GB"/>
         </w:rPr>
       </w:pPr>
@@ -5971,6 +6026,8 @@
                 <w:rFonts w:ascii="Cambria Math" w:eastAsiaTheme="minorEastAsia" w:hAnsi="Cambria Math"/>
                 <w:bCs/>
                 <w:i/>
+                <w:sz w:val="20"/>
+                <w:szCs w:val="20"/>
                 <w:lang w:val="en-GB"/>
               </w:rPr>
             </m:ctrlPr>
@@ -5979,6 +6036,8 @@
             <m:r>
               <w:rPr>
                 <w:rFonts w:ascii="Cambria Math" w:eastAsiaTheme="minorEastAsia" w:hAnsi="Cambria Math"/>
+                <w:sz w:val="20"/>
+                <w:szCs w:val="20"/>
                 <w:lang w:val="en-GB"/>
               </w:rPr>
               <m:t>G</m:t>
@@ -5988,6 +6047,8 @@
             <m:r>
               <w:rPr>
                 <w:rFonts w:ascii="Cambria Math" w:eastAsiaTheme="minorEastAsia" w:hAnsi="Cambria Math"/>
+                <w:sz w:val="20"/>
+                <w:szCs w:val="20"/>
                 <w:lang w:val="en-GB"/>
               </w:rPr>
               <m:t>e</m:t>
@@ -5999,39 +6060,19 @@
         <w:rPr>
           <w:rFonts w:eastAsiaTheme="minorEastAsia"/>
           <w:bCs/>
-          <w:lang w:val="en-GB"/>
-        </w:rPr>
-        <w:t xml:space="preserve"> is the Gain of the antenna used by the</w:t>
-      </w:r>
+          <w:sz w:val="20"/>
+          <w:szCs w:val="20"/>
+          <w:lang w:val="en-GB"/>
+        </w:rPr>
+        <w:t xml:space="preserve"> is the Gain of the antenna used by the emitting Radar (W</w:t>
+      </w:r>
+      <w:proofErr w:type="gramStart"/>
       <w:r>
         <w:rPr>
           <w:rFonts w:eastAsiaTheme="minorEastAsia"/>
           <w:bCs/>
-          <w:lang w:val="en-GB"/>
-        </w:rPr>
-        <w:t xml:space="preserve"> emitting</w:t>
-      </w:r>
-      <w:r>
-        <w:rPr>
-          <w:rFonts w:eastAsiaTheme="minorEastAsia"/>
-          <w:bCs/>
-          <w:lang w:val="en-GB"/>
-        </w:rPr>
-        <w:t xml:space="preserve"> Radar</w:t>
-      </w:r>
-      <w:r>
-        <w:rPr>
-          <w:rFonts w:eastAsiaTheme="minorEastAsia"/>
-          <w:bCs/>
-          <w:lang w:val="en-GB"/>
-        </w:rPr>
-        <w:t xml:space="preserve"> (W</w:t>
-      </w:r>
-      <w:proofErr w:type="gramStart"/>
-      <w:r>
-        <w:rPr>
-          <w:rFonts w:eastAsiaTheme="minorEastAsia"/>
-          <w:bCs/>
+          <w:sz w:val="20"/>
+          <w:szCs w:val="20"/>
           <w:lang w:val="en-GB"/>
         </w:rPr>
         <w:t>)</w:t>
@@ -6049,6 +6090,8 @@
         <w:rPr>
           <w:rFonts w:eastAsiaTheme="minorEastAsia"/>
           <w:bCs/>
+          <w:sz w:val="20"/>
+          <w:szCs w:val="20"/>
           <w:lang w:val="en-GB"/>
         </w:rPr>
       </w:pPr>
@@ -6060,6 +6103,8 @@
                 <w:rFonts w:ascii="Cambria Math" w:eastAsiaTheme="minorEastAsia" w:hAnsi="Cambria Math"/>
                 <w:bCs/>
                 <w:i/>
+                <w:sz w:val="20"/>
+                <w:szCs w:val="20"/>
                 <w:lang w:val="en-GB"/>
               </w:rPr>
             </m:ctrlPr>
@@ -6068,6 +6113,8 @@
             <m:r>
               <w:rPr>
                 <w:rFonts w:ascii="Cambria Math" w:eastAsiaTheme="minorEastAsia" w:hAnsi="Cambria Math"/>
+                <w:sz w:val="20"/>
+                <w:szCs w:val="20"/>
                 <w:lang w:val="en-GB"/>
               </w:rPr>
               <m:t>G</m:t>
@@ -6077,6 +6124,8 @@
             <m:r>
               <w:rPr>
                 <w:rFonts w:ascii="Cambria Math" w:eastAsiaTheme="minorEastAsia" w:hAnsi="Cambria Math"/>
+                <w:sz w:val="20"/>
+                <w:szCs w:val="20"/>
                 <w:lang w:val="en-GB"/>
               </w:rPr>
               <m:t>r</m:t>
@@ -6088,39 +6137,19 @@
         <w:rPr>
           <w:rFonts w:eastAsiaTheme="minorEastAsia"/>
           <w:bCs/>
-          <w:lang w:val="en-GB"/>
-        </w:rPr>
-        <w:t xml:space="preserve"> is the Gain of the antenna used by the</w:t>
-      </w:r>
+          <w:sz w:val="20"/>
+          <w:szCs w:val="20"/>
+          <w:lang w:val="en-GB"/>
+        </w:rPr>
+        <w:t xml:space="preserve"> is the Gain of the antenna used by the receiving Radar (W</w:t>
+      </w:r>
+      <w:proofErr w:type="gramStart"/>
       <w:r>
         <w:rPr>
           <w:rFonts w:eastAsiaTheme="minorEastAsia"/>
           <w:bCs/>
-          <w:lang w:val="en-GB"/>
-        </w:rPr>
-        <w:t xml:space="preserve"> receiving</w:t>
-      </w:r>
-      <w:r>
-        <w:rPr>
-          <w:rFonts w:eastAsiaTheme="minorEastAsia"/>
-          <w:bCs/>
-          <w:lang w:val="en-GB"/>
-        </w:rPr>
-        <w:t xml:space="preserve"> Radar</w:t>
-      </w:r>
-      <w:r>
-        <w:rPr>
-          <w:rFonts w:eastAsiaTheme="minorEastAsia"/>
-          <w:bCs/>
-          <w:lang w:val="en-GB"/>
-        </w:rPr>
-        <w:t xml:space="preserve"> (W</w:t>
-      </w:r>
-      <w:proofErr w:type="gramStart"/>
-      <w:r>
-        <w:rPr>
-          <w:rFonts w:eastAsiaTheme="minorEastAsia"/>
-          <w:bCs/>
+          <w:sz w:val="20"/>
+          <w:szCs w:val="20"/>
           <w:lang w:val="en-GB"/>
         </w:rPr>
         <w:t>)</w:t>
@@ -6138,6 +6167,8 @@
         <w:rPr>
           <w:rFonts w:eastAsiaTheme="minorEastAsia"/>
           <w:bCs/>
+          <w:sz w:val="20"/>
+          <w:szCs w:val="20"/>
           <w:lang w:val="en-GB"/>
         </w:rPr>
       </w:pPr>
@@ -6149,6 +6180,8 @@
                 <w:rFonts w:ascii="Cambria Math" w:eastAsiaTheme="minorEastAsia" w:hAnsi="Cambria Math"/>
                 <w:bCs/>
                 <w:i/>
+                <w:sz w:val="20"/>
+                <w:szCs w:val="20"/>
                 <w:lang w:val="en-GB"/>
               </w:rPr>
             </m:ctrlPr>
@@ -6157,6 +6190,8 @@
             <m:r>
               <w:rPr>
                 <w:rFonts w:ascii="Cambria Math" w:eastAsiaTheme="minorEastAsia" w:hAnsi="Cambria Math"/>
+                <w:sz w:val="20"/>
+                <w:szCs w:val="20"/>
                 <w:lang w:val="en-GB"/>
               </w:rPr>
               <m:t>R</m:t>
@@ -6166,6 +6201,8 @@
             <m:r>
               <w:rPr>
                 <w:rFonts w:ascii="Cambria Math" w:eastAsiaTheme="minorEastAsia" w:hAnsi="Cambria Math"/>
+                <w:sz w:val="20"/>
+                <w:szCs w:val="20"/>
                 <w:lang w:val="en-GB"/>
               </w:rPr>
               <m:t>1</m:t>
@@ -6177,17 +6214,11 @@
         <w:rPr>
           <w:rFonts w:eastAsiaTheme="minorEastAsia"/>
           <w:bCs/>
-          <w:lang w:val="en-GB"/>
-        </w:rPr>
-        <w:t xml:space="preserve"> is </w:t>
-      </w:r>
-      <w:r>
-        <w:rPr>
-          <w:rFonts w:eastAsiaTheme="minorEastAsia"/>
-          <w:bCs/>
-          <w:lang w:val="en-GB"/>
-        </w:rPr>
-        <w:t>the distance between the target and one radar (m)</w:t>
+          <w:sz w:val="20"/>
+          <w:szCs w:val="20"/>
+          <w:lang w:val="en-GB"/>
+        </w:rPr>
+        <w:t xml:space="preserve"> is the distance between the target and one radar (m)</w:t>
       </w:r>
     </w:p>
     <w:p>
@@ -6201,6 +6232,8 @@
         <w:rPr>
           <w:rFonts w:eastAsiaTheme="minorEastAsia"/>
           <w:bCs/>
+          <w:sz w:val="20"/>
+          <w:szCs w:val="20"/>
           <w:lang w:val="en-GB"/>
         </w:rPr>
       </w:pPr>
@@ -6212,6 +6245,8 @@
                 <w:rFonts w:ascii="Cambria Math" w:eastAsiaTheme="minorEastAsia" w:hAnsi="Cambria Math"/>
                 <w:bCs/>
                 <w:i/>
+                <w:sz w:val="20"/>
+                <w:szCs w:val="20"/>
                 <w:lang w:val="en-GB"/>
               </w:rPr>
             </m:ctrlPr>
@@ -6220,6 +6255,8 @@
             <m:r>
               <w:rPr>
                 <w:rFonts w:ascii="Cambria Math" w:eastAsiaTheme="minorEastAsia" w:hAnsi="Cambria Math"/>
+                <w:sz w:val="20"/>
+                <w:szCs w:val="20"/>
                 <w:lang w:val="en-GB"/>
               </w:rPr>
               <m:t>R</m:t>
@@ -6229,6 +6266,8 @@
             <m:r>
               <w:rPr>
                 <w:rFonts w:ascii="Cambria Math" w:eastAsiaTheme="minorEastAsia" w:hAnsi="Cambria Math"/>
+                <w:sz w:val="20"/>
+                <w:szCs w:val="20"/>
                 <w:lang w:val="en-GB"/>
               </w:rPr>
               <m:t>2</m:t>
@@ -6240,17 +6279,11 @@
         <w:rPr>
           <w:rFonts w:eastAsiaTheme="minorEastAsia"/>
           <w:bCs/>
-          <w:lang w:val="en-GB"/>
-        </w:rPr>
-        <w:t xml:space="preserve"> is the </w:t>
-      </w:r>
-      <w:r>
-        <w:rPr>
-          <w:rFonts w:eastAsiaTheme="minorEastAsia"/>
-          <w:bCs/>
-          <w:lang w:val="en-GB"/>
-        </w:rPr>
-        <w:t>distance between the target and the other radar (m)</w:t>
+          <w:sz w:val="20"/>
+          <w:szCs w:val="20"/>
+          <w:lang w:val="en-GB"/>
+        </w:rPr>
+        <w:t xml:space="preserve"> is the distance between the target and the other radar (m)</w:t>
       </w:r>
     </w:p>
     <w:p>
@@ -6264,7 +6297,7 @@
           <w:lang w:val="en-GB"/>
         </w:rPr>
       </w:pPr>
-      <w:bookmarkStart w:id="14" w:name="_Toc56967647"/>
+      <w:bookmarkStart w:id="19" w:name="_Toc56967647"/>
       <w:r>
         <w:rPr>
           <w:lang w:val="en-GB"/>
@@ -6301,7 +6334,7 @@
         </w:rPr>
         <w:t>ection</w:t>
       </w:r>
-      <w:bookmarkEnd w:id="14"/>
+      <w:bookmarkEnd w:id="19"/>
       <w:r>
         <w:rPr>
           <w:lang w:val="en-GB"/>
@@ -6326,7 +6359,6 @@
         <w:rPr>
           <w:lang w:val="en-GB"/>
         </w:rPr>
-        <w:lastRenderedPageBreak/>
         <w:t xml:space="preserve">In the previous equations, the </w:t>
       </w:r>
       <w:r>
@@ -6391,6 +6423,7 @@
               <w:rFonts w:ascii="Cambria Math" w:hAnsi="Cambria Math"/>
               <w:lang w:val="en-GB"/>
             </w:rPr>
+            <w:lastRenderedPageBreak/>
             <m:t>σ =4π²</m:t>
           </m:r>
           <m:f>
@@ -6529,7 +6562,7 @@
           <w:lang w:val="en-GB"/>
         </w:rPr>
       </w:pPr>
-      <w:bookmarkStart w:id="15" w:name="_Toc56967685"/>
+      <w:bookmarkStart w:id="20" w:name="_Toc56967685"/>
       <w:r>
         <w:rPr>
           <w:lang w:val="en-GB"/>
@@ -6570,7 +6603,7 @@
         </w:rPr>
         <w:t>definition</w:t>
       </w:r>
-      <w:bookmarkEnd w:id="15"/>
+      <w:bookmarkEnd w:id="20"/>
     </w:p>
     <w:p>
       <w:pPr>
@@ -6598,6 +6631,8 @@
         <w:ind w:left="4260"/>
         <w:rPr>
           <w:rFonts w:eastAsiaTheme="minorEastAsia"/>
+          <w:sz w:val="20"/>
+          <w:szCs w:val="20"/>
           <w:lang w:val="en-GB"/>
         </w:rPr>
       </w:pPr>
@@ -6607,6 +6642,8 @@
             <m:ctrlPr>
               <w:rPr>
                 <w:rFonts w:ascii="Cambria Math" w:eastAsiaTheme="minorEastAsia" w:hAnsi="Cambria Math"/>
+                <w:sz w:val="20"/>
+                <w:szCs w:val="20"/>
                 <w:lang w:val="en-GB"/>
               </w:rPr>
             </m:ctrlPr>
@@ -6615,6 +6652,8 @@
             <m:r>
               <w:rPr>
                 <w:rFonts w:ascii="Cambria Math" w:eastAsiaTheme="minorEastAsia" w:hAnsi="Cambria Math"/>
+                <w:sz w:val="20"/>
+                <w:szCs w:val="20"/>
                 <w:lang w:val="en-GB"/>
               </w:rPr>
               <m:t>E</m:t>
@@ -6624,6 +6663,8 @@
             <m:r>
               <w:rPr>
                 <w:rFonts w:ascii="Cambria Math" w:eastAsiaTheme="minorEastAsia" w:hAnsi="Cambria Math"/>
+                <w:sz w:val="20"/>
+                <w:szCs w:val="20"/>
                 <w:lang w:val="en-GB"/>
               </w:rPr>
               <m:t>s</m:t>
@@ -6636,6 +6677,8 @@
           <w:rFonts w:eastAsiaTheme="minorEastAsia"/>
           <w:b/>
           <w:bCs/>
+          <w:sz w:val="20"/>
+          <w:szCs w:val="20"/>
           <w:lang w:val="en-GB"/>
         </w:rPr>
         <w:t xml:space="preserve"> </w:t>
@@ -6643,16 +6686,11 @@
       <w:r>
         <w:rPr>
           <w:rFonts w:eastAsiaTheme="minorEastAsia"/>
-          <w:lang w:val="en-GB"/>
-        </w:rPr>
-        <w:t xml:space="preserve">is the </w:t>
-      </w:r>
-      <w:r>
-        <w:rPr>
-          <w:rFonts w:eastAsiaTheme="minorEastAsia"/>
-          <w:lang w:val="en-GB"/>
-        </w:rPr>
-        <w:t>scattered electric field (V/m)</w:t>
+          <w:sz w:val="20"/>
+          <w:szCs w:val="20"/>
+          <w:lang w:val="en-GB"/>
+        </w:rPr>
+        <w:t>is the scattered electric field (V/m)</w:t>
       </w:r>
     </w:p>
     <w:p>
@@ -6665,6 +6703,8 @@
         <w:ind w:left="4260"/>
         <w:rPr>
           <w:rFonts w:eastAsiaTheme="minorEastAsia"/>
+          <w:sz w:val="20"/>
+          <w:szCs w:val="20"/>
           <w:lang w:val="en-GB"/>
         </w:rPr>
       </w:pPr>
@@ -6674,6 +6714,8 @@
             <m:ctrlPr>
               <w:rPr>
                 <w:rFonts w:ascii="Cambria Math" w:eastAsiaTheme="minorEastAsia" w:hAnsi="Cambria Math"/>
+                <w:sz w:val="20"/>
+                <w:szCs w:val="20"/>
                 <w:lang w:val="en-GB"/>
               </w:rPr>
             </m:ctrlPr>
@@ -6682,6 +6724,8 @@
             <m:r>
               <w:rPr>
                 <w:rFonts w:ascii="Cambria Math" w:eastAsiaTheme="minorEastAsia" w:hAnsi="Cambria Math"/>
+                <w:sz w:val="20"/>
+                <w:szCs w:val="20"/>
                 <w:lang w:val="en-GB"/>
               </w:rPr>
               <m:t>E</m:t>
@@ -6691,6 +6735,8 @@
             <m:r>
               <w:rPr>
                 <w:rFonts w:ascii="Cambria Math" w:eastAsiaTheme="minorEastAsia" w:hAnsi="Cambria Math"/>
+                <w:sz w:val="20"/>
+                <w:szCs w:val="20"/>
                 <w:lang w:val="en-GB"/>
               </w:rPr>
               <m:t>i</m:t>
@@ -6703,6 +6749,8 @@
           <w:rFonts w:eastAsiaTheme="minorEastAsia"/>
           <w:b/>
           <w:bCs/>
+          <w:sz w:val="20"/>
+          <w:szCs w:val="20"/>
           <w:lang w:val="en-GB"/>
         </w:rPr>
         <w:t xml:space="preserve"> </w:t>
@@ -6710,23 +6758,11 @@
       <w:r>
         <w:rPr>
           <w:rFonts w:eastAsiaTheme="minorEastAsia"/>
-          <w:lang w:val="en-GB"/>
-        </w:rPr>
-        <w:t xml:space="preserve">is the </w:t>
-      </w:r>
-      <w:r>
-        <w:rPr>
-          <w:rFonts w:eastAsiaTheme="minorEastAsia"/>
-          <w:lang w:val="en-GB"/>
-        </w:rPr>
-        <w:t>incident</w:t>
-      </w:r>
-      <w:r>
-        <w:rPr>
-          <w:rFonts w:eastAsiaTheme="minorEastAsia"/>
-          <w:lang w:val="en-GB"/>
-        </w:rPr>
-        <w:t xml:space="preserve"> electric field (V/m)</w:t>
+          <w:sz w:val="20"/>
+          <w:szCs w:val="20"/>
+          <w:lang w:val="en-GB"/>
+        </w:rPr>
+        <w:t>is the incident electric field (V/m)</w:t>
       </w:r>
     </w:p>
     <w:p>
@@ -6978,7 +7014,7 @@
           <w:lang w:val="en-US"/>
         </w:rPr>
       </w:pPr>
-      <w:bookmarkStart w:id="16" w:name="_Toc56969021"/>
+      <w:bookmarkStart w:id="21" w:name="_Toc56969021"/>
       <w:r>
         <w:rPr>
           <w:lang w:val="en-US"/>
@@ -7019,7 +7055,7 @@
         </w:rPr>
         <w:t>-26 Bombardier – f = 3 GHz</w:t>
       </w:r>
-      <w:bookmarkEnd w:id="16"/>
+      <w:bookmarkEnd w:id="21"/>
     </w:p>
     <w:p>
       <w:pPr>
@@ -7142,7 +7178,7 @@
           </w:r>
         </w:sdtContent>
       </w:sdt>
-      <w:bookmarkStart w:id="17" w:name="_Toc56967648"/>
+      <w:bookmarkStart w:id="22" w:name="_Toc56967648"/>
     </w:p>
     <w:p>
       <w:pPr>
@@ -7159,10 +7195,9 @@
         <w:rPr>
           <w:lang w:val="en-GB"/>
         </w:rPr>
-        <w:lastRenderedPageBreak/>
         <w:t>Sparsity</w:t>
       </w:r>
-      <w:bookmarkEnd w:id="17"/>
+      <w:bookmarkEnd w:id="22"/>
     </w:p>
     <w:p>
       <w:pPr>
@@ -7330,7 +7365,7 @@
           <w:lang w:val="en-GB"/>
         </w:rPr>
       </w:pPr>
-      <w:bookmarkStart w:id="18" w:name="_Toc56967649"/>
+      <w:bookmarkStart w:id="23" w:name="_Toc56967649"/>
       <w:r>
         <w:rPr>
           <w:lang w:val="en-GB"/>
@@ -7349,13 +7384,125 @@
         </w:rPr>
         <w:t xml:space="preserve"> Imaging</w:t>
       </w:r>
-      <w:bookmarkEnd w:id="18"/>
+      <w:bookmarkEnd w:id="23"/>
       <w:r>
         <w:rPr>
           <w:lang w:val="en-GB"/>
         </w:rPr>
         <w:t xml:space="preserve"> techniques </w:t>
       </w:r>
+    </w:p>
+    <w:p>
+      <w:pPr>
+        <w:rPr>
+          <w:lang w:val="en-GB"/>
+        </w:rPr>
+      </w:pPr>
+    </w:p>
+    <w:p>
+      <w:pPr>
+        <w:rPr>
+          <w:lang w:val="en-GB"/>
+        </w:rPr>
+      </w:pPr>
+      <w:r>
+        <w:rPr>
+          <w:lang w:val="en-GB"/>
+        </w:rPr>
+        <w:t xml:space="preserve">As mentioned in </w:t>
+      </w:r>
+      <w:r>
+        <w:rPr>
+          <w:lang w:val="en-GB"/>
+        </w:rPr>
+        <w:fldChar w:fldCharType="begin"/>
+      </w:r>
+      <w:r>
+        <w:rPr>
+          <w:lang w:val="en-GB"/>
+        </w:rPr>
+        <w:instrText xml:space="preserve"> REF _Ref57036606 \h </w:instrText>
+      </w:r>
+      <w:r>
+        <w:rPr>
+          <w:lang w:val="en-GB"/>
+        </w:rPr>
+      </w:r>
+      <w:r>
+        <w:rPr>
+          <w:lang w:val="en-GB"/>
+        </w:rPr>
+        <w:fldChar w:fldCharType="separate"/>
+      </w:r>
+      <w:r>
+        <w:rPr>
+          <w:lang w:val="en-GB"/>
+        </w:rPr>
+        <w:t>RADAR</w:t>
+      </w:r>
+      <w:r>
+        <w:rPr>
+          <w:lang w:val="en-GB"/>
+        </w:rPr>
+        <w:fldChar w:fldCharType="end"/>
+      </w:r>
+      <w:r>
+        <w:rPr>
+          <w:lang w:val="en-GB"/>
+        </w:rPr>
+        <w:t xml:space="preserve">, we </w:t>
+      </w:r>
+      <w:r>
+        <w:rPr>
+          <w:lang w:val="en-GB"/>
+        </w:rPr>
+        <w:t xml:space="preserve">can </w:t>
+      </w:r>
+      <w:r>
+        <w:rPr>
+          <w:lang w:val="en-GB"/>
+        </w:rPr>
+        <w:t>extrapolat</w:t>
+      </w:r>
+      <w:r>
+        <w:rPr>
+          <w:lang w:val="en-GB"/>
+        </w:rPr>
+        <w:t xml:space="preserve">e more than just </w:t>
+      </w:r>
+      <w:r>
+        <w:rPr>
+          <w:lang w:val="en-GB"/>
+        </w:rPr>
+        <w:t xml:space="preserve">the presence of a target, or its distance. We </w:t>
+      </w:r>
+      <w:proofErr w:type="gramStart"/>
+      <w:r>
+        <w:rPr>
+          <w:lang w:val="en-GB"/>
+        </w:rPr>
+        <w:t>are able to</w:t>
+      </w:r>
+      <w:proofErr w:type="gramEnd"/>
+      <w:r>
+        <w:rPr>
+          <w:lang w:val="en-GB"/>
+        </w:rPr>
+        <w:t xml:space="preserve"> use Radars to create 2D, or even 3D images of objects.</w:t>
+      </w:r>
+      <w:r>
+        <w:rPr>
+          <w:lang w:val="en-GB"/>
+        </w:rPr>
+        <w:t xml:space="preserve"> </w:t>
+      </w:r>
+    </w:p>
+    <w:p>
+      <w:pPr>
+        <w:rPr>
+          <w:lang w:val="en-GB"/>
+        </w:rPr>
+      </w:pPr>
     </w:p>
     <w:p>
       <w:pPr>
@@ -7391,6 +7538,59 @@
     </w:p>
     <w:p>
       <w:pPr>
+        <w:rPr>
+          <w:lang w:val="en-GB"/>
+        </w:rPr>
+      </w:pPr>
+      <w:r>
+        <w:rPr>
+          <w:lang w:val="en-GB"/>
+        </w:rPr>
+        <w:t>Synthetic-Aperture Radars are a type of radar used to create 2D or 3D reconstructions of objects. Here, object is a broad term as landscapes are often represented thanks to SAR</w:t>
+      </w:r>
+      <w:r>
+        <w:rPr>
+          <w:rStyle w:val="Appelnotedebasdep"/>
+          <w:lang w:val="en-GB"/>
+        </w:rPr>
+        <w:footnoteReference w:id="8"/>
+      </w:r>
+      <w:r>
+        <w:rPr>
+          <w:lang w:val="en-GB"/>
+        </w:rPr>
+        <w:t>. SAR also stands for the airborne and spaceborne technique to create images remotely.</w:t>
+      </w:r>
+      <w:r>
+        <w:rPr>
+          <w:lang w:val="en-GB"/>
+        </w:rPr>
+        <w:t xml:space="preserve"> </w:t>
+      </w:r>
+    </w:p>
+    <w:p>
+      <w:pPr>
+        <w:rPr>
+          <w:lang w:val="en-GB"/>
+        </w:rPr>
+      </w:pPr>
+    </w:p>
+    <w:p>
+      <w:pPr>
+        <w:rPr>
+          <w:lang w:val="en-GB"/>
+        </w:rPr>
+      </w:pPr>
+    </w:p>
+    <w:p>
+      <w:pPr>
+        <w:rPr>
+          <w:lang w:val="en-GB"/>
+        </w:rPr>
+      </w:pPr>
+    </w:p>
+    <w:p>
+      <w:pPr>
         <w:pStyle w:val="Titre3"/>
         <w:numPr>
           <w:ilvl w:val="1"/>
@@ -7423,13 +7623,8 @@
           <w:numId w:val="25"/>
         </w:numPr>
       </w:pPr>
-      <w:proofErr w:type="spellStart"/>
-      <w:r>
-        <w:t>Cf</w:t>
-      </w:r>
-      <w:proofErr w:type="spellEnd"/>
-      <w:r>
-        <w:t xml:space="preserve"> “Techniques de l’ingénieur” p20 </w:t>
+      <w:r>
+        <w:t xml:space="preserve">Cf “Techniques de l’ingénieur” p20 </w:t>
       </w:r>
     </w:p>
     <w:p>
@@ -7443,14 +7638,14 @@
           <w:lang w:val="en-GB"/>
         </w:rPr>
       </w:pPr>
-      <w:bookmarkStart w:id="19" w:name="_Toc56967650"/>
+      <w:bookmarkStart w:id="24" w:name="_Toc56967650"/>
       <w:r>
         <w:rPr>
           <w:lang w:val="en-GB"/>
         </w:rPr>
         <w:t>Measurements acquisition</w:t>
       </w:r>
-      <w:bookmarkEnd w:id="19"/>
+      <w:bookmarkEnd w:id="24"/>
     </w:p>
     <w:p>
       <w:pPr>
@@ -7489,14 +7684,14 @@
           <w:lang w:val="en-GB"/>
         </w:rPr>
       </w:pPr>
-      <w:bookmarkStart w:id="20" w:name="_Toc56967651"/>
+      <w:bookmarkStart w:id="25" w:name="_Toc56967651"/>
       <w:r>
         <w:rPr>
           <w:lang w:val="en-GB"/>
         </w:rPr>
         <w:t>Anechoic chamber</w:t>
       </w:r>
-      <w:bookmarkEnd w:id="20"/>
+      <w:bookmarkEnd w:id="25"/>
     </w:p>
     <w:p>
       <w:pPr>
@@ -7562,14 +7757,14 @@
           <w:lang w:val="en-GB"/>
         </w:rPr>
       </w:pPr>
-      <w:bookmarkStart w:id="21" w:name="_Toc56967652"/>
+      <w:bookmarkStart w:id="26" w:name="_Toc56967652"/>
       <w:r>
         <w:rPr>
           <w:lang w:val="en-GB"/>
         </w:rPr>
         <w:t>Antennas and frequency range</w:t>
       </w:r>
-      <w:bookmarkEnd w:id="21"/>
+      <w:bookmarkEnd w:id="26"/>
     </w:p>
     <w:p>
       <w:pPr>
@@ -7635,14 +7830,15 @@
           <w:lang w:val="en-GB"/>
         </w:rPr>
       </w:pPr>
-      <w:bookmarkStart w:id="22" w:name="_Toc56967653"/>
-      <w:r>
-        <w:rPr>
-          <w:lang w:val="en-GB"/>
-        </w:rPr>
+      <w:bookmarkStart w:id="27" w:name="_Toc56967653"/>
+      <w:r>
+        <w:rPr>
+          <w:lang w:val="en-GB"/>
+        </w:rPr>
+        <w:lastRenderedPageBreak/>
         <w:t>Vector network Analyser</w:t>
       </w:r>
-      <w:bookmarkEnd w:id="22"/>
+      <w:bookmarkEnd w:id="27"/>
     </w:p>
     <w:p>
       <w:pPr>
@@ -7662,14 +7858,14 @@
           <w:lang w:val="en-GB"/>
         </w:rPr>
       </w:pPr>
-      <w:bookmarkStart w:id="23" w:name="_Toc56967654"/>
+      <w:bookmarkStart w:id="28" w:name="_Toc56967654"/>
       <w:r>
         <w:rPr>
           <w:lang w:val="en-GB"/>
         </w:rPr>
         <w:t>Limits</w:t>
       </w:r>
-      <w:bookmarkEnd w:id="23"/>
+      <w:bookmarkEnd w:id="28"/>
     </w:p>
     <w:p>
       <w:pPr>
@@ -7696,15 +7892,14 @@
           <w:lang w:val="en-GB"/>
         </w:rPr>
       </w:pPr>
-      <w:bookmarkStart w:id="24" w:name="_Toc56967655"/>
-      <w:r>
-        <w:rPr>
-          <w:lang w:val="en-GB"/>
-        </w:rPr>
-        <w:lastRenderedPageBreak/>
+      <w:bookmarkStart w:id="29" w:name="_Toc56967655"/>
+      <w:r>
+        <w:rPr>
+          <w:lang w:val="en-GB"/>
+        </w:rPr>
         <w:t>Sparse</w:t>
       </w:r>
-      <w:bookmarkEnd w:id="24"/>
+      <w:bookmarkEnd w:id="29"/>
       <w:r>
         <w:rPr>
           <w:lang w:val="en-GB"/>
@@ -7798,7 +7993,7 @@
         </w:rPr>
       </w:pPr>
     </w:p>
-    <w:bookmarkStart w:id="25" w:name="_Toc56967656" w:displacedByCustomXml="next"/>
+    <w:bookmarkStart w:id="30" w:name="_Toc56967656" w:displacedByCustomXml="next"/>
     <w:sdt>
       <w:sdtPr>
         <w:rPr>
@@ -7831,7 +8026,7 @@
             </w:rPr>
             <w:t>Bibliography</w:t>
           </w:r>
-          <w:bookmarkEnd w:id="25"/>
+          <w:bookmarkEnd w:id="30"/>
         </w:p>
         <w:p>
           <w:pPr>
@@ -8721,21 +8916,37 @@
         <w:footnoteRef/>
       </w:r>
       <w:r>
+        <w:t xml:space="preserve"> Matching </w:t>
+      </w:r>
+      <w:proofErr w:type="spellStart"/>
+      <w:r>
+        <w:t>Pursuit</w:t>
+      </w:r>
+      <w:proofErr w:type="spellEnd"/>
+    </w:p>
+  </w:footnote>
+  <w:footnote w:id="8">
+    <w:p>
+      <w:pPr>
+        <w:pStyle w:val="Notedebasdepage"/>
+      </w:pPr>
+      <w:r>
+        <w:rPr>
+          <w:rStyle w:val="Appelnotedebasdep"/>
+        </w:rPr>
+        <w:footnoteRef/>
+      </w:r>
+      <w:r>
         <w:t xml:space="preserve"> </w:t>
       </w:r>
       <w:proofErr w:type="spellStart"/>
       <w:r>
-        <w:t>Matching</w:t>
+        <w:t>Synthetic</w:t>
       </w:r>
       <w:proofErr w:type="spellEnd"/>
       <w:r>
-        <w:t xml:space="preserve"> </w:t>
-      </w:r>
-      <w:proofErr w:type="spellStart"/>
-      <w:r>
-        <w:t>Pursuit</w:t>
-      </w:r>
-      <w:proofErr w:type="spellEnd"/>
+        <w:t xml:space="preserve"> Aperture Radars</w:t>
+      </w:r>
     </w:p>
   </w:footnote>
 </w:footnotes>
@@ -13629,11 +13840,49 @@
     <b:Year>2020</b:Year>
     <b:RefOrder>6</b:RefOrder>
   </b:Source>
+  <b:Source>
+    <b:Tag>Can12</b:Tag>
+    <b:SourceType>Book</b:SourceType>
+    <b:Guid>{B25BAABC-4659-4FD2-A132-5E6F725C17D9}</b:Guid>
+    <b:Author>
+      <b:Author>
+        <b:NameList>
+          <b:Person>
+            <b:Last>Özdemir</b:Last>
+            <b:First>Caner</b:First>
+          </b:Person>
+        </b:NameList>
+      </b:Author>
+    </b:Author>
+    <b:Title>Inverse Synthetic Aperture Radar Imaging with Matlab algorithms</b:Title>
+    <b:Year>2012</b:Year>
+    <b:City>Mersin</b:City>
+    <b:RefOrder>10</b:RefOrder>
+  </b:Source>
+  <b:Source>
+    <b:Tag>APa05</b:Tag>
+    <b:SourceType>Book</b:SourceType>
+    <b:Guid>{646F4FE1-4C33-4C5F-9C58-71E4122BCCB8}</b:Guid>
+    <b:Author>
+      <b:Author>
+        <b:NameList>
+          <b:Person>
+            <b:Last>A Pasmurov</b:Last>
+            <b:First>J</b:First>
+            <b:Middle>Zinoviev</b:Middle>
+          </b:Person>
+        </b:NameList>
+      </b:Author>
+    </b:Author>
+    <b:Title>Radar Imaging and Holography</b:Title>
+    <b:Year>2005</b:Year>
+    <b:RefOrder>11</b:RefOrder>
+  </b:Source>
 </b:Sources>
 </file>
 
 <file path=customXml/itemProps1.xml><?xml version="1.0" encoding="utf-8"?>
-<ds:datastoreItem xmlns:ds="http://schemas.openxmlformats.org/officeDocument/2006/customXml" ds:itemID="{FEB963E9-7A70-8242-971D-FAAF30A2C898}">
+<ds:datastoreItem xmlns:ds="http://schemas.openxmlformats.org/officeDocument/2006/customXml" ds:itemID="{E6EC9734-6B43-47A7-9A26-4C49D2E898A0}">
   <ds:schemaRefs>
     <ds:schemaRef ds:uri="http://schemas.openxmlformats.org/officeDocument/2006/bibliography"/>
   </ds:schemaRefs>

</xml_diff>

<commit_message>
Ajout de la partie 2
Nouvelles sources, quelques images, et 3/4 de la partie 2.
</commit_message>
<xml_diff>
--- a/Status Report - Project 6.1 - Maxime BARRET.docx
+++ b/Status Report - Project 6.1 - Maxime BARRET.docx
@@ -327,21 +327,59 @@
             <w:vAlign w:val="center"/>
           </w:tcPr>
           <w:p>
-            <w:r>
+            <w:pPr>
+              <w:rPr>
+                <w:lang w:val="en-GB"/>
+              </w:rPr>
+            </w:pPr>
+            <w:r>
+              <w:rPr>
+                <w:lang w:val="en-GB"/>
+              </w:rPr>
               <w:t>ENSTA Bretagne</w:t>
             </w:r>
           </w:p>
           <w:p>
-            <w:r>
-              <w:t>2 rue F. Verny</w:t>
-            </w:r>
+            <w:pPr>
+              <w:rPr>
+                <w:lang w:val="en-GB"/>
+              </w:rPr>
+            </w:pPr>
+            <w:r>
+              <w:rPr>
+                <w:lang w:val="en-GB"/>
+              </w:rPr>
+              <w:t xml:space="preserve">2 rue F. </w:t>
+            </w:r>
+            <w:proofErr w:type="spellStart"/>
+            <w:r>
+              <w:rPr>
+                <w:lang w:val="en-GB"/>
+              </w:rPr>
+              <w:t>Verny</w:t>
+            </w:r>
+            <w:proofErr w:type="spellEnd"/>
           </w:p>
           <w:p>
-            <w:r>
+            <w:pPr>
+              <w:rPr>
+                <w:lang w:val="en-GB"/>
+              </w:rPr>
+            </w:pPr>
+            <w:r>
+              <w:rPr>
+                <w:lang w:val="en-GB"/>
+              </w:rPr>
               <w:t>29806 Brest Cedex 9, France</w:t>
             </w:r>
           </w:p>
-          <w:p/>
+          <w:p>
+            <w:pPr>
+              <w:rPr>
+                <w:lang w:val="en-GB"/>
+              </w:rPr>
+            </w:pPr>
+          </w:p>
           <w:p>
             <w:pPr>
               <w:rPr>
@@ -441,7 +479,6 @@
           <w:docPartUnique/>
         </w:docPartObj>
       </w:sdtPr>
-      <w:sdtEndPr/>
       <w:sdtContent>
         <w:p>
           <w:pPr>
@@ -466,8 +503,6 @@
             <w:rPr>
               <w:rFonts w:eastAsiaTheme="minorEastAsia"/>
               <w:noProof/>
-              <w:sz w:val="24"/>
-              <w:szCs w:val="24"/>
               <w:lang w:eastAsia="fr-FR"/>
             </w:rPr>
           </w:pPr>
@@ -489,13 +524,155 @@
             </w:rPr>
             <w:fldChar w:fldCharType="separate"/>
           </w:r>
-          <w:hyperlink w:anchor="_Toc56967641" w:history="1">
+          <w:hyperlink w:anchor="_Toc57539773" w:history="1">
             <w:r>
               <w:rPr>
                 <w:rStyle w:val="Lienhypertexte"/>
                 <w:noProof/>
                 <w:lang w:val="en-GB"/>
               </w:rPr>
+              <w:t>Equations table</w:t>
+            </w:r>
+            <w:r>
+              <w:rPr>
+                <w:noProof/>
+                <w:webHidden/>
+              </w:rPr>
+              <w:tab/>
+            </w:r>
+            <w:r>
+              <w:rPr>
+                <w:noProof/>
+                <w:webHidden/>
+              </w:rPr>
+              <w:fldChar w:fldCharType="begin"/>
+            </w:r>
+            <w:r>
+              <w:rPr>
+                <w:noProof/>
+                <w:webHidden/>
+              </w:rPr>
+              <w:instrText xml:space="preserve"> PAGEREF _Toc57539773 \h </w:instrText>
+            </w:r>
+            <w:r>
+              <w:rPr>
+                <w:noProof/>
+                <w:webHidden/>
+              </w:rPr>
+            </w:r>
+            <w:r>
+              <w:rPr>
+                <w:noProof/>
+                <w:webHidden/>
+              </w:rPr>
+              <w:fldChar w:fldCharType="separate"/>
+            </w:r>
+            <w:r>
+              <w:rPr>
+                <w:noProof/>
+                <w:webHidden/>
+              </w:rPr>
+              <w:t>3</w:t>
+            </w:r>
+            <w:r>
+              <w:rPr>
+                <w:noProof/>
+                <w:webHidden/>
+              </w:rPr>
+              <w:fldChar w:fldCharType="end"/>
+            </w:r>
+          </w:hyperlink>
+        </w:p>
+        <w:p>
+          <w:pPr>
+            <w:pStyle w:val="TM1"/>
+            <w:tabs>
+              <w:tab w:val="right" w:leader="dot" w:pos="9772"/>
+            </w:tabs>
+            <w:rPr>
+              <w:rFonts w:eastAsiaTheme="minorEastAsia"/>
+              <w:noProof/>
+              <w:lang w:eastAsia="fr-FR"/>
+            </w:rPr>
+          </w:pPr>
+          <w:hyperlink w:anchor="_Toc57539774" w:history="1">
+            <w:r>
+              <w:rPr>
+                <w:rStyle w:val="Lienhypertexte"/>
+                <w:noProof/>
+                <w:lang w:val="en-GB"/>
+              </w:rPr>
+              <w:t>Illustration table</w:t>
+            </w:r>
+            <w:r>
+              <w:rPr>
+                <w:noProof/>
+                <w:webHidden/>
+              </w:rPr>
+              <w:tab/>
+            </w:r>
+            <w:r>
+              <w:rPr>
+                <w:noProof/>
+                <w:webHidden/>
+              </w:rPr>
+              <w:fldChar w:fldCharType="begin"/>
+            </w:r>
+            <w:r>
+              <w:rPr>
+                <w:noProof/>
+                <w:webHidden/>
+              </w:rPr>
+              <w:instrText xml:space="preserve"> PAGEREF _Toc57539774 \h </w:instrText>
+            </w:r>
+            <w:r>
+              <w:rPr>
+                <w:noProof/>
+                <w:webHidden/>
+              </w:rPr>
+            </w:r>
+            <w:r>
+              <w:rPr>
+                <w:noProof/>
+                <w:webHidden/>
+              </w:rPr>
+              <w:fldChar w:fldCharType="separate"/>
+            </w:r>
+            <w:r>
+              <w:rPr>
+                <w:noProof/>
+                <w:webHidden/>
+              </w:rPr>
+              <w:t>3</w:t>
+            </w:r>
+            <w:r>
+              <w:rPr>
+                <w:noProof/>
+                <w:webHidden/>
+              </w:rPr>
+              <w:fldChar w:fldCharType="end"/>
+            </w:r>
+          </w:hyperlink>
+        </w:p>
+        <w:p>
+          <w:pPr>
+            <w:pStyle w:val="TM1"/>
+            <w:tabs>
+              <w:tab w:val="right" w:leader="dot" w:pos="9772"/>
+            </w:tabs>
+            <w:rPr>
+              <w:rFonts w:eastAsiaTheme="minorEastAsia"/>
+              <w:noProof/>
+              <w:lang w:eastAsia="fr-FR"/>
+            </w:rPr>
+          </w:pPr>
+          <w:hyperlink w:anchor="_Toc57539775" w:history="1">
+            <w:r>
+              <w:rPr>
+                <w:rStyle w:val="Lienhypertexte"/>
+                <w:noProof/>
+                <w:lang w:val="en-GB"/>
+              </w:rPr>
               <w:t>Introduction</w:t>
             </w:r>
             <w:r>
@@ -517,7 +694,7 @@
                 <w:noProof/>
                 <w:webHidden/>
               </w:rPr>
-              <w:instrText xml:space="preserve"> PAGEREF _Toc56967641 \h </w:instrText>
+              <w:instrText xml:space="preserve"> PAGEREF _Toc57539775 \h </w:instrText>
             </w:r>
             <w:r>
               <w:rPr>
@@ -558,26 +735,22 @@
             <w:rPr>
               <w:rFonts w:eastAsiaTheme="minorEastAsia"/>
               <w:noProof/>
-              <w:sz w:val="24"/>
-              <w:szCs w:val="24"/>
               <w:lang w:eastAsia="fr-FR"/>
             </w:rPr>
           </w:pPr>
-          <w:hyperlink w:anchor="_Toc56967642" w:history="1">
+          <w:hyperlink w:anchor="_Toc57539776" w:history="1">
             <w:r>
               <w:rPr>
                 <w:rStyle w:val="Lienhypertexte"/>
                 <w:noProof/>
                 <w:lang w:val="en-GB"/>
               </w:rPr>
-              <w:t>I-</w:t>
+              <w:t>I.</w:t>
             </w:r>
             <w:r>
               <w:rPr>
                 <w:rFonts w:eastAsiaTheme="minorEastAsia"/>
                 <w:noProof/>
-                <w:sz w:val="24"/>
-                <w:szCs w:val="24"/>
                 <w:lang w:eastAsia="fr-FR"/>
               </w:rPr>
               <w:tab/>
@@ -609,7 +782,7 @@
                 <w:noProof/>
                 <w:webHidden/>
               </w:rPr>
-              <w:instrText xml:space="preserve"> PAGEREF _Toc56967642 \h </w:instrText>
+              <w:instrText xml:space="preserve"> PAGEREF _Toc57539776 \h </w:instrText>
             </w:r>
             <w:r>
               <w:rPr>
@@ -644,18 +817,16 @@
           <w:pPr>
             <w:pStyle w:val="TM2"/>
             <w:tabs>
-              <w:tab w:val="left" w:pos="720"/>
+              <w:tab w:val="left" w:pos="660"/>
               <w:tab w:val="right" w:leader="dot" w:pos="9772"/>
             </w:tabs>
             <w:rPr>
               <w:rFonts w:eastAsiaTheme="minorEastAsia"/>
               <w:noProof/>
-              <w:sz w:val="24"/>
-              <w:szCs w:val="24"/>
               <w:lang w:eastAsia="fr-FR"/>
             </w:rPr>
           </w:pPr>
-          <w:hyperlink w:anchor="_Toc56967643" w:history="1">
+          <w:hyperlink w:anchor="_Toc57539777" w:history="1">
             <w:r>
               <w:rPr>
                 <w:rStyle w:val="Lienhypertexte"/>
@@ -668,8 +839,6 @@
               <w:rPr>
                 <w:rFonts w:eastAsiaTheme="minorEastAsia"/>
                 <w:noProof/>
-                <w:sz w:val="24"/>
-                <w:szCs w:val="24"/>
                 <w:lang w:eastAsia="fr-FR"/>
               </w:rPr>
               <w:tab/>
@@ -701,7 +870,7 @@
                 <w:noProof/>
                 <w:webHidden/>
               </w:rPr>
-              <w:instrText xml:space="preserve"> PAGEREF _Toc56967643 \h </w:instrText>
+              <w:instrText xml:space="preserve"> PAGEREF _Toc57539777 \h </w:instrText>
             </w:r>
             <w:r>
               <w:rPr>
@@ -736,18 +905,16 @@
           <w:pPr>
             <w:pStyle w:val="TM3"/>
             <w:tabs>
-              <w:tab w:val="left" w:pos="1200"/>
+              <w:tab w:val="left" w:pos="1100"/>
               <w:tab w:val="right" w:leader="dot" w:pos="9772"/>
             </w:tabs>
             <w:rPr>
               <w:rFonts w:eastAsiaTheme="minorEastAsia"/>
               <w:noProof/>
-              <w:sz w:val="24"/>
-              <w:szCs w:val="24"/>
               <w:lang w:eastAsia="fr-FR"/>
             </w:rPr>
           </w:pPr>
-          <w:hyperlink w:anchor="_Toc56967644" w:history="1">
+          <w:hyperlink w:anchor="_Toc57539778" w:history="1">
             <w:r>
               <w:rPr>
                 <w:rStyle w:val="Lienhypertexte"/>
@@ -760,8 +927,6 @@
               <w:rPr>
                 <w:rFonts w:eastAsiaTheme="minorEastAsia"/>
                 <w:noProof/>
-                <w:sz w:val="24"/>
-                <w:szCs w:val="24"/>
                 <w:lang w:eastAsia="fr-FR"/>
               </w:rPr>
               <w:tab/>
@@ -793,7 +958,7 @@
                 <w:noProof/>
                 <w:webHidden/>
               </w:rPr>
-              <w:instrText xml:space="preserve"> PAGEREF _Toc56967644 \h </w:instrText>
+              <w:instrText xml:space="preserve"> PAGEREF _Toc57539778 \h </w:instrText>
             </w:r>
             <w:r>
               <w:rPr>
@@ -828,18 +993,16 @@
           <w:pPr>
             <w:pStyle w:val="TM3"/>
             <w:tabs>
-              <w:tab w:val="left" w:pos="1200"/>
+              <w:tab w:val="left" w:pos="1100"/>
               <w:tab w:val="right" w:leader="dot" w:pos="9772"/>
             </w:tabs>
             <w:rPr>
               <w:rFonts w:eastAsiaTheme="minorEastAsia"/>
               <w:noProof/>
-              <w:sz w:val="24"/>
-              <w:szCs w:val="24"/>
               <w:lang w:eastAsia="fr-FR"/>
             </w:rPr>
           </w:pPr>
-          <w:hyperlink w:anchor="_Toc56967645" w:history="1">
+          <w:hyperlink w:anchor="_Toc57539779" w:history="1">
             <w:r>
               <w:rPr>
                 <w:rStyle w:val="Lienhypertexte"/>
@@ -852,8 +1015,6 @@
               <w:rPr>
                 <w:rFonts w:eastAsiaTheme="minorEastAsia"/>
                 <w:noProof/>
-                <w:sz w:val="24"/>
-                <w:szCs w:val="24"/>
                 <w:lang w:eastAsia="fr-FR"/>
               </w:rPr>
               <w:tab/>
@@ -885,7 +1046,7 @@
                 <w:noProof/>
                 <w:webHidden/>
               </w:rPr>
-              <w:instrText xml:space="preserve"> PAGEREF _Toc56967645 \h </w:instrText>
+              <w:instrText xml:space="preserve"> PAGEREF _Toc57539779 \h </w:instrText>
             </w:r>
             <w:r>
               <w:rPr>
@@ -905,7 +1066,7 @@
                 <w:noProof/>
                 <w:webHidden/>
               </w:rPr>
-              <w:t>4</w:t>
+              <w:t>5</w:t>
             </w:r>
             <w:r>
               <w:rPr>
@@ -920,18 +1081,16 @@
           <w:pPr>
             <w:pStyle w:val="TM3"/>
             <w:tabs>
-              <w:tab w:val="left" w:pos="1200"/>
+              <w:tab w:val="left" w:pos="1100"/>
               <w:tab w:val="right" w:leader="dot" w:pos="9772"/>
             </w:tabs>
             <w:rPr>
               <w:rFonts w:eastAsiaTheme="minorEastAsia"/>
               <w:noProof/>
-              <w:sz w:val="24"/>
-              <w:szCs w:val="24"/>
               <w:lang w:eastAsia="fr-FR"/>
             </w:rPr>
           </w:pPr>
-          <w:hyperlink w:anchor="_Toc56967646" w:history="1">
+          <w:hyperlink w:anchor="_Toc57539780" w:history="1">
             <w:r>
               <w:rPr>
                 <w:rStyle w:val="Lienhypertexte"/>
@@ -944,8 +1103,6 @@
               <w:rPr>
                 <w:rFonts w:eastAsiaTheme="minorEastAsia"/>
                 <w:noProof/>
-                <w:sz w:val="24"/>
-                <w:szCs w:val="24"/>
                 <w:lang w:eastAsia="fr-FR"/>
               </w:rPr>
               <w:tab/>
@@ -977,7 +1134,7 @@
                 <w:noProof/>
                 <w:webHidden/>
               </w:rPr>
-              <w:instrText xml:space="preserve"> PAGEREF _Toc56967646 \h </w:instrText>
+              <w:instrText xml:space="preserve"> PAGEREF _Toc57539780 \h </w:instrText>
             </w:r>
             <w:r>
               <w:rPr>
@@ -1012,18 +1169,16 @@
           <w:pPr>
             <w:pStyle w:val="TM2"/>
             <w:tabs>
-              <w:tab w:val="left" w:pos="720"/>
+              <w:tab w:val="left" w:pos="660"/>
               <w:tab w:val="right" w:leader="dot" w:pos="9772"/>
             </w:tabs>
             <w:rPr>
               <w:rFonts w:eastAsiaTheme="minorEastAsia"/>
               <w:noProof/>
-              <w:sz w:val="24"/>
-              <w:szCs w:val="24"/>
               <w:lang w:eastAsia="fr-FR"/>
             </w:rPr>
           </w:pPr>
-          <w:hyperlink w:anchor="_Toc56967647" w:history="1">
+          <w:hyperlink w:anchor="_Toc57539781" w:history="1">
             <w:r>
               <w:rPr>
                 <w:rStyle w:val="Lienhypertexte"/>
@@ -1036,8 +1191,6 @@
               <w:rPr>
                 <w:rFonts w:eastAsiaTheme="minorEastAsia"/>
                 <w:noProof/>
-                <w:sz w:val="24"/>
-                <w:szCs w:val="24"/>
                 <w:lang w:eastAsia="fr-FR"/>
               </w:rPr>
               <w:tab/>
@@ -1069,7 +1222,7 @@
                 <w:noProof/>
                 <w:webHidden/>
               </w:rPr>
-              <w:instrText xml:space="preserve"> PAGEREF _Toc56967647 \h </w:instrText>
+              <w:instrText xml:space="preserve"> PAGEREF _Toc57539781 \h </w:instrText>
             </w:r>
             <w:r>
               <w:rPr>
@@ -1104,18 +1257,16 @@
           <w:pPr>
             <w:pStyle w:val="TM2"/>
             <w:tabs>
-              <w:tab w:val="left" w:pos="720"/>
+              <w:tab w:val="left" w:pos="660"/>
               <w:tab w:val="right" w:leader="dot" w:pos="9772"/>
             </w:tabs>
             <w:rPr>
               <w:rFonts w:eastAsiaTheme="minorEastAsia"/>
               <w:noProof/>
-              <w:sz w:val="24"/>
-              <w:szCs w:val="24"/>
               <w:lang w:eastAsia="fr-FR"/>
             </w:rPr>
           </w:pPr>
-          <w:hyperlink w:anchor="_Toc56967648" w:history="1">
+          <w:hyperlink w:anchor="_Toc57539782" w:history="1">
             <w:r>
               <w:rPr>
                 <w:rStyle w:val="Lienhypertexte"/>
@@ -1128,8 +1279,6 @@
               <w:rPr>
                 <w:rFonts w:eastAsiaTheme="minorEastAsia"/>
                 <w:noProof/>
-                <w:sz w:val="24"/>
-                <w:szCs w:val="24"/>
                 <w:lang w:eastAsia="fr-FR"/>
               </w:rPr>
               <w:tab/>
@@ -1161,7 +1310,7 @@
                 <w:noProof/>
                 <w:webHidden/>
               </w:rPr>
-              <w:instrText xml:space="preserve"> PAGEREF _Toc56967648 \h </w:instrText>
+              <w:instrText xml:space="preserve"> PAGEREF _Toc57539782 \h </w:instrText>
             </w:r>
             <w:r>
               <w:rPr>
@@ -1181,7 +1330,7 @@
                 <w:noProof/>
                 <w:webHidden/>
               </w:rPr>
-              <w:t>7</w:t>
+              <w:t>8</w:t>
             </w:r>
             <w:r>
               <w:rPr>
@@ -1196,18 +1345,16 @@
           <w:pPr>
             <w:pStyle w:val="TM2"/>
             <w:tabs>
-              <w:tab w:val="left" w:pos="720"/>
+              <w:tab w:val="left" w:pos="660"/>
               <w:tab w:val="right" w:leader="dot" w:pos="9772"/>
             </w:tabs>
             <w:rPr>
               <w:rFonts w:eastAsiaTheme="minorEastAsia"/>
               <w:noProof/>
-              <w:sz w:val="24"/>
-              <w:szCs w:val="24"/>
               <w:lang w:eastAsia="fr-FR"/>
             </w:rPr>
           </w:pPr>
-          <w:hyperlink w:anchor="_Toc56967649" w:history="1">
+          <w:hyperlink w:anchor="_Toc57539783" w:history="1">
             <w:r>
               <w:rPr>
                 <w:rStyle w:val="Lienhypertexte"/>
@@ -1220,8 +1367,6 @@
               <w:rPr>
                 <w:rFonts w:eastAsiaTheme="minorEastAsia"/>
                 <w:noProof/>
-                <w:sz w:val="24"/>
-                <w:szCs w:val="24"/>
                 <w:lang w:eastAsia="fr-FR"/>
               </w:rPr>
               <w:tab/>
@@ -1232,7 +1377,7 @@
                 <w:noProof/>
                 <w:lang w:val="en-GB"/>
               </w:rPr>
-              <w:t>RCS Imaging</w:t>
+              <w:t>Radar Imaging techniques</w:t>
             </w:r>
             <w:r>
               <w:rPr>
@@ -1253,7 +1398,7 @@
                 <w:noProof/>
                 <w:webHidden/>
               </w:rPr>
-              <w:instrText xml:space="preserve"> PAGEREF _Toc56967649 \h </w:instrText>
+              <w:instrText xml:space="preserve"> PAGEREF _Toc57539783 \h </w:instrText>
             </w:r>
             <w:r>
               <w:rPr>
@@ -1273,7 +1418,271 @@
                 <w:noProof/>
                 <w:webHidden/>
               </w:rPr>
-              <w:t>7</w:t>
+              <w:t>8</w:t>
+            </w:r>
+            <w:r>
+              <w:rPr>
+                <w:noProof/>
+                <w:webHidden/>
+              </w:rPr>
+              <w:fldChar w:fldCharType="end"/>
+            </w:r>
+          </w:hyperlink>
+        </w:p>
+        <w:p>
+          <w:pPr>
+            <w:pStyle w:val="TM3"/>
+            <w:tabs>
+              <w:tab w:val="left" w:pos="1100"/>
+              <w:tab w:val="right" w:leader="dot" w:pos="9772"/>
+            </w:tabs>
+            <w:rPr>
+              <w:rFonts w:eastAsiaTheme="minorEastAsia"/>
+              <w:noProof/>
+              <w:lang w:eastAsia="fr-FR"/>
+            </w:rPr>
+          </w:pPr>
+          <w:hyperlink w:anchor="_Toc57539784" w:history="1">
+            <w:r>
+              <w:rPr>
+                <w:rStyle w:val="Lienhypertexte"/>
+                <w:noProof/>
+                <w:lang w:val="en-GB"/>
+              </w:rPr>
+              <w:t>4.1.</w:t>
+            </w:r>
+            <w:r>
+              <w:rPr>
+                <w:rFonts w:eastAsiaTheme="minorEastAsia"/>
+                <w:noProof/>
+                <w:lang w:eastAsia="fr-FR"/>
+              </w:rPr>
+              <w:tab/>
+            </w:r>
+            <w:r>
+              <w:rPr>
+                <w:rStyle w:val="Lienhypertexte"/>
+                <w:noProof/>
+                <w:lang w:val="en-GB"/>
+              </w:rPr>
+              <w:t>SAR</w:t>
+            </w:r>
+            <w:r>
+              <w:rPr>
+                <w:noProof/>
+                <w:webHidden/>
+              </w:rPr>
+              <w:tab/>
+            </w:r>
+            <w:r>
+              <w:rPr>
+                <w:noProof/>
+                <w:webHidden/>
+              </w:rPr>
+              <w:fldChar w:fldCharType="begin"/>
+            </w:r>
+            <w:r>
+              <w:rPr>
+                <w:noProof/>
+                <w:webHidden/>
+              </w:rPr>
+              <w:instrText xml:space="preserve"> PAGEREF _Toc57539784 \h </w:instrText>
+            </w:r>
+            <w:r>
+              <w:rPr>
+                <w:noProof/>
+                <w:webHidden/>
+              </w:rPr>
+            </w:r>
+            <w:r>
+              <w:rPr>
+                <w:noProof/>
+                <w:webHidden/>
+              </w:rPr>
+              <w:fldChar w:fldCharType="separate"/>
+            </w:r>
+            <w:r>
+              <w:rPr>
+                <w:noProof/>
+                <w:webHidden/>
+              </w:rPr>
+              <w:t>8</w:t>
+            </w:r>
+            <w:r>
+              <w:rPr>
+                <w:noProof/>
+                <w:webHidden/>
+              </w:rPr>
+              <w:fldChar w:fldCharType="end"/>
+            </w:r>
+          </w:hyperlink>
+        </w:p>
+        <w:p>
+          <w:pPr>
+            <w:pStyle w:val="TM3"/>
+            <w:tabs>
+              <w:tab w:val="left" w:pos="1100"/>
+              <w:tab w:val="right" w:leader="dot" w:pos="9772"/>
+            </w:tabs>
+            <w:rPr>
+              <w:rFonts w:eastAsiaTheme="minorEastAsia"/>
+              <w:noProof/>
+              <w:lang w:eastAsia="fr-FR"/>
+            </w:rPr>
+          </w:pPr>
+          <w:hyperlink w:anchor="_Toc57539785" w:history="1">
+            <w:r>
+              <w:rPr>
+                <w:rStyle w:val="Lienhypertexte"/>
+                <w:noProof/>
+                <w:lang w:val="en-GB"/>
+              </w:rPr>
+              <w:t>4.2.</w:t>
+            </w:r>
+            <w:r>
+              <w:rPr>
+                <w:rFonts w:eastAsiaTheme="minorEastAsia"/>
+                <w:noProof/>
+                <w:lang w:eastAsia="fr-FR"/>
+              </w:rPr>
+              <w:tab/>
+            </w:r>
+            <w:r>
+              <w:rPr>
+                <w:rStyle w:val="Lienhypertexte"/>
+                <w:noProof/>
+                <w:lang w:val="en-GB"/>
+              </w:rPr>
+              <w:t>ISAR</w:t>
+            </w:r>
+            <w:r>
+              <w:rPr>
+                <w:noProof/>
+                <w:webHidden/>
+              </w:rPr>
+              <w:tab/>
+            </w:r>
+            <w:r>
+              <w:rPr>
+                <w:noProof/>
+                <w:webHidden/>
+              </w:rPr>
+              <w:fldChar w:fldCharType="begin"/>
+            </w:r>
+            <w:r>
+              <w:rPr>
+                <w:noProof/>
+                <w:webHidden/>
+              </w:rPr>
+              <w:instrText xml:space="preserve"> PAGEREF _Toc57539785 \h </w:instrText>
+            </w:r>
+            <w:r>
+              <w:rPr>
+                <w:noProof/>
+                <w:webHidden/>
+              </w:rPr>
+            </w:r>
+            <w:r>
+              <w:rPr>
+                <w:noProof/>
+                <w:webHidden/>
+              </w:rPr>
+              <w:fldChar w:fldCharType="separate"/>
+            </w:r>
+            <w:r>
+              <w:rPr>
+                <w:noProof/>
+                <w:webHidden/>
+              </w:rPr>
+              <w:t>8</w:t>
+            </w:r>
+            <w:r>
+              <w:rPr>
+                <w:noProof/>
+                <w:webHidden/>
+              </w:rPr>
+              <w:fldChar w:fldCharType="end"/>
+            </w:r>
+          </w:hyperlink>
+        </w:p>
+        <w:p>
+          <w:pPr>
+            <w:pStyle w:val="TM3"/>
+            <w:tabs>
+              <w:tab w:val="left" w:pos="1100"/>
+              <w:tab w:val="right" w:leader="dot" w:pos="9772"/>
+            </w:tabs>
+            <w:rPr>
+              <w:rFonts w:eastAsiaTheme="minorEastAsia"/>
+              <w:noProof/>
+              <w:lang w:eastAsia="fr-FR"/>
+            </w:rPr>
+          </w:pPr>
+          <w:hyperlink w:anchor="_Toc57539786" w:history="1">
+            <w:r>
+              <w:rPr>
+                <w:rStyle w:val="Lienhypertexte"/>
+                <w:noProof/>
+                <w:lang w:val="en-GB"/>
+              </w:rPr>
+              <w:t>4.3.</w:t>
+            </w:r>
+            <w:r>
+              <w:rPr>
+                <w:rFonts w:eastAsiaTheme="minorEastAsia"/>
+                <w:noProof/>
+                <w:lang w:eastAsia="fr-FR"/>
+              </w:rPr>
+              <w:tab/>
+            </w:r>
+            <w:r>
+              <w:rPr>
+                <w:rStyle w:val="Lienhypertexte"/>
+                <w:noProof/>
+                <w:lang w:val="en-GB"/>
+              </w:rPr>
+              <w:t>Cf “Techniques de l’ingénieur” p20</w:t>
+            </w:r>
+            <w:r>
+              <w:rPr>
+                <w:noProof/>
+                <w:webHidden/>
+              </w:rPr>
+              <w:tab/>
+            </w:r>
+            <w:r>
+              <w:rPr>
+                <w:noProof/>
+                <w:webHidden/>
+              </w:rPr>
+              <w:fldChar w:fldCharType="begin"/>
+            </w:r>
+            <w:r>
+              <w:rPr>
+                <w:noProof/>
+                <w:webHidden/>
+              </w:rPr>
+              <w:instrText xml:space="preserve"> PAGEREF _Toc57539786 \h </w:instrText>
+            </w:r>
+            <w:r>
+              <w:rPr>
+                <w:noProof/>
+                <w:webHidden/>
+              </w:rPr>
+            </w:r>
+            <w:r>
+              <w:rPr>
+                <w:noProof/>
+                <w:webHidden/>
+              </w:rPr>
+              <w:fldChar w:fldCharType="separate"/>
+            </w:r>
+            <w:r>
+              <w:rPr>
+                <w:noProof/>
+                <w:webHidden/>
+              </w:rPr>
+              <w:t>8</w:t>
             </w:r>
             <w:r>
               <w:rPr>
@@ -1294,26 +1703,22 @@
             <w:rPr>
               <w:rFonts w:eastAsiaTheme="minorEastAsia"/>
               <w:noProof/>
-              <w:sz w:val="24"/>
-              <w:szCs w:val="24"/>
               <w:lang w:eastAsia="fr-FR"/>
             </w:rPr>
           </w:pPr>
-          <w:hyperlink w:anchor="_Toc56967650" w:history="1">
+          <w:hyperlink w:anchor="_Toc57539787" w:history="1">
             <w:r>
               <w:rPr>
                 <w:rStyle w:val="Lienhypertexte"/>
                 <w:noProof/>
                 <w:lang w:val="en-GB"/>
               </w:rPr>
-              <w:t>II-</w:t>
+              <w:t>II.</w:t>
             </w:r>
             <w:r>
               <w:rPr>
                 <w:rFonts w:eastAsiaTheme="minorEastAsia"/>
                 <w:noProof/>
-                <w:sz w:val="24"/>
-                <w:szCs w:val="24"/>
                 <w:lang w:eastAsia="fr-FR"/>
               </w:rPr>
               <w:tab/>
@@ -1345,7 +1750,7 @@
                 <w:noProof/>
                 <w:webHidden/>
               </w:rPr>
-              <w:instrText xml:space="preserve"> PAGEREF _Toc56967650 \h </w:instrText>
+              <w:instrText xml:space="preserve"> PAGEREF _Toc57539787 \h </w:instrText>
             </w:r>
             <w:r>
               <w:rPr>
@@ -1365,7 +1770,7 @@
                 <w:noProof/>
                 <w:webHidden/>
               </w:rPr>
-              <w:t>7</w:t>
+              <w:t>8</w:t>
             </w:r>
             <w:r>
               <w:rPr>
@@ -1380,18 +1785,16 @@
           <w:pPr>
             <w:pStyle w:val="TM2"/>
             <w:tabs>
-              <w:tab w:val="left" w:pos="720"/>
+              <w:tab w:val="left" w:pos="660"/>
               <w:tab w:val="right" w:leader="dot" w:pos="9772"/>
             </w:tabs>
             <w:rPr>
               <w:rFonts w:eastAsiaTheme="minorEastAsia"/>
               <w:noProof/>
-              <w:sz w:val="24"/>
-              <w:szCs w:val="24"/>
               <w:lang w:eastAsia="fr-FR"/>
             </w:rPr>
           </w:pPr>
-          <w:hyperlink w:anchor="_Toc56967651" w:history="1">
+          <w:hyperlink w:anchor="_Toc57539788" w:history="1">
             <w:r>
               <w:rPr>
                 <w:rStyle w:val="Lienhypertexte"/>
@@ -1404,8 +1807,6 @@
               <w:rPr>
                 <w:rFonts w:eastAsiaTheme="minorEastAsia"/>
                 <w:noProof/>
-                <w:sz w:val="24"/>
-                <w:szCs w:val="24"/>
                 <w:lang w:eastAsia="fr-FR"/>
               </w:rPr>
               <w:tab/>
@@ -1437,7 +1838,7 @@
                 <w:noProof/>
                 <w:webHidden/>
               </w:rPr>
-              <w:instrText xml:space="preserve"> PAGEREF _Toc56967651 \h </w:instrText>
+              <w:instrText xml:space="preserve"> PAGEREF _Toc57539788 \h </w:instrText>
             </w:r>
             <w:r>
               <w:rPr>
@@ -1457,7 +1858,7 @@
                 <w:noProof/>
                 <w:webHidden/>
               </w:rPr>
-              <w:t>7</w:t>
+              <w:t>9</w:t>
             </w:r>
             <w:r>
               <w:rPr>
@@ -1472,18 +1873,16 @@
           <w:pPr>
             <w:pStyle w:val="TM2"/>
             <w:tabs>
-              <w:tab w:val="left" w:pos="720"/>
+              <w:tab w:val="left" w:pos="660"/>
               <w:tab w:val="right" w:leader="dot" w:pos="9772"/>
             </w:tabs>
             <w:rPr>
               <w:rFonts w:eastAsiaTheme="minorEastAsia"/>
               <w:noProof/>
-              <w:sz w:val="24"/>
-              <w:szCs w:val="24"/>
               <w:lang w:eastAsia="fr-FR"/>
             </w:rPr>
           </w:pPr>
-          <w:hyperlink w:anchor="_Toc56967652" w:history="1">
+          <w:hyperlink w:anchor="_Toc57539789" w:history="1">
             <w:r>
               <w:rPr>
                 <w:rStyle w:val="Lienhypertexte"/>
@@ -1496,8 +1895,6 @@
               <w:rPr>
                 <w:rFonts w:eastAsiaTheme="minorEastAsia"/>
                 <w:noProof/>
-                <w:sz w:val="24"/>
-                <w:szCs w:val="24"/>
                 <w:lang w:eastAsia="fr-FR"/>
               </w:rPr>
               <w:tab/>
@@ -1529,7 +1926,7 @@
                 <w:noProof/>
                 <w:webHidden/>
               </w:rPr>
-              <w:instrText xml:space="preserve"> PAGEREF _Toc56967652 \h </w:instrText>
+              <w:instrText xml:space="preserve"> PAGEREF _Toc57539789 \h </w:instrText>
             </w:r>
             <w:r>
               <w:rPr>
@@ -1549,7 +1946,7 @@
                 <w:noProof/>
                 <w:webHidden/>
               </w:rPr>
-              <w:t>7</w:t>
+              <w:t>10</w:t>
             </w:r>
             <w:r>
               <w:rPr>
@@ -1564,18 +1961,16 @@
           <w:pPr>
             <w:pStyle w:val="TM2"/>
             <w:tabs>
-              <w:tab w:val="left" w:pos="720"/>
+              <w:tab w:val="left" w:pos="660"/>
               <w:tab w:val="right" w:leader="dot" w:pos="9772"/>
             </w:tabs>
             <w:rPr>
               <w:rFonts w:eastAsiaTheme="minorEastAsia"/>
               <w:noProof/>
-              <w:sz w:val="24"/>
-              <w:szCs w:val="24"/>
               <w:lang w:eastAsia="fr-FR"/>
             </w:rPr>
           </w:pPr>
-          <w:hyperlink w:anchor="_Toc56967653" w:history="1">
+          <w:hyperlink w:anchor="_Toc57539790" w:history="1">
             <w:r>
               <w:rPr>
                 <w:rStyle w:val="Lienhypertexte"/>
@@ -1588,8 +1983,6 @@
               <w:rPr>
                 <w:rFonts w:eastAsiaTheme="minorEastAsia"/>
                 <w:noProof/>
-                <w:sz w:val="24"/>
-                <w:szCs w:val="24"/>
                 <w:lang w:eastAsia="fr-FR"/>
               </w:rPr>
               <w:tab/>
@@ -1621,7 +2014,7 @@
                 <w:noProof/>
                 <w:webHidden/>
               </w:rPr>
-              <w:instrText xml:space="preserve"> PAGEREF _Toc56967653 \h </w:instrText>
+              <w:instrText xml:space="preserve"> PAGEREF _Toc57539790 \h </w:instrText>
             </w:r>
             <w:r>
               <w:rPr>
@@ -1641,7 +2034,7 @@
                 <w:noProof/>
                 <w:webHidden/>
               </w:rPr>
-              <w:t>7</w:t>
+              <w:t>10</w:t>
             </w:r>
             <w:r>
               <w:rPr>
@@ -1656,18 +2049,16 @@
           <w:pPr>
             <w:pStyle w:val="TM2"/>
             <w:tabs>
-              <w:tab w:val="left" w:pos="720"/>
+              <w:tab w:val="left" w:pos="660"/>
               <w:tab w:val="right" w:leader="dot" w:pos="9772"/>
             </w:tabs>
             <w:rPr>
               <w:rFonts w:eastAsiaTheme="minorEastAsia"/>
               <w:noProof/>
-              <w:sz w:val="24"/>
-              <w:szCs w:val="24"/>
               <w:lang w:eastAsia="fr-FR"/>
             </w:rPr>
           </w:pPr>
-          <w:hyperlink w:anchor="_Toc56967654" w:history="1">
+          <w:hyperlink w:anchor="_Toc57539791" w:history="1">
             <w:r>
               <w:rPr>
                 <w:rStyle w:val="Lienhypertexte"/>
@@ -1680,8 +2071,6 @@
               <w:rPr>
                 <w:rFonts w:eastAsiaTheme="minorEastAsia"/>
                 <w:noProof/>
-                <w:sz w:val="24"/>
-                <w:szCs w:val="24"/>
                 <w:lang w:eastAsia="fr-FR"/>
               </w:rPr>
               <w:tab/>
@@ -1692,7 +2081,7 @@
                 <w:noProof/>
                 <w:lang w:val="en-GB"/>
               </w:rPr>
-              <w:t>Limits</w:t>
+              <w:t>Protocole</w:t>
             </w:r>
             <w:r>
               <w:rPr>
@@ -1713,7 +2102,7 @@
                 <w:noProof/>
                 <w:webHidden/>
               </w:rPr>
-              <w:instrText xml:space="preserve"> PAGEREF _Toc56967654 \h </w:instrText>
+              <w:instrText xml:space="preserve"> PAGEREF _Toc57539791 \h </w:instrText>
             </w:r>
             <w:r>
               <w:rPr>
@@ -1733,7 +2122,7 @@
                 <w:noProof/>
                 <w:webHidden/>
               </w:rPr>
-              <w:t>7</w:t>
+              <w:t>10</w:t>
             </w:r>
             <w:r>
               <w:rPr>
@@ -1748,32 +2137,28 @@
           <w:pPr>
             <w:pStyle w:val="TM1"/>
             <w:tabs>
-              <w:tab w:val="left" w:pos="720"/>
+              <w:tab w:val="left" w:pos="660"/>
               <w:tab w:val="right" w:leader="dot" w:pos="9772"/>
             </w:tabs>
             <w:rPr>
               <w:rFonts w:eastAsiaTheme="minorEastAsia"/>
               <w:noProof/>
-              <w:sz w:val="24"/>
-              <w:szCs w:val="24"/>
               <w:lang w:eastAsia="fr-FR"/>
             </w:rPr>
           </w:pPr>
-          <w:hyperlink w:anchor="_Toc56967655" w:history="1">
+          <w:hyperlink w:anchor="_Toc57539792" w:history="1">
             <w:r>
               <w:rPr>
                 <w:rStyle w:val="Lienhypertexte"/>
                 <w:noProof/>
                 <w:lang w:val="en-GB"/>
               </w:rPr>
-              <w:t>III-</w:t>
+              <w:t>III.</w:t>
             </w:r>
             <w:r>
               <w:rPr>
                 <w:rFonts w:eastAsiaTheme="minorEastAsia"/>
                 <w:noProof/>
-                <w:sz w:val="24"/>
-                <w:szCs w:val="24"/>
                 <w:lang w:eastAsia="fr-FR"/>
               </w:rPr>
               <w:tab/>
@@ -1784,7 +2169,7 @@
                 <w:noProof/>
                 <w:lang w:val="en-GB"/>
               </w:rPr>
-              <w:t>Sparse RADAR Imaging TEchnique</w:t>
+              <w:t>Sparse Imaging Techniques</w:t>
             </w:r>
             <w:r>
               <w:rPr>
@@ -1805,7 +2190,7 @@
                 <w:noProof/>
                 <w:webHidden/>
               </w:rPr>
-              <w:instrText xml:space="preserve"> PAGEREF _Toc56967655 \h </w:instrText>
+              <w:instrText xml:space="preserve"> PAGEREF _Toc57539792 \h </w:instrText>
             </w:r>
             <w:r>
               <w:rPr>
@@ -1825,7 +2210,183 @@
                 <w:noProof/>
                 <w:webHidden/>
               </w:rPr>
-              <w:t>7</w:t>
+              <w:t>10</w:t>
+            </w:r>
+            <w:r>
+              <w:rPr>
+                <w:noProof/>
+                <w:webHidden/>
+              </w:rPr>
+              <w:fldChar w:fldCharType="end"/>
+            </w:r>
+          </w:hyperlink>
+        </w:p>
+        <w:p>
+          <w:pPr>
+            <w:pStyle w:val="TM2"/>
+            <w:tabs>
+              <w:tab w:val="left" w:pos="660"/>
+              <w:tab w:val="right" w:leader="dot" w:pos="9772"/>
+            </w:tabs>
+            <w:rPr>
+              <w:rFonts w:eastAsiaTheme="minorEastAsia"/>
+              <w:noProof/>
+              <w:lang w:eastAsia="fr-FR"/>
+            </w:rPr>
+          </w:pPr>
+          <w:hyperlink w:anchor="_Toc57539793" w:history="1">
+            <w:r>
+              <w:rPr>
+                <w:rStyle w:val="Lienhypertexte"/>
+                <w:noProof/>
+                <w:lang w:val="en-GB"/>
+              </w:rPr>
+              <w:t>1.</w:t>
+            </w:r>
+            <w:r>
+              <w:rPr>
+                <w:rFonts w:eastAsiaTheme="minorEastAsia"/>
+                <w:noProof/>
+                <w:lang w:eastAsia="fr-FR"/>
+              </w:rPr>
+              <w:tab/>
+            </w:r>
+            <w:r>
+              <w:rPr>
+                <w:rStyle w:val="Lienhypertexte"/>
+                <w:noProof/>
+                <w:lang w:val="en-GB"/>
+              </w:rPr>
+              <w:t>ESPRIT, CLEAN ou autre</w:t>
+            </w:r>
+            <w:r>
+              <w:rPr>
+                <w:noProof/>
+                <w:webHidden/>
+              </w:rPr>
+              <w:tab/>
+            </w:r>
+            <w:r>
+              <w:rPr>
+                <w:noProof/>
+                <w:webHidden/>
+              </w:rPr>
+              <w:fldChar w:fldCharType="begin"/>
+            </w:r>
+            <w:r>
+              <w:rPr>
+                <w:noProof/>
+                <w:webHidden/>
+              </w:rPr>
+              <w:instrText xml:space="preserve"> PAGEREF _Toc57539793 \h </w:instrText>
+            </w:r>
+            <w:r>
+              <w:rPr>
+                <w:noProof/>
+                <w:webHidden/>
+              </w:rPr>
+            </w:r>
+            <w:r>
+              <w:rPr>
+                <w:noProof/>
+                <w:webHidden/>
+              </w:rPr>
+              <w:fldChar w:fldCharType="separate"/>
+            </w:r>
+            <w:r>
+              <w:rPr>
+                <w:noProof/>
+                <w:webHidden/>
+              </w:rPr>
+              <w:t>10</w:t>
+            </w:r>
+            <w:r>
+              <w:rPr>
+                <w:noProof/>
+                <w:webHidden/>
+              </w:rPr>
+              <w:fldChar w:fldCharType="end"/>
+            </w:r>
+          </w:hyperlink>
+        </w:p>
+        <w:p>
+          <w:pPr>
+            <w:pStyle w:val="TM2"/>
+            <w:tabs>
+              <w:tab w:val="left" w:pos="660"/>
+              <w:tab w:val="right" w:leader="dot" w:pos="9772"/>
+            </w:tabs>
+            <w:rPr>
+              <w:rFonts w:eastAsiaTheme="minorEastAsia"/>
+              <w:noProof/>
+              <w:lang w:eastAsia="fr-FR"/>
+            </w:rPr>
+          </w:pPr>
+          <w:hyperlink w:anchor="_Toc57539794" w:history="1">
+            <w:r>
+              <w:rPr>
+                <w:rStyle w:val="Lienhypertexte"/>
+                <w:noProof/>
+                <w:lang w:val="en-GB"/>
+              </w:rPr>
+              <w:t>2.</w:t>
+            </w:r>
+            <w:r>
+              <w:rPr>
+                <w:rFonts w:eastAsiaTheme="minorEastAsia"/>
+                <w:noProof/>
+                <w:lang w:eastAsia="fr-FR"/>
+              </w:rPr>
+              <w:tab/>
+            </w:r>
+            <w:r>
+              <w:rPr>
+                <w:rStyle w:val="Lienhypertexte"/>
+                <w:noProof/>
+                <w:lang w:val="en-GB"/>
+              </w:rPr>
+              <w:t>SPRITE</w:t>
+            </w:r>
+            <w:r>
+              <w:rPr>
+                <w:noProof/>
+                <w:webHidden/>
+              </w:rPr>
+              <w:tab/>
+            </w:r>
+            <w:r>
+              <w:rPr>
+                <w:noProof/>
+                <w:webHidden/>
+              </w:rPr>
+              <w:fldChar w:fldCharType="begin"/>
+            </w:r>
+            <w:r>
+              <w:rPr>
+                <w:noProof/>
+                <w:webHidden/>
+              </w:rPr>
+              <w:instrText xml:space="preserve"> PAGEREF _Toc57539794 \h </w:instrText>
+            </w:r>
+            <w:r>
+              <w:rPr>
+                <w:noProof/>
+                <w:webHidden/>
+              </w:rPr>
+            </w:r>
+            <w:r>
+              <w:rPr>
+                <w:noProof/>
+                <w:webHidden/>
+              </w:rPr>
+              <w:fldChar w:fldCharType="separate"/>
+            </w:r>
+            <w:r>
+              <w:rPr>
+                <w:noProof/>
+                <w:webHidden/>
+              </w:rPr>
+              <w:t>10</w:t>
             </w:r>
             <w:r>
               <w:rPr>
@@ -1845,12 +2406,10 @@
             <w:rPr>
               <w:rFonts w:eastAsiaTheme="minorEastAsia"/>
               <w:noProof/>
-              <w:sz w:val="24"/>
-              <w:szCs w:val="24"/>
               <w:lang w:eastAsia="fr-FR"/>
             </w:rPr>
           </w:pPr>
-          <w:hyperlink w:anchor="_Toc56967656" w:history="1">
+          <w:hyperlink w:anchor="_Toc57539795" w:history="1">
             <w:r>
               <w:rPr>
                 <w:rStyle w:val="Lienhypertexte"/>
@@ -1878,7 +2437,7 @@
                 <w:noProof/>
                 <w:webHidden/>
               </w:rPr>
-              <w:instrText xml:space="preserve"> PAGEREF _Toc56967656 \h </w:instrText>
+              <w:instrText xml:space="preserve"> PAGEREF _Toc57539795 \h </w:instrText>
             </w:r>
             <w:r>
               <w:rPr>
@@ -1898,7 +2457,7 @@
                 <w:noProof/>
                 <w:webHidden/>
               </w:rPr>
-              <w:t>7</w:t>
+              <w:t>10</w:t>
             </w:r>
             <w:r>
               <w:rPr>
@@ -1950,7 +2509,7 @@
           <w:lang w:val="en-GB"/>
         </w:rPr>
       </w:pPr>
-      <w:bookmarkStart w:id="0" w:name="_Toc56967641"/>
+      <w:bookmarkStart w:id="0" w:name="_Toc57539773"/>
       <w:r>
         <w:rPr>
           <w:lang w:val="en-GB"/>
@@ -1958,6 +2517,7 @@
         <w:lastRenderedPageBreak/>
         <w:t>Equations table</w:t>
       </w:r>
+      <w:bookmarkEnd w:id="0"/>
     </w:p>
     <w:p>
       <w:pPr>
@@ -1973,7 +2533,9 @@
           <w:tab w:val="right" w:leader="dot" w:pos="9772"/>
         </w:tabs>
         <w:rPr>
+          <w:rFonts w:eastAsiaTheme="minorEastAsia"/>
           <w:noProof/>
+          <w:lang w:val="en-GB" w:eastAsia="fr-FR"/>
         </w:rPr>
       </w:pPr>
       <w:r>
@@ -1994,11 +2556,12 @@
         </w:rPr>
         <w:fldChar w:fldCharType="separate"/>
       </w:r>
-      <w:hyperlink w:anchor="_Toc56967681" w:history="1">
+      <w:hyperlink w:anchor="_Toc57538622" w:history="1">
         <w:r>
           <w:rPr>
             <w:rStyle w:val="Lienhypertexte"/>
             <w:noProof/>
+            <w:lang w:val="en-GB"/>
           </w:rPr>
           <w:t>Equation 1 - Basic Radar Principle</w:t>
         </w:r>
@@ -2006,6 +2569,7 @@
           <w:rPr>
             <w:noProof/>
             <w:webHidden/>
+            <w:lang w:val="en-GB"/>
           </w:rPr>
           <w:tab/>
         </w:r>
@@ -2013,6 +2577,7 @@
           <w:rPr>
             <w:noProof/>
             <w:webHidden/>
+            <w:lang w:val="en-GB"/>
           </w:rPr>
           <w:fldChar w:fldCharType="begin"/>
         </w:r>
@@ -2020,19 +2585,22 @@
           <w:rPr>
             <w:noProof/>
             <w:webHidden/>
+            <w:lang w:val="en-GB"/>
           </w:rPr>
-          <w:instrText xml:space="preserve"> PAGEREF _Toc56967681 \h </w:instrText>
+          <w:instrText xml:space="preserve"> PAGEREF _Toc57538622 \h </w:instrText>
         </w:r>
         <w:r>
           <w:rPr>
             <w:noProof/>
             <w:webHidden/>
+            <w:lang w:val="en-GB"/>
           </w:rPr>
         </w:r>
         <w:r>
           <w:rPr>
             <w:noProof/>
             <w:webHidden/>
+            <w:lang w:val="en-GB"/>
           </w:rPr>
           <w:fldChar w:fldCharType="separate"/>
         </w:r>
@@ -2040,13 +2608,15 @@
           <w:rPr>
             <w:noProof/>
             <w:webHidden/>
+            <w:lang w:val="en-GB"/>
           </w:rPr>
-          <w:t>4</w:t>
+          <w:t>5</w:t>
         </w:r>
         <w:r>
           <w:rPr>
             <w:noProof/>
             <w:webHidden/>
+            <w:lang w:val="en-GB"/>
           </w:rPr>
           <w:fldChar w:fldCharType="end"/>
         </w:r>
@@ -2059,10 +2629,12 @@
           <w:tab w:val="right" w:leader="dot" w:pos="9772"/>
         </w:tabs>
         <w:rPr>
+          <w:rFonts w:eastAsiaTheme="minorEastAsia"/>
           <w:noProof/>
-        </w:rPr>
-      </w:pPr>
-      <w:hyperlink w:anchor="_Toc56967682" w:history="1">
+          <w:lang w:val="en-GB" w:eastAsia="fr-FR"/>
+        </w:rPr>
+      </w:pPr>
+      <w:hyperlink w:anchor="_Toc57538623" w:history="1">
         <w:r>
           <w:rPr>
             <w:rStyle w:val="Lienhypertexte"/>
@@ -2075,6 +2647,7 @@
           <w:rPr>
             <w:noProof/>
             <w:webHidden/>
+            <w:lang w:val="en-GB"/>
           </w:rPr>
           <w:tab/>
         </w:r>
@@ -2082,6 +2655,7 @@
           <w:rPr>
             <w:noProof/>
             <w:webHidden/>
+            <w:lang w:val="en-GB"/>
           </w:rPr>
           <w:fldChar w:fldCharType="begin"/>
         </w:r>
@@ -2089,19 +2663,22 @@
           <w:rPr>
             <w:noProof/>
             <w:webHidden/>
+            <w:lang w:val="en-GB"/>
           </w:rPr>
-          <w:instrText xml:space="preserve"> PAGEREF _Toc56967682 \h </w:instrText>
+          <w:instrText xml:space="preserve"> PAGEREF _Toc57538623 \h </w:instrText>
         </w:r>
         <w:r>
           <w:rPr>
             <w:noProof/>
             <w:webHidden/>
+            <w:lang w:val="en-GB"/>
           </w:rPr>
         </w:r>
         <w:r>
           <w:rPr>
             <w:noProof/>
             <w:webHidden/>
+            <w:lang w:val="en-GB"/>
           </w:rPr>
           <w:fldChar w:fldCharType="separate"/>
         </w:r>
@@ -2109,13 +2686,15 @@
           <w:rPr>
             <w:noProof/>
             <w:webHidden/>
+            <w:lang w:val="en-GB"/>
           </w:rPr>
-          <w:t>5</w:t>
+          <w:t>6</w:t>
         </w:r>
         <w:r>
           <w:rPr>
             <w:noProof/>
             <w:webHidden/>
+            <w:lang w:val="en-GB"/>
           </w:rPr>
           <w:fldChar w:fldCharType="end"/>
         </w:r>
@@ -2128,10 +2707,12 @@
           <w:tab w:val="right" w:leader="dot" w:pos="9772"/>
         </w:tabs>
         <w:rPr>
+          <w:rFonts w:eastAsiaTheme="minorEastAsia"/>
           <w:noProof/>
-        </w:rPr>
-      </w:pPr>
-      <w:hyperlink w:anchor="_Toc56967683" w:history="1">
+          <w:lang w:val="en-GB" w:eastAsia="fr-FR"/>
+        </w:rPr>
+      </w:pPr>
+      <w:hyperlink w:anchor="_Toc57538624" w:history="1">
         <w:r>
           <w:rPr>
             <w:rStyle w:val="Lienhypertexte"/>
@@ -2144,6 +2725,7 @@
           <w:rPr>
             <w:noProof/>
             <w:webHidden/>
+            <w:lang w:val="en-GB"/>
           </w:rPr>
           <w:tab/>
         </w:r>
@@ -2151,6 +2733,7 @@
           <w:rPr>
             <w:noProof/>
             <w:webHidden/>
+            <w:lang w:val="en-GB"/>
           </w:rPr>
           <w:fldChar w:fldCharType="begin"/>
         </w:r>
@@ -2158,19 +2741,22 @@
           <w:rPr>
             <w:noProof/>
             <w:webHidden/>
+            <w:lang w:val="en-GB"/>
           </w:rPr>
-          <w:instrText xml:space="preserve"> PAGEREF _Toc56967683 \h </w:instrText>
+          <w:instrText xml:space="preserve"> PAGEREF _Toc57538624 \h </w:instrText>
         </w:r>
         <w:r>
           <w:rPr>
             <w:noProof/>
             <w:webHidden/>
+            <w:lang w:val="en-GB"/>
           </w:rPr>
         </w:r>
         <w:r>
           <w:rPr>
             <w:noProof/>
             <w:webHidden/>
+            <w:lang w:val="en-GB"/>
           </w:rPr>
           <w:fldChar w:fldCharType="separate"/>
         </w:r>
@@ -2178,13 +2764,15 @@
           <w:rPr>
             <w:noProof/>
             <w:webHidden/>
+            <w:lang w:val="en-GB"/>
           </w:rPr>
-          <w:t>5</w:t>
+          <w:t>6</w:t>
         </w:r>
         <w:r>
           <w:rPr>
             <w:noProof/>
             <w:webHidden/>
+            <w:lang w:val="en-GB"/>
           </w:rPr>
           <w:fldChar w:fldCharType="end"/>
         </w:r>
@@ -2197,10 +2785,12 @@
           <w:tab w:val="right" w:leader="dot" w:pos="9772"/>
         </w:tabs>
         <w:rPr>
+          <w:rFonts w:eastAsiaTheme="minorEastAsia"/>
           <w:noProof/>
-        </w:rPr>
-      </w:pPr>
-      <w:hyperlink w:anchor="_Toc56967684" w:history="1">
+          <w:lang w:val="en-GB" w:eastAsia="fr-FR"/>
+        </w:rPr>
+      </w:pPr>
+      <w:hyperlink w:anchor="_Toc57538625" w:history="1">
         <w:r>
           <w:rPr>
             <w:rStyle w:val="Lienhypertexte"/>
@@ -2213,6 +2803,7 @@
           <w:rPr>
             <w:noProof/>
             <w:webHidden/>
+            <w:lang w:val="en-GB"/>
           </w:rPr>
           <w:tab/>
         </w:r>
@@ -2220,6 +2811,7 @@
           <w:rPr>
             <w:noProof/>
             <w:webHidden/>
+            <w:lang w:val="en-GB"/>
           </w:rPr>
           <w:fldChar w:fldCharType="begin"/>
         </w:r>
@@ -2227,19 +2819,22 @@
           <w:rPr>
             <w:noProof/>
             <w:webHidden/>
+            <w:lang w:val="en-GB"/>
           </w:rPr>
-          <w:instrText xml:space="preserve"> PAGEREF _Toc56967684 \h </w:instrText>
+          <w:instrText xml:space="preserve"> PAGEREF _Toc57538625 \h </w:instrText>
         </w:r>
         <w:r>
           <w:rPr>
             <w:noProof/>
             <w:webHidden/>
+            <w:lang w:val="en-GB"/>
           </w:rPr>
         </w:r>
         <w:r>
           <w:rPr>
             <w:noProof/>
             <w:webHidden/>
+            <w:lang w:val="en-GB"/>
           </w:rPr>
           <w:fldChar w:fldCharType="separate"/>
         </w:r>
@@ -2247,6 +2842,7 @@
           <w:rPr>
             <w:noProof/>
             <w:webHidden/>
+            <w:lang w:val="en-GB"/>
           </w:rPr>
           <w:t>6</w:t>
         </w:r>
@@ -2254,6 +2850,7 @@
           <w:rPr>
             <w:noProof/>
             <w:webHidden/>
+            <w:lang w:val="en-GB"/>
           </w:rPr>
           <w:fldChar w:fldCharType="end"/>
         </w:r>
@@ -2266,10 +2863,12 @@
           <w:tab w:val="right" w:leader="dot" w:pos="9772"/>
         </w:tabs>
         <w:rPr>
+          <w:rFonts w:eastAsiaTheme="minorEastAsia"/>
           <w:noProof/>
-        </w:rPr>
-      </w:pPr>
-      <w:hyperlink w:anchor="_Toc56967685" w:history="1">
+          <w:lang w:val="en-GB" w:eastAsia="fr-FR"/>
+        </w:rPr>
+      </w:pPr>
+      <w:hyperlink w:anchor="_Toc57538626" w:history="1">
         <w:r>
           <w:rPr>
             <w:rStyle w:val="Lienhypertexte"/>
@@ -2282,6 +2881,7 @@
           <w:rPr>
             <w:noProof/>
             <w:webHidden/>
+            <w:lang w:val="en-GB"/>
           </w:rPr>
           <w:tab/>
         </w:r>
@@ -2289,6 +2889,7 @@
           <w:rPr>
             <w:noProof/>
             <w:webHidden/>
+            <w:lang w:val="en-GB"/>
           </w:rPr>
           <w:fldChar w:fldCharType="begin"/>
         </w:r>
@@ -2296,19 +2897,22 @@
           <w:rPr>
             <w:noProof/>
             <w:webHidden/>
+            <w:lang w:val="en-GB"/>
           </w:rPr>
-          <w:instrText xml:space="preserve"> PAGEREF _Toc56967685 \h </w:instrText>
+          <w:instrText xml:space="preserve"> PAGEREF _Toc57538626 \h </w:instrText>
         </w:r>
         <w:r>
           <w:rPr>
             <w:noProof/>
             <w:webHidden/>
+            <w:lang w:val="en-GB"/>
           </w:rPr>
         </w:r>
         <w:r>
           <w:rPr>
             <w:noProof/>
             <w:webHidden/>
+            <w:lang w:val="en-GB"/>
           </w:rPr>
           <w:fldChar w:fldCharType="separate"/>
         </w:r>
@@ -2316,13 +2920,15 @@
           <w:rPr>
             <w:noProof/>
             <w:webHidden/>
+            <w:lang w:val="en-GB"/>
           </w:rPr>
-          <w:t>6</w:t>
+          <w:t>7</w:t>
         </w:r>
         <w:r>
           <w:rPr>
             <w:noProof/>
             <w:webHidden/>
+            <w:lang w:val="en-GB"/>
           </w:rPr>
           <w:fldChar w:fldCharType="end"/>
         </w:r>
@@ -2341,12 +2947,14 @@
         </w:rPr>
         <w:fldChar w:fldCharType="end"/>
       </w:r>
+      <w:bookmarkStart w:id="1" w:name="_Toc57539774"/>
       <w:r>
         <w:rPr>
           <w:lang w:val="en-GB"/>
         </w:rPr>
         <w:t>Illustration table</w:t>
       </w:r>
+      <w:bookmarkEnd w:id="1"/>
     </w:p>
     <w:p>
       <w:pPr>
@@ -2357,9 +2965,7 @@
         <w:rPr>
           <w:rFonts w:eastAsiaTheme="minorEastAsia"/>
           <w:noProof/>
-          <w:sz w:val="24"/>
-          <w:szCs w:val="24"/>
-          <w:lang w:eastAsia="fr-FR"/>
+          <w:lang w:val="en-GB" w:eastAsia="fr-FR"/>
         </w:rPr>
       </w:pPr>
       <w:r>
@@ -2380,12 +2986,12 @@
         </w:rPr>
         <w:fldChar w:fldCharType="separate"/>
       </w:r>
-      <w:hyperlink w:anchor="_Toc56969019" w:history="1">
+      <w:hyperlink w:anchor="_Toc57538716" w:history="1">
         <w:r>
           <w:rPr>
             <w:rStyle w:val="Lienhypertexte"/>
             <w:noProof/>
-            <w:lang w:val="en-US"/>
+            <w:lang w:val="en-GB"/>
           </w:rPr>
           <w:t>Figure 1 - Early german Warning Radar, Freya (1940)</w:t>
         </w:r>
@@ -2393,6 +2999,7 @@
           <w:rPr>
             <w:noProof/>
             <w:webHidden/>
+            <w:lang w:val="en-GB"/>
           </w:rPr>
           <w:tab/>
         </w:r>
@@ -2400,6 +3007,7 @@
           <w:rPr>
             <w:noProof/>
             <w:webHidden/>
+            <w:lang w:val="en-GB"/>
           </w:rPr>
           <w:fldChar w:fldCharType="begin"/>
         </w:r>
@@ -2407,19 +3015,22 @@
           <w:rPr>
             <w:noProof/>
             <w:webHidden/>
+            <w:lang w:val="en-GB"/>
           </w:rPr>
-          <w:instrText xml:space="preserve"> PAGEREF _Toc56969019 \h </w:instrText>
+          <w:instrText xml:space="preserve"> PAGEREF _Toc57538716 \h </w:instrText>
         </w:r>
         <w:r>
           <w:rPr>
             <w:noProof/>
             <w:webHidden/>
+            <w:lang w:val="en-GB"/>
           </w:rPr>
         </w:r>
         <w:r>
           <w:rPr>
             <w:noProof/>
             <w:webHidden/>
+            <w:lang w:val="en-GB"/>
           </w:rPr>
           <w:fldChar w:fldCharType="separate"/>
         </w:r>
@@ -2427,6 +3038,85 @@
           <w:rPr>
             <w:noProof/>
             <w:webHidden/>
+            <w:lang w:val="en-GB"/>
+          </w:rPr>
+          <w:t>4</w:t>
+        </w:r>
+        <w:r>
+          <w:rPr>
+            <w:noProof/>
+            <w:webHidden/>
+            <w:lang w:val="en-GB"/>
+          </w:rPr>
+          <w:fldChar w:fldCharType="end"/>
+        </w:r>
+      </w:hyperlink>
+    </w:p>
+    <w:p>
+      <w:pPr>
+        <w:pStyle w:val="Tabledesillustrations"/>
+        <w:tabs>
+          <w:tab w:val="right" w:leader="dot" w:pos="9772"/>
+        </w:tabs>
+        <w:rPr>
+          <w:rFonts w:eastAsiaTheme="minorEastAsia"/>
+          <w:noProof/>
+          <w:lang w:val="en-GB" w:eastAsia="fr-FR"/>
+        </w:rPr>
+      </w:pPr>
+      <w:hyperlink w:anchor="_Toc57538717" w:history="1">
+        <w:r>
+          <w:rPr>
+            <w:rStyle w:val="Lienhypertexte"/>
+            <w:noProof/>
+            <w:lang w:val="en-GB"/>
+          </w:rPr>
+          <w:t>Figure 2 - Illustration of the wave trajectory [3]</w:t>
+        </w:r>
+        <w:r>
+          <w:rPr>
+            <w:noProof/>
+            <w:webHidden/>
+            <w:lang w:val="en-GB"/>
+          </w:rPr>
+          <w:tab/>
+        </w:r>
+        <w:r>
+          <w:rPr>
+            <w:noProof/>
+            <w:webHidden/>
+            <w:lang w:val="en-GB"/>
+          </w:rPr>
+          <w:fldChar w:fldCharType="begin"/>
+        </w:r>
+        <w:r>
+          <w:rPr>
+            <w:noProof/>
+            <w:webHidden/>
+            <w:lang w:val="en-GB"/>
+          </w:rPr>
+          <w:instrText xml:space="preserve"> PAGEREF _Toc57538717 \h </w:instrText>
+        </w:r>
+        <w:r>
+          <w:rPr>
+            <w:noProof/>
+            <w:webHidden/>
+            <w:lang w:val="en-GB"/>
+          </w:rPr>
+        </w:r>
+        <w:r>
+          <w:rPr>
+            <w:noProof/>
+            <w:webHidden/>
+            <w:lang w:val="en-GB"/>
+          </w:rPr>
+          <w:fldChar w:fldCharType="separate"/>
+        </w:r>
+        <w:r>
+          <w:rPr>
+            <w:noProof/>
+            <w:webHidden/>
+            <w:lang w:val="en-GB"/>
           </w:rPr>
           <w:t>5</w:t>
         </w:r>
@@ -2434,6 +3124,7 @@
           <w:rPr>
             <w:noProof/>
             <w:webHidden/>
+            <w:lang w:val="en-GB"/>
           </w:rPr>
           <w:fldChar w:fldCharType="end"/>
         </w:r>
@@ -2448,24 +3139,23 @@
         <w:rPr>
           <w:rFonts w:eastAsiaTheme="minorEastAsia"/>
           <w:noProof/>
-          <w:sz w:val="24"/>
-          <w:szCs w:val="24"/>
-          <w:lang w:eastAsia="fr-FR"/>
-        </w:rPr>
-      </w:pPr>
-      <w:hyperlink w:anchor="_Toc56969020" w:history="1">
+          <w:lang w:val="en-GB" w:eastAsia="fr-FR"/>
+        </w:rPr>
+      </w:pPr>
+      <w:hyperlink w:anchor="_Toc57538718" w:history="1">
         <w:r>
           <w:rPr>
             <w:rStyle w:val="Lienhypertexte"/>
             <w:noProof/>
-            <w:lang w:val="en-US"/>
+            <w:lang w:val="en-GB"/>
           </w:rPr>
-          <w:t>Figure 2 - Illustration of the wave trajectory [3]</w:t>
+          <w:t>Figure 3 - Radar Cross Section diagram of a B-26 Bombardier – f = 3 GHz</w:t>
         </w:r>
         <w:r>
           <w:rPr>
             <w:noProof/>
             <w:webHidden/>
+            <w:lang w:val="en-GB"/>
           </w:rPr>
           <w:tab/>
         </w:r>
@@ -2473,6 +3163,7 @@
           <w:rPr>
             <w:noProof/>
             <w:webHidden/>
+            <w:lang w:val="en-GB"/>
           </w:rPr>
           <w:fldChar w:fldCharType="begin"/>
         </w:r>
@@ -2480,19 +3171,22 @@
           <w:rPr>
             <w:noProof/>
             <w:webHidden/>
+            <w:lang w:val="en-GB"/>
           </w:rPr>
-          <w:instrText xml:space="preserve"> PAGEREF _Toc56969020 \h </w:instrText>
+          <w:instrText xml:space="preserve"> PAGEREF _Toc57538718 \h </w:instrText>
         </w:r>
         <w:r>
           <w:rPr>
             <w:noProof/>
             <w:webHidden/>
+            <w:lang w:val="en-GB"/>
           </w:rPr>
         </w:r>
         <w:r>
           <w:rPr>
             <w:noProof/>
             <w:webHidden/>
+            <w:lang w:val="en-GB"/>
           </w:rPr>
           <w:fldChar w:fldCharType="separate"/>
         </w:r>
@@ -2500,13 +3194,15 @@
           <w:rPr>
             <w:noProof/>
             <w:webHidden/>
+            <w:lang w:val="en-GB"/>
           </w:rPr>
-          <w:t>6</w:t>
+          <w:t>7</w:t>
         </w:r>
         <w:r>
           <w:rPr>
             <w:noProof/>
             <w:webHidden/>
+            <w:lang w:val="en-GB"/>
           </w:rPr>
           <w:fldChar w:fldCharType="end"/>
         </w:r>
@@ -2521,24 +3217,23 @@
         <w:rPr>
           <w:rFonts w:eastAsiaTheme="minorEastAsia"/>
           <w:noProof/>
-          <w:sz w:val="24"/>
-          <w:szCs w:val="24"/>
-          <w:lang w:eastAsia="fr-FR"/>
-        </w:rPr>
-      </w:pPr>
-      <w:hyperlink w:anchor="_Toc56969021" w:history="1">
+          <w:lang w:val="en-GB" w:eastAsia="fr-FR"/>
+        </w:rPr>
+      </w:pPr>
+      <w:hyperlink w:anchor="_Toc57538719" w:history="1">
         <w:r>
           <w:rPr>
             <w:rStyle w:val="Lienhypertexte"/>
             <w:noProof/>
-            <w:lang w:val="en-US"/>
+            <w:lang w:val="en-GB"/>
           </w:rPr>
-          <w:t>Figure 3 - Radar Cross Section diagram of a B-26 Bombardier – f = 3 GHz</w:t>
+          <w:t>Figure 4 - SOLANGE anechoic chamber - DGA MI - Bruz</w:t>
         </w:r>
         <w:r>
           <w:rPr>
             <w:noProof/>
             <w:webHidden/>
+            <w:lang w:val="en-GB"/>
           </w:rPr>
           <w:tab/>
         </w:r>
@@ -2546,6 +3241,7 @@
           <w:rPr>
             <w:noProof/>
             <w:webHidden/>
+            <w:lang w:val="en-GB"/>
           </w:rPr>
           <w:fldChar w:fldCharType="begin"/>
         </w:r>
@@ -2553,19 +3249,22 @@
           <w:rPr>
             <w:noProof/>
             <w:webHidden/>
+            <w:lang w:val="en-GB"/>
           </w:rPr>
-          <w:instrText xml:space="preserve"> PAGEREF _Toc56969021 \h </w:instrText>
+          <w:instrText xml:space="preserve"> PAGEREF _Toc57538719 \h </w:instrText>
         </w:r>
         <w:r>
           <w:rPr>
             <w:noProof/>
             <w:webHidden/>
+            <w:lang w:val="en-GB"/>
           </w:rPr>
         </w:r>
         <w:r>
           <w:rPr>
             <w:noProof/>
             <w:webHidden/>
+            <w:lang w:val="en-GB"/>
           </w:rPr>
           <w:fldChar w:fldCharType="separate"/>
         </w:r>
@@ -2573,13 +3272,15 @@
           <w:rPr>
             <w:noProof/>
             <w:webHidden/>
+            <w:lang w:val="en-GB"/>
           </w:rPr>
-          <w:t>8</w:t>
+          <w:t>9</w:t>
         </w:r>
         <w:r>
           <w:rPr>
             <w:noProof/>
             <w:webHidden/>
+            <w:lang w:val="en-GB"/>
           </w:rPr>
           <w:fldChar w:fldCharType="end"/>
         </w:r>
@@ -2605,13 +3306,14 @@
           <w:lang w:val="en-GB"/>
         </w:rPr>
       </w:pPr>
+      <w:bookmarkStart w:id="2" w:name="_Toc57539775"/>
       <w:r>
         <w:rPr>
           <w:lang w:val="en-GB"/>
         </w:rPr>
         <w:t>Introduction</w:t>
       </w:r>
-      <w:bookmarkEnd w:id="0"/>
+      <w:bookmarkEnd w:id="2"/>
       <w:r>
         <w:rPr>
           <w:lang w:val="en-GB"/>
@@ -2837,7 +3539,6 @@
           <w:id w:val="464622084"/>
           <w:citation/>
         </w:sdtPr>
-        <w:sdtEndPr/>
         <w:sdtContent>
           <w:r>
             <w:rPr>
@@ -2862,14 +3563,7 @@
               <w:noProof/>
               <w:lang w:val="en-GB"/>
             </w:rPr>
-            <w:t xml:space="preserve"> </w:t>
-          </w:r>
-          <w:r>
-            <w:rPr>
-              <w:noProof/>
-              <w:lang w:val="en-GB"/>
-            </w:rPr>
-            <w:t>[1]</w:t>
+            <w:t xml:space="preserve"> [1]</w:t>
           </w:r>
           <w:r>
             <w:rPr>
@@ -2905,7 +3599,21 @@
         <w:rPr>
           <w:lang w:val="en-GB"/>
         </w:rPr>
-        <w:t xml:space="preserve">Yet, the aforementioned techniques can provide only moderate quality results. This project aims at implementing a version of the Sparse </w:t>
+        <w:t xml:space="preserve">Yet, the </w:t>
+      </w:r>
+      <w:proofErr w:type="gramStart"/>
+      <w:r>
+        <w:rPr>
+          <w:lang w:val="en-GB"/>
+        </w:rPr>
+        <w:t>aforementioned techniques</w:t>
+      </w:r>
+      <w:proofErr w:type="gramEnd"/>
+      <w:r>
+        <w:rPr>
+          <w:lang w:val="en-GB"/>
+        </w:rPr>
+        <w:t xml:space="preserve"> can provide only moderate quality results. This project aims at implementing a version of the Sparse </w:t>
       </w:r>
       <w:r>
         <w:rPr>
@@ -2957,7 +3665,21 @@
         <w:rPr>
           <w:lang w:val="en-GB"/>
         </w:rPr>
-        <w:t xml:space="preserve">In the first chapter, I will mention a few notions that are essential in order to comprehend the methods and results. Then, I will emphasize </w:t>
+        <w:t xml:space="preserve">In the first chapter, I will mention a few notions that are essential </w:t>
+      </w:r>
+      <w:proofErr w:type="gramStart"/>
+      <w:r>
+        <w:rPr>
+          <w:lang w:val="en-GB"/>
+        </w:rPr>
+        <w:t>in order to</w:t>
+      </w:r>
+      <w:proofErr w:type="gramEnd"/>
+      <w:r>
+        <w:rPr>
+          <w:lang w:val="en-GB"/>
+        </w:rPr>
+        <w:t xml:space="preserve"> comprehend the methods and results. Then, I will emphasize </w:t>
       </w:r>
       <w:r>
         <w:rPr>
@@ -2984,7 +3706,6 @@
         </w:rPr>
         <w:footnoteReference w:id="2"/>
       </w:r>
-      <w:bookmarkStart w:id="1" w:name="_Toc56967642"/>
     </w:p>
     <w:p>
       <w:pPr>
@@ -3028,20 +3749,20 @@
           <w:lang w:val="en-GB"/>
         </w:rPr>
       </w:pPr>
-      <w:r>
-        <w:rPr>
-          <w:lang w:val="en-GB"/>
-        </w:rPr>
-        <w:lastRenderedPageBreak/>
+      <w:bookmarkStart w:id="3" w:name="_Toc57539776"/>
+      <w:r>
+        <w:rPr>
+          <w:lang w:val="en-GB"/>
+        </w:rPr>
         <w:t>Required notion</w:t>
       </w:r>
-      <w:bookmarkEnd w:id="1"/>
       <w:r>
         <w:rPr>
           <w:lang w:val="en-GB"/>
         </w:rPr>
         <w:t>s</w:t>
       </w:r>
+      <w:bookmarkEnd w:id="3"/>
     </w:p>
     <w:p>
       <w:pPr>
@@ -3105,24 +3826,24 @@
           <w:lang w:val="en-GB"/>
         </w:rPr>
       </w:pPr>
-      <w:bookmarkStart w:id="2" w:name="_Toc56967643"/>
-      <w:bookmarkStart w:id="3" w:name="_Ref57036588"/>
-      <w:bookmarkStart w:id="4" w:name="_Ref57036593"/>
-      <w:bookmarkStart w:id="5" w:name="_Ref57036599"/>
-      <w:bookmarkStart w:id="6" w:name="_Ref57036603"/>
-      <w:bookmarkStart w:id="7" w:name="_Ref57036606"/>
+      <w:bookmarkStart w:id="4" w:name="_Ref57036588"/>
+      <w:bookmarkStart w:id="5" w:name="_Ref57036593"/>
+      <w:bookmarkStart w:id="6" w:name="_Ref57036599"/>
+      <w:bookmarkStart w:id="7" w:name="_Ref57036603"/>
+      <w:bookmarkStart w:id="8" w:name="_Ref57036606"/>
+      <w:bookmarkStart w:id="9" w:name="_Toc57539777"/>
       <w:r>
         <w:rPr>
           <w:lang w:val="en-GB"/>
         </w:rPr>
         <w:t>RADAR</w:t>
       </w:r>
-      <w:bookmarkEnd w:id="2"/>
-      <w:bookmarkEnd w:id="3"/>
       <w:bookmarkEnd w:id="4"/>
       <w:bookmarkEnd w:id="5"/>
       <w:bookmarkEnd w:id="6"/>
       <w:bookmarkEnd w:id="7"/>
+      <w:bookmarkEnd w:id="8"/>
+      <w:bookmarkEnd w:id="9"/>
     </w:p>
     <w:p>
       <w:pPr>
@@ -3143,14 +3864,14 @@
           <w:lang w:val="en-GB"/>
         </w:rPr>
       </w:pPr>
-      <w:bookmarkStart w:id="8" w:name="_Toc56967644"/>
+      <w:bookmarkStart w:id="10" w:name="_Toc57539778"/>
       <w:r>
         <w:rPr>
           <w:lang w:val="en-GB"/>
         </w:rPr>
         <w:t>History of Radar</w:t>
       </w:r>
-      <w:bookmarkEnd w:id="8"/>
+      <w:bookmarkEnd w:id="10"/>
     </w:p>
     <w:p>
       <w:pPr>
@@ -3204,7 +3925,6 @@
           <w:id w:val="-681274905"/>
           <w:citation/>
         </w:sdtPr>
-        <w:sdtEndPr/>
         <w:sdtContent>
           <w:r>
             <w:rPr>
@@ -3303,7 +4023,7 @@
         <w:pStyle w:val="Lgende"/>
         <w:jc w:val="center"/>
         <w:rPr>
-          <w:lang w:val="en-US"/>
+          <w:lang w:val="en-GB"/>
         </w:rPr>
       </w:pPr>
       <w:r>
@@ -3359,70 +4079,80 @@
         <w:pStyle w:val="Lgende"/>
         <w:jc w:val="center"/>
         <w:rPr>
-          <w:lang w:val="en-US"/>
-        </w:rPr>
-      </w:pPr>
-      <w:bookmarkStart w:id="9" w:name="_Toc56969019"/>
-      <w:r>
-        <w:rPr>
-          <w:lang w:val="en-US"/>
+          <w:lang w:val="en-GB"/>
+        </w:rPr>
+      </w:pPr>
+      <w:bookmarkStart w:id="11" w:name="_Toc57538716"/>
+      <w:r>
+        <w:rPr>
+          <w:lang w:val="en-GB"/>
         </w:rPr>
         <w:t xml:space="preserve">Figure </w:t>
       </w:r>
       <w:r>
+        <w:rPr>
+          <w:lang w:val="en-GB"/>
+        </w:rPr>
         <w:fldChar w:fldCharType="begin"/>
       </w:r>
       <w:r>
         <w:rPr>
-          <w:lang w:val="en-US"/>
+          <w:lang w:val="en-GB"/>
         </w:rPr>
         <w:instrText xml:space="preserve"> SEQ Figure \* ARABIC </w:instrText>
       </w:r>
       <w:r>
+        <w:rPr>
+          <w:lang w:val="en-GB"/>
+        </w:rPr>
         <w:fldChar w:fldCharType="separate"/>
       </w:r>
       <w:r>
         <w:rPr>
           <w:noProof/>
-          <w:lang w:val="en-US"/>
+          <w:lang w:val="en-GB"/>
         </w:rPr>
         <w:t>1</w:t>
       </w:r>
       <w:r>
+        <w:rPr>
+          <w:lang w:val="en-GB"/>
+        </w:rPr>
         <w:fldChar w:fldCharType="end"/>
       </w:r>
       <w:r>
         <w:rPr>
-          <w:lang w:val="en-US"/>
+          <w:lang w:val="en-GB"/>
         </w:rPr>
         <w:t xml:space="preserve"> - Early </w:t>
       </w:r>
       <w:proofErr w:type="spellStart"/>
       <w:r>
         <w:rPr>
-          <w:lang w:val="en-US"/>
+          <w:lang w:val="en-GB"/>
         </w:rPr>
         <w:t>german</w:t>
       </w:r>
       <w:proofErr w:type="spellEnd"/>
       <w:r>
         <w:rPr>
-          <w:lang w:val="en-US"/>
+          <w:lang w:val="en-GB"/>
         </w:rPr>
         <w:t xml:space="preserve"> Warning Radar, Freya (1940)</w:t>
       </w:r>
-      <w:bookmarkEnd w:id="9"/>
-    </w:p>
-    <w:p>
-      <w:pPr>
-        <w:rPr>
-          <w:lang w:val="en-GB"/>
-        </w:rPr>
-      </w:pPr>
-      <w:r>
-        <w:rPr>
-          <w:lang w:val="en-GB"/>
-        </w:rPr>
+      <w:bookmarkEnd w:id="11"/>
+    </w:p>
+    <w:p>
+      <w:pPr>
+        <w:rPr>
+          <w:lang w:val="en-GB"/>
+        </w:rPr>
+      </w:pPr>
+      <w:r>
+        <w:rPr>
+          <w:lang w:val="en-GB"/>
+        </w:rPr>
+        <w:lastRenderedPageBreak/>
         <w:t>Compared to visual observation, and optical systems, the radar has many advantages:</w:t>
       </w:r>
       <w:r>
@@ -3468,14 +4198,14 @@
           <w:lang w:val="en-GB"/>
         </w:rPr>
       </w:pPr>
-      <w:bookmarkStart w:id="10" w:name="_Toc56967645"/>
+      <w:bookmarkStart w:id="12" w:name="_Toc57539779"/>
       <w:r>
         <w:rPr>
           <w:lang w:val="en-GB"/>
         </w:rPr>
         <w:t>Basic principle</w:t>
       </w:r>
-      <w:bookmarkEnd w:id="10"/>
+      <w:bookmarkEnd w:id="12"/>
     </w:p>
     <w:p>
       <w:pPr>
@@ -3584,27 +4314,52 @@
           <w:lang w:val="en-GB"/>
         </w:rPr>
       </w:pPr>
-      <w:bookmarkStart w:id="11" w:name="_Toc56967681"/>
-      <w:r>
+      <w:bookmarkStart w:id="13" w:name="_Toc57538622"/>
+      <w:r>
+        <w:rPr>
+          <w:lang w:val="en-GB"/>
+        </w:rPr>
         <w:t xml:space="preserve">Equation </w:t>
       </w:r>
-      <w:fldSimple w:instr=" SEQ Equation \* ARABIC ">
-        <w:r>
-          <w:rPr>
-            <w:noProof/>
-          </w:rPr>
-          <w:t>1</w:t>
-        </w:r>
-      </w:fldSimple>
-      <w:r>
-        <w:t xml:space="preserve"> - Basic Radar </w:t>
-      </w:r>
-      <w:proofErr w:type="spellStart"/>
-      <w:r>
-        <w:t>Principle</w:t>
-      </w:r>
-      <w:bookmarkEnd w:id="11"/>
-      <w:proofErr w:type="spellEnd"/>
+      <w:r>
+        <w:rPr>
+          <w:lang w:val="en-GB"/>
+        </w:rPr>
+        <w:fldChar w:fldCharType="begin"/>
+      </w:r>
+      <w:r>
+        <w:rPr>
+          <w:lang w:val="en-GB"/>
+        </w:rPr>
+        <w:instrText xml:space="preserve"> SEQ Equation \* ARABIC </w:instrText>
+      </w:r>
+      <w:r>
+        <w:rPr>
+          <w:lang w:val="en-GB"/>
+        </w:rPr>
+        <w:fldChar w:fldCharType="separate"/>
+      </w:r>
+      <w:r>
+        <w:rPr>
+          <w:noProof/>
+          <w:lang w:val="en-GB"/>
+        </w:rPr>
+        <w:t>1</w:t>
+      </w:r>
+      <w:r>
+        <w:rPr>
+          <w:noProof/>
+          <w:lang w:val="en-GB"/>
+        </w:rPr>
+        <w:fldChar w:fldCharType="end"/>
+      </w:r>
+      <w:r>
+        <w:rPr>
+          <w:lang w:val="en-GB"/>
+        </w:rPr>
+        <w:t xml:space="preserve"> - Basic Radar Principle</w:t>
+      </w:r>
+      <w:bookmarkEnd w:id="13"/>
     </w:p>
     <w:p>
       <w:pPr>
@@ -3831,6 +4586,9 @@
       <w:pPr>
         <w:pStyle w:val="Lgende"/>
         <w:jc w:val="center"/>
+        <w:rPr>
+          <w:lang w:val="en-GB"/>
+        </w:rPr>
       </w:pPr>
       <w:r>
         <w:rPr>
@@ -3890,92 +4648,93 @@
           <w:lang w:val="en-GB"/>
         </w:rPr>
       </w:pPr>
-      <w:bookmarkStart w:id="12" w:name="_Toc56969020"/>
-      <w:r>
-        <w:rPr>
-          <w:lang w:val="en-US"/>
+      <w:bookmarkStart w:id="14" w:name="_Toc57538717"/>
+      <w:r>
+        <w:rPr>
+          <w:lang w:val="en-GB"/>
         </w:rPr>
         <w:t xml:space="preserve">Figure </w:t>
       </w:r>
       <w:r>
+        <w:rPr>
+          <w:lang w:val="en-GB"/>
+        </w:rPr>
         <w:fldChar w:fldCharType="begin"/>
       </w:r>
       <w:r>
         <w:rPr>
-          <w:lang w:val="en-US"/>
+          <w:lang w:val="en-GB"/>
         </w:rPr>
         <w:instrText xml:space="preserve"> SEQ Figure \* ARABIC </w:instrText>
       </w:r>
       <w:r>
+        <w:rPr>
+          <w:lang w:val="en-GB"/>
+        </w:rPr>
         <w:fldChar w:fldCharType="separate"/>
       </w:r>
       <w:r>
         <w:rPr>
           <w:noProof/>
-          <w:lang w:val="en-US"/>
+          <w:lang w:val="en-GB"/>
         </w:rPr>
         <w:t>2</w:t>
       </w:r>
       <w:r>
+        <w:rPr>
+          <w:lang w:val="en-GB"/>
+        </w:rPr>
         <w:fldChar w:fldCharType="end"/>
       </w:r>
       <w:r>
         <w:rPr>
-          <w:lang w:val="en-US"/>
+          <w:lang w:val="en-GB"/>
         </w:rPr>
         <w:t xml:space="preserve"> - Illustration of the wave trajectory</w:t>
       </w:r>
       <w:sdt>
         <w:sdtPr>
           <w:rPr>
-            <w:lang w:val="en-US"/>
+            <w:lang w:val="en-GB"/>
           </w:rPr>
           <w:id w:val="-2051132794"/>
           <w:citation/>
         </w:sdtPr>
-        <w:sdtEndPr/>
         <w:sdtContent>
           <w:r>
             <w:rPr>
-              <w:lang w:val="en-US"/>
+              <w:lang w:val="en-GB"/>
             </w:rPr>
             <w:fldChar w:fldCharType="begin"/>
           </w:r>
           <w:r>
             <w:rPr>
-              <w:lang w:val="en-US"/>
+              <w:lang w:val="en-GB"/>
             </w:rPr>
             <w:instrText xml:space="preserve"> CITATION Chr20 \l 1036 </w:instrText>
           </w:r>
           <w:r>
             <w:rPr>
-              <w:lang w:val="en-US"/>
+              <w:lang w:val="en-GB"/>
             </w:rPr>
             <w:fldChar w:fldCharType="separate"/>
           </w:r>
           <w:r>
             <w:rPr>
               <w:noProof/>
-              <w:lang w:val="en-US"/>
+              <w:lang w:val="en-GB"/>
             </w:rPr>
-            <w:t xml:space="preserve"> </w:t>
+            <w:t xml:space="preserve"> [3]</w:t>
           </w:r>
           <w:r>
             <w:rPr>
-              <w:noProof/>
-              <w:lang w:val="en-US"/>
-            </w:rPr>
-            <w:t>[3]</w:t>
-          </w:r>
-          <w:r>
-            <w:rPr>
-              <w:lang w:val="en-US"/>
+              <w:lang w:val="en-GB"/>
             </w:rPr>
             <w:fldChar w:fldCharType="end"/>
           </w:r>
         </w:sdtContent>
       </w:sdt>
-      <w:bookmarkEnd w:id="12"/>
+      <w:bookmarkEnd w:id="14"/>
     </w:p>
     <w:p>
       <w:pPr>
@@ -4008,7 +4767,6 @@
           <w:id w:val="-1231310955"/>
           <w:citation/>
         </w:sdtPr>
-        <w:sdtEndPr/>
         <w:sdtContent>
           <w:r>
             <w:rPr>
@@ -4068,7 +4826,7 @@
           <w:lang w:val="en-GB"/>
         </w:rPr>
       </w:pPr>
-      <w:bookmarkStart w:id="13" w:name="_Toc56967646"/>
+      <w:bookmarkStart w:id="15" w:name="_Toc57539780"/>
       <w:r>
         <w:rPr>
           <w:rFonts w:eastAsiaTheme="minorEastAsia"/>
@@ -4083,7 +4841,7 @@
         </w:rPr>
         <w:t>s</w:t>
       </w:r>
-      <w:bookmarkEnd w:id="13"/>
+      <w:bookmarkEnd w:id="15"/>
       <w:r>
         <w:rPr>
           <w:rFonts w:eastAsiaTheme="minorEastAsia"/>
@@ -4178,6 +4936,7 @@
           <w:rFonts w:eastAsiaTheme="minorEastAsia"/>
           <w:lang w:val="en-GB"/>
         </w:rPr>
+        <w:lastRenderedPageBreak/>
         <w:t>Background effect (Clutter, noise, interference, and jamming)</w:t>
       </w:r>
     </w:p>
@@ -4224,7 +4983,6 @@
           <w:rFonts w:eastAsiaTheme="minorEastAsia"/>
           <w:lang w:val="en-GB"/>
         </w:rPr>
-        <w:lastRenderedPageBreak/>
         <w:t>In a general case, the radar range equation is:</w:t>
       </w:r>
       <w:r>
@@ -4513,7 +5271,7 @@
           <w:lang w:val="en-GB"/>
         </w:rPr>
       </w:pPr>
-      <w:bookmarkStart w:id="14" w:name="_Toc56967682"/>
+      <w:bookmarkStart w:id="16" w:name="_Toc57538623"/>
       <w:r>
         <w:rPr>
           <w:lang w:val="en-GB"/>
@@ -4521,6 +5279,9 @@
         <w:t xml:space="preserve">Equation </w:t>
       </w:r>
       <w:r>
+        <w:rPr>
+          <w:lang w:val="en-GB"/>
+        </w:rPr>
         <w:fldChar w:fldCharType="begin"/>
       </w:r>
       <w:r>
@@ -4530,6 +5291,9 @@
         <w:instrText xml:space="preserve"> SEQ Equation \* ARABIC </w:instrText>
       </w:r>
       <w:r>
+        <w:rPr>
+          <w:lang w:val="en-GB"/>
+        </w:rPr>
         <w:fldChar w:fldCharType="separate"/>
       </w:r>
       <w:r>
@@ -4540,6 +5304,9 @@
         <w:t>2</w:t>
       </w:r>
       <w:r>
+        <w:rPr>
+          <w:lang w:val="en-GB"/>
+        </w:rPr>
         <w:fldChar w:fldCharType="end"/>
       </w:r>
       <w:r>
@@ -4548,7 +5315,7 @@
         </w:rPr>
         <w:t xml:space="preserve"> - Radar Range Equation</w:t>
       </w:r>
-      <w:bookmarkEnd w:id="14"/>
+      <w:bookmarkEnd w:id="16"/>
     </w:p>
     <w:p>
       <w:pPr>
@@ -5253,9 +6020,9 @@
           <w:lang w:val="en-GB"/>
         </w:rPr>
       </w:pPr>
-      <w:bookmarkStart w:id="15" w:name="_Ref56959132"/>
-      <w:bookmarkStart w:id="16" w:name="_Ref56959094"/>
-      <w:bookmarkStart w:id="17" w:name="_Toc56967683"/>
+      <w:bookmarkStart w:id="17" w:name="_Ref56959132"/>
+      <w:bookmarkStart w:id="18" w:name="_Ref56959094"/>
+      <w:bookmarkStart w:id="19" w:name="_Toc57538624"/>
       <w:r>
         <w:rPr>
           <w:lang w:val="en-GB"/>
@@ -5263,6 +6030,9 @@
         <w:t xml:space="preserve">Equation </w:t>
       </w:r>
       <w:r>
+        <w:rPr>
+          <w:lang w:val="en-GB"/>
+        </w:rPr>
         <w:fldChar w:fldCharType="begin"/>
       </w:r>
       <w:r>
@@ -5272,6 +6042,9 @@
         <w:instrText xml:space="preserve"> SEQ Equation \* ARABIC </w:instrText>
       </w:r>
       <w:r>
+        <w:rPr>
+          <w:lang w:val="en-GB"/>
+        </w:rPr>
         <w:fldChar w:fldCharType="separate"/>
       </w:r>
       <w:r>
@@ -5282,23 +6055,20 @@
         <w:t>3</w:t>
       </w:r>
       <w:r>
+        <w:rPr>
+          <w:lang w:val="en-GB"/>
+        </w:rPr>
         <w:fldChar w:fldCharType="end"/>
       </w:r>
-      <w:bookmarkEnd w:id="15"/>
-      <w:r>
-        <w:rPr>
-          <w:lang w:val="en-GB"/>
-        </w:rPr>
-        <w:t xml:space="preserve"> - Radar Equation (M</w:t>
-      </w:r>
-      <w:r>
-        <w:rPr>
-          <w:lang w:val="en-GB"/>
-        </w:rPr>
-        <w:t>onostatic)</w:t>
-      </w:r>
-      <w:bookmarkEnd w:id="16"/>
       <w:bookmarkEnd w:id="17"/>
+      <w:r>
+        <w:rPr>
+          <w:lang w:val="en-GB"/>
+        </w:rPr>
+        <w:t xml:space="preserve"> - Radar Equation (Monostatic)</w:t>
+      </w:r>
+      <w:bookmarkEnd w:id="18"/>
+      <w:bookmarkEnd w:id="19"/>
     </w:p>
     <w:p>
       <w:pPr>
@@ -5949,7 +6719,7 @@
           <w:lang w:val="en-GB"/>
         </w:rPr>
       </w:pPr>
-      <w:bookmarkStart w:id="18" w:name="_Toc56967684"/>
+      <w:bookmarkStart w:id="20" w:name="_Toc57538625"/>
       <w:r>
         <w:rPr>
           <w:lang w:val="en-GB"/>
@@ -5957,6 +6727,9 @@
         <w:t xml:space="preserve">Equation </w:t>
       </w:r>
       <w:r>
+        <w:rPr>
+          <w:lang w:val="en-GB"/>
+        </w:rPr>
         <w:fldChar w:fldCharType="begin"/>
       </w:r>
       <w:r>
@@ -5966,6 +6739,9 @@
         <w:instrText xml:space="preserve"> SEQ Equation \* ARABIC </w:instrText>
       </w:r>
       <w:r>
+        <w:rPr>
+          <w:lang w:val="en-GB"/>
+        </w:rPr>
         <w:fldChar w:fldCharType="separate"/>
       </w:r>
       <w:r>
@@ -5976,6 +6752,9 @@
         <w:t>4</w:t>
       </w:r>
       <w:r>
+        <w:rPr>
+          <w:lang w:val="en-GB"/>
+        </w:rPr>
         <w:fldChar w:fldCharType="end"/>
       </w:r>
       <w:r>
@@ -5984,7 +6763,7 @@
         </w:rPr>
         <w:t xml:space="preserve"> - Radar Equation (Bistatic)</w:t>
       </w:r>
-      <w:bookmarkEnd w:id="18"/>
+      <w:bookmarkEnd w:id="20"/>
     </w:p>
     <w:p>
       <w:pPr>
@@ -6297,7 +7076,7 @@
           <w:lang w:val="en-GB"/>
         </w:rPr>
       </w:pPr>
-      <w:bookmarkStart w:id="19" w:name="_Toc56967647"/>
+      <w:bookmarkStart w:id="21" w:name="_Toc57539781"/>
       <w:r>
         <w:rPr>
           <w:lang w:val="en-GB"/>
@@ -6334,7 +7113,7 @@
         </w:rPr>
         <w:t>ection</w:t>
       </w:r>
-      <w:bookmarkEnd w:id="19"/>
+      <w:bookmarkEnd w:id="21"/>
       <w:r>
         <w:rPr>
           <w:lang w:val="en-GB"/>
@@ -6359,6 +7138,7 @@
         <w:rPr>
           <w:lang w:val="en-GB"/>
         </w:rPr>
+        <w:lastRenderedPageBreak/>
         <w:t xml:space="preserve">In the previous equations, the </w:t>
       </w:r>
       <w:r>
@@ -6384,19 +7164,7 @@
         <w:rPr>
           <w:lang w:val="en-GB"/>
         </w:rPr>
-        <w:t xml:space="preserve"> </w:t>
-      </w:r>
-      <w:r>
-        <w:rPr>
-          <w:lang w:val="en-GB"/>
-        </w:rPr>
-        <w:t>is a measure that indicates how detectable an object is by a R</w:t>
-      </w:r>
-      <w:r>
-        <w:rPr>
-          <w:lang w:val="en-GB"/>
-        </w:rPr>
-        <w:t>adar.</w:t>
+        <w:t xml:space="preserve"> is a measure that indicates how detectable an object is by a Radar.</w:t>
       </w:r>
       <w:r>
         <w:rPr>
@@ -6423,7 +7191,6 @@
               <w:rFonts w:ascii="Cambria Math" w:hAnsi="Cambria Math"/>
               <w:lang w:val="en-GB"/>
             </w:rPr>
-            <w:lastRenderedPageBreak/>
             <m:t>σ =4π²</m:t>
           </m:r>
           <m:f>
@@ -6562,7 +7329,7 @@
           <w:lang w:val="en-GB"/>
         </w:rPr>
       </w:pPr>
-      <w:bookmarkStart w:id="20" w:name="_Toc56967685"/>
+      <w:bookmarkStart w:id="22" w:name="_Toc57538626"/>
       <w:r>
         <w:rPr>
           <w:lang w:val="en-GB"/>
@@ -6570,6 +7337,9 @@
         <w:t xml:space="preserve">Equation </w:t>
       </w:r>
       <w:r>
+        <w:rPr>
+          <w:lang w:val="en-GB"/>
+        </w:rPr>
         <w:fldChar w:fldCharType="begin"/>
       </w:r>
       <w:r>
@@ -6579,6 +7349,9 @@
         <w:instrText xml:space="preserve"> SEQ Equation \* ARABIC </w:instrText>
       </w:r>
       <w:r>
+        <w:rPr>
+          <w:lang w:val="en-GB"/>
+        </w:rPr>
         <w:fldChar w:fldCharType="separate"/>
       </w:r>
       <w:r>
@@ -6589,21 +7362,18 @@
         <w:t>5</w:t>
       </w:r>
       <w:r>
+        <w:rPr>
+          <w:lang w:val="en-GB"/>
+        </w:rPr>
         <w:fldChar w:fldCharType="end"/>
       </w:r>
       <w:r>
         <w:rPr>
           <w:lang w:val="en-GB"/>
         </w:rPr>
-        <w:t xml:space="preserve"> - Radar Cross Section </w:t>
-      </w:r>
-      <w:r>
-        <w:rPr>
-          <w:lang w:val="en-GB"/>
-        </w:rPr>
-        <w:t>definition</w:t>
-      </w:r>
-      <w:bookmarkEnd w:id="20"/>
+        <w:t xml:space="preserve"> - Radar Cross Section definition</w:t>
+      </w:r>
+      <w:bookmarkEnd w:id="22"/>
     </w:p>
     <w:p>
       <w:pPr>
@@ -7011,51 +7781,54 @@
         <w:jc w:val="center"/>
         <w:rPr>
           <w:rFonts w:eastAsiaTheme="minorEastAsia"/>
-          <w:lang w:val="en-US"/>
-        </w:rPr>
-      </w:pPr>
-      <w:bookmarkStart w:id="21" w:name="_Toc56969021"/>
-      <w:r>
-        <w:rPr>
-          <w:lang w:val="en-US"/>
+          <w:lang w:val="en-GB"/>
+        </w:rPr>
+      </w:pPr>
+      <w:bookmarkStart w:id="23" w:name="_Toc57538718"/>
+      <w:r>
+        <w:rPr>
+          <w:lang w:val="en-GB"/>
         </w:rPr>
         <w:t xml:space="preserve">Figure </w:t>
       </w:r>
       <w:r>
+        <w:rPr>
+          <w:lang w:val="en-GB"/>
+        </w:rPr>
         <w:fldChar w:fldCharType="begin"/>
       </w:r>
       <w:r>
         <w:rPr>
-          <w:lang w:val="en-US"/>
+          <w:lang w:val="en-GB"/>
         </w:rPr>
         <w:instrText xml:space="preserve"> SEQ Figure \* ARABIC </w:instrText>
       </w:r>
       <w:r>
+        <w:rPr>
+          <w:lang w:val="en-GB"/>
+        </w:rPr>
         <w:fldChar w:fldCharType="separate"/>
       </w:r>
       <w:r>
         <w:rPr>
           <w:noProof/>
-          <w:lang w:val="en-US"/>
+          <w:lang w:val="en-GB"/>
         </w:rPr>
         <w:t>3</w:t>
       </w:r>
       <w:r>
+        <w:rPr>
+          <w:lang w:val="en-GB"/>
+        </w:rPr>
         <w:fldChar w:fldCharType="end"/>
       </w:r>
       <w:r>
         <w:rPr>
-          <w:lang w:val="en-US"/>
-        </w:rPr>
-        <w:t xml:space="preserve"> - Radar Cross Section diagram of a B</w:t>
-      </w:r>
-      <w:r>
-        <w:rPr>
-          <w:lang w:val="en-US"/>
-        </w:rPr>
-        <w:t>-26 Bombardier – f = 3 GHz</w:t>
-      </w:r>
-      <w:bookmarkEnd w:id="21"/>
+          <w:lang w:val="en-GB"/>
+        </w:rPr>
+        <w:t xml:space="preserve"> - Radar Cross Section diagram of a B-26 Bombardier – f = 3 GHz</w:t>
+      </w:r>
+      <w:bookmarkEnd w:id="23"/>
     </w:p>
     <w:p>
       <w:pPr>
@@ -7143,7 +7916,6 @@
           <w:id w:val="1480037333"/>
           <w:citation/>
         </w:sdtPr>
-        <w:sdtEndPr/>
         <w:sdtContent>
           <w:r>
             <w:rPr>
@@ -7178,7 +7950,6 @@
           </w:r>
         </w:sdtContent>
       </w:sdt>
-      <w:bookmarkStart w:id="22" w:name="_Toc56967648"/>
     </w:p>
     <w:p>
       <w:pPr>
@@ -7191,13 +7962,15 @@
           <w:lang w:val="en-GB"/>
         </w:rPr>
       </w:pPr>
-      <w:r>
-        <w:rPr>
-          <w:lang w:val="en-GB"/>
-        </w:rPr>
+      <w:bookmarkStart w:id="24" w:name="_Toc57539782"/>
+      <w:r>
+        <w:rPr>
+          <w:lang w:val="en-GB"/>
+        </w:rPr>
+        <w:lastRenderedPageBreak/>
         <w:t>Sparsity</w:t>
       </w:r>
-      <w:bookmarkEnd w:id="22"/>
+      <w:bookmarkEnd w:id="24"/>
     </w:p>
     <w:p>
       <w:pPr>
@@ -7218,13 +7991,6 @@
         </w:rPr>
         <w:t>The sparse representation of signal is a representation with a few significant parameters or values, the rest of them being equal to zero, or close to be.</w:t>
       </w:r>
-    </w:p>
-    <w:p>
-      <w:pPr>
-        <w:rPr>
-          <w:lang w:val="en-GB"/>
-        </w:rPr>
-      </w:pPr>
     </w:p>
     <w:p>
       <w:pPr>
@@ -7276,14 +8042,7 @@
           <w:rFonts w:eastAsiaTheme="minorEastAsia"/>
           <w:lang w:val="en-GB"/>
         </w:rPr>
-        <w:t xml:space="preserve"> is a vector of length p, t</w:t>
-      </w:r>
-      <w:r>
-        <w:rPr>
-          <w:rFonts w:eastAsiaTheme="minorEastAsia"/>
-          <w:lang w:val="en-GB"/>
-        </w:rPr>
-        <w:t xml:space="preserve">he core sparse representation problem is defined as the quest for the sparsest possible representation </w:t>
+        <w:t xml:space="preserve"> is a vector of length p, the core sparse representation problem is defined as the quest for the sparsest possible representation </w:t>
       </w:r>
       <m:oMath>
         <m:r>
@@ -7365,7 +8124,7 @@
           <w:lang w:val="en-GB"/>
         </w:rPr>
       </w:pPr>
-      <w:bookmarkStart w:id="23" w:name="_Toc56967649"/>
+      <w:bookmarkStart w:id="25" w:name="_Toc57539783"/>
       <w:r>
         <w:rPr>
           <w:lang w:val="en-GB"/>
@@ -7384,12 +8143,18 @@
         </w:rPr>
         <w:t xml:space="preserve"> Imaging</w:t>
       </w:r>
-      <w:bookmarkEnd w:id="23"/>
-      <w:r>
-        <w:rPr>
-          <w:lang w:val="en-GB"/>
-        </w:rPr>
-        <w:t xml:space="preserve"> techniques </w:t>
+      <w:r>
+        <w:rPr>
+          <w:lang w:val="en-GB"/>
+        </w:rPr>
+        <w:t xml:space="preserve"> techniques</w:t>
+      </w:r>
+      <w:bookmarkEnd w:id="25"/>
+      <w:r>
+        <w:rPr>
+          <w:lang w:val="en-GB"/>
+        </w:rPr>
+        <w:t xml:space="preserve"> </w:t>
       </w:r>
     </w:p>
     <w:p>
@@ -7450,31 +8215,7 @@
         <w:rPr>
           <w:lang w:val="en-GB"/>
         </w:rPr>
-        <w:t xml:space="preserve">, we </w:t>
-      </w:r>
-      <w:r>
-        <w:rPr>
-          <w:lang w:val="en-GB"/>
-        </w:rPr>
-        <w:t xml:space="preserve">can </w:t>
-      </w:r>
-      <w:r>
-        <w:rPr>
-          <w:lang w:val="en-GB"/>
-        </w:rPr>
-        <w:t>extrapolat</w:t>
-      </w:r>
-      <w:r>
-        <w:rPr>
-          <w:lang w:val="en-GB"/>
-        </w:rPr>
-        <w:t xml:space="preserve">e more than just </w:t>
-      </w:r>
-      <w:r>
-        <w:rPr>
-          <w:lang w:val="en-GB"/>
-        </w:rPr>
-        <w:t xml:space="preserve">the presence of a target, or its distance. We </w:t>
+        <w:t xml:space="preserve">, we can extrapolate more than just the presence of a target, or its distance. We </w:t>
       </w:r>
       <w:proofErr w:type="gramStart"/>
       <w:r>
@@ -7522,12 +8263,14 @@
           <w:lang w:val="en-GB"/>
         </w:rPr>
       </w:pPr>
+      <w:bookmarkStart w:id="26" w:name="_Toc57539784"/>
       <w:r>
         <w:rPr>
           <w:lang w:val="en-GB"/>
         </w:rPr>
         <w:t>SAR</w:t>
       </w:r>
+      <w:bookmarkEnd w:id="26"/>
     </w:p>
     <w:p>
       <w:pPr>
@@ -7567,13 +8310,6 @@
         </w:rPr>
         <w:t xml:space="preserve"> </w:t>
       </w:r>
-    </w:p>
-    <w:p>
-      <w:pPr>
-        <w:rPr>
-          <w:lang w:val="en-GB"/>
-        </w:rPr>
-      </w:pPr>
     </w:p>
     <w:p>
       <w:pPr>
@@ -7600,12 +8336,78 @@
           <w:lang w:val="en-GB"/>
         </w:rPr>
       </w:pPr>
+      <w:bookmarkStart w:id="27" w:name="_Toc57539785"/>
       <w:r>
         <w:rPr>
           <w:lang w:val="en-GB"/>
         </w:rPr>
         <w:t>ISAR</w:t>
       </w:r>
+      <w:bookmarkEnd w:id="27"/>
+    </w:p>
+    <w:p>
+      <w:pPr>
+        <w:rPr>
+          <w:rFonts w:eastAsiaTheme="minorEastAsia"/>
+          <w:lang w:val="en-GB"/>
+        </w:rPr>
+      </w:pPr>
+    </w:p>
+    <w:p>
+      <w:pPr>
+        <w:rPr>
+          <w:rFonts w:eastAsiaTheme="minorEastAsia"/>
+          <w:lang w:val="en-GB"/>
+        </w:rPr>
+      </w:pPr>
+      <w:sdt>
+        <w:sdtPr>
+          <w:rPr>
+            <w:rFonts w:eastAsiaTheme="minorEastAsia"/>
+            <w:lang w:val="en-GB"/>
+          </w:rPr>
+          <w:id w:val="-791280110"/>
+          <w:citation/>
+        </w:sdtPr>
+        <w:sdtContent>
+          <w:r>
+            <w:rPr>
+              <w:rFonts w:eastAsiaTheme="minorEastAsia"/>
+              <w:lang w:val="en-GB"/>
+            </w:rPr>
+            <w:fldChar w:fldCharType="begin"/>
+          </w:r>
+          <w:r>
+            <w:rPr>
+              <w:rFonts w:eastAsiaTheme="minorEastAsia"/>
+              <w:lang w:val="en-GB"/>
+            </w:rPr>
+            <w:instrText xml:space="preserve"> CITATION Can12 \l 1036 </w:instrText>
+          </w:r>
+          <w:r>
+            <w:rPr>
+              <w:rFonts w:eastAsiaTheme="minorEastAsia"/>
+              <w:lang w:val="en-GB"/>
+            </w:rPr>
+            <w:fldChar w:fldCharType="separate"/>
+          </w:r>
+          <w:r>
+            <w:rPr>
+              <w:rFonts w:eastAsiaTheme="minorEastAsia"/>
+              <w:noProof/>
+              <w:lang w:val="en-GB"/>
+            </w:rPr>
+            <w:t>[5]</w:t>
+          </w:r>
+          <w:r>
+            <w:rPr>
+              <w:rFonts w:eastAsiaTheme="minorEastAsia"/>
+              <w:lang w:val="en-GB"/>
+            </w:rPr>
+            <w:fldChar w:fldCharType="end"/>
+          </w:r>
+        </w:sdtContent>
+      </w:sdt>
     </w:p>
     <w:p>
       <w:pPr>
@@ -7622,9 +8424,37 @@
           <w:ilvl w:val="1"/>
           <w:numId w:val="25"/>
         </w:numPr>
-      </w:pPr>
-      <w:r>
-        <w:t xml:space="preserve">Cf “Techniques de l’ingénieur” p20 </w:t>
+        <w:rPr>
+          <w:lang w:val="en-GB"/>
+        </w:rPr>
+      </w:pPr>
+      <w:bookmarkStart w:id="28" w:name="_Toc57539786"/>
+      <w:r>
+        <w:rPr>
+          <w:lang w:val="en-GB"/>
+        </w:rPr>
+        <w:t xml:space="preserve">Cf “Techniques de </w:t>
+      </w:r>
+      <w:proofErr w:type="spellStart"/>
+      <w:r>
+        <w:rPr>
+          <w:lang w:val="en-GB"/>
+        </w:rPr>
+        <w:t>l’ingénieur</w:t>
+      </w:r>
+      <w:proofErr w:type="spellEnd"/>
+      <w:r>
+        <w:rPr>
+          <w:lang w:val="en-GB"/>
+        </w:rPr>
+        <w:t>” p20</w:t>
+      </w:r>
+      <w:bookmarkEnd w:id="28"/>
+      <w:r>
+        <w:rPr>
+          <w:lang w:val="en-GB"/>
+        </w:rPr>
+        <w:t xml:space="preserve"> </w:t>
       </w:r>
     </w:p>
     <w:p>
@@ -7638,39 +8468,82 @@
           <w:lang w:val="en-GB"/>
         </w:rPr>
       </w:pPr>
-      <w:bookmarkStart w:id="24" w:name="_Toc56967650"/>
+      <w:bookmarkStart w:id="29" w:name="_Toc57539787"/>
       <w:r>
         <w:rPr>
           <w:lang w:val="en-GB"/>
         </w:rPr>
         <w:t>Measurements acquisition</w:t>
       </w:r>
-      <w:bookmarkEnd w:id="24"/>
-    </w:p>
-    <w:p>
-      <w:pPr>
-        <w:rPr>
-          <w:lang w:val="en-GB"/>
-        </w:rPr>
-      </w:pPr>
-    </w:p>
-    <w:p>
-      <w:pPr>
-        <w:rPr>
-          <w:lang w:val="en-GB"/>
-        </w:rPr>
-      </w:pPr>
-      <w:r>
-        <w:rPr>
-          <w:lang w:val="en-GB"/>
-        </w:rPr>
-        <w:t xml:space="preserve">In order for us to </w:t>
-      </w:r>
-      <w:r>
-        <w:rPr>
-          <w:lang w:val="en-GB"/>
-        </w:rPr>
-        <w:t>reconstruct an image, we will have to acquire data. We can begin to work with simulated data, but it won’t account for natural phenomena occurring that potentially bring the quality of the reconstruction down.</w:t>
+      <w:bookmarkEnd w:id="29"/>
+    </w:p>
+    <w:p>
+      <w:pPr>
+        <w:rPr>
+          <w:lang w:val="en-GB"/>
+        </w:rPr>
+      </w:pPr>
+    </w:p>
+    <w:p>
+      <w:pPr>
+        <w:ind w:firstLine="360"/>
+        <w:rPr>
+          <w:lang w:val="en-GB"/>
+        </w:rPr>
+      </w:pPr>
+      <w:r>
+        <w:rPr>
+          <w:lang w:val="en-GB"/>
+        </w:rPr>
+        <w:t>For</w:t>
+      </w:r>
+      <w:r>
+        <w:rPr>
+          <w:lang w:val="en-GB"/>
+        </w:rPr>
+        <w:t xml:space="preserve"> us to </w:t>
+      </w:r>
+      <w:r>
+        <w:rPr>
+          <w:lang w:val="en-GB"/>
+        </w:rPr>
+        <w:t xml:space="preserve">reconstruct an image, we will have to acquire data. We can begin to work with simulated data, but </w:t>
+      </w:r>
+      <w:r>
+        <w:rPr>
+          <w:lang w:val="en-GB"/>
+        </w:rPr>
+        <w:t>the model used</w:t>
+      </w:r>
+      <w:r>
+        <w:rPr>
+          <w:lang w:val="en-GB"/>
+        </w:rPr>
+        <w:t xml:space="preserve"> </w:t>
+      </w:r>
+      <w:r>
+        <w:rPr>
+          <w:lang w:val="en-GB"/>
+        </w:rPr>
+        <w:t>may</w:t>
+      </w:r>
+      <w:r>
+        <w:rPr>
+          <w:lang w:val="en-GB"/>
+        </w:rPr>
+        <w:t xml:space="preserve"> not</w:t>
+      </w:r>
+      <w:r>
+        <w:rPr>
+          <w:lang w:val="en-GB"/>
+        </w:rPr>
+        <w:t xml:space="preserve"> account for natural phenomena occurring that potentially bring the quality of the reconstruction down.</w:t>
+      </w:r>
+      <w:r>
+        <w:rPr>
+          <w:lang w:val="en-GB"/>
+        </w:rPr>
+        <w:t xml:space="preserve"> To get a better look at the RCS of an object, we will have to measure it in an anechoic chamber. </w:t>
       </w:r>
     </w:p>
     <w:p>
@@ -7684,14 +8557,318 @@
           <w:lang w:val="en-GB"/>
         </w:rPr>
       </w:pPr>
-      <w:bookmarkStart w:id="25" w:name="_Toc56967651"/>
+      <w:bookmarkStart w:id="30" w:name="_Toc57539788"/>
       <w:r>
         <w:rPr>
           <w:lang w:val="en-GB"/>
         </w:rPr>
         <w:t>Anechoic chamber</w:t>
       </w:r>
-      <w:bookmarkEnd w:id="25"/>
+      <w:bookmarkEnd w:id="30"/>
+    </w:p>
+    <w:p>
+      <w:pPr>
+        <w:rPr>
+          <w:lang w:val="en-GB"/>
+        </w:rPr>
+      </w:pPr>
+    </w:p>
+    <w:p>
+      <w:pPr>
+        <w:rPr>
+          <w:lang w:val="en-GB"/>
+        </w:rPr>
+      </w:pPr>
+    </w:p>
+    <w:p>
+      <w:pPr>
+        <w:rPr>
+          <w:lang w:val="en-GB"/>
+        </w:rPr>
+      </w:pPr>
+      <w:r>
+        <w:rPr>
+          <w:lang w:val="en-GB"/>
+        </w:rPr>
+        <w:t xml:space="preserve">An anechoic chamber is a room where we try to get only the electric field scattered by the object of interest. </w:t>
+      </w:r>
+      <w:r>
+        <w:rPr>
+          <w:lang w:val="en-GB"/>
+        </w:rPr>
+        <w:t xml:space="preserve">No anechoic chamber is alike. Indeed, each one is defined by a certain number of parameters that will determine the characteristics of the chamber. For instance, depending on what we ought to measure, the size will be different. </w:t>
+      </w:r>
+      <w:r>
+        <w:rPr>
+          <w:i/>
+          <w:iCs/>
+          <w:lang w:val="en-GB"/>
+        </w:rPr>
+        <w:t>Solange,</w:t>
+      </w:r>
+      <w:r>
+        <w:rPr>
+          <w:lang w:val="en-GB"/>
+        </w:rPr>
+        <w:t xml:space="preserve"> located in </w:t>
+      </w:r>
+      <w:proofErr w:type="spellStart"/>
+      <w:r>
+        <w:rPr>
+          <w:lang w:val="en-GB"/>
+        </w:rPr>
+        <w:t>Bruz</w:t>
+      </w:r>
+      <w:proofErr w:type="spellEnd"/>
+      <w:r>
+        <w:rPr>
+          <w:lang w:val="en-GB"/>
+        </w:rPr>
+        <w:t xml:space="preserve">, can house 1:1 representation of combat aircrafts or drones, whereas </w:t>
+      </w:r>
+      <w:r>
+        <w:rPr>
+          <w:lang w:val="en-GB"/>
+        </w:rPr>
+        <w:t>ENSTA Bretagne’s chamber is limited to small objects.</w:t>
+      </w:r>
+    </w:p>
+    <w:p>
+      <w:pPr>
+        <w:pStyle w:val="Lgende"/>
+        <w:jc w:val="center"/>
+        <w:rPr>
+          <w:lang w:val="en-GB"/>
+        </w:rPr>
+      </w:pPr>
+    </w:p>
+    <w:p>
+      <w:pPr>
+        <w:rPr>
+          <w:lang w:val="en-GB"/>
+        </w:rPr>
+      </w:pPr>
+      <w:r>
+        <w:rPr>
+          <w:noProof/>
+          <w:lang w:val="en-GB"/>
+        </w:rPr>
+        <w:drawing>
+          <wp:inline distT="0" distB="0" distL="0" distR="0" wp14:anchorId="4EBB2816" wp14:editId="0EE40628">
+            <wp:extent cx="6211570" cy="4658360"/>
+            <wp:effectExtent l="0" t="0" r="0" b="8890"/>
+            <wp:docPr id="11" name="Image 11" descr="Une image contenant table, stade, moniteur, parapluie&#10;&#10;Description générée automatiquement"/>
+            <wp:cNvGraphicFramePr>
+              <a:graphicFrameLocks xmlns:a="http://schemas.openxmlformats.org/drawingml/2006/main" noChangeAspect="1"/>
+            </wp:cNvGraphicFramePr>
+            <a:graphic xmlns:a="http://schemas.openxmlformats.org/drawingml/2006/main">
+              <a:graphicData uri="http://schemas.openxmlformats.org/drawingml/2006/picture">
+                <pic:pic xmlns:pic="http://schemas.openxmlformats.org/drawingml/2006/picture">
+                  <pic:nvPicPr>
+                    <pic:cNvPr id="11" name="Image 11" descr="Une image contenant table, stade, moniteur, parapluie&#10;&#10;Description générée automatiquement"/>
+                    <pic:cNvPicPr/>
+                  </pic:nvPicPr>
+                  <pic:blipFill>
+                    <a:blip r:embed="rId16">
+                      <a:extLst>
+                        <a:ext uri="{28A0092B-C50C-407E-A947-70E740481C1C}">
+                          <a14:useLocalDpi xmlns:a14="http://schemas.microsoft.com/office/drawing/2010/main" val="0"/>
+                        </a:ext>
+                      </a:extLst>
+                    </a:blip>
+                    <a:stretch>
+                      <a:fillRect/>
+                    </a:stretch>
+                  </pic:blipFill>
+                  <pic:spPr>
+                    <a:xfrm>
+                      <a:off x="0" y="0"/>
+                      <a:ext cx="6211570" cy="4658360"/>
+                    </a:xfrm>
+                    <a:prstGeom prst="rect">
+                      <a:avLst/>
+                    </a:prstGeom>
+                  </pic:spPr>
+                </pic:pic>
+              </a:graphicData>
+            </a:graphic>
+          </wp:inline>
+        </w:drawing>
+      </w:r>
+    </w:p>
+    <w:p>
+      <w:pPr>
+        <w:rPr>
+          <w:lang w:val="en-GB"/>
+        </w:rPr>
+      </w:pPr>
+    </w:p>
+    <w:p>
+      <w:pPr>
+        <w:pStyle w:val="Lgende"/>
+        <w:jc w:val="center"/>
+      </w:pPr>
+      <w:bookmarkStart w:id="31" w:name="_Toc57538719"/>
+      <w:r>
+        <w:t xml:space="preserve">Figure </w:t>
+      </w:r>
+      <w:r>
+        <w:rPr>
+          <w:lang w:val="en-GB"/>
+        </w:rPr>
+        <w:fldChar w:fldCharType="begin"/>
+      </w:r>
+      <w:r>
+        <w:instrText xml:space="preserve"> SEQ Figure \* ARABIC </w:instrText>
+      </w:r>
+      <w:r>
+        <w:rPr>
+          <w:lang w:val="en-GB"/>
+        </w:rPr>
+        <w:fldChar w:fldCharType="separate"/>
+      </w:r>
+      <w:r>
+        <w:rPr>
+          <w:noProof/>
+        </w:rPr>
+        <w:t>4</w:t>
+      </w:r>
+      <w:r>
+        <w:rPr>
+          <w:lang w:val="en-GB"/>
+        </w:rPr>
+        <w:fldChar w:fldCharType="end"/>
+      </w:r>
+      <w:r>
+        <w:t xml:space="preserve"> - SOLANGE </w:t>
+      </w:r>
+      <w:proofErr w:type="spellStart"/>
+      <w:r>
+        <w:t>anechoic</w:t>
+      </w:r>
+      <w:proofErr w:type="spellEnd"/>
+      <w:r>
+        <w:t xml:space="preserve"> </w:t>
+      </w:r>
+      <w:proofErr w:type="spellStart"/>
+      <w:r>
+        <w:t>chamber</w:t>
+      </w:r>
+      <w:proofErr w:type="spellEnd"/>
+      <w:r>
+        <w:t xml:space="preserve"> - DGA MI - Bruz</w:t>
+      </w:r>
+      <w:bookmarkEnd w:id="31"/>
+    </w:p>
+    <w:p/>
+    <w:p>
+      <w:pPr>
+        <w:rPr>
+          <w:lang w:val="en-GB"/>
+        </w:rPr>
+      </w:pPr>
+      <w:r>
+        <w:rPr>
+          <w:lang w:val="en-GB"/>
+        </w:rPr>
+        <w:t xml:space="preserve">Other parameters can be: </w:t>
+      </w:r>
+    </w:p>
+    <w:p>
+      <w:pPr>
+        <w:pStyle w:val="Paragraphedeliste"/>
+        <w:numPr>
+          <w:ilvl w:val="0"/>
+          <w:numId w:val="26"/>
+        </w:numPr>
+        <w:rPr>
+          <w:lang w:val="en-GB"/>
+        </w:rPr>
+      </w:pPr>
+      <w:r>
+        <w:rPr>
+          <w:lang w:val="en-GB"/>
+        </w:rPr>
+        <w:t>Measurement configuration: monostatic, bistatic, quasi monostatic</w:t>
+      </w:r>
+    </w:p>
+    <w:p>
+      <w:pPr>
+        <w:pStyle w:val="Paragraphedeliste"/>
+        <w:numPr>
+          <w:ilvl w:val="0"/>
+          <w:numId w:val="26"/>
+        </w:numPr>
+        <w:rPr>
+          <w:lang w:val="en-GB"/>
+        </w:rPr>
+      </w:pPr>
+      <w:r>
+        <w:rPr>
+          <w:lang w:val="en-GB"/>
+        </w:rPr>
+        <w:t>Polarisation of the incident wave</w:t>
+      </w:r>
+    </w:p>
+    <w:p>
+      <w:pPr>
+        <w:pStyle w:val="Paragraphedeliste"/>
+        <w:numPr>
+          <w:ilvl w:val="0"/>
+          <w:numId w:val="26"/>
+        </w:numPr>
+        <w:rPr>
+          <w:lang w:val="en-GB"/>
+        </w:rPr>
+      </w:pPr>
+      <w:r>
+        <w:rPr>
+          <w:lang w:val="en-GB"/>
+        </w:rPr>
+        <w:t xml:space="preserve">Measurement Frequency </w:t>
+      </w:r>
+      <w:r>
+        <w:rPr>
+          <w:lang w:val="en-GB"/>
+        </w:rPr>
+        <w:t>range</w:t>
+      </w:r>
+    </w:p>
+    <w:p>
+      <w:pPr>
+        <w:pStyle w:val="Paragraphedeliste"/>
+        <w:numPr>
+          <w:ilvl w:val="0"/>
+          <w:numId w:val="26"/>
+        </w:numPr>
+        <w:rPr>
+          <w:lang w:val="en-GB"/>
+        </w:rPr>
+      </w:pPr>
+      <w:r>
+        <w:rPr>
+          <w:lang w:val="en-GB"/>
+        </w:rPr>
+        <w:t>The target’s mass</w:t>
+      </w:r>
+    </w:p>
+    <w:p>
+      <w:pPr>
+        <w:pStyle w:val="Paragraphedeliste"/>
+        <w:numPr>
+          <w:ilvl w:val="0"/>
+          <w:numId w:val="26"/>
+        </w:numPr>
+        <w:rPr>
+          <w:lang w:val="en-GB"/>
+        </w:rPr>
+      </w:pPr>
+      <w:r>
+        <w:rPr>
+          <w:lang w:val="en-GB"/>
+        </w:rPr>
+        <w:t>The maximum expected RCS</w:t>
+      </w:r>
     </w:p>
     <w:p>
       <w:pPr>
@@ -7707,7 +8884,6 @@
           <w:id w:val="1073395550"/>
           <w:citation/>
         </w:sdtPr>
-        <w:sdtEndPr/>
         <w:sdtContent>
           <w:r>
             <w:rPr>
@@ -7716,6 +8892,9 @@
             <w:fldChar w:fldCharType="begin"/>
           </w:r>
           <w:r>
+            <w:rPr>
+              <w:lang w:val="en-GB"/>
+            </w:rPr>
             <w:instrText xml:space="preserve"> CITATION Fab18 \l 1036 </w:instrText>
           </w:r>
           <w:r>
@@ -7727,8 +8906,9 @@
           <w:r>
             <w:rPr>
               <w:noProof/>
+              <w:lang w:val="en-GB"/>
             </w:rPr>
-            <w:t>[5]</w:t>
+            <w:t>[6]</w:t>
           </w:r>
           <w:r>
             <w:rPr>
@@ -7748,6 +8928,45 @@
     </w:p>
     <w:p>
       <w:pPr>
+        <w:rPr>
+          <w:lang w:val="en-GB"/>
+        </w:rPr>
+      </w:pPr>
+      <w:r>
+        <w:rPr>
+          <w:lang w:val="en-GB"/>
+        </w:rPr>
+        <w:t>The wavelength of our incident wave will also be decisive on the shape and size of the foam used on the wall</w:t>
+      </w:r>
+      <w:r>
+        <w:rPr>
+          <w:lang w:val="en-GB"/>
+        </w:rPr>
+        <w:t xml:space="preserve">. The purpose of this specially coated foam is to limit as much as possible reflection of the walls and mounting </w:t>
+      </w:r>
+      <w:r>
+        <w:rPr>
+          <w:lang w:val="en-GB"/>
+        </w:rPr>
+        <w:lastRenderedPageBreak/>
+        <w:t>mechanism that will pollute the acquisition. With the help of a carbon-rich paint and its pyramidal shape, the foam acts as a wave trap and dissipate waves through Joule heating</w:t>
+      </w:r>
+      <w:r>
+        <w:rPr>
+          <w:lang w:val="en-GB"/>
+        </w:rPr>
+        <w:t>.</w:t>
+      </w:r>
+    </w:p>
+    <w:p>
+      <w:pPr>
+        <w:rPr>
+          <w:lang w:val="en-GB"/>
+        </w:rPr>
+      </w:pPr>
+    </w:p>
+    <w:p>
+      <w:pPr>
         <w:pStyle w:val="Titre2"/>
         <w:numPr>
           <w:ilvl w:val="0"/>
@@ -7757,14 +8976,88 @@
           <w:lang w:val="en-GB"/>
         </w:rPr>
       </w:pPr>
-      <w:bookmarkStart w:id="26" w:name="_Toc56967652"/>
+      <w:bookmarkStart w:id="32" w:name="_Toc57539789"/>
       <w:r>
         <w:rPr>
           <w:lang w:val="en-GB"/>
         </w:rPr>
         <w:t>Antennas and frequency range</w:t>
       </w:r>
-      <w:bookmarkEnd w:id="26"/>
+      <w:bookmarkEnd w:id="32"/>
+    </w:p>
+    <w:p>
+      <w:pPr>
+        <w:rPr>
+          <w:lang w:val="en-GB"/>
+        </w:rPr>
+      </w:pPr>
+    </w:p>
+    <w:p>
+      <w:pPr>
+        <w:rPr>
+          <w:lang w:val="en-GB"/>
+        </w:rPr>
+      </w:pPr>
+      <w:r>
+        <w:rPr>
+          <w:lang w:val="en-GB"/>
+        </w:rPr>
+        <w:t xml:space="preserve">Having designed our chamber as intended for our purposes, we now </w:t>
+      </w:r>
+      <w:proofErr w:type="gramStart"/>
+      <w:r>
+        <w:rPr>
+          <w:lang w:val="en-GB"/>
+        </w:rPr>
+        <w:t>have to</w:t>
+      </w:r>
+      <w:proofErr w:type="gramEnd"/>
+      <w:r>
+        <w:rPr>
+          <w:lang w:val="en-GB"/>
+        </w:rPr>
+        <w:t xml:space="preserve"> choose the antennas and layout that will be relevant for our measurements. </w:t>
+      </w:r>
+      <w:r>
+        <w:rPr>
+          <w:lang w:val="en-GB"/>
+        </w:rPr>
+        <w:t xml:space="preserve">We will have to keep in mind that to get co-polarisation and cross-polarisation, a particular antenna must be used. As for the layout, we have the choice between monostatic, quasi monostatic, and bistatic. </w:t>
+      </w:r>
+      <w:r>
+        <w:rPr>
+          <w:lang w:val="en-GB"/>
+        </w:rPr>
+        <w:t>Here in ENSTA Bretagne, we can choose from bistatic an</w:t>
+      </w:r>
+      <w:r>
+        <w:rPr>
+          <w:lang w:val="en-GB"/>
+        </w:rPr>
+        <w:t xml:space="preserve">d </w:t>
+      </w:r>
+      <w:proofErr w:type="spellStart"/>
+      <w:r>
+        <w:rPr>
+          <w:lang w:val="en-GB"/>
+        </w:rPr>
+        <w:t>quasimonostatic</w:t>
+      </w:r>
+      <w:proofErr w:type="spellEnd"/>
+      <w:r>
+        <w:rPr>
+          <w:lang w:val="en-GB"/>
+        </w:rPr>
+        <w:t>.</w:t>
+      </w:r>
+    </w:p>
+    <w:p>
+      <w:r>
+        <w:t>*Trouver le nom de l</w:t>
+      </w:r>
+      <w:r>
+        <w:t>’antenne, je l’ai sur le bout de la langue*</w:t>
+      </w:r>
     </w:p>
     <w:p>
       <w:pPr>
@@ -7780,7 +9073,6 @@
           <w:id w:val="1320149680"/>
           <w:citation/>
         </w:sdtPr>
-        <w:sdtEndPr/>
         <w:sdtContent>
           <w:r>
             <w:rPr>
@@ -7789,6 +9081,9 @@
             <w:fldChar w:fldCharType="begin"/>
           </w:r>
           <w:r>
+            <w:rPr>
+              <w:lang w:val="en-GB"/>
+            </w:rPr>
             <w:instrText xml:space="preserve"> CITATION Pat20 \l 1036 </w:instrText>
           </w:r>
           <w:r>
@@ -7800,8 +9095,9 @@
           <w:r>
             <w:rPr>
               <w:noProof/>
+              <w:lang w:val="en-GB"/>
             </w:rPr>
-            <w:t>[6]</w:t>
+            <w:t>[7]</w:t>
           </w:r>
           <w:r>
             <w:rPr>
@@ -7830,15 +9126,200 @@
           <w:lang w:val="en-GB"/>
         </w:rPr>
       </w:pPr>
-      <w:bookmarkStart w:id="27" w:name="_Toc56967653"/>
-      <w:r>
-        <w:rPr>
-          <w:lang w:val="en-GB"/>
-        </w:rPr>
-        <w:lastRenderedPageBreak/>
-        <w:t>Vector network Analyser</w:t>
-      </w:r>
-      <w:bookmarkEnd w:id="27"/>
+      <w:bookmarkStart w:id="33" w:name="_Toc57539790"/>
+      <w:r>
+        <w:rPr>
+          <w:lang w:val="en-GB"/>
+        </w:rPr>
+        <w:t>Vector</w:t>
+      </w:r>
+      <w:r>
+        <w:rPr>
+          <w:lang w:val="en-GB"/>
+        </w:rPr>
+        <w:t xml:space="preserve"> N</w:t>
+      </w:r>
+      <w:r>
+        <w:rPr>
+          <w:lang w:val="en-GB"/>
+        </w:rPr>
+        <w:t>etwork Analyser</w:t>
+      </w:r>
+      <w:bookmarkEnd w:id="33"/>
+    </w:p>
+    <w:p>
+      <w:pPr>
+        <w:rPr>
+          <w:lang w:val="en-GB"/>
+        </w:rPr>
+      </w:pPr>
+    </w:p>
+    <w:p>
+      <w:pPr>
+        <w:rPr>
+          <w:lang w:val="en-GB"/>
+        </w:rPr>
+      </w:pPr>
+      <w:r>
+        <w:rPr>
+          <w:lang w:val="en-GB"/>
+        </w:rPr>
+        <w:t xml:space="preserve">The </w:t>
+      </w:r>
+      <w:r>
+        <w:rPr>
+          <w:lang w:val="en-GB"/>
+        </w:rPr>
+        <w:t>VNA</w:t>
+      </w:r>
+      <w:r>
+        <w:rPr>
+          <w:rStyle w:val="Appelnotedebasdep"/>
+          <w:lang w:val="en-GB"/>
+        </w:rPr>
+        <w:footnoteReference w:id="9"/>
+      </w:r>
+      <w:r>
+        <w:rPr>
+          <w:lang w:val="en-GB"/>
+        </w:rPr>
+        <w:t xml:space="preserve"> </w:t>
+      </w:r>
+      <w:r>
+        <w:rPr>
+          <w:lang w:val="en-GB"/>
+        </w:rPr>
+        <w:t>compares the incident signal, which it generates, to the received signal, which was scattered by the measured object.</w:t>
+      </w:r>
+      <w:r>
+        <w:rPr>
+          <w:lang w:val="en-GB"/>
+        </w:rPr>
+        <w:t xml:space="preserve"> The value resulting from this comparison is complex and called the S-parameter. </w:t>
+      </w:r>
+      <w:r>
+        <w:rPr>
+          <w:lang w:val="en-GB"/>
+        </w:rPr>
+        <w:t>T</w:t>
+      </w:r>
+      <w:r>
+        <w:rPr>
+          <w:lang w:val="en-GB"/>
+        </w:rPr>
+        <w:t>he S-</w:t>
+      </w:r>
+      <w:r>
+        <w:rPr>
+          <w:lang w:val="en-GB"/>
+        </w:rPr>
+        <w:t>parameter is complex because, un</w:t>
+      </w:r>
+      <w:r>
+        <w:rPr>
+          <w:lang w:val="en-GB"/>
+        </w:rPr>
+        <w:t>like a Scalar Network Analyser, the VNA not only measure the amplitude, but also the phase of the received signal.</w:t>
+      </w:r>
+    </w:p>
+    <w:p>
+      <w:pPr>
+        <w:jc w:val="center"/>
+        <w:rPr>
+          <w:lang w:val="en-GB"/>
+        </w:rPr>
+      </w:pPr>
+      <w:r>
+        <w:rPr>
+          <w:noProof/>
+          <w:lang w:val="en-GB"/>
+        </w:rPr>
+        <w:drawing>
+          <wp:inline distT="0" distB="0" distL="0" distR="0" wp14:anchorId="69E45B61" wp14:editId="153B4B31">
+            <wp:extent cx="5515745" cy="2715004"/>
+            <wp:effectExtent l="0" t="0" r="8890" b="9525"/>
+            <wp:docPr id="12" name="Image 12"/>
+            <wp:cNvGraphicFramePr>
+              <a:graphicFrameLocks xmlns:a="http://schemas.openxmlformats.org/drawingml/2006/main" noChangeAspect="1"/>
+            </wp:cNvGraphicFramePr>
+            <a:graphic xmlns:a="http://schemas.openxmlformats.org/drawingml/2006/main">
+              <a:graphicData uri="http://schemas.openxmlformats.org/drawingml/2006/picture">
+                <pic:pic xmlns:pic="http://schemas.openxmlformats.org/drawingml/2006/picture">
+                  <pic:nvPicPr>
+                    <pic:cNvPr id="12" name="Image 12"/>
+                    <pic:cNvPicPr/>
+                  </pic:nvPicPr>
+                  <pic:blipFill>
+                    <a:blip r:embed="rId17">
+                      <a:extLst>
+                        <a:ext uri="{28A0092B-C50C-407E-A947-70E740481C1C}">
+                          <a14:useLocalDpi xmlns:a14="http://schemas.microsoft.com/office/drawing/2010/main" val="0"/>
+                        </a:ext>
+                      </a:extLst>
+                    </a:blip>
+                    <a:stretch>
+                      <a:fillRect/>
+                    </a:stretch>
+                  </pic:blipFill>
+                  <pic:spPr>
+                    <a:xfrm>
+                      <a:off x="0" y="0"/>
+                      <a:ext cx="5515745" cy="2715004"/>
+                    </a:xfrm>
+                    <a:prstGeom prst="rect">
+                      <a:avLst/>
+                    </a:prstGeom>
+                  </pic:spPr>
+                </pic:pic>
+              </a:graphicData>
+            </a:graphic>
+          </wp:inline>
+        </w:drawing>
+      </w:r>
+    </w:p>
+    <w:p>
+      <w:pPr>
+        <w:jc w:val="center"/>
+        <w:rPr>
+          <w:lang w:val="en-GB"/>
+        </w:rPr>
+      </w:pPr>
+    </w:p>
+    <w:p>
+      <w:pPr>
+        <w:pStyle w:val="Lgende"/>
+        <w:jc w:val="center"/>
+      </w:pPr>
+      <w:r>
+        <w:t xml:space="preserve">Figure </w:t>
+      </w:r>
+      <w:fldSimple w:instr=" SEQ Figure \* ARABIC ">
+        <w:r>
+          <w:rPr>
+            <w:noProof/>
+          </w:rPr>
+          <w:t>5</w:t>
+        </w:r>
+      </w:fldSimple>
+      <w:r>
+        <w:t xml:space="preserve"> - </w:t>
+      </w:r>
+      <w:proofErr w:type="spellStart"/>
+      <w:r>
+        <w:t>Simplified</w:t>
+      </w:r>
+      <w:proofErr w:type="spellEnd"/>
+      <w:r>
+        <w:t xml:space="preserve"> VNA </w:t>
+      </w:r>
+      <w:proofErr w:type="spellStart"/>
+      <w:r>
+        <w:t>measurement</w:t>
+      </w:r>
+      <w:proofErr w:type="spellEnd"/>
+      <w:r>
+        <w:t xml:space="preserve"> process</w:t>
+      </w:r>
     </w:p>
     <w:p>
       <w:pPr>
@@ -7858,29 +9339,61 @@
           <w:lang w:val="en-GB"/>
         </w:rPr>
       </w:pPr>
-      <w:bookmarkStart w:id="28" w:name="_Toc56967654"/>
-      <w:r>
-        <w:rPr>
-          <w:lang w:val="en-GB"/>
-        </w:rPr>
-        <w:t>Limits</w:t>
-      </w:r>
-      <w:bookmarkEnd w:id="28"/>
-    </w:p>
-    <w:p>
-      <w:pPr>
-        <w:rPr>
-          <w:lang w:val="en-GB"/>
-        </w:rPr>
-      </w:pPr>
-    </w:p>
-    <w:p>
-      <w:pPr>
-        <w:rPr>
-          <w:lang w:val="en-GB"/>
-        </w:rPr>
-      </w:pPr>
-    </w:p>
+      <w:bookmarkStart w:id="34" w:name="_Toc57539791"/>
+      <w:proofErr w:type="spellStart"/>
+      <w:r>
+        <w:rPr>
+          <w:lang w:val="en-GB"/>
+        </w:rPr>
+        <w:t>Protocole</w:t>
+      </w:r>
+      <w:bookmarkEnd w:id="34"/>
+      <w:proofErr w:type="spellEnd"/>
+    </w:p>
+    <w:p>
+      <w:pPr>
+        <w:rPr>
+          <w:lang w:val="en-GB"/>
+        </w:rPr>
+      </w:pPr>
+    </w:p>
+    <w:p>
+      <w:r>
+        <w:rPr>
+          <w:lang w:val="en-GB"/>
+        </w:rPr>
+        <w:t xml:space="preserve">Cf </w:t>
+      </w:r>
+      <w:proofErr w:type="spellStart"/>
+      <w:r>
+        <w:rPr>
+          <w:lang w:val="en-GB"/>
+        </w:rPr>
+        <w:t>Cours</w:t>
+      </w:r>
+      <w:proofErr w:type="spellEnd"/>
+      <w:r>
+        <w:rPr>
+          <w:lang w:val="en-GB"/>
+        </w:rPr>
+        <w:t xml:space="preserve"> Mr </w:t>
+      </w:r>
+      <w:proofErr w:type="spellStart"/>
+      <w:r>
+        <w:rPr>
+          <w:lang w:val="en-GB"/>
+        </w:rPr>
+        <w:t>Kenchaf</w:t>
+      </w:r>
+      <w:proofErr w:type="spellEnd"/>
+      <w:r>
+        <w:rPr>
+          <w:lang w:val="en-GB"/>
+        </w:rPr>
+        <w:t>.</w:t>
+      </w:r>
+    </w:p>
+    <w:p/>
     <w:p>
       <w:pPr>
         <w:pStyle w:val="Titre1"/>
@@ -7892,20 +9405,21 @@
           <w:lang w:val="en-GB"/>
         </w:rPr>
       </w:pPr>
-      <w:bookmarkStart w:id="29" w:name="_Toc56967655"/>
-      <w:r>
-        <w:rPr>
-          <w:lang w:val="en-GB"/>
-        </w:rPr>
+      <w:bookmarkStart w:id="35" w:name="_Toc57539792"/>
+      <w:r>
+        <w:rPr>
+          <w:lang w:val="en-GB"/>
+        </w:rPr>
+        <w:lastRenderedPageBreak/>
         <w:t>Sparse</w:t>
       </w:r>
-      <w:bookmarkEnd w:id="29"/>
       <w:r>
         <w:rPr>
           <w:lang w:val="en-GB"/>
         </w:rPr>
         <w:t xml:space="preserve"> Imaging Techniques</w:t>
       </w:r>
+      <w:bookmarkEnd w:id="35"/>
     </w:p>
     <w:p>
       <w:pPr>
@@ -7925,6 +9439,7 @@
           <w:lang w:val="en-GB"/>
         </w:rPr>
       </w:pPr>
+      <w:bookmarkStart w:id="36" w:name="_Toc57539793"/>
       <w:r>
         <w:rPr>
           <w:lang w:val="en-GB"/>
@@ -7952,7 +9467,34 @@
         </w:rPr>
         <w:t>autre</w:t>
       </w:r>
+      <w:bookmarkEnd w:id="36"/>
       <w:proofErr w:type="spellEnd"/>
+      <w:r>
+        <w:rPr>
+          <w:lang w:val="en-GB"/>
+        </w:rPr>
+        <w:t xml:space="preserve"> (Estimation of s</w:t>
+      </w:r>
+      <w:r>
+        <w:rPr>
+          <w:lang w:val="en-GB"/>
+        </w:rPr>
+        <w:t xml:space="preserve">ignal parameters via rotational invariance techniques, </w:t>
+      </w:r>
+      <w:proofErr w:type="spellStart"/>
+      <w:r>
+        <w:rPr>
+          <w:lang w:val="en-GB"/>
+        </w:rPr>
+        <w:t>ou</w:t>
+      </w:r>
+      <w:proofErr w:type="spellEnd"/>
+      <w:r>
+        <w:rPr>
+          <w:lang w:val="en-GB"/>
+        </w:rPr>
+        <w:t xml:space="preserve"> </w:t>
+      </w:r>
     </w:p>
     <w:p>
       <w:pPr>
@@ -7965,35 +9507,37 @@
           <w:lang w:val="en-GB"/>
         </w:rPr>
       </w:pPr>
+      <w:bookmarkStart w:id="37" w:name="_Toc57539794"/>
       <w:r>
         <w:rPr>
           <w:lang w:val="en-GB"/>
         </w:rPr>
         <w:t>SPRITE</w:t>
       </w:r>
-    </w:p>
-    <w:p>
-      <w:pPr>
-        <w:rPr>
-          <w:lang w:val="en-GB"/>
-        </w:rPr>
-      </w:pPr>
-    </w:p>
-    <w:p>
-      <w:pPr>
-        <w:rPr>
-          <w:lang w:val="en-GB"/>
-        </w:rPr>
-      </w:pPr>
-    </w:p>
-    <w:p>
-      <w:pPr>
-        <w:rPr>
-          <w:lang w:val="en-GB"/>
-        </w:rPr>
-      </w:pPr>
-    </w:p>
-    <w:bookmarkStart w:id="30" w:name="_Toc56967656" w:displacedByCustomXml="next"/>
+      <w:bookmarkEnd w:id="37"/>
+    </w:p>
+    <w:p>
+      <w:pPr>
+        <w:rPr>
+          <w:lang w:val="en-GB"/>
+        </w:rPr>
+      </w:pPr>
+    </w:p>
+    <w:p>
+      <w:pPr>
+        <w:rPr>
+          <w:lang w:val="en-GB"/>
+        </w:rPr>
+      </w:pPr>
+    </w:p>
+    <w:p>
+      <w:pPr>
+        <w:rPr>
+          <w:lang w:val="en-GB"/>
+        </w:rPr>
+      </w:pPr>
+    </w:p>
+    <w:bookmarkStart w:id="38" w:name="_Toc57539795" w:displacedByCustomXml="next"/>
     <w:sdt>
       <w:sdtPr>
         <w:rPr>
@@ -8011,7 +9555,6 @@
           <w:docPartUnique/>
         </w:docPartObj>
       </w:sdtPr>
-      <w:sdtEndPr/>
       <w:sdtContent>
         <w:p>
           <w:pPr>
@@ -8026,12 +9569,13 @@
             </w:rPr>
             <w:t>Bibliography</w:t>
           </w:r>
-          <w:bookmarkEnd w:id="30"/>
+          <w:bookmarkEnd w:id="38"/>
         </w:p>
         <w:p>
           <w:pPr>
             <w:rPr>
               <w:noProof/>
+              <w:lang w:val="en-GB"/>
             </w:rPr>
           </w:pPr>
           <w:r>
@@ -8066,12 +9610,12 @@
             <w:tblLook w:val="04A0" w:firstRow="1" w:lastRow="0" w:firstColumn="1" w:lastColumn="0" w:noHBand="0" w:noVBand="1"/>
           </w:tblPr>
           <w:tblGrid>
-            <w:gridCol w:w="322"/>
-            <w:gridCol w:w="9460"/>
+            <w:gridCol w:w="433"/>
+            <w:gridCol w:w="9349"/>
           </w:tblGrid>
           <w:tr>
             <w:trPr>
-              <w:divId w:val="836772094"/>
+              <w:divId w:val="931283210"/>
               <w:tblCellSpacing w:w="15" w:type="dxa"/>
             </w:trPr>
             <w:tc>
@@ -8123,7 +9667,7 @@
           </w:tr>
           <w:tr>
             <w:trPr>
-              <w:divId w:val="836772094"/>
+              <w:divId w:val="931283210"/>
               <w:tblCellSpacing w:w="15" w:type="dxa"/>
             </w:trPr>
             <w:tc>
@@ -8158,11 +9702,13 @@
                   <w:pStyle w:val="Bibliographie"/>
                   <w:rPr>
                     <w:noProof/>
+                    <w:lang w:val="en-GB"/>
                   </w:rPr>
                 </w:pPr>
                 <w:r>
                   <w:rPr>
                     <w:noProof/>
+                    <w:lang w:val="en-GB"/>
                   </w:rPr>
                   <w:t xml:space="preserve">Y. Blanchard, Le radar, 1904-2004 : Histoire d'un siècle d'innovations techniques et opérationnelles, Ellipses, 2004. </w:t>
                 </w:r>
@@ -8171,7 +9717,7 @@
           </w:tr>
           <w:tr>
             <w:trPr>
-              <w:divId w:val="836772094"/>
+              <w:divId w:val="931283210"/>
               <w:tblCellSpacing w:w="15" w:type="dxa"/>
             </w:trPr>
             <w:tc>
@@ -8221,7 +9767,7 @@
           </w:tr>
           <w:tr>
             <w:trPr>
-              <w:divId w:val="836772094"/>
+              <w:divId w:val="931283210"/>
               <w:tblCellSpacing w:w="15" w:type="dxa"/>
             </w:trPr>
             <w:tc>
@@ -8271,7 +9817,7 @@
           </w:tr>
           <w:tr>
             <w:trPr>
-              <w:divId w:val="836772094"/>
+              <w:divId w:val="931283210"/>
               <w:tblCellSpacing w:w="15" w:type="dxa"/>
             </w:trPr>
             <w:tc>
@@ -8306,20 +9852,22 @@
                   <w:pStyle w:val="Bibliographie"/>
                   <w:rPr>
                     <w:noProof/>
+                    <w:lang w:val="en-GB"/>
                   </w:rPr>
                 </w:pPr>
                 <w:r>
                   <w:rPr>
                     <w:noProof/>
+                    <w:lang w:val="en-GB"/>
                   </w:rPr>
-                  <w:t>F. D. C. E. J.-M. G. P. M. G.-P. P. Fabrice Comblet, “Mesure de la Surface Équivalente Radar - Aspect expérimental,” Techniques de l'Ingénieur, 2018.</w:t>
+                  <w:t xml:space="preserve">C. Özdemir, Inverse Synthetic Aperture Radar Imaging with Matlab algorithms, Mersin, 2012. </w:t>
                 </w:r>
               </w:p>
             </w:tc>
           </w:tr>
           <w:tr>
             <w:trPr>
-              <w:divId w:val="836772094"/>
+              <w:divId w:val="931283210"/>
               <w:tblCellSpacing w:w="15" w:type="dxa"/>
             </w:trPr>
             <w:tc>
@@ -8362,14 +9910,14 @@
                     <w:noProof/>
                     <w:lang w:val="en-GB"/>
                   </w:rPr>
-                  <w:t>P. Dumon, “Antennes,” Toulouse, 2020.</w:t>
+                  <w:t>F. D. C. E. J.-M. G. P. M. G.-P. P. Fabrice Comblet, “Mesure de la Surface Équivalente Radar - Aspect expérimental,” Techniques de l'Ingénieur, 2018.</w:t>
                 </w:r>
               </w:p>
             </w:tc>
           </w:tr>
           <w:tr>
             <w:trPr>
-              <w:divId w:val="836772094"/>
+              <w:divId w:val="931283210"/>
               <w:tblCellSpacing w:w="15" w:type="dxa"/>
             </w:trPr>
             <w:tc>
@@ -8412,14 +9960,14 @@
                     <w:noProof/>
                     <w:lang w:val="en-GB"/>
                   </w:rPr>
-                  <w:t xml:space="preserve">S. Bucuci, High resolution RCS imaging in anechoic chamber by introducing a random medium, Rennes, 2017. </w:t>
+                  <w:t>P. Dumon, “Antennes,” Toulouse, 2020.</w:t>
                 </w:r>
               </w:p>
             </w:tc>
           </w:tr>
           <w:tr>
             <w:trPr>
-              <w:divId w:val="836772094"/>
+              <w:divId w:val="931283210"/>
               <w:tblCellSpacing w:w="15" w:type="dxa"/>
             </w:trPr>
             <w:tc>
@@ -8462,14 +10010,14 @@
                     <w:noProof/>
                     <w:lang w:val="en-GB"/>
                   </w:rPr>
-                  <w:t xml:space="preserve">J.-F. G. a. P. M. Thomas Benoudiba-Campanini, SPRITE: 3-D SParse Radar Imaging TEchnique, IEEE, 2020. </w:t>
+                  <w:t xml:space="preserve">S. Bucuci, High resolution RCS imaging in anechoic chamber by introducing a random medium, Rennes, 2017. </w:t>
                 </w:r>
               </w:p>
             </w:tc>
           </w:tr>
           <w:tr>
             <w:trPr>
-              <w:divId w:val="836772094"/>
+              <w:divId w:val="931283210"/>
               <w:tblCellSpacing w:w="15" w:type="dxa"/>
             </w:trPr>
             <w:tc>
@@ -8512,7 +10060,157 @@
                     <w:noProof/>
                     <w:lang w:val="en-GB"/>
                   </w:rPr>
+                  <w:t xml:space="preserve">J.-F. G. a. P. M. Thomas Benoudiba-Campanini, SPRITE: 3-D SParse Radar Imaging TEchnique, IEEE, 2020. </w:t>
+                </w:r>
+              </w:p>
+            </w:tc>
+          </w:tr>
+          <w:tr>
+            <w:trPr>
+              <w:divId w:val="931283210"/>
+              <w:tblCellSpacing w:w="15" w:type="dxa"/>
+            </w:trPr>
+            <w:tc>
+              <w:tcPr>
+                <w:tcW w:w="50" w:type="pct"/>
+                <w:hideMark/>
+              </w:tcPr>
+              <w:p>
+                <w:pPr>
+                  <w:pStyle w:val="Bibliographie"/>
+                  <w:rPr>
+                    <w:noProof/>
+                    <w:lang w:val="en-GB"/>
+                  </w:rPr>
+                </w:pPr>
+                <w:r>
+                  <w:rPr>
+                    <w:noProof/>
+                    <w:lang w:val="en-GB"/>
+                  </w:rPr>
+                  <w:t xml:space="preserve">[10] </w:t>
+                </w:r>
+              </w:p>
+            </w:tc>
+            <w:tc>
+              <w:tcPr>
+                <w:tcW w:w="0" w:type="auto"/>
+                <w:hideMark/>
+              </w:tcPr>
+              <w:p>
+                <w:pPr>
+                  <w:pStyle w:val="Bibliographie"/>
+                  <w:rPr>
+                    <w:noProof/>
+                    <w:lang w:val="en-GB"/>
+                  </w:rPr>
+                </w:pPr>
+                <w:r>
+                  <w:rPr>
+                    <w:noProof/>
+                    <w:lang w:val="en-GB"/>
+                  </w:rPr>
                   <w:t>C. V. Angélique Drémeaux, “Sparse Representation and Compressed Sensing,” Brest, 2020.</w:t>
+                </w:r>
+              </w:p>
+            </w:tc>
+          </w:tr>
+          <w:tr>
+            <w:trPr>
+              <w:divId w:val="931283210"/>
+              <w:tblCellSpacing w:w="15" w:type="dxa"/>
+            </w:trPr>
+            <w:tc>
+              <w:tcPr>
+                <w:tcW w:w="50" w:type="pct"/>
+                <w:hideMark/>
+              </w:tcPr>
+              <w:p>
+                <w:pPr>
+                  <w:pStyle w:val="Bibliographie"/>
+                  <w:rPr>
+                    <w:noProof/>
+                    <w:lang w:val="en-GB"/>
+                  </w:rPr>
+                </w:pPr>
+                <w:r>
+                  <w:rPr>
+                    <w:noProof/>
+                    <w:lang w:val="en-GB"/>
+                  </w:rPr>
+                  <w:t xml:space="preserve">[11] </w:t>
+                </w:r>
+              </w:p>
+            </w:tc>
+            <w:tc>
+              <w:tcPr>
+                <w:tcW w:w="0" w:type="auto"/>
+                <w:hideMark/>
+              </w:tcPr>
+              <w:p>
+                <w:pPr>
+                  <w:pStyle w:val="Bibliographie"/>
+                  <w:rPr>
+                    <w:noProof/>
+                    <w:lang w:val="en-GB"/>
+                  </w:rPr>
+                </w:pPr>
+                <w:r>
+                  <w:rPr>
+                    <w:noProof/>
+                    <w:lang w:val="en-GB"/>
+                  </w:rPr>
+                  <w:t xml:space="preserve">J. Z. A Pasmurov, Radar Imaging and Holography, 2005. </w:t>
+                </w:r>
+              </w:p>
+            </w:tc>
+          </w:tr>
+          <w:tr>
+            <w:trPr>
+              <w:divId w:val="931283210"/>
+              <w:tblCellSpacing w:w="15" w:type="dxa"/>
+            </w:trPr>
+            <w:tc>
+              <w:tcPr>
+                <w:tcW w:w="50" w:type="pct"/>
+                <w:hideMark/>
+              </w:tcPr>
+              <w:p>
+                <w:pPr>
+                  <w:pStyle w:val="Bibliographie"/>
+                  <w:rPr>
+                    <w:noProof/>
+                    <w:lang w:val="en-GB"/>
+                  </w:rPr>
+                </w:pPr>
+                <w:r>
+                  <w:rPr>
+                    <w:noProof/>
+                    <w:lang w:val="en-GB"/>
+                  </w:rPr>
+                  <w:t xml:space="preserve">[12] </w:t>
+                </w:r>
+              </w:p>
+            </w:tc>
+            <w:tc>
+              <w:tcPr>
+                <w:tcW w:w="0" w:type="auto"/>
+                <w:hideMark/>
+              </w:tcPr>
+              <w:p>
+                <w:pPr>
+                  <w:pStyle w:val="Bibliographie"/>
+                  <w:rPr>
+                    <w:noProof/>
+                    <w:lang w:val="en-GB"/>
+                  </w:rPr>
+                </w:pPr>
+                <w:r>
+                  <w:rPr>
+                    <w:noProof/>
+                    <w:lang w:val="en-GB"/>
+                  </w:rPr>
+                  <w:t xml:space="preserve">ETS LINDGREN, TOP 10 ANECHOIC ABSORBER CONSIDERATIONS, Cedar Park, TX, 2019. </w:t>
                 </w:r>
               </w:p>
             </w:tc>
@@ -8520,10 +10218,11 @@
         </w:tbl>
         <w:p>
           <w:pPr>
-            <w:divId w:val="836772094"/>
+            <w:divId w:val="931283210"/>
             <w:rPr>
               <w:rFonts w:eastAsia="Times New Roman"/>
               <w:noProof/>
+              <w:lang w:val="en-GB"/>
             </w:rPr>
           </w:pPr>
         </w:p>
@@ -8597,7 +10296,6 @@
         <w:docPartUnique/>
       </w:docPartObj>
     </w:sdtPr>
-    <w:sdtEndPr/>
     <w:sdtContent>
       <w:p>
         <w:pPr>
@@ -8946,6 +10644,40 @@
       <w:proofErr w:type="spellEnd"/>
       <w:r>
         <w:t xml:space="preserve"> Aperture Radars</w:t>
+      </w:r>
+    </w:p>
+  </w:footnote>
+  <w:footnote w:id="9">
+    <w:p>
+      <w:pPr>
+        <w:pStyle w:val="Notedebasdepage"/>
+      </w:pPr>
+      <w:r>
+        <w:rPr>
+          <w:rStyle w:val="Appelnotedebasdep"/>
+        </w:rPr>
+        <w:footnoteRef/>
+      </w:r>
+      <w:r>
+        <w:t xml:space="preserve"> </w:t>
+      </w:r>
+      <w:r>
+        <w:rPr>
+          <w:lang w:val="en-GB"/>
+        </w:rPr>
+        <w:t xml:space="preserve">Vector Network </w:t>
+      </w:r>
+      <w:r>
+        <w:rPr>
+          <w:lang w:val="en-GB"/>
+        </w:rPr>
+        <w:t>A</w:t>
+      </w:r>
+      <w:r>
+        <w:rPr>
+          <w:lang w:val="en-GB"/>
+        </w:rPr>
+        <w:t>nalyser</w:t>
       </w:r>
     </w:p>
   </w:footnote>
@@ -13658,7 +15390,7 @@
 </file>
 
 <file path=customXml/item1.xml><?xml version="1.0" encoding="utf-8"?>
-<b:Sources xmlns:b="http://schemas.openxmlformats.org/officeDocument/2006/bibliography" xmlns="http://schemas.openxmlformats.org/officeDocument/2006/bibliography" SelectedStyle="/IEEE2006OfficeOnline.xsl" StyleName="IEEE" Version="2006">
+<b:Sources xmlns:b="http://schemas.openxmlformats.org/officeDocument/2006/bibliography" xmlns="http://schemas.openxmlformats.org/officeDocument/2006/bibliography" SelectedStyle="\IEEE2006OfficeOnline.xsl" StyleName="IEEE" Version="2006">
   <b:Source>
     <b:Tag>Dea91</b:Tag>
     <b:SourceType>Book</b:SourceType>
@@ -13698,7 +15430,7 @@
     <b:City>Rennes</b:City>
     <b:Year>2017</b:Year>
     <b:CountryRegion>France</b:CountryRegion>
-    <b:RefOrder>7</b:RefOrder>
+    <b:RefOrder>8</b:RefOrder>
   </b:Source>
   <b:Source>
     <b:Tag>Tho20</b:Tag>
@@ -13718,7 +15450,7 @@
     <b:Title>SPRITE: 3-D SParse Radar Imaging TEchnique</b:Title>
     <b:Publisher>IEEE</b:Publisher>
     <b:Year>2020</b:Year>
-    <b:RefOrder>8</b:RefOrder>
+    <b:RefOrder>9</b:RefOrder>
   </b:Source>
   <b:Source>
     <b:Tag>Yve04</b:Tag>
@@ -13799,7 +15531,7 @@
         </b:NameList>
       </b:Author>
     </b:Author>
-    <b:RefOrder>9</b:RefOrder>
+    <b:RefOrder>10</b:RefOrder>
   </b:Source>
   <b:Source>
     <b:Tag>Fab18</b:Tag>
@@ -13819,7 +15551,7 @@
     <b:Title>Mesure de la Surface Équivalente Radar - Aspect expérimental</b:Title>
     <b:Publisher>Techniques de l'Ingénieur</b:Publisher>
     <b:Year>2018</b:Year>
-    <b:RefOrder>5</b:RefOrder>
+    <b:RefOrder>6</b:RefOrder>
   </b:Source>
   <b:Source>
     <b:Tag>Pat20</b:Tag>
@@ -13838,7 +15570,7 @@
     <b:Title>Antennes</b:Title>
     <b:City>Toulouse</b:City>
     <b:Year>2020</b:Year>
-    <b:RefOrder>6</b:RefOrder>
+    <b:RefOrder>7</b:RefOrder>
   </b:Source>
   <b:Source>
     <b:Tag>Can12</b:Tag>
@@ -13857,7 +15589,7 @@
     <b:Title>Inverse Synthetic Aperture Radar Imaging with Matlab algorithms</b:Title>
     <b:Year>2012</b:Year>
     <b:City>Mersin</b:City>
-    <b:RefOrder>10</b:RefOrder>
+    <b:RefOrder>5</b:RefOrder>
   </b:Source>
   <b:Source>
     <b:Tag>APa05</b:Tag>
@@ -13878,11 +15610,25 @@
     <b:Year>2005</b:Year>
     <b:RefOrder>11</b:RefOrder>
   </b:Source>
+  <b:Source>
+    <b:Tag>ETS19</b:Tag>
+    <b:SourceType>Book</b:SourceType>
+    <b:Guid>{CC888308-30D2-43D9-A405-F56E00B8123F}</b:Guid>
+    <b:Author>
+      <b:Author>
+        <b:Corporate>ETS LINDGREN</b:Corporate>
+      </b:Author>
+    </b:Author>
+    <b:Title>TOP 10 ANECHOIC ABSORBER CONSIDERATIONS</b:Title>
+    <b:Year>2019</b:Year>
+    <b:City>Cedar Park, TX</b:City>
+    <b:RefOrder>12</b:RefOrder>
+  </b:Source>
 </b:Sources>
 </file>
 
 <file path=customXml/itemProps1.xml><?xml version="1.0" encoding="utf-8"?>
-<ds:datastoreItem xmlns:ds="http://schemas.openxmlformats.org/officeDocument/2006/customXml" ds:itemID="{E6EC9734-6B43-47A7-9A26-4C49D2E898A0}">
+<ds:datastoreItem xmlns:ds="http://schemas.openxmlformats.org/officeDocument/2006/customXml" ds:itemID="{0C83E2D6-91B3-4E1D-BE9B-A4A804F6C6EF}">
   <ds:schemaRefs>
     <ds:schemaRef ds:uri="http://schemas.openxmlformats.org/officeDocument/2006/bibliography"/>
   </ds:schemaRefs>

</xml_diff>

<commit_message>
Ajout du protocole de la partie 2
</commit_message>
<xml_diff>
--- a/Status Report - Project 6.1 - Maxime BARRET.docx
+++ b/Status Report - Project 6.1 - Maxime BARRET.docx
@@ -327,59 +327,21 @@
             <w:vAlign w:val="center"/>
           </w:tcPr>
           <w:p>
-            <w:pPr>
-              <w:rPr>
-                <w:lang w:val="en-GB"/>
-              </w:rPr>
-            </w:pPr>
-            <w:r>
-              <w:rPr>
-                <w:lang w:val="en-GB"/>
-              </w:rPr>
+            <w:r>
               <w:t>ENSTA Bretagne</w:t>
             </w:r>
           </w:p>
           <w:p>
-            <w:pPr>
-              <w:rPr>
-                <w:lang w:val="en-GB"/>
-              </w:rPr>
-            </w:pPr>
-            <w:r>
-              <w:rPr>
-                <w:lang w:val="en-GB"/>
-              </w:rPr>
-              <w:t xml:space="preserve">2 rue F. </w:t>
-            </w:r>
-            <w:proofErr w:type="spellStart"/>
-            <w:r>
-              <w:rPr>
-                <w:lang w:val="en-GB"/>
-              </w:rPr>
-              <w:t>Verny</w:t>
-            </w:r>
-            <w:proofErr w:type="spellEnd"/>
+            <w:r>
+              <w:t>2 rue F. Verny</w:t>
+            </w:r>
           </w:p>
           <w:p>
-            <w:pPr>
-              <w:rPr>
-                <w:lang w:val="en-GB"/>
-              </w:rPr>
-            </w:pPr>
-            <w:r>
-              <w:rPr>
-                <w:lang w:val="en-GB"/>
-              </w:rPr>
+            <w:r>
               <w:t>29806 Brest Cedex 9, France</w:t>
             </w:r>
           </w:p>
-          <w:p>
-            <w:pPr>
-              <w:rPr>
-                <w:lang w:val="en-GB"/>
-              </w:rPr>
-            </w:pPr>
-          </w:p>
+          <w:p/>
           <w:p>
             <w:pPr>
               <w:rPr>
@@ -2696,7 +2658,7 @@
         <w:rPr>
           <w:rFonts w:eastAsiaTheme="minorEastAsia"/>
           <w:noProof/>
-          <w:lang w:val="en-GB" w:eastAsia="fr-FR"/>
+          <w:lang w:eastAsia="fr-FR"/>
         </w:rPr>
       </w:pPr>
       <w:r>
@@ -2717,7 +2679,7 @@
         </w:rPr>
         <w:fldChar w:fldCharType="separate"/>
       </w:r>
-      <w:hyperlink w:anchor="_Toc57538622" w:history="1">
+      <w:hyperlink w:anchor="_Toc57817240" w:history="1">
         <w:r>
           <w:rPr>
             <w:rStyle w:val="Lienhypertexte"/>
@@ -2730,7 +2692,6 @@
           <w:rPr>
             <w:noProof/>
             <w:webHidden/>
-            <w:lang w:val="en-GB"/>
           </w:rPr>
           <w:tab/>
         </w:r>
@@ -2738,7 +2699,6 @@
           <w:rPr>
             <w:noProof/>
             <w:webHidden/>
-            <w:lang w:val="en-GB"/>
           </w:rPr>
           <w:fldChar w:fldCharType="begin"/>
         </w:r>
@@ -2746,22 +2706,19 @@
           <w:rPr>
             <w:noProof/>
             <w:webHidden/>
-            <w:lang w:val="en-GB"/>
           </w:rPr>
-          <w:instrText xml:space="preserve"> PAGEREF _Toc57538622 \h </w:instrText>
+          <w:instrText xml:space="preserve"> PAGEREF _Toc57817240 \h </w:instrText>
         </w:r>
         <w:r>
           <w:rPr>
             <w:noProof/>
             <w:webHidden/>
-            <w:lang w:val="en-GB"/>
           </w:rPr>
         </w:r>
         <w:r>
           <w:rPr>
             <w:noProof/>
             <w:webHidden/>
-            <w:lang w:val="en-GB"/>
           </w:rPr>
           <w:fldChar w:fldCharType="separate"/>
         </w:r>
@@ -2769,7 +2726,6 @@
           <w:rPr>
             <w:noProof/>
             <w:webHidden/>
-            <w:lang w:val="en-GB"/>
           </w:rPr>
           <w:t>5</w:t>
         </w:r>
@@ -2777,7 +2733,6 @@
           <w:rPr>
             <w:noProof/>
             <w:webHidden/>
-            <w:lang w:val="en-GB"/>
           </w:rPr>
           <w:fldChar w:fldCharType="end"/>
         </w:r>
@@ -2792,10 +2747,10 @@
         <w:rPr>
           <w:rFonts w:eastAsiaTheme="minorEastAsia"/>
           <w:noProof/>
-          <w:lang w:val="en-GB" w:eastAsia="fr-FR"/>
-        </w:rPr>
-      </w:pPr>
-      <w:hyperlink w:anchor="_Toc57538623" w:history="1">
+          <w:lang w:eastAsia="fr-FR"/>
+        </w:rPr>
+      </w:pPr>
+      <w:hyperlink w:anchor="_Toc57817241" w:history="1">
         <w:r>
           <w:rPr>
             <w:rStyle w:val="Lienhypertexte"/>
@@ -2808,7 +2763,6 @@
           <w:rPr>
             <w:noProof/>
             <w:webHidden/>
-            <w:lang w:val="en-GB"/>
           </w:rPr>
           <w:tab/>
         </w:r>
@@ -2816,7 +2770,6 @@
           <w:rPr>
             <w:noProof/>
             <w:webHidden/>
-            <w:lang w:val="en-GB"/>
           </w:rPr>
           <w:fldChar w:fldCharType="begin"/>
         </w:r>
@@ -2824,22 +2777,19 @@
           <w:rPr>
             <w:noProof/>
             <w:webHidden/>
-            <w:lang w:val="en-GB"/>
           </w:rPr>
-          <w:instrText xml:space="preserve"> PAGEREF _Toc57538623 \h </w:instrText>
+          <w:instrText xml:space="preserve"> PAGEREF _Toc57817241 \h </w:instrText>
         </w:r>
         <w:r>
           <w:rPr>
             <w:noProof/>
             <w:webHidden/>
-            <w:lang w:val="en-GB"/>
           </w:rPr>
         </w:r>
         <w:r>
           <w:rPr>
             <w:noProof/>
             <w:webHidden/>
-            <w:lang w:val="en-GB"/>
           </w:rPr>
           <w:fldChar w:fldCharType="separate"/>
         </w:r>
@@ -2847,7 +2797,6 @@
           <w:rPr>
             <w:noProof/>
             <w:webHidden/>
-            <w:lang w:val="en-GB"/>
           </w:rPr>
           <w:t>6</w:t>
         </w:r>
@@ -2855,7 +2804,6 @@
           <w:rPr>
             <w:noProof/>
             <w:webHidden/>
-            <w:lang w:val="en-GB"/>
           </w:rPr>
           <w:fldChar w:fldCharType="end"/>
         </w:r>
@@ -2870,10 +2818,10 @@
         <w:rPr>
           <w:rFonts w:eastAsiaTheme="minorEastAsia"/>
           <w:noProof/>
-          <w:lang w:val="en-GB" w:eastAsia="fr-FR"/>
-        </w:rPr>
-      </w:pPr>
-      <w:hyperlink w:anchor="_Toc57538624" w:history="1">
+          <w:lang w:eastAsia="fr-FR"/>
+        </w:rPr>
+      </w:pPr>
+      <w:hyperlink w:anchor="_Toc57817242" w:history="1">
         <w:r>
           <w:rPr>
             <w:rStyle w:val="Lienhypertexte"/>
@@ -2886,7 +2834,6 @@
           <w:rPr>
             <w:noProof/>
             <w:webHidden/>
-            <w:lang w:val="en-GB"/>
           </w:rPr>
           <w:tab/>
         </w:r>
@@ -2894,7 +2841,6 @@
           <w:rPr>
             <w:noProof/>
             <w:webHidden/>
-            <w:lang w:val="en-GB"/>
           </w:rPr>
           <w:fldChar w:fldCharType="begin"/>
         </w:r>
@@ -2902,22 +2848,19 @@
           <w:rPr>
             <w:noProof/>
             <w:webHidden/>
-            <w:lang w:val="en-GB"/>
           </w:rPr>
-          <w:instrText xml:space="preserve"> PAGEREF _Toc57538624 \h </w:instrText>
+          <w:instrText xml:space="preserve"> PAGEREF _Toc57817242 \h </w:instrText>
         </w:r>
         <w:r>
           <w:rPr>
             <w:noProof/>
             <w:webHidden/>
-            <w:lang w:val="en-GB"/>
           </w:rPr>
         </w:r>
         <w:r>
           <w:rPr>
             <w:noProof/>
             <w:webHidden/>
-            <w:lang w:val="en-GB"/>
           </w:rPr>
           <w:fldChar w:fldCharType="separate"/>
         </w:r>
@@ -2925,7 +2868,6 @@
           <w:rPr>
             <w:noProof/>
             <w:webHidden/>
-            <w:lang w:val="en-GB"/>
           </w:rPr>
           <w:t>6</w:t>
         </w:r>
@@ -2933,7 +2875,6 @@
           <w:rPr>
             <w:noProof/>
             <w:webHidden/>
-            <w:lang w:val="en-GB"/>
           </w:rPr>
           <w:fldChar w:fldCharType="end"/>
         </w:r>
@@ -2948,10 +2889,10 @@
         <w:rPr>
           <w:rFonts w:eastAsiaTheme="minorEastAsia"/>
           <w:noProof/>
-          <w:lang w:val="en-GB" w:eastAsia="fr-FR"/>
-        </w:rPr>
-      </w:pPr>
-      <w:hyperlink w:anchor="_Toc57538625" w:history="1">
+          <w:lang w:eastAsia="fr-FR"/>
+        </w:rPr>
+      </w:pPr>
+      <w:hyperlink w:anchor="_Toc57817243" w:history="1">
         <w:r>
           <w:rPr>
             <w:rStyle w:val="Lienhypertexte"/>
@@ -2964,7 +2905,6 @@
           <w:rPr>
             <w:noProof/>
             <w:webHidden/>
-            <w:lang w:val="en-GB"/>
           </w:rPr>
           <w:tab/>
         </w:r>
@@ -2972,7 +2912,6 @@
           <w:rPr>
             <w:noProof/>
             <w:webHidden/>
-            <w:lang w:val="en-GB"/>
           </w:rPr>
           <w:fldChar w:fldCharType="begin"/>
         </w:r>
@@ -2980,22 +2919,19 @@
           <w:rPr>
             <w:noProof/>
             <w:webHidden/>
-            <w:lang w:val="en-GB"/>
           </w:rPr>
-          <w:instrText xml:space="preserve"> PAGEREF _Toc57538625 \h </w:instrText>
+          <w:instrText xml:space="preserve"> PAGEREF _Toc57817243 \h </w:instrText>
         </w:r>
         <w:r>
           <w:rPr>
             <w:noProof/>
             <w:webHidden/>
-            <w:lang w:val="en-GB"/>
           </w:rPr>
         </w:r>
         <w:r>
           <w:rPr>
             <w:noProof/>
             <w:webHidden/>
-            <w:lang w:val="en-GB"/>
           </w:rPr>
           <w:fldChar w:fldCharType="separate"/>
         </w:r>
@@ -3003,7 +2939,6 @@
           <w:rPr>
             <w:noProof/>
             <w:webHidden/>
-            <w:lang w:val="en-GB"/>
           </w:rPr>
           <w:t>6</w:t>
         </w:r>
@@ -3011,7 +2946,6 @@
           <w:rPr>
             <w:noProof/>
             <w:webHidden/>
-            <w:lang w:val="en-GB"/>
           </w:rPr>
           <w:fldChar w:fldCharType="end"/>
         </w:r>
@@ -3026,10 +2960,10 @@
         <w:rPr>
           <w:rFonts w:eastAsiaTheme="minorEastAsia"/>
           <w:noProof/>
-          <w:lang w:val="en-GB" w:eastAsia="fr-FR"/>
-        </w:rPr>
-      </w:pPr>
-      <w:hyperlink w:anchor="_Toc57538626" w:history="1">
+          <w:lang w:eastAsia="fr-FR"/>
+        </w:rPr>
+      </w:pPr>
+      <w:hyperlink w:anchor="_Toc57817244" w:history="1">
         <w:r>
           <w:rPr>
             <w:rStyle w:val="Lienhypertexte"/>
@@ -3042,7 +2976,6 @@
           <w:rPr>
             <w:noProof/>
             <w:webHidden/>
-            <w:lang w:val="en-GB"/>
           </w:rPr>
           <w:tab/>
         </w:r>
@@ -3050,7 +2983,6 @@
           <w:rPr>
             <w:noProof/>
             <w:webHidden/>
-            <w:lang w:val="en-GB"/>
           </w:rPr>
           <w:fldChar w:fldCharType="begin"/>
         </w:r>
@@ -3058,22 +2990,19 @@
           <w:rPr>
             <w:noProof/>
             <w:webHidden/>
-            <w:lang w:val="en-GB"/>
           </w:rPr>
-          <w:instrText xml:space="preserve"> PAGEREF _Toc57538626 \h </w:instrText>
+          <w:instrText xml:space="preserve"> PAGEREF _Toc57817244 \h </w:instrText>
         </w:r>
         <w:r>
           <w:rPr>
             <w:noProof/>
             <w:webHidden/>
-            <w:lang w:val="en-GB"/>
           </w:rPr>
         </w:r>
         <w:r>
           <w:rPr>
             <w:noProof/>
             <w:webHidden/>
-            <w:lang w:val="en-GB"/>
           </w:rPr>
           <w:fldChar w:fldCharType="separate"/>
         </w:r>
@@ -3081,7 +3010,6 @@
           <w:rPr>
             <w:noProof/>
             <w:webHidden/>
-            <w:lang w:val="en-GB"/>
           </w:rPr>
           <w:t>7</w:t>
         </w:r>
@@ -3089,7 +3017,6 @@
           <w:rPr>
             <w:noProof/>
             <w:webHidden/>
-            <w:lang w:val="en-GB"/>
           </w:rPr>
           <w:fldChar w:fldCharType="end"/>
         </w:r>
@@ -3126,7 +3053,7 @@
         <w:rPr>
           <w:rFonts w:eastAsiaTheme="minorEastAsia"/>
           <w:noProof/>
-          <w:lang w:val="en-GB" w:eastAsia="fr-FR"/>
+          <w:lang w:eastAsia="fr-FR"/>
         </w:rPr>
       </w:pPr>
       <w:r>
@@ -3147,7 +3074,7 @@
         </w:rPr>
         <w:fldChar w:fldCharType="separate"/>
       </w:r>
-      <w:hyperlink w:anchor="_Toc57538716" w:history="1">
+      <w:hyperlink w:anchor="_Toc57817234" w:history="1">
         <w:r>
           <w:rPr>
             <w:rStyle w:val="Lienhypertexte"/>
@@ -3160,7 +3087,6 @@
           <w:rPr>
             <w:noProof/>
             <w:webHidden/>
-            <w:lang w:val="en-GB"/>
           </w:rPr>
           <w:tab/>
         </w:r>
@@ -3168,7 +3094,6 @@
           <w:rPr>
             <w:noProof/>
             <w:webHidden/>
-            <w:lang w:val="en-GB"/>
           </w:rPr>
           <w:fldChar w:fldCharType="begin"/>
         </w:r>
@@ -3176,22 +3101,19 @@
           <w:rPr>
             <w:noProof/>
             <w:webHidden/>
-            <w:lang w:val="en-GB"/>
           </w:rPr>
-          <w:instrText xml:space="preserve"> PAGEREF _Toc57538716 \h </w:instrText>
+          <w:instrText xml:space="preserve"> PAGEREF _Toc57817234 \h </w:instrText>
         </w:r>
         <w:r>
           <w:rPr>
             <w:noProof/>
             <w:webHidden/>
-            <w:lang w:val="en-GB"/>
           </w:rPr>
         </w:r>
         <w:r>
           <w:rPr>
             <w:noProof/>
             <w:webHidden/>
-            <w:lang w:val="en-GB"/>
           </w:rPr>
           <w:fldChar w:fldCharType="separate"/>
         </w:r>
@@ -3199,15 +3121,13 @@
           <w:rPr>
             <w:noProof/>
             <w:webHidden/>
-            <w:lang w:val="en-GB"/>
           </w:rPr>
-          <w:t>4</w:t>
+          <w:t>5</w:t>
         </w:r>
         <w:r>
           <w:rPr>
             <w:noProof/>
             <w:webHidden/>
-            <w:lang w:val="en-GB"/>
           </w:rPr>
           <w:fldChar w:fldCharType="end"/>
         </w:r>
@@ -3222,10 +3142,10 @@
         <w:rPr>
           <w:rFonts w:eastAsiaTheme="minorEastAsia"/>
           <w:noProof/>
-          <w:lang w:val="en-GB" w:eastAsia="fr-FR"/>
-        </w:rPr>
-      </w:pPr>
-      <w:hyperlink w:anchor="_Toc57538717" w:history="1">
+          <w:lang w:eastAsia="fr-FR"/>
+        </w:rPr>
+      </w:pPr>
+      <w:hyperlink w:anchor="_Toc57817235" w:history="1">
         <w:r>
           <w:rPr>
             <w:rStyle w:val="Lienhypertexte"/>
@@ -3238,7 +3158,6 @@
           <w:rPr>
             <w:noProof/>
             <w:webHidden/>
-            <w:lang w:val="en-GB"/>
           </w:rPr>
           <w:tab/>
         </w:r>
@@ -3246,7 +3165,6 @@
           <w:rPr>
             <w:noProof/>
             <w:webHidden/>
-            <w:lang w:val="en-GB"/>
           </w:rPr>
           <w:fldChar w:fldCharType="begin"/>
         </w:r>
@@ -3254,22 +3172,19 @@
           <w:rPr>
             <w:noProof/>
             <w:webHidden/>
-            <w:lang w:val="en-GB"/>
           </w:rPr>
-          <w:instrText xml:space="preserve"> PAGEREF _Toc57538717 \h </w:instrText>
+          <w:instrText xml:space="preserve"> PAGEREF _Toc57817235 \h </w:instrText>
         </w:r>
         <w:r>
           <w:rPr>
             <w:noProof/>
             <w:webHidden/>
-            <w:lang w:val="en-GB"/>
           </w:rPr>
         </w:r>
         <w:r>
           <w:rPr>
             <w:noProof/>
             <w:webHidden/>
-            <w:lang w:val="en-GB"/>
           </w:rPr>
           <w:fldChar w:fldCharType="separate"/>
         </w:r>
@@ -3277,7 +3192,6 @@
           <w:rPr>
             <w:noProof/>
             <w:webHidden/>
-            <w:lang w:val="en-GB"/>
           </w:rPr>
           <w:t>5</w:t>
         </w:r>
@@ -3285,7 +3199,6 @@
           <w:rPr>
             <w:noProof/>
             <w:webHidden/>
-            <w:lang w:val="en-GB"/>
           </w:rPr>
           <w:fldChar w:fldCharType="end"/>
         </w:r>
@@ -3300,10 +3213,10 @@
         <w:rPr>
           <w:rFonts w:eastAsiaTheme="minorEastAsia"/>
           <w:noProof/>
-          <w:lang w:val="en-GB" w:eastAsia="fr-FR"/>
-        </w:rPr>
-      </w:pPr>
-      <w:hyperlink w:anchor="_Toc57538718" w:history="1">
+          <w:lang w:eastAsia="fr-FR"/>
+        </w:rPr>
+      </w:pPr>
+      <w:hyperlink w:anchor="_Toc57817236" w:history="1">
         <w:r>
           <w:rPr>
             <w:rStyle w:val="Lienhypertexte"/>
@@ -3316,7 +3229,6 @@
           <w:rPr>
             <w:noProof/>
             <w:webHidden/>
-            <w:lang w:val="en-GB"/>
           </w:rPr>
           <w:tab/>
         </w:r>
@@ -3324,7 +3236,6 @@
           <w:rPr>
             <w:noProof/>
             <w:webHidden/>
-            <w:lang w:val="en-GB"/>
           </w:rPr>
           <w:fldChar w:fldCharType="begin"/>
         </w:r>
@@ -3332,22 +3243,19 @@
           <w:rPr>
             <w:noProof/>
             <w:webHidden/>
-            <w:lang w:val="en-GB"/>
           </w:rPr>
-          <w:instrText xml:space="preserve"> PAGEREF _Toc57538718 \h </w:instrText>
+          <w:instrText xml:space="preserve"> PAGEREF _Toc57817236 \h </w:instrText>
         </w:r>
         <w:r>
           <w:rPr>
             <w:noProof/>
             <w:webHidden/>
-            <w:lang w:val="en-GB"/>
           </w:rPr>
         </w:r>
         <w:r>
           <w:rPr>
             <w:noProof/>
             <w:webHidden/>
-            <w:lang w:val="en-GB"/>
           </w:rPr>
           <w:fldChar w:fldCharType="separate"/>
         </w:r>
@@ -3355,7 +3263,6 @@
           <w:rPr>
             <w:noProof/>
             <w:webHidden/>
-            <w:lang w:val="en-GB"/>
           </w:rPr>
           <w:t>7</w:t>
         </w:r>
@@ -3363,7 +3270,6 @@
           <w:rPr>
             <w:noProof/>
             <w:webHidden/>
-            <w:lang w:val="en-GB"/>
           </w:rPr>
           <w:fldChar w:fldCharType="end"/>
         </w:r>
@@ -3378,15 +3284,14 @@
         <w:rPr>
           <w:rFonts w:eastAsiaTheme="minorEastAsia"/>
           <w:noProof/>
-          <w:lang w:val="en-GB" w:eastAsia="fr-FR"/>
-        </w:rPr>
-      </w:pPr>
-      <w:hyperlink w:anchor="_Toc57538719" w:history="1">
+          <w:lang w:eastAsia="fr-FR"/>
+        </w:rPr>
+      </w:pPr>
+      <w:hyperlink w:anchor="_Toc57817237" w:history="1">
         <w:r>
           <w:rPr>
             <w:rStyle w:val="Lienhypertexte"/>
             <w:noProof/>
-            <w:lang w:val="en-GB"/>
           </w:rPr>
           <w:t>Figure 4 - SOLANGE anechoic chamber - DGA MI - Bruz</w:t>
         </w:r>
@@ -3394,7 +3299,6 @@
           <w:rPr>
             <w:noProof/>
             <w:webHidden/>
-            <w:lang w:val="en-GB"/>
           </w:rPr>
           <w:tab/>
         </w:r>
@@ -3402,7 +3306,6 @@
           <w:rPr>
             <w:noProof/>
             <w:webHidden/>
-            <w:lang w:val="en-GB"/>
           </w:rPr>
           <w:fldChar w:fldCharType="begin"/>
         </w:r>
@@ -3410,22 +3313,19 @@
           <w:rPr>
             <w:noProof/>
             <w:webHidden/>
-            <w:lang w:val="en-GB"/>
           </w:rPr>
-          <w:instrText xml:space="preserve"> PAGEREF _Toc57538719 \h </w:instrText>
+          <w:instrText xml:space="preserve"> PAGEREF _Toc57817237 \h </w:instrText>
         </w:r>
         <w:r>
           <w:rPr>
             <w:noProof/>
             <w:webHidden/>
-            <w:lang w:val="en-GB"/>
           </w:rPr>
         </w:r>
         <w:r>
           <w:rPr>
             <w:noProof/>
             <w:webHidden/>
-            <w:lang w:val="en-GB"/>
           </w:rPr>
           <w:fldChar w:fldCharType="separate"/>
         </w:r>
@@ -3433,7 +3333,6 @@
           <w:rPr>
             <w:noProof/>
             <w:webHidden/>
-            <w:lang w:val="en-GB"/>
           </w:rPr>
           <w:t>9</w:t>
         </w:r>
@@ -3441,7 +3340,147 @@
           <w:rPr>
             <w:noProof/>
             <w:webHidden/>
+          </w:rPr>
+          <w:fldChar w:fldCharType="end"/>
+        </w:r>
+      </w:hyperlink>
+    </w:p>
+    <w:p>
+      <w:pPr>
+        <w:pStyle w:val="Tabledesillustrations"/>
+        <w:tabs>
+          <w:tab w:val="right" w:leader="dot" w:pos="9772"/>
+        </w:tabs>
+        <w:rPr>
+          <w:rFonts w:eastAsiaTheme="minorEastAsia"/>
+          <w:noProof/>
+          <w:lang w:eastAsia="fr-FR"/>
+        </w:rPr>
+      </w:pPr>
+      <w:hyperlink w:anchor="_Toc57817238" w:history="1">
+        <w:r>
+          <w:rPr>
+            <w:rStyle w:val="Lienhypertexte"/>
+            <w:noProof/>
             <w:lang w:val="en-GB"/>
+          </w:rPr>
+          <w:t>Figure 5 - Simplified VNA measurement process</w:t>
+        </w:r>
+        <w:r>
+          <w:rPr>
+            <w:noProof/>
+            <w:webHidden/>
+          </w:rPr>
+          <w:tab/>
+        </w:r>
+        <w:r>
+          <w:rPr>
+            <w:noProof/>
+            <w:webHidden/>
+          </w:rPr>
+          <w:fldChar w:fldCharType="begin"/>
+        </w:r>
+        <w:r>
+          <w:rPr>
+            <w:noProof/>
+            <w:webHidden/>
+          </w:rPr>
+          <w:instrText xml:space="preserve"> PAGEREF _Toc57817238 \h </w:instrText>
+        </w:r>
+        <w:r>
+          <w:rPr>
+            <w:noProof/>
+            <w:webHidden/>
+          </w:rPr>
+        </w:r>
+        <w:r>
+          <w:rPr>
+            <w:noProof/>
+            <w:webHidden/>
+          </w:rPr>
+          <w:fldChar w:fldCharType="separate"/>
+        </w:r>
+        <w:r>
+          <w:rPr>
+            <w:noProof/>
+            <w:webHidden/>
+          </w:rPr>
+          <w:t>10</w:t>
+        </w:r>
+        <w:r>
+          <w:rPr>
+            <w:noProof/>
+            <w:webHidden/>
+          </w:rPr>
+          <w:fldChar w:fldCharType="end"/>
+        </w:r>
+      </w:hyperlink>
+    </w:p>
+    <w:p>
+      <w:pPr>
+        <w:pStyle w:val="Tabledesillustrations"/>
+        <w:tabs>
+          <w:tab w:val="right" w:leader="dot" w:pos="9772"/>
+        </w:tabs>
+        <w:rPr>
+          <w:rFonts w:eastAsiaTheme="minorEastAsia"/>
+          <w:noProof/>
+          <w:lang w:eastAsia="fr-FR"/>
+        </w:rPr>
+      </w:pPr>
+      <w:hyperlink w:anchor="_Toc57817239" w:history="1">
+        <w:r>
+          <w:rPr>
+            <w:rStyle w:val="Lienhypertexte"/>
+            <w:noProof/>
+          </w:rPr>
+          <w:t>Figure 6 - Comparison of the measured electric field in an empty anechoic room and with a small object [6]</w:t>
+        </w:r>
+        <w:r>
+          <w:rPr>
+            <w:noProof/>
+            <w:webHidden/>
+          </w:rPr>
+          <w:tab/>
+        </w:r>
+        <w:r>
+          <w:rPr>
+            <w:noProof/>
+            <w:webHidden/>
+          </w:rPr>
+          <w:fldChar w:fldCharType="begin"/>
+        </w:r>
+        <w:r>
+          <w:rPr>
+            <w:noProof/>
+            <w:webHidden/>
+          </w:rPr>
+          <w:instrText xml:space="preserve"> PAGEREF _Toc57817239 \h </w:instrText>
+        </w:r>
+        <w:r>
+          <w:rPr>
+            <w:noProof/>
+            <w:webHidden/>
+          </w:rPr>
+        </w:r>
+        <w:r>
+          <w:rPr>
+            <w:noProof/>
+            <w:webHidden/>
+          </w:rPr>
+          <w:fldChar w:fldCharType="separate"/>
+        </w:r>
+        <w:r>
+          <w:rPr>
+            <w:noProof/>
+            <w:webHidden/>
+          </w:rPr>
+          <w:t>11</w:t>
+        </w:r>
+        <w:r>
+          <w:rPr>
+            <w:noProof/>
+            <w:webHidden/>
           </w:rPr>
           <w:fldChar w:fldCharType="end"/>
         </w:r>
@@ -3724,7 +3763,14 @@
               <w:noProof/>
               <w:lang w:val="en-GB"/>
             </w:rPr>
-            <w:t xml:space="preserve"> [1]</w:t>
+            <w:t xml:space="preserve"> </w:t>
+          </w:r>
+          <w:r>
+            <w:rPr>
+              <w:noProof/>
+              <w:lang w:val="en-GB"/>
+            </w:rPr>
+            <w:t>[1]</w:t>
           </w:r>
           <w:r>
             <w:rPr>
@@ -4243,11 +4289,12 @@
           <w:lang w:val="en-GB"/>
         </w:rPr>
       </w:pPr>
-      <w:bookmarkStart w:id="11" w:name="_Toc57538716"/>
-      <w:r>
-        <w:rPr>
-          <w:lang w:val="en-GB"/>
-        </w:rPr>
+      <w:bookmarkStart w:id="11" w:name="_Toc57817234"/>
+      <w:r>
+        <w:rPr>
+          <w:lang w:val="en-GB"/>
+        </w:rPr>
+        <w:lastRenderedPageBreak/>
         <w:t xml:space="preserve">Figure </w:t>
       </w:r>
       <w:r>
@@ -4313,7 +4360,6 @@
         <w:rPr>
           <w:lang w:val="en-GB"/>
         </w:rPr>
-        <w:lastRenderedPageBreak/>
         <w:t>Compared to visual observation, and optical systems, the radar has many advantages:</w:t>
       </w:r>
       <w:r>
@@ -4475,7 +4521,7 @@
           <w:lang w:val="en-GB"/>
         </w:rPr>
       </w:pPr>
-      <w:bookmarkStart w:id="13" w:name="_Toc57538622"/>
+      <w:bookmarkStart w:id="13" w:name="_Toc57817240"/>
       <w:r>
         <w:rPr>
           <w:lang w:val="en-GB"/>
@@ -4809,7 +4855,7 @@
           <w:lang w:val="en-GB"/>
         </w:rPr>
       </w:pPr>
-      <w:bookmarkStart w:id="14" w:name="_Toc57538717"/>
+      <w:bookmarkStart w:id="14" w:name="_Toc57817235"/>
       <w:r>
         <w:rPr>
           <w:lang w:val="en-GB"/>
@@ -4885,7 +4931,14 @@
               <w:noProof/>
               <w:lang w:val="en-GB"/>
             </w:rPr>
-            <w:t xml:space="preserve"> [3]</w:t>
+            <w:t xml:space="preserve"> </w:t>
+          </w:r>
+          <w:r>
+            <w:rPr>
+              <w:noProof/>
+              <w:lang w:val="en-GB"/>
+            </w:rPr>
+            <w:t>[3]</w:t>
           </w:r>
           <w:r>
             <w:rPr>
@@ -5077,6 +5130,7 @@
           <w:rFonts w:eastAsiaTheme="minorEastAsia"/>
           <w:lang w:val="en-GB"/>
         </w:rPr>
+        <w:lastRenderedPageBreak/>
         <w:t>Target Parameters (Radar Cross Section)</w:t>
       </w:r>
     </w:p>
@@ -5097,7 +5151,6 @@
           <w:rFonts w:eastAsiaTheme="minorEastAsia"/>
           <w:lang w:val="en-GB"/>
         </w:rPr>
-        <w:lastRenderedPageBreak/>
         <w:t>Background effect (Clutter, noise, interference, and jamming)</w:t>
       </w:r>
     </w:p>
@@ -5432,7 +5485,7 @@
           <w:lang w:val="en-GB"/>
         </w:rPr>
       </w:pPr>
-      <w:bookmarkStart w:id="16" w:name="_Toc57538623"/>
+      <w:bookmarkStart w:id="16" w:name="_Toc57817241"/>
       <w:r>
         <w:rPr>
           <w:lang w:val="en-GB"/>
@@ -6183,7 +6236,7 @@
       </w:pPr>
       <w:bookmarkStart w:id="17" w:name="_Ref56959132"/>
       <w:bookmarkStart w:id="18" w:name="_Ref56959094"/>
-      <w:bookmarkStart w:id="19" w:name="_Toc57538624"/>
+      <w:bookmarkStart w:id="19" w:name="_Toc57817242"/>
       <w:r>
         <w:rPr>
           <w:lang w:val="en-GB"/>
@@ -6880,7 +6933,7 @@
           <w:lang w:val="en-GB"/>
         </w:rPr>
       </w:pPr>
-      <w:bookmarkStart w:id="20" w:name="_Toc57538625"/>
+      <w:bookmarkStart w:id="20" w:name="_Toc57817243"/>
       <w:r>
         <w:rPr>
           <w:lang w:val="en-GB"/>
@@ -7158,29 +7211,7 @@
           <w:szCs w:val="20"/>
           <w:lang w:val="en-GB"/>
         </w:rPr>
-        <w:t xml:space="preserve"> is the dis</w:t>
-      </w:r>
-      <w:proofErr w:type="spellStart"/>
-      <w:r>
-        <w:rPr>
-          <w:rFonts w:eastAsiaTheme="minorEastAsia"/>
-          <w:bCs/>
-          <w:sz w:val="20"/>
-          <w:szCs w:val="20"/>
-          <w:lang w:val="en-GB"/>
-        </w:rPr>
-        <w:t>tance</w:t>
-      </w:r>
-      <w:proofErr w:type="spellEnd"/>
-      <w:r>
-        <w:rPr>
-          <w:rFonts w:eastAsiaTheme="minorEastAsia"/>
-          <w:bCs/>
-          <w:sz w:val="20"/>
-          <w:szCs w:val="20"/>
-          <w:lang w:val="en-GB"/>
-        </w:rPr>
-        <w:t xml:space="preserve"> between the target and one radar (m)</w:t>
+        <w:t xml:space="preserve"> is the distance between the target and one radar (m)</w:t>
       </w:r>
     </w:p>
     <w:p>
@@ -7264,6 +7295,7 @@
         <w:rPr>
           <w:lang w:val="en-GB"/>
         </w:rPr>
+        <w:lastRenderedPageBreak/>
         <w:t>R</w:t>
       </w:r>
       <w:r>
@@ -7321,7 +7353,6 @@
         <w:rPr>
           <w:lang w:val="en-GB"/>
         </w:rPr>
-        <w:lastRenderedPageBreak/>
         <w:t xml:space="preserve">In the previous equations, the </w:t>
       </w:r>
       <w:r>
@@ -7512,7 +7543,7 @@
           <w:lang w:val="en-GB"/>
         </w:rPr>
       </w:pPr>
-      <w:bookmarkStart w:id="22" w:name="_Toc57538626"/>
+      <w:bookmarkStart w:id="22" w:name="_Toc57817244"/>
       <w:r>
         <w:rPr>
           <w:lang w:val="en-GB"/>
@@ -7967,7 +7998,7 @@
           <w:lang w:val="en-GB"/>
         </w:rPr>
       </w:pPr>
-      <w:bookmarkStart w:id="23" w:name="_Toc57538718"/>
+      <w:bookmarkStart w:id="23" w:name="_Toc57817236"/>
       <w:r>
         <w:rPr>
           <w:lang w:val="en-GB"/>
@@ -8150,7 +8181,6 @@
         <w:rPr>
           <w:lang w:val="en-GB"/>
         </w:rPr>
-        <w:lastRenderedPageBreak/>
         <w:t>Sparsity</w:t>
       </w:r>
       <w:bookmarkEnd w:id="24"/>
@@ -8751,20 +8781,14 @@
         <w:rPr>
           <w:lang w:val="en-GB"/>
         </w:rPr>
+        <w:lastRenderedPageBreak/>
         <w:t xml:space="preserve">An anechoic chamber is a room where we try to get only the electric field scattered by the object of interest. </w:t>
       </w:r>
       <w:r>
         <w:rPr>
           <w:lang w:val="en-GB"/>
         </w:rPr>
-        <w:t xml:space="preserve">No anechoic chamber is alike. Indeed, each one is defined by a certain number of parameters that will </w:t>
-      </w:r>
-      <w:r>
-        <w:rPr>
-          <w:lang w:val="en-GB"/>
-        </w:rPr>
-        <w:lastRenderedPageBreak/>
-        <w:t xml:space="preserve">determine the characteristics of the chamber. For instance, depending on what we ought to measure, the size will be different. </w:t>
+        <w:t xml:space="preserve">No anechoic chamber is alike. Indeed, each one is defined by a certain number of parameters that will determine the characteristics of the chamber. For instance, depending on what we ought to measure, the size will be different. </w:t>
       </w:r>
       <w:r>
         <w:rPr>
@@ -8876,15 +8900,9 @@
       <w:pPr>
         <w:pStyle w:val="Lgende"/>
         <w:jc w:val="center"/>
-        <w:rPr>
-          <w:lang w:val="en-GB"/>
-        </w:rPr>
-      </w:pPr>
-      <w:bookmarkStart w:id="31" w:name="_Toc57538719"/>
-      <w:r>
-        <w:rPr>
-          <w:lang w:val="en-GB"/>
-        </w:rPr>
+      </w:pPr>
+      <w:bookmarkStart w:id="31" w:name="_Toc57817237"/>
+      <w:r>
         <w:t xml:space="preserve">Figure </w:t>
       </w:r>
       <w:r>
@@ -8894,9 +8912,6 @@
         <w:fldChar w:fldCharType="begin"/>
       </w:r>
       <w:r>
-        <w:rPr>
-          <w:lang w:val="en-GB"/>
-        </w:rPr>
         <w:instrText xml:space="preserve"> SEQ Figure \* ARABIC </w:instrText>
       </w:r>
       <w:r>
@@ -8908,7 +8923,6 @@
       <w:r>
         <w:rPr>
           <w:noProof/>
-          <w:lang w:val="en-GB"/>
         </w:rPr>
         <w:t>4</w:t>
       </w:r>
@@ -8919,28 +8933,27 @@
         <w:fldChar w:fldCharType="end"/>
       </w:r>
       <w:r>
-        <w:rPr>
-          <w:lang w:val="en-GB"/>
-        </w:rPr>
-        <w:t xml:space="preserve"> - SOLANGE anechoic chamber - DGA MI - </w:t>
+        <w:t xml:space="preserve"> - SOLANGE </w:t>
       </w:r>
       <w:proofErr w:type="spellStart"/>
       <w:r>
-        <w:rPr>
-          <w:lang w:val="en-GB"/>
-        </w:rPr>
-        <w:t>Bruz</w:t>
+        <w:t>anechoic</w:t>
+      </w:r>
+      <w:proofErr w:type="spellEnd"/>
+      <w:r>
+        <w:t xml:space="preserve"> </w:t>
+      </w:r>
+      <w:proofErr w:type="spellStart"/>
+      <w:r>
+        <w:t>chamber</w:t>
+      </w:r>
+      <w:proofErr w:type="spellEnd"/>
+      <w:r>
+        <w:t xml:space="preserve"> - DGA MI - Bruz</w:t>
       </w:r>
       <w:bookmarkEnd w:id="31"/>
-      <w:proofErr w:type="spellEnd"/>
-    </w:p>
-    <w:p>
-      <w:pPr>
-        <w:rPr>
-          <w:lang w:val="en-GB"/>
-        </w:rPr>
-      </w:pPr>
-    </w:p>
+    </w:p>
+    <w:p/>
     <w:p>
       <w:pPr>
         <w:rPr>
@@ -9175,6 +9188,7 @@
         <w:rPr>
           <w:lang w:val="en-GB"/>
         </w:rPr>
+        <w:lastRenderedPageBreak/>
         <w:t xml:space="preserve">Having designed our chamber as intended for our purposes, we now </w:t>
       </w:r>
       <w:proofErr w:type="gramStart"/>
@@ -9195,14 +9209,7 @@
         <w:rPr>
           <w:lang w:val="en-GB"/>
         </w:rPr>
-        <w:t>We will have to keep in mind that to get co-polarisation and cross-</w:t>
-      </w:r>
-      <w:r>
-        <w:rPr>
-          <w:lang w:val="en-GB"/>
-        </w:rPr>
-        <w:lastRenderedPageBreak/>
-        <w:t>polarisation, a particular antenna must be used. As for the layout, we have the choice between monostatic, quasi monostatic, and bistatic. Here in ENSTA Bretagne, we can choose from bistatic and quasi</w:t>
+        <w:t>We will have to keep in mind that to get co-polarisation and cross-polarisation, a particular antenna must be used. As for the layout, we have the choice between monostatic, quasi monostatic, and bistatic. Here in ENSTA Bretagne, we can choose from bistatic and quasi</w:t>
       </w:r>
       <w:r>
         <w:rPr>
@@ -9245,19 +9252,7 @@
         <w:rPr>
           <w:lang w:val="en-GB"/>
         </w:rPr>
-        <w:t>are d</w:t>
-      </w:r>
-      <w:r>
-        <w:rPr>
-          <w:lang w:val="en-GB"/>
-        </w:rPr>
-        <w:t>isposed on a rail,</w:t>
-      </w:r>
-      <w:r>
-        <w:rPr>
-          <w:lang w:val="en-GB"/>
-        </w:rPr>
-        <w:t xml:space="preserve"> facing the mounting mechanism for the measured object</w:t>
+        <w:t>are disposed on a rail, facing the mounting mechanism for the measured object</w:t>
       </w:r>
       <w:r>
         <w:rPr>
@@ -9269,40 +9264,450 @@
         <w:rPr>
           <w:lang w:val="en-GB"/>
         </w:rPr>
+        <w:t xml:space="preserve">  </w:t>
+      </w:r>
+    </w:p>
+    <w:p>
+      <w:pPr>
+        <w:rPr>
+          <w:lang w:val="en-GB"/>
+        </w:rPr>
+      </w:pPr>
+      <w:r>
+        <w:rPr>
+          <w:lang w:val="en-GB"/>
+        </w:rPr>
+        <w:t>Horn antennas can operate over a wide range of frequencies, which is critical since the anechoic chamber in ENSTA Bretagne must operate from 2 GHz</w:t>
+      </w:r>
+      <w:r>
+        <w:rPr>
+          <w:rStyle w:val="Appelnotedebasdep"/>
+          <w:lang w:val="en-GB"/>
+        </w:rPr>
+        <w:footnoteReference w:id="9"/>
+      </w:r>
+      <w:r>
+        <w:rPr>
+          <w:lang w:val="en-GB"/>
+        </w:rPr>
+        <w:t xml:space="preserve"> to 18 GHz.</w:t>
+      </w:r>
+    </w:p>
+    <w:p>
+      <w:pPr>
+        <w:rPr>
+          <w:lang w:val="en-GB"/>
+        </w:rPr>
+      </w:pPr>
+    </w:p>
+    <w:p>
+      <w:pPr>
+        <w:rPr>
+          <w:lang w:val="en-GB"/>
+        </w:rPr>
+      </w:pPr>
+      <w:r>
+        <w:rPr>
+          <w:lang w:val="en-GB"/>
+        </w:rPr>
+        <w:t>The resolution at which our measurement chain will be a</w:t>
+      </w:r>
+      <w:r>
+        <w:rPr>
+          <w:lang w:val="en-GB"/>
+        </w:rPr>
+        <w:t xml:space="preserve">ble to operate is directly linked to this </w:t>
+      </w:r>
+      <w:r>
+        <w:rPr>
+          <w:lang w:val="en-GB"/>
+        </w:rPr>
+        <w:t xml:space="preserve">frequency range, such that: </w:t>
+      </w:r>
+    </w:p>
+    <w:p>
+      <w:pPr>
+        <w:rPr>
+          <w:lang w:val="en-GB"/>
+        </w:rPr>
+      </w:pPr>
+      <m:oMathPara>
+        <m:oMath>
+          <m:r>
+            <w:rPr>
+              <w:rFonts w:ascii="Cambria Math" w:hAnsi="Cambria Math"/>
+              <w:lang w:val="en-GB"/>
+            </w:rPr>
+            <m:t>δ</m:t>
+          </m:r>
+          <m:r>
+            <m:rPr>
+              <m:sty m:val="p"/>
+            </m:rPr>
+            <w:rPr>
+              <w:rFonts w:ascii="Cambria Math" w:hAnsi="Cambria Math"/>
+              <w:lang w:val="en-GB"/>
+            </w:rPr>
+            <m:t>r</m:t>
+          </m:r>
+          <m:r>
+            <w:rPr>
+              <w:rFonts w:ascii="Cambria Math" w:hAnsi="Cambria Math"/>
+              <w:lang w:val="en-GB"/>
+            </w:rPr>
+            <m:t xml:space="preserve"> = </m:t>
+          </m:r>
+          <m:f>
+            <m:fPr>
+              <m:ctrlPr>
+                <w:rPr>
+                  <w:rFonts w:ascii="Cambria Math" w:hAnsi="Cambria Math"/>
+                  <w:i/>
+                  <w:lang w:val="en-GB"/>
+                </w:rPr>
+              </m:ctrlPr>
+            </m:fPr>
+            <m:num>
+              <m:r>
+                <w:rPr>
+                  <w:rFonts w:ascii="Cambria Math" w:hAnsi="Cambria Math"/>
+                  <w:lang w:val="en-GB"/>
+                </w:rPr>
+                <m:t>c</m:t>
+              </m:r>
+            </m:num>
+            <m:den>
+              <m:r>
+                <w:rPr>
+                  <w:rFonts w:ascii="Cambria Math" w:hAnsi="Cambria Math"/>
+                  <w:lang w:val="en-GB"/>
+                </w:rPr>
+                <m:t>2B</m:t>
+              </m:r>
+            </m:den>
+          </m:f>
+          <m:r>
+            <w:rPr>
+              <w:rFonts w:ascii="Cambria Math" w:hAnsi="Cambria Math"/>
+              <w:lang w:val="en-GB"/>
+            </w:rPr>
+            <m:t xml:space="preserve"> </m:t>
+          </m:r>
+        </m:oMath>
+      </m:oMathPara>
+    </w:p>
+    <w:p>
+      <w:pPr>
+        <w:jc w:val="right"/>
+        <w:rPr>
+          <w:rFonts w:eastAsiaTheme="minorEastAsia"/>
+          <w:lang w:val="en-GB"/>
+        </w:rPr>
+      </w:pPr>
+      <w:r>
+        <w:rPr>
+          <w:rFonts w:eastAsiaTheme="minorEastAsia"/>
+          <w:lang w:val="en-GB"/>
+        </w:rPr>
+        <w:t xml:space="preserve">Where </w:t>
+      </w:r>
+    </w:p>
+    <w:p>
+      <w:pPr>
+        <w:pStyle w:val="Paragraphedeliste"/>
+        <w:numPr>
+          <w:ilvl w:val="6"/>
+          <w:numId w:val="38"/>
+        </w:numPr>
+        <w:rPr>
+          <w:rFonts w:eastAsiaTheme="minorEastAsia"/>
+          <w:sz w:val="20"/>
+          <w:szCs w:val="20"/>
+          <w:lang w:val="en-GB"/>
+        </w:rPr>
+      </w:pPr>
+      <m:oMath>
+        <m:r>
+          <w:rPr>
+            <w:rFonts w:ascii="Cambria Math" w:hAnsi="Cambria Math"/>
+            <w:lang w:val="en-GB"/>
+          </w:rPr>
+          <m:t>δ</m:t>
+        </m:r>
+        <m:r>
+          <m:rPr>
+            <m:sty m:val="p"/>
+          </m:rPr>
+          <w:rPr>
+            <w:rFonts w:ascii="Cambria Math" w:hAnsi="Cambria Math"/>
+            <w:lang w:val="en-GB"/>
+          </w:rPr>
+          <m:t>r</m:t>
+        </m:r>
+        <m:r>
+          <w:rPr>
+            <w:rFonts w:ascii="Cambria Math" w:eastAsiaTheme="minorEastAsia" w:hAnsi="Cambria Math"/>
+            <w:sz w:val="20"/>
+            <w:szCs w:val="20"/>
+            <w:lang w:val="en-GB"/>
+          </w:rPr>
+          <m:t xml:space="preserve"> </m:t>
+        </m:r>
+      </m:oMath>
+      <w:r>
+        <w:rPr>
+          <w:rFonts w:eastAsiaTheme="minorEastAsia"/>
+          <w:sz w:val="20"/>
+          <w:szCs w:val="20"/>
+          <w:lang w:val="en-GB"/>
+        </w:rPr>
+        <w:t xml:space="preserve">is </w:t>
+      </w:r>
+      <w:r>
+        <w:rPr>
+          <w:rFonts w:eastAsiaTheme="minorEastAsia"/>
+          <w:sz w:val="20"/>
+          <w:szCs w:val="20"/>
+          <w:lang w:val="en-GB"/>
+        </w:rPr>
+        <w:t>distance resolution</w:t>
+      </w:r>
+      <w:r>
+        <w:rPr>
+          <w:rFonts w:eastAsiaTheme="minorEastAsia"/>
+          <w:sz w:val="20"/>
+          <w:szCs w:val="20"/>
+          <w:lang w:val="en-GB"/>
+        </w:rPr>
+        <w:t xml:space="preserve"> (m)</w:t>
+      </w:r>
+    </w:p>
+    <w:p>
+      <w:pPr>
+        <w:pStyle w:val="Paragraphedeliste"/>
+        <w:numPr>
+          <w:ilvl w:val="6"/>
+          <w:numId w:val="38"/>
+        </w:numPr>
+        <w:rPr>
+          <w:rFonts w:eastAsiaTheme="minorEastAsia"/>
+          <w:sz w:val="20"/>
+          <w:szCs w:val="20"/>
+          <w:lang w:val="en-GB"/>
+        </w:rPr>
+      </w:pPr>
+      <m:oMath>
+        <m:r>
+          <m:rPr>
+            <m:sty m:val="p"/>
+          </m:rPr>
+          <w:rPr>
+            <w:rFonts w:ascii="Cambria Math" w:eastAsiaTheme="minorEastAsia" w:hAnsi="Cambria Math"/>
+            <w:sz w:val="20"/>
+            <w:szCs w:val="20"/>
+            <w:lang w:val="en-GB"/>
+          </w:rPr>
+          <m:t>c</m:t>
+        </m:r>
+      </m:oMath>
+      <w:r>
+        <w:rPr>
+          <w:rFonts w:eastAsiaTheme="minorEastAsia"/>
+          <w:b/>
+          <w:bCs/>
+          <w:sz w:val="20"/>
+          <w:szCs w:val="20"/>
+          <w:lang w:val="en-GB"/>
+        </w:rPr>
         <w:t xml:space="preserve"> </w:t>
       </w:r>
       <w:r>
         <w:rPr>
+          <w:rFonts w:eastAsiaTheme="minorEastAsia"/>
+          <w:sz w:val="20"/>
+          <w:szCs w:val="20"/>
+          <w:lang w:val="en-GB"/>
+        </w:rPr>
+        <w:t>is the speed of light (</w:t>
+      </w:r>
+      <m:oMath>
+        <m:r>
+          <w:rPr>
+            <w:rFonts w:ascii="Cambria Math" w:eastAsiaTheme="minorEastAsia" w:hAnsi="Cambria Math"/>
+            <w:sz w:val="20"/>
+            <w:szCs w:val="20"/>
+            <w:lang w:val="en-GB"/>
+          </w:rPr>
+          <m:t>m.</m:t>
+        </m:r>
+        <m:sSup>
+          <m:sSupPr>
+            <m:ctrlPr>
+              <w:rPr>
+                <w:rFonts w:ascii="Cambria Math" w:eastAsiaTheme="minorEastAsia" w:hAnsi="Cambria Math"/>
+                <w:i/>
+                <w:sz w:val="20"/>
+                <w:szCs w:val="20"/>
+                <w:lang w:val="en-GB"/>
+              </w:rPr>
+            </m:ctrlPr>
+          </m:sSupPr>
+          <m:e>
+            <m:r>
+              <w:rPr>
+                <w:rFonts w:ascii="Cambria Math" w:eastAsiaTheme="minorEastAsia" w:hAnsi="Cambria Math"/>
+                <w:sz w:val="20"/>
+                <w:szCs w:val="20"/>
+                <w:lang w:val="en-GB"/>
+              </w:rPr>
+              <m:t>s</m:t>
+            </m:r>
+          </m:e>
+          <m:sup>
+            <m:r>
+              <w:rPr>
+                <w:rFonts w:ascii="Cambria Math" w:eastAsiaTheme="minorEastAsia" w:hAnsi="Cambria Math"/>
+                <w:sz w:val="20"/>
+                <w:szCs w:val="20"/>
+                <w:lang w:val="en-GB"/>
+              </w:rPr>
+              <m:t>-1</m:t>
+            </m:r>
+          </m:sup>
+        </m:sSup>
+      </m:oMath>
+      <w:r>
+        <w:rPr>
+          <w:rFonts w:eastAsiaTheme="minorEastAsia"/>
+          <w:sz w:val="20"/>
+          <w:szCs w:val="20"/>
+          <w:lang w:val="en-GB"/>
+        </w:rPr>
+        <w:t>)</w:t>
+      </w:r>
+    </w:p>
+    <w:p>
+      <w:pPr>
+        <w:pStyle w:val="Paragraphedeliste"/>
+        <w:numPr>
+          <w:ilvl w:val="6"/>
+          <w:numId w:val="38"/>
+        </w:numPr>
+        <w:rPr>
+          <w:rFonts w:eastAsiaTheme="minorEastAsia"/>
+          <w:sz w:val="20"/>
+          <w:szCs w:val="20"/>
+          <w:lang w:val="en-GB"/>
+        </w:rPr>
+      </w:pPr>
+      <m:oMath>
+        <m:r>
+          <w:rPr>
+            <w:rFonts w:ascii="Cambria Math" w:hAnsi="Cambria Math"/>
+            <w:sz w:val="20"/>
+            <w:szCs w:val="20"/>
+            <w:vertAlign w:val="subscript"/>
+            <w:lang w:val="en-GB"/>
+          </w:rPr>
+          <m:t>B</m:t>
+        </m:r>
+      </m:oMath>
+      <w:r>
+        <w:rPr>
+          <w:rFonts w:eastAsiaTheme="minorEastAsia"/>
+          <w:sz w:val="20"/>
+          <w:szCs w:val="20"/>
+          <w:vertAlign w:val="subscript"/>
           <w:lang w:val="en-GB"/>
         </w:rPr>
         <w:t xml:space="preserve"> </w:t>
       </w:r>
-    </w:p>
-    <w:p>
-      <w:pPr>
-        <w:rPr>
-          <w:lang w:val="en-GB"/>
-        </w:rPr>
-      </w:pPr>
-      <w:r>
-        <w:rPr>
-          <w:lang w:val="en-GB"/>
-        </w:rPr>
-        <w:t>Horn antennas can operate over a wide range of frequencies, which is critical since the anechoic chamber in ENSTA Bretagne must operate from 2 GHz</w:t>
-      </w:r>
-      <w:r>
-        <w:rPr>
-          <w:rStyle w:val="Appelnotedebasdep"/>
-          <w:lang w:val="en-GB"/>
-        </w:rPr>
-        <w:footnoteReference w:id="9"/>
-      </w:r>
-      <w:r>
-        <w:rPr>
-          <w:lang w:val="en-GB"/>
-        </w:rPr>
-        <w:t xml:space="preserve"> to 18 GHz.</w:t>
-      </w:r>
+      <w:r>
+        <w:rPr>
+          <w:rFonts w:eastAsiaTheme="minorEastAsia"/>
+          <w:sz w:val="20"/>
+          <w:szCs w:val="20"/>
+          <w:lang w:val="en-GB"/>
+        </w:rPr>
+        <w:t xml:space="preserve">is the </w:t>
+      </w:r>
+      <w:r>
+        <w:rPr>
+          <w:rFonts w:eastAsiaTheme="minorEastAsia"/>
+          <w:sz w:val="20"/>
+          <w:szCs w:val="20"/>
+          <w:lang w:val="en-GB"/>
+        </w:rPr>
+        <w:t>frequency range</w:t>
+      </w:r>
+      <w:r>
+        <w:rPr>
+          <w:rFonts w:eastAsiaTheme="minorEastAsia"/>
+          <w:sz w:val="20"/>
+          <w:szCs w:val="20"/>
+          <w:lang w:val="en-GB"/>
+        </w:rPr>
+        <w:t xml:space="preserve"> (</w:t>
+      </w:r>
+      <w:r>
+        <w:rPr>
+          <w:rFonts w:eastAsiaTheme="minorEastAsia"/>
+          <w:sz w:val="20"/>
+          <w:szCs w:val="20"/>
+          <w:lang w:val="en-GB"/>
+        </w:rPr>
+        <w:t>Hz</w:t>
+      </w:r>
+      <w:r>
+        <w:rPr>
+          <w:rFonts w:eastAsiaTheme="minorEastAsia"/>
+          <w:sz w:val="20"/>
+          <w:szCs w:val="20"/>
+          <w:lang w:val="en-GB"/>
+        </w:rPr>
+        <w:t>)</w:t>
+      </w:r>
+    </w:p>
+    <w:p>
+      <w:pPr>
+        <w:pStyle w:val="Lgende"/>
+        <w:jc w:val="center"/>
+        <w:rPr>
+          <w:rFonts w:eastAsiaTheme="minorEastAsia"/>
+          <w:sz w:val="20"/>
+          <w:szCs w:val="20"/>
+          <w:lang w:val="en-GB"/>
+        </w:rPr>
+      </w:pPr>
+      <w:r>
+        <w:t xml:space="preserve">Equation </w:t>
+      </w:r>
+      <w:r>
+        <w:fldChar w:fldCharType="begin"/>
+      </w:r>
+      <w:r>
+        <w:instrText xml:space="preserve"> SEQ Equation \* ARABIC </w:instrText>
+      </w:r>
+      <w:r>
+        <w:fldChar w:fldCharType="separate"/>
+      </w:r>
+      <w:r>
+        <w:rPr>
+          <w:noProof/>
+        </w:rPr>
+        <w:t>6</w:t>
+      </w:r>
+      <w:r>
+        <w:fldChar w:fldCharType="end"/>
+      </w:r>
+      <w:r>
+        <w:t xml:space="preserve"> - Spatial </w:t>
+      </w:r>
+      <w:proofErr w:type="spellStart"/>
+      <w:r>
+        <w:t>Resolution</w:t>
+      </w:r>
+      <w:proofErr w:type="spellEnd"/>
     </w:p>
     <w:p>
       <w:pPr>
@@ -9554,6 +9959,7 @@
           <w:lang w:val="en-GB"/>
         </w:rPr>
       </w:pPr>
+      <w:bookmarkStart w:id="34" w:name="_Toc57817238"/>
       <w:r>
         <w:rPr>
           <w:lang w:val="en-GB"/>
@@ -9598,6 +10004,7 @@
         </w:rPr>
         <w:t xml:space="preserve"> - Simplified VNA measurement process</w:t>
       </w:r>
+      <w:bookmarkEnd w:id="34"/>
     </w:p>
     <w:p>
       <w:pPr>
@@ -9727,16 +10134,15 @@
           <w:lang w:val="en-GB"/>
         </w:rPr>
       </w:pPr>
-      <w:bookmarkStart w:id="34" w:name="_Toc57539791"/>
+      <w:bookmarkStart w:id="35" w:name="_Toc57539791"/>
       <w:proofErr w:type="spellStart"/>
       <w:r>
         <w:rPr>
           <w:lang w:val="en-GB"/>
         </w:rPr>
-        <w:lastRenderedPageBreak/>
         <w:t>Protocole</w:t>
       </w:r>
-      <w:bookmarkEnd w:id="34"/>
+      <w:bookmarkEnd w:id="35"/>
       <w:proofErr w:type="spellEnd"/>
     </w:p>
     <w:p>
@@ -9748,376 +10154,529 @@
     </w:p>
     <w:p>
       <w:pPr>
-        <w:pStyle w:val="Default"/>
+        <w:pStyle w:val="Titre3"/>
         <w:numPr>
-          <w:ilvl w:val="0"/>
+          <w:ilvl w:val="1"/>
           <w:numId w:val="27"/>
         </w:numPr>
-      </w:pPr>
-    </w:p>
-    <w:p>
-      <w:pPr>
-        <w:pStyle w:val="Default"/>
+        <w:rPr>
+          <w:lang w:val="en-GB"/>
+        </w:rPr>
+      </w:pPr>
+      <w:r>
+        <w:rPr>
+          <w:lang w:val="en-GB"/>
+        </w:rPr>
+        <w:t>Measurement without target</w:t>
+      </w:r>
+      <w:r>
+        <w:rPr>
+          <w:lang w:val="en-GB"/>
+        </w:rPr>
+        <w:t xml:space="preserve"> and calibration</w:t>
+      </w:r>
+    </w:p>
+    <w:p>
+      <w:pPr>
+        <w:rPr>
+          <w:lang w:val="en-GB"/>
+        </w:rPr>
+      </w:pPr>
+    </w:p>
+    <w:p>
+      <w:pPr>
+        <w:rPr>
+          <w:lang w:val="en-GB"/>
+        </w:rPr>
+      </w:pPr>
+      <w:r>
+        <w:rPr>
+          <w:lang w:val="en-GB"/>
+        </w:rPr>
+        <w:t>Even though an anechoic chamber aims to minimise the reflections of EM waves on the walls, it is impossible to guarantee that parasites signals will not be included in our measurement</w:t>
+      </w:r>
+      <w:r>
+        <w:rPr>
+          <w:lang w:val="en-GB"/>
+        </w:rPr>
+        <w:t>s</w:t>
+      </w:r>
+      <w:r>
+        <w:rPr>
+          <w:lang w:val="en-GB"/>
+        </w:rPr>
+        <w:t>. Furthermore, the measurement chain will most certainly bring its own noise</w:t>
+      </w:r>
+      <w:r>
+        <w:rPr>
+          <w:lang w:val="en-GB"/>
+        </w:rPr>
+        <w:t xml:space="preserve">: hence the need to evaluate the levels of noise beforehand. </w:t>
+      </w:r>
+    </w:p>
+    <w:p>
+      <w:pPr>
+        <w:rPr>
+          <w:lang w:val="en-GB"/>
+        </w:rPr>
+      </w:pPr>
+      <w:r>
+        <w:rPr>
+          <w:lang w:val="en-GB"/>
+        </w:rPr>
+        <w:t xml:space="preserve">By measuring the electromagnetic signature of the room, without any target, we can then subtract those values </w:t>
+      </w:r>
+      <w:proofErr w:type="gramStart"/>
+      <w:r>
+        <w:rPr>
+          <w:lang w:val="en-GB"/>
+        </w:rPr>
+        <w:t>in order to</w:t>
+      </w:r>
+      <w:proofErr w:type="gramEnd"/>
+      <w:r>
+        <w:rPr>
+          <w:lang w:val="en-GB"/>
+        </w:rPr>
+        <w:t xml:space="preserve"> minimise the noise levels and get more accurate readings.</w:t>
+      </w:r>
+    </w:p>
+    <w:p>
+      <w:pPr>
+        <w:rPr>
+          <w:lang w:val="en-GB"/>
+        </w:rPr>
+      </w:pPr>
+    </w:p>
+    <w:p>
+      <w:pPr>
+        <w:jc w:val="center"/>
+        <w:rPr>
+          <w:lang w:val="en-GB"/>
+        </w:rPr>
+      </w:pPr>
+      <w:r>
+        <w:rPr>
+          <w:noProof/>
+          <w:lang w:val="en-GB"/>
+        </w:rPr>
+        <w:drawing>
+          <wp:inline distT="0" distB="0" distL="0" distR="0" wp14:anchorId="0B16EF90" wp14:editId="7FE89CB5">
+            <wp:extent cx="3581900" cy="3524742"/>
+            <wp:effectExtent l="0" t="0" r="0" b="0"/>
+            <wp:docPr id="4" name="Image 4"/>
+            <wp:cNvGraphicFramePr>
+              <a:graphicFrameLocks xmlns:a="http://schemas.openxmlformats.org/drawingml/2006/main" noChangeAspect="1"/>
+            </wp:cNvGraphicFramePr>
+            <a:graphic xmlns:a="http://schemas.openxmlformats.org/drawingml/2006/main">
+              <a:graphicData uri="http://schemas.openxmlformats.org/drawingml/2006/picture">
+                <pic:pic xmlns:pic="http://schemas.openxmlformats.org/drawingml/2006/picture">
+                  <pic:nvPicPr>
+                    <pic:cNvPr id="4" name="Image 4"/>
+                    <pic:cNvPicPr/>
+                  </pic:nvPicPr>
+                  <pic:blipFill>
+                    <a:blip r:embed="rId18">
+                      <a:extLst>
+                        <a:ext uri="{28A0092B-C50C-407E-A947-70E740481C1C}">
+                          <a14:useLocalDpi xmlns:a14="http://schemas.microsoft.com/office/drawing/2010/main" val="0"/>
+                        </a:ext>
+                      </a:extLst>
+                    </a:blip>
+                    <a:stretch>
+                      <a:fillRect/>
+                    </a:stretch>
+                  </pic:blipFill>
+                  <pic:spPr>
+                    <a:xfrm>
+                      <a:off x="0" y="0"/>
+                      <a:ext cx="3581900" cy="3524742"/>
+                    </a:xfrm>
+                    <a:prstGeom prst="rect">
+                      <a:avLst/>
+                    </a:prstGeom>
+                  </pic:spPr>
+                </pic:pic>
+              </a:graphicData>
+            </a:graphic>
+          </wp:inline>
+        </w:drawing>
+      </w:r>
+    </w:p>
+    <w:p>
+      <w:pPr>
+        <w:pStyle w:val="Lgende"/>
+        <w:jc w:val="center"/>
+        <w:rPr>
+          <w:lang w:val="en-GB"/>
+        </w:rPr>
+      </w:pPr>
+      <w:bookmarkStart w:id="36" w:name="_Toc57817239"/>
+      <w:bookmarkStart w:id="37" w:name="_Ref57817281"/>
+      <w:r>
+        <w:rPr>
+          <w:lang w:val="en-GB"/>
+        </w:rPr>
+        <w:t xml:space="preserve">Figure </w:t>
+      </w:r>
+      <w:r>
+        <w:fldChar w:fldCharType="begin"/>
+      </w:r>
+      <w:r>
+        <w:rPr>
+          <w:lang w:val="en-GB"/>
+        </w:rPr>
+        <w:instrText xml:space="preserve"> SEQ Figure \* ARABIC </w:instrText>
+      </w:r>
+      <w:r>
+        <w:fldChar w:fldCharType="separate"/>
+      </w:r>
+      <w:r>
+        <w:rPr>
+          <w:noProof/>
+          <w:lang w:val="en-GB"/>
+        </w:rPr>
+        <w:t>6</w:t>
+      </w:r>
+      <w:r>
+        <w:fldChar w:fldCharType="end"/>
+      </w:r>
+      <w:bookmarkEnd w:id="37"/>
+      <w:r>
+        <w:rPr>
+          <w:lang w:val="en-GB"/>
+        </w:rPr>
+        <w:t xml:space="preserve"> - Comparison of the measured electric field in an empty anechoic room and with a small object </w:t>
+      </w:r>
+      <w:sdt>
+        <w:sdtPr>
+          <w:id w:val="-1427569521"/>
+          <w:citation/>
+        </w:sdtPr>
+        <w:sdtContent>
+          <w:r>
+            <w:fldChar w:fldCharType="begin"/>
+          </w:r>
+          <w:r>
+            <w:rPr>
+              <w:lang w:val="en-GB"/>
+            </w:rPr>
+            <w:instrText xml:space="preserve"> CITATION Fab18 \l 1036 </w:instrText>
+          </w:r>
+          <w:r>
+            <w:fldChar w:fldCharType="separate"/>
+          </w:r>
+          <w:r>
+            <w:rPr>
+              <w:noProof/>
+              <w:lang w:val="en-GB"/>
+            </w:rPr>
+            <w:t>[6]</w:t>
+          </w:r>
+          <w:r>
+            <w:fldChar w:fldCharType="end"/>
+          </w:r>
+        </w:sdtContent>
+      </w:sdt>
+      <w:bookmarkEnd w:id="36"/>
+    </w:p>
+    <w:p>
+      <w:pPr>
+        <w:rPr>
+          <w:lang w:val="en-GB"/>
+        </w:rPr>
+      </w:pPr>
+      <w:r>
+        <w:rPr>
+          <w:lang w:val="en-GB"/>
+        </w:rPr>
+        <w:t xml:space="preserve">According to </w:t>
+      </w:r>
+      <w:r>
+        <w:rPr>
+          <w:lang w:val="en-GB"/>
+        </w:rPr>
+        <w:fldChar w:fldCharType="begin"/>
+      </w:r>
+      <w:r>
+        <w:rPr>
+          <w:lang w:val="en-GB"/>
+        </w:rPr>
+        <w:instrText xml:space="preserve"> REF _Ref57817281 \h </w:instrText>
+      </w:r>
+      <w:r>
+        <w:rPr>
+          <w:lang w:val="en-GB"/>
+        </w:rPr>
+      </w:r>
+      <w:r>
+        <w:rPr>
+          <w:lang w:val="en-GB"/>
+        </w:rPr>
+        <w:fldChar w:fldCharType="separate"/>
+      </w:r>
+      <w:r>
+        <w:rPr>
+          <w:lang w:val="en-GB"/>
+        </w:rPr>
+        <w:t xml:space="preserve">Figure </w:t>
+      </w:r>
+      <w:r>
+        <w:rPr>
+          <w:noProof/>
+          <w:lang w:val="en-GB"/>
+        </w:rPr>
+        <w:t>6</w:t>
+      </w:r>
+      <w:r>
+        <w:rPr>
+          <w:lang w:val="en-GB"/>
+        </w:rPr>
+        <w:fldChar w:fldCharType="end"/>
+      </w:r>
+      <w:r>
+        <w:rPr>
+          <w:lang w:val="en-GB"/>
+        </w:rPr>
+        <w:t>,</w:t>
+      </w:r>
+      <w:r>
+        <w:rPr>
+          <w:lang w:val="en-GB"/>
+        </w:rPr>
+        <w:t xml:space="preserve"> at some frequencies,</w:t>
+      </w:r>
+      <w:r>
+        <w:rPr>
+          <w:lang w:val="en-GB"/>
+        </w:rPr>
+        <w:t xml:space="preserve"> </w:t>
+      </w:r>
+      <w:r>
+        <w:rPr>
+          <w:lang w:val="en-GB"/>
+        </w:rPr>
+        <w:t xml:space="preserve">electric field levels can be very similar with or without our target. The electric field measured in the chamber is subtracted in a vectorial way, such that the phase of the electric field is also subtracted. </w:t>
+      </w:r>
+    </w:p>
+    <w:p>
+      <w:pPr>
+        <w:rPr>
+          <w:lang w:val="en-GB"/>
+        </w:rPr>
+      </w:pPr>
+    </w:p>
+    <w:p>
+      <w:pPr>
+        <w:rPr>
+          <w:lang w:val="en-GB"/>
+        </w:rPr>
+      </w:pPr>
+      <w:r>
+        <w:rPr>
+          <w:lang w:val="en-GB"/>
+        </w:rPr>
+        <w:lastRenderedPageBreak/>
+        <w:t xml:space="preserve">In addition to measurement without a target, we also </w:t>
+      </w:r>
+      <w:proofErr w:type="gramStart"/>
+      <w:r>
+        <w:rPr>
+          <w:lang w:val="en-GB"/>
+        </w:rPr>
+        <w:t>have to</w:t>
+      </w:r>
+      <w:proofErr w:type="gramEnd"/>
+      <w:r>
+        <w:rPr>
+          <w:lang w:val="en-GB"/>
+        </w:rPr>
+        <w:t xml:space="preserve"> calibrate our measurement equipment thanks to a perfectly known target</w:t>
+      </w:r>
+      <w:r>
+        <w:rPr>
+          <w:lang w:val="en-GB"/>
+        </w:rPr>
+        <w:t xml:space="preserve"> according to the Geometrical Theory of Diffraction</w:t>
+      </w:r>
+      <w:r>
+        <w:rPr>
+          <w:lang w:val="en-GB"/>
+        </w:rPr>
+        <w:t xml:space="preserve">. For instance, we can use a metal plate or a metal sphere, precisely positioned on the pedestal. </w:t>
+      </w:r>
+      <w:r>
+        <w:rPr>
+          <w:lang w:val="en-GB"/>
+        </w:rPr>
+        <w:t>For common and simple geometric shape, the GTD</w:t>
+      </w:r>
+      <w:r>
+        <w:rPr>
+          <w:rStyle w:val="Appelnotedebasdep"/>
+          <w:lang w:val="en-GB"/>
+        </w:rPr>
+        <w:footnoteReference w:id="11"/>
+      </w:r>
+      <w:r>
+        <w:rPr>
+          <w:lang w:val="en-GB"/>
+        </w:rPr>
+        <w:t xml:space="preserve"> gives us a standard to go by, </w:t>
+      </w:r>
+      <w:r>
+        <w:rPr>
+          <w:lang w:val="en-GB"/>
+        </w:rPr>
+        <w:t>and most importantly a</w:t>
+      </w:r>
+      <w:r>
+        <w:rPr>
+          <w:lang w:val="en-GB"/>
+        </w:rPr>
+        <w:t xml:space="preserve"> correction coefficient</w:t>
+      </w:r>
+      <w:r>
+        <w:rPr>
+          <w:lang w:val="en-GB"/>
+        </w:rPr>
+        <w:t xml:space="preserve"> to apply to the measurement following this calibration phase.</w:t>
+      </w:r>
+    </w:p>
+    <w:p>
+      <w:pPr>
+        <w:rPr>
+          <w:lang w:val="en-GB"/>
+        </w:rPr>
+      </w:pPr>
+    </w:p>
+    <w:p>
+      <w:pPr>
+        <w:rPr>
+          <w:lang w:val="en-GB"/>
+        </w:rPr>
+      </w:pPr>
+      <w:r>
+        <w:rPr>
+          <w:lang w:val="en-GB"/>
+        </w:rPr>
+        <w:t>Every measurement campaign starts with this phase, only then we can place our target on the pedestal.</w:t>
+      </w:r>
+    </w:p>
+    <w:p>
+      <w:pPr>
+        <w:pStyle w:val="Titre3"/>
         <w:numPr>
-          <w:ilvl w:val="0"/>
+          <w:ilvl w:val="1"/>
           <w:numId w:val="27"/>
         </w:numPr>
         <w:rPr>
-          <w:rFonts w:ascii="Times New Roman" w:hAnsi="Times New Roman" w:cs="Times New Roman"/>
-          <w:sz w:val="20"/>
-          <w:szCs w:val="20"/>
-        </w:rPr>
-      </w:pPr>
-      <w:r>
-        <w:rPr>
-          <w:sz w:val="20"/>
-          <w:szCs w:val="20"/>
-        </w:rPr>
-        <w:t></w:t>
-      </w:r>
-      <w:r>
-        <w:rPr>
-          <w:rFonts w:ascii="Times New Roman" w:hAnsi="Times New Roman" w:cs="Times New Roman"/>
-          <w:b/>
-          <w:bCs/>
-          <w:sz w:val="20"/>
-          <w:szCs w:val="20"/>
-        </w:rPr>
-        <w:t>Première étape</w:t>
-      </w:r>
-    </w:p>
-    <w:p>
-      <w:pPr>
-        <w:pStyle w:val="Default"/>
+          <w:lang w:val="en-GB"/>
+        </w:rPr>
+      </w:pPr>
+      <w:r>
+        <w:rPr>
+          <w:lang w:val="en-GB"/>
+        </w:rPr>
+        <w:t>Target placement and measurements</w:t>
+      </w:r>
+    </w:p>
+    <w:p>
+      <w:pPr>
+        <w:rPr>
+          <w:lang w:val="en-GB"/>
+        </w:rPr>
+      </w:pPr>
+    </w:p>
+    <w:p>
+      <w:pPr>
+        <w:rPr>
+          <w:lang w:val="en-GB"/>
+        </w:rPr>
+      </w:pPr>
+      <w:r>
+        <w:rPr>
+          <w:lang w:val="en-GB"/>
+        </w:rPr>
+        <w:t xml:space="preserve">The placement of the target is of the </w:t>
+      </w:r>
+      <w:r>
+        <w:rPr>
+          <w:lang w:val="en-GB"/>
+        </w:rPr>
+        <w:t>essence because</w:t>
+      </w:r>
+      <w:r>
+        <w:rPr>
+          <w:lang w:val="en-GB"/>
+        </w:rPr>
+        <w:t xml:space="preserve"> its scattered field and thus its RCS greatly depends on the </w:t>
+      </w:r>
+      <w:r>
+        <w:rPr>
+          <w:lang w:val="en-GB"/>
+        </w:rPr>
+        <w:t>angle of the incident wave. Misaligning our target could mean having poor results. The first step is the align the object with the beam of emission of our antenna</w:t>
+      </w:r>
+      <w:r>
+        <w:rPr>
+          <w:lang w:val="en-GB"/>
+        </w:rPr>
+        <w:t xml:space="preserve">, and make sure its angle is relevant to what we ought to measure. </w:t>
+      </w:r>
+    </w:p>
+    <w:p>
+      <w:pPr>
+        <w:rPr>
+          <w:lang w:val="en-GB"/>
+        </w:rPr>
+      </w:pPr>
+    </w:p>
+    <w:p>
+      <w:pPr>
+        <w:pStyle w:val="Titre3"/>
         <w:numPr>
-          <w:ilvl w:val="0"/>
+          <w:ilvl w:val="1"/>
           <w:numId w:val="27"/>
         </w:numPr>
-        <w:spacing w:after="44"/>
-        <w:rPr>
-          <w:rFonts w:ascii="Times New Roman" w:hAnsi="Times New Roman" w:cs="Times New Roman"/>
-          <w:sz w:val="16"/>
-          <w:szCs w:val="16"/>
-        </w:rPr>
-      </w:pPr>
-      <w:r>
-        <w:rPr>
-          <w:sz w:val="16"/>
-          <w:szCs w:val="16"/>
-        </w:rPr>
-        <w:t></w:t>
-      </w:r>
-      <w:r>
-        <w:rPr>
-          <w:rFonts w:ascii="Times New Roman" w:hAnsi="Times New Roman" w:cs="Times New Roman"/>
-          <w:sz w:val="16"/>
-          <w:szCs w:val="16"/>
-        </w:rPr>
-        <w:t>Mesure du bruit de la chambre à vide</w:t>
-      </w:r>
-    </w:p>
-    <w:p>
-      <w:pPr>
-        <w:pStyle w:val="Default"/>
+        <w:rPr>
+          <w:lang w:val="en-GB"/>
+        </w:rPr>
+      </w:pPr>
+      <w:r>
+        <w:rPr>
+          <w:lang w:val="en-GB"/>
+        </w:rPr>
+        <w:t xml:space="preserve">After the fact </w:t>
+      </w:r>
+      <w:r>
+        <w:rPr>
+          <w:lang w:val="en-GB"/>
+        </w:rPr>
+        <w:t xml:space="preserve">processing </w:t>
+      </w:r>
+    </w:p>
+    <w:p>
+      <w:pPr>
+        <w:rPr>
+          <w:lang w:val="en-GB"/>
+        </w:rPr>
+      </w:pPr>
+    </w:p>
+    <w:p>
+      <w:pPr>
+        <w:rPr>
+          <w:lang w:val="en-GB"/>
+        </w:rPr>
+      </w:pPr>
+    </w:p>
+    <w:p>
+      <w:pPr>
+        <w:pStyle w:val="Paragraphedeliste"/>
         <w:numPr>
-          <w:ilvl w:val="0"/>
-          <w:numId w:val="27"/>
+          <w:ilvl w:val="1"/>
+          <w:numId w:val="25"/>
         </w:numPr>
-        <w:rPr>
-          <w:rFonts w:ascii="Times New Roman" w:hAnsi="Times New Roman" w:cs="Times New Roman"/>
-          <w:sz w:val="16"/>
-          <w:szCs w:val="16"/>
-        </w:rPr>
-      </w:pPr>
-      <w:r>
-        <w:rPr>
-          <w:sz w:val="16"/>
-          <w:szCs w:val="16"/>
-        </w:rPr>
-        <w:t></w:t>
-      </w:r>
-      <w:r>
-        <w:rPr>
-          <w:rFonts w:ascii="Times New Roman" w:hAnsi="Times New Roman" w:cs="Times New Roman"/>
-          <w:sz w:val="16"/>
-          <w:szCs w:val="16"/>
-        </w:rPr>
-        <w:t xml:space="preserve">Enregistrement de l'amplitude et la phase du signal </w:t>
-      </w:r>
-      <w:proofErr w:type="spellStart"/>
-      <w:r>
-        <w:rPr>
-          <w:rFonts w:ascii="Times New Roman" w:hAnsi="Times New Roman" w:cs="Times New Roman"/>
-          <w:sz w:val="16"/>
-          <w:szCs w:val="16"/>
-        </w:rPr>
-        <w:t>rétro-diffusé</w:t>
-      </w:r>
-      <w:proofErr w:type="spellEnd"/>
-      <w:r>
-        <w:rPr>
-          <w:rFonts w:ascii="Times New Roman" w:hAnsi="Times New Roman" w:cs="Times New Roman"/>
-          <w:sz w:val="16"/>
-          <w:szCs w:val="16"/>
-        </w:rPr>
-        <w:t xml:space="preserve"> </w:t>
-      </w:r>
-    </w:p>
-    <w:p>
-      <w:pPr>
-        <w:pStyle w:val="Default"/>
-        <w:numPr>
-          <w:ilvl w:val="0"/>
-          <w:numId w:val="27"/>
-        </w:numPr>
-        <w:rPr>
-          <w:rFonts w:ascii="Times New Roman" w:hAnsi="Times New Roman" w:cs="Times New Roman"/>
-          <w:sz w:val="20"/>
-          <w:szCs w:val="20"/>
-        </w:rPr>
-      </w:pPr>
-      <w:r>
-        <w:rPr>
-          <w:sz w:val="20"/>
-          <w:szCs w:val="20"/>
-        </w:rPr>
-        <w:t></w:t>
-      </w:r>
-      <w:r>
-        <w:rPr>
-          <w:rFonts w:ascii="Times New Roman" w:hAnsi="Times New Roman" w:cs="Times New Roman"/>
-          <w:b/>
-          <w:bCs/>
-          <w:sz w:val="20"/>
-          <w:szCs w:val="20"/>
-        </w:rPr>
-        <w:t>Deuxième étape</w:t>
-      </w:r>
-    </w:p>
-    <w:p>
-      <w:pPr>
-        <w:pStyle w:val="Default"/>
-        <w:numPr>
-          <w:ilvl w:val="0"/>
-          <w:numId w:val="27"/>
-        </w:numPr>
-        <w:rPr>
-          <w:rFonts w:ascii="Times New Roman" w:hAnsi="Times New Roman" w:cs="Times New Roman"/>
-          <w:sz w:val="16"/>
-          <w:szCs w:val="16"/>
-        </w:rPr>
-      </w:pPr>
-      <w:r>
-        <w:rPr>
-          <w:sz w:val="16"/>
-          <w:szCs w:val="16"/>
-        </w:rPr>
-        <w:t></w:t>
-      </w:r>
-      <w:r>
-        <w:rPr>
-          <w:rFonts w:ascii="Times New Roman" w:hAnsi="Times New Roman" w:cs="Times New Roman"/>
-          <w:sz w:val="16"/>
-          <w:szCs w:val="16"/>
-        </w:rPr>
-        <w:t xml:space="preserve">Positionnement précis de l’objet sur le piédestal </w:t>
-      </w:r>
-    </w:p>
-    <w:p>
-      <w:pPr>
-        <w:pStyle w:val="Default"/>
-        <w:numPr>
-          <w:ilvl w:val="0"/>
-          <w:numId w:val="27"/>
-        </w:numPr>
-        <w:rPr>
-          <w:rFonts w:ascii="Times New Roman" w:hAnsi="Times New Roman" w:cs="Times New Roman"/>
-          <w:sz w:val="20"/>
-          <w:szCs w:val="20"/>
-        </w:rPr>
-      </w:pPr>
-      <w:r>
-        <w:rPr>
-          <w:sz w:val="20"/>
-          <w:szCs w:val="20"/>
-        </w:rPr>
-        <w:t></w:t>
-      </w:r>
-      <w:r>
-        <w:rPr>
-          <w:rFonts w:ascii="Times New Roman" w:hAnsi="Times New Roman" w:cs="Times New Roman"/>
-          <w:b/>
-          <w:bCs/>
-          <w:sz w:val="20"/>
-          <w:szCs w:val="20"/>
-        </w:rPr>
-        <w:t>Troisième étape</w:t>
-      </w:r>
-    </w:p>
-    <w:p>
-      <w:pPr>
-        <w:pStyle w:val="Default"/>
-        <w:numPr>
-          <w:ilvl w:val="0"/>
-          <w:numId w:val="27"/>
-        </w:numPr>
-        <w:spacing w:after="44"/>
-        <w:rPr>
-          <w:rFonts w:ascii="Times New Roman" w:hAnsi="Times New Roman" w:cs="Times New Roman"/>
-          <w:sz w:val="16"/>
-          <w:szCs w:val="16"/>
-        </w:rPr>
-      </w:pPr>
-      <w:r>
-        <w:rPr>
-          <w:sz w:val="16"/>
-          <w:szCs w:val="16"/>
-        </w:rPr>
-        <w:t></w:t>
-      </w:r>
-      <w:r>
-        <w:rPr>
-          <w:rFonts w:ascii="Times New Roman" w:hAnsi="Times New Roman" w:cs="Times New Roman"/>
-          <w:sz w:val="16"/>
-          <w:szCs w:val="16"/>
-        </w:rPr>
-        <w:t xml:space="preserve">Réalisation des mesures </w:t>
-      </w:r>
-    </w:p>
-    <w:p>
-      <w:pPr>
-        <w:pStyle w:val="Default"/>
-        <w:numPr>
-          <w:ilvl w:val="0"/>
-          <w:numId w:val="27"/>
-        </w:numPr>
-        <w:rPr>
-          <w:rFonts w:ascii="Times New Roman" w:hAnsi="Times New Roman" w:cs="Times New Roman"/>
-          <w:sz w:val="16"/>
-          <w:szCs w:val="16"/>
-        </w:rPr>
-      </w:pPr>
-      <w:r>
-        <w:rPr>
-          <w:sz w:val="16"/>
-          <w:szCs w:val="16"/>
-        </w:rPr>
-        <w:t></w:t>
-      </w:r>
-      <w:r>
-        <w:rPr>
-          <w:rFonts w:ascii="Times New Roman" w:hAnsi="Times New Roman" w:cs="Times New Roman"/>
-          <w:sz w:val="16"/>
-          <w:szCs w:val="16"/>
-        </w:rPr>
-        <w:t xml:space="preserve">Gisement de la cible varié à l’aide du positionneur </w:t>
-      </w:r>
-    </w:p>
-    <w:p>
-      <w:pPr>
-        <w:pStyle w:val="Default"/>
-        <w:numPr>
-          <w:ilvl w:val="0"/>
-          <w:numId w:val="27"/>
-        </w:numPr>
-        <w:rPr>
-          <w:rFonts w:ascii="Times New Roman" w:hAnsi="Times New Roman" w:cs="Times New Roman"/>
-          <w:sz w:val="20"/>
-          <w:szCs w:val="20"/>
-        </w:rPr>
-      </w:pPr>
-      <w:r>
-        <w:rPr>
-          <w:sz w:val="20"/>
-          <w:szCs w:val="20"/>
-        </w:rPr>
-        <w:t></w:t>
-      </w:r>
-      <w:r>
-        <w:rPr>
-          <w:rFonts w:ascii="Times New Roman" w:hAnsi="Times New Roman" w:cs="Times New Roman"/>
-          <w:b/>
-          <w:bCs/>
-          <w:sz w:val="20"/>
-          <w:szCs w:val="20"/>
-        </w:rPr>
-        <w:t>Dernière étape</w:t>
-      </w:r>
-    </w:p>
-    <w:p>
-      <w:pPr>
-        <w:pStyle w:val="Default"/>
-        <w:numPr>
-          <w:ilvl w:val="0"/>
-          <w:numId w:val="27"/>
-        </w:numPr>
-        <w:rPr>
-          <w:rFonts w:ascii="Times New Roman" w:hAnsi="Times New Roman" w:cs="Times New Roman"/>
-          <w:sz w:val="16"/>
-          <w:szCs w:val="16"/>
-        </w:rPr>
-      </w:pPr>
-      <w:r>
-        <w:rPr>
-          <w:sz w:val="16"/>
-          <w:szCs w:val="16"/>
-        </w:rPr>
-        <w:t></w:t>
-      </w:r>
-      <w:r>
-        <w:rPr>
-          <w:rFonts w:ascii="Times New Roman" w:hAnsi="Times New Roman" w:cs="Times New Roman"/>
-          <w:sz w:val="16"/>
-          <w:szCs w:val="16"/>
-        </w:rPr>
-        <w:t>Différence du signal reçu avec le signal sauvegardé en mémoire (chambre à vide)</w:t>
-      </w:r>
-    </w:p>
-    <w:p/>
-    <w:p/>
-    <w:p>
-      <w:pPr>
-        <w:rPr>
-          <w:lang w:val="en-GB"/>
-        </w:rPr>
-      </w:pPr>
-      <w:r>
-        <w:rPr>
-          <w:lang w:val="en-GB"/>
-        </w:rPr>
-        <w:t xml:space="preserve">Cf </w:t>
-      </w:r>
-      <w:proofErr w:type="spellStart"/>
-      <w:r>
-        <w:rPr>
-          <w:lang w:val="en-GB"/>
-        </w:rPr>
-        <w:t>Cours</w:t>
-      </w:r>
-      <w:proofErr w:type="spellEnd"/>
-      <w:r>
-        <w:rPr>
-          <w:lang w:val="en-GB"/>
-        </w:rPr>
-        <w:t xml:space="preserve"> Mr </w:t>
-      </w:r>
-      <w:proofErr w:type="spellStart"/>
-      <w:r>
-        <w:rPr>
-          <w:lang w:val="en-GB"/>
-        </w:rPr>
-        <w:t>Kenchaf</w:t>
-      </w:r>
-      <w:proofErr w:type="spellEnd"/>
-      <w:r>
-        <w:rPr>
-          <w:lang w:val="en-GB"/>
-        </w:rPr>
-        <w:t>.</w:t>
-      </w:r>
-    </w:p>
-    <w:p>
-      <w:pPr>
         <w:rPr>
           <w:lang w:val="en-GB"/>
         </w:rPr>
@@ -10134,7 +10693,7 @@
           <w:lang w:val="en-GB"/>
         </w:rPr>
       </w:pPr>
-      <w:bookmarkStart w:id="35" w:name="_Toc57539792"/>
+      <w:bookmarkStart w:id="38" w:name="_Toc57539792"/>
       <w:r>
         <w:rPr>
           <w:lang w:val="en-GB"/>
@@ -10147,7 +10706,7 @@
         </w:rPr>
         <w:t xml:space="preserve"> Imaging Techniques</w:t>
       </w:r>
-      <w:bookmarkEnd w:id="35"/>
+      <w:bookmarkEnd w:id="38"/>
     </w:p>
     <w:p>
       <w:pPr>
@@ -10167,7 +10726,7 @@
           <w:lang w:val="en-GB"/>
         </w:rPr>
       </w:pPr>
-      <w:bookmarkStart w:id="36" w:name="_Toc57539793"/>
+      <w:bookmarkStart w:id="39" w:name="_Toc57539793"/>
       <w:r>
         <w:rPr>
           <w:lang w:val="en-GB"/>
@@ -10195,7 +10754,7 @@
         </w:rPr>
         <w:t>autre</w:t>
       </w:r>
-      <w:bookmarkEnd w:id="36"/>
+      <w:bookmarkEnd w:id="39"/>
       <w:proofErr w:type="spellEnd"/>
       <w:r>
         <w:rPr>
@@ -10235,37 +10794,37 @@
           <w:lang w:val="en-GB"/>
         </w:rPr>
       </w:pPr>
-      <w:bookmarkStart w:id="37" w:name="_Toc57539794"/>
+      <w:bookmarkStart w:id="40" w:name="_Toc57539794"/>
       <w:r>
         <w:rPr>
           <w:lang w:val="en-GB"/>
         </w:rPr>
         <w:t>SPRITE</w:t>
       </w:r>
-      <w:bookmarkEnd w:id="37"/>
-    </w:p>
-    <w:p>
-      <w:pPr>
-        <w:rPr>
-          <w:lang w:val="en-GB"/>
-        </w:rPr>
-      </w:pPr>
-    </w:p>
-    <w:p>
-      <w:pPr>
-        <w:rPr>
-          <w:lang w:val="en-GB"/>
-        </w:rPr>
-      </w:pPr>
-    </w:p>
-    <w:p>
-      <w:pPr>
-        <w:rPr>
-          <w:lang w:val="en-GB"/>
-        </w:rPr>
-      </w:pPr>
-    </w:p>
-    <w:bookmarkStart w:id="38" w:name="_Toc57539795" w:displacedByCustomXml="next"/>
+      <w:bookmarkEnd w:id="40"/>
+    </w:p>
+    <w:p>
+      <w:pPr>
+        <w:rPr>
+          <w:lang w:val="en-GB"/>
+        </w:rPr>
+      </w:pPr>
+    </w:p>
+    <w:p>
+      <w:pPr>
+        <w:rPr>
+          <w:lang w:val="en-GB"/>
+        </w:rPr>
+      </w:pPr>
+    </w:p>
+    <w:p>
+      <w:pPr>
+        <w:rPr>
+          <w:lang w:val="en-GB"/>
+        </w:rPr>
+      </w:pPr>
+    </w:p>
+    <w:bookmarkStart w:id="41" w:name="_Toc57539795" w:displacedByCustomXml="next"/>
     <w:sdt>
       <w:sdtPr>
         <w:rPr>
@@ -10297,13 +10856,12 @@
             </w:rPr>
             <w:t>Bibliography</w:t>
           </w:r>
-          <w:bookmarkEnd w:id="38"/>
+          <w:bookmarkEnd w:id="41"/>
         </w:p>
         <w:p>
           <w:pPr>
             <w:rPr>
               <w:noProof/>
-              <w:lang w:val="en-GB"/>
             </w:rPr>
           </w:pPr>
           <w:r>
@@ -10343,7 +10901,7 @@
           </w:tblGrid>
           <w:tr>
             <w:trPr>
-              <w:divId w:val="931283210"/>
+              <w:divId w:val="2051956022"/>
               <w:tblCellSpacing w:w="15" w:type="dxa"/>
             </w:trPr>
             <w:tc>
@@ -10395,7 +10953,7 @@
           </w:tr>
           <w:tr>
             <w:trPr>
-              <w:divId w:val="931283210"/>
+              <w:divId w:val="2051956022"/>
               <w:tblCellSpacing w:w="15" w:type="dxa"/>
             </w:trPr>
             <w:tc>
@@ -10430,13 +10988,11 @@
                   <w:pStyle w:val="Bibliographie"/>
                   <w:rPr>
                     <w:noProof/>
-                    <w:lang w:val="en-GB"/>
                   </w:rPr>
                 </w:pPr>
                 <w:r>
                   <w:rPr>
                     <w:noProof/>
-                    <w:lang w:val="en-GB"/>
                   </w:rPr>
                   <w:t xml:space="preserve">Y. Blanchard, Le radar, 1904-2004 : Histoire d'un siècle d'innovations techniques et opérationnelles, Ellipses, 2004. </w:t>
                 </w:r>
@@ -10445,7 +11001,7 @@
           </w:tr>
           <w:tr>
             <w:trPr>
-              <w:divId w:val="931283210"/>
+              <w:divId w:val="2051956022"/>
               <w:tblCellSpacing w:w="15" w:type="dxa"/>
             </w:trPr>
             <w:tc>
@@ -10495,7 +11051,7 @@
           </w:tr>
           <w:tr>
             <w:trPr>
-              <w:divId w:val="931283210"/>
+              <w:divId w:val="2051956022"/>
               <w:tblCellSpacing w:w="15" w:type="dxa"/>
             </w:trPr>
             <w:tc>
@@ -10545,7 +11101,7 @@
           </w:tr>
           <w:tr>
             <w:trPr>
-              <w:divId w:val="931283210"/>
+              <w:divId w:val="2051956022"/>
               <w:tblCellSpacing w:w="15" w:type="dxa"/>
             </w:trPr>
             <w:tc>
@@ -10595,7 +11151,7 @@
           </w:tr>
           <w:tr>
             <w:trPr>
-              <w:divId w:val="931283210"/>
+              <w:divId w:val="2051956022"/>
               <w:tblCellSpacing w:w="15" w:type="dxa"/>
             </w:trPr>
             <w:tc>
@@ -10616,6 +11172,7 @@
                     <w:noProof/>
                     <w:lang w:val="en-GB"/>
                   </w:rPr>
+                  <w:lastRenderedPageBreak/>
                   <w:t xml:space="preserve">[6] </w:t>
                 </w:r>
               </w:p>
@@ -10630,13 +11187,11 @@
                   <w:pStyle w:val="Bibliographie"/>
                   <w:rPr>
                     <w:noProof/>
-                    <w:lang w:val="en-GB"/>
                   </w:rPr>
                 </w:pPr>
                 <w:r>
                   <w:rPr>
                     <w:noProof/>
-                    <w:lang w:val="en-GB"/>
                   </w:rPr>
                   <w:t>F. D. C. E. J.-M. G. P. M. G.-P. P. Fabrice Comblet, “Mesure de la Surface Équivalente Radar - Aspect expérimental,” Techniques de l'Ingénieur, 2018.</w:t>
                 </w:r>
@@ -10645,7 +11200,7 @@
           </w:tr>
           <w:tr>
             <w:trPr>
-              <w:divId w:val="931283210"/>
+              <w:divId w:val="2051956022"/>
               <w:tblCellSpacing w:w="15" w:type="dxa"/>
             </w:trPr>
             <w:tc>
@@ -10695,7 +11250,7 @@
           </w:tr>
           <w:tr>
             <w:trPr>
-              <w:divId w:val="931283210"/>
+              <w:divId w:val="2051956022"/>
               <w:tblCellSpacing w:w="15" w:type="dxa"/>
             </w:trPr>
             <w:tc>
@@ -10745,7 +11300,7 @@
           </w:tr>
           <w:tr>
             <w:trPr>
-              <w:divId w:val="931283210"/>
+              <w:divId w:val="2051956022"/>
               <w:tblCellSpacing w:w="15" w:type="dxa"/>
             </w:trPr>
             <w:tc>
@@ -10795,7 +11350,7 @@
           </w:tr>
           <w:tr>
             <w:trPr>
-              <w:divId w:val="931283210"/>
+              <w:divId w:val="2051956022"/>
               <w:tblCellSpacing w:w="15" w:type="dxa"/>
             </w:trPr>
             <w:tc>
@@ -10816,7 +11371,6 @@
                     <w:noProof/>
                     <w:lang w:val="en-GB"/>
                   </w:rPr>
-                  <w:lastRenderedPageBreak/>
                   <w:t xml:space="preserve">[10] </w:t>
                 </w:r>
               </w:p>
@@ -10846,7 +11400,7 @@
           </w:tr>
           <w:tr>
             <w:trPr>
-              <w:divId w:val="931283210"/>
+              <w:divId w:val="2051956022"/>
               <w:tblCellSpacing w:w="15" w:type="dxa"/>
             </w:trPr>
             <w:tc>
@@ -10896,7 +11450,7 @@
           </w:tr>
           <w:tr>
             <w:trPr>
-              <w:divId w:val="931283210"/>
+              <w:divId w:val="2051956022"/>
               <w:tblCellSpacing w:w="15" w:type="dxa"/>
             </w:trPr>
             <w:tc>
@@ -10947,7 +11501,7 @@
         </w:tbl>
         <w:p>
           <w:pPr>
-            <w:divId w:val="931283210"/>
+            <w:divId w:val="2051956022"/>
             <w:rPr>
               <w:rFonts w:eastAsia="Times New Roman"/>
               <w:noProof/>
@@ -11399,27 +11953,19 @@
         <w:rPr>
           <w:lang w:val="en-GB"/>
         </w:rPr>
-        <w:t xml:space="preserve">amber is NOT a Faraday cage, </w:t>
-      </w:r>
-      <w:proofErr w:type="spellStart"/>
-      <w:r>
-        <w:rPr>
-          <w:lang w:val="en-GB"/>
-        </w:rPr>
-        <w:t>WiFi</w:t>
-      </w:r>
-      <w:proofErr w:type="spellEnd"/>
-      <w:r>
-        <w:rPr>
-          <w:lang w:val="en-GB"/>
-        </w:rPr>
-        <w:t xml:space="preserve"> and Bluetooth </w:t>
-      </w:r>
-      <w:r>
-        <w:rPr>
-          <w:lang w:val="en-GB"/>
-        </w:rPr>
-        <w:t>from nearby offices can and will ruin measurements</w:t>
+        <w:t>amber is NOT a Faraday cage, Wi</w:t>
+      </w:r>
+      <w:r>
+        <w:rPr>
+          <w:lang w:val="en-GB"/>
+        </w:rPr>
+        <w:t>-</w:t>
+      </w:r>
+      <w:r>
+        <w:rPr>
+          <w:lang w:val="en-GB"/>
+        </w:rPr>
+        <w:t>Fi and Bluetooth from nearby offices can and will ruin measurements</w:t>
       </w:r>
     </w:p>
   </w:footnote>
@@ -11448,6 +11994,28 @@
           <w:lang w:val="en-GB"/>
         </w:rPr>
         <w:t>Vector Network Analyser</w:t>
+      </w:r>
+    </w:p>
+  </w:footnote>
+  <w:footnote w:id="11">
+    <w:p>
+      <w:pPr>
+        <w:pStyle w:val="Notedebasdepage"/>
+      </w:pPr>
+      <w:r>
+        <w:rPr>
+          <w:rStyle w:val="Appelnotedebasdep"/>
+        </w:rPr>
+        <w:footnoteRef/>
+      </w:r>
+      <w:r>
+        <w:t xml:space="preserve"> </w:t>
+      </w:r>
+      <w:r>
+        <w:rPr>
+          <w:lang w:val="en-GB"/>
+        </w:rPr>
+        <w:t>Geometrical Theory of Diffraction</w:t>
       </w:r>
     </w:p>
   </w:footnote>
@@ -11651,6 +12219,119 @@
     </w:lvl>
   </w:abstractNum>
   <w:abstractNum w:abstractNumId="2" w15:restartNumberingAfterBreak="0">
+    <w:nsid w:val="07F20E13"/>
+    <w:multiLevelType w:val="hybridMultilevel"/>
+    <w:tmpl w:val="609EE310"/>
+    <w:lvl w:ilvl="0" w:tplc="C95A147C">
+      <w:start w:val="3"/>
+      <w:numFmt w:val="bullet"/>
+      <w:lvlText w:val="-"/>
+      <w:lvlJc w:val="left"/>
+      <w:pPr>
+        <w:ind w:left="720" w:hanging="360"/>
+      </w:pPr>
+      <w:rPr>
+        <w:rFonts w:ascii="Calibri" w:eastAsiaTheme="minorHAnsi" w:hAnsi="Calibri" w:cs="Calibri" w:hint="default"/>
+      </w:rPr>
+    </w:lvl>
+    <w:lvl w:ilvl="1" w:tplc="040C0003">
+      <w:start w:val="1"/>
+      <w:numFmt w:val="bullet"/>
+      <w:lvlText w:val="o"/>
+      <w:lvlJc w:val="left"/>
+      <w:pPr>
+        <w:ind w:left="1440" w:hanging="360"/>
+      </w:pPr>
+      <w:rPr>
+        <w:rFonts w:ascii="Courier New" w:hAnsi="Courier New" w:cs="Courier New" w:hint="default"/>
+      </w:rPr>
+    </w:lvl>
+    <w:lvl w:ilvl="2" w:tplc="040C0005">
+      <w:start w:val="1"/>
+      <w:numFmt w:val="bullet"/>
+      <w:lvlText w:val=""/>
+      <w:lvlJc w:val="left"/>
+      <w:pPr>
+        <w:ind w:left="2160" w:hanging="360"/>
+      </w:pPr>
+      <w:rPr>
+        <w:rFonts w:ascii="Wingdings" w:hAnsi="Wingdings" w:hint="default"/>
+      </w:rPr>
+    </w:lvl>
+    <w:lvl w:ilvl="3" w:tplc="040C0001">
+      <w:start w:val="1"/>
+      <w:numFmt w:val="bullet"/>
+      <w:lvlText w:val=""/>
+      <w:lvlJc w:val="left"/>
+      <w:pPr>
+        <w:ind w:left="2880" w:hanging="360"/>
+      </w:pPr>
+      <w:rPr>
+        <w:rFonts w:ascii="Symbol" w:hAnsi="Symbol" w:hint="default"/>
+      </w:rPr>
+    </w:lvl>
+    <w:lvl w:ilvl="4" w:tplc="040C0003">
+      <w:start w:val="1"/>
+      <w:numFmt w:val="bullet"/>
+      <w:lvlText w:val="o"/>
+      <w:lvlJc w:val="left"/>
+      <w:pPr>
+        <w:ind w:left="3600" w:hanging="360"/>
+      </w:pPr>
+      <w:rPr>
+        <w:rFonts w:ascii="Courier New" w:hAnsi="Courier New" w:cs="Courier New" w:hint="default"/>
+      </w:rPr>
+    </w:lvl>
+    <w:lvl w:ilvl="5" w:tplc="040C0005">
+      <w:start w:val="1"/>
+      <w:numFmt w:val="bullet"/>
+      <w:lvlText w:val=""/>
+      <w:lvlJc w:val="left"/>
+      <w:pPr>
+        <w:ind w:left="4320" w:hanging="360"/>
+      </w:pPr>
+      <w:rPr>
+        <w:rFonts w:ascii="Wingdings" w:hAnsi="Wingdings" w:hint="default"/>
+      </w:rPr>
+    </w:lvl>
+    <w:lvl w:ilvl="6" w:tplc="C95A147C">
+      <w:start w:val="3"/>
+      <w:numFmt w:val="bullet"/>
+      <w:lvlText w:val="-"/>
+      <w:lvlJc w:val="left"/>
+      <w:pPr>
+        <w:ind w:left="5040" w:hanging="360"/>
+      </w:pPr>
+      <w:rPr>
+        <w:rFonts w:ascii="Calibri" w:eastAsiaTheme="minorHAnsi" w:hAnsi="Calibri" w:cs="Calibri" w:hint="default"/>
+      </w:rPr>
+    </w:lvl>
+    <w:lvl w:ilvl="7" w:tplc="040C0003">
+      <w:start w:val="1"/>
+      <w:numFmt w:val="bullet"/>
+      <w:lvlText w:val="o"/>
+      <w:lvlJc w:val="left"/>
+      <w:pPr>
+        <w:ind w:left="5760" w:hanging="360"/>
+      </w:pPr>
+      <w:rPr>
+        <w:rFonts w:ascii="Courier New" w:hAnsi="Courier New" w:cs="Courier New" w:hint="default"/>
+      </w:rPr>
+    </w:lvl>
+    <w:lvl w:ilvl="8" w:tplc="C95A147C">
+      <w:start w:val="3"/>
+      <w:numFmt w:val="bullet"/>
+      <w:lvlText w:val="-"/>
+      <w:lvlJc w:val="left"/>
+      <w:pPr>
+        <w:ind w:left="6480" w:hanging="360"/>
+      </w:pPr>
+      <w:rPr>
+        <w:rFonts w:ascii="Calibri" w:eastAsiaTheme="minorHAnsi" w:hAnsi="Calibri" w:cs="Calibri" w:hint="default"/>
+      </w:rPr>
+    </w:lvl>
+  </w:abstractNum>
+  <w:abstractNum w:abstractNumId="3" w15:restartNumberingAfterBreak="0">
     <w:nsid w:val="0CF264FA"/>
     <w:multiLevelType w:val="hybridMultilevel"/>
     <w:tmpl w:val="F6525F10"/>
@@ -11739,7 +12420,7 @@
       </w:pPr>
     </w:lvl>
   </w:abstractNum>
-  <w:abstractNum w:abstractNumId="3" w15:restartNumberingAfterBreak="0">
+  <w:abstractNum w:abstractNumId="4" w15:restartNumberingAfterBreak="0">
     <w:nsid w:val="10BF2A66"/>
     <w:multiLevelType w:val="multilevel"/>
     <w:tmpl w:val="040C001F"/>
@@ -11825,7 +12506,7 @@
       </w:pPr>
     </w:lvl>
   </w:abstractNum>
-  <w:abstractNum w:abstractNumId="4" w15:restartNumberingAfterBreak="0">
+  <w:abstractNum w:abstractNumId="5" w15:restartNumberingAfterBreak="0">
     <w:nsid w:val="12B15114"/>
     <w:multiLevelType w:val="hybridMultilevel"/>
     <w:tmpl w:val="150A78BE"/>
@@ -11914,7 +12595,7 @@
       </w:pPr>
     </w:lvl>
   </w:abstractNum>
-  <w:abstractNum w:abstractNumId="5" w15:restartNumberingAfterBreak="0">
+  <w:abstractNum w:abstractNumId="6" w15:restartNumberingAfterBreak="0">
     <w:nsid w:val="15FE5FB6"/>
     <w:multiLevelType w:val="hybridMultilevel"/>
     <w:tmpl w:val="9D4636CE"/>
@@ -12003,7 +12684,7 @@
       </w:pPr>
     </w:lvl>
   </w:abstractNum>
-  <w:abstractNum w:abstractNumId="6" w15:restartNumberingAfterBreak="0">
+  <w:abstractNum w:abstractNumId="7" w15:restartNumberingAfterBreak="0">
     <w:nsid w:val="1D685C47"/>
     <w:multiLevelType w:val="hybridMultilevel"/>
     <w:tmpl w:val="12580F5E"/>
@@ -12092,7 +12773,7 @@
       </w:pPr>
     </w:lvl>
   </w:abstractNum>
-  <w:abstractNum w:abstractNumId="7" w15:restartNumberingAfterBreak="0">
+  <w:abstractNum w:abstractNumId="8" w15:restartNumberingAfterBreak="0">
     <w:nsid w:val="24370140"/>
     <w:multiLevelType w:val="multilevel"/>
     <w:tmpl w:val="5412B250"/>
@@ -12205,7 +12886,7 @@
       </w:rPr>
     </w:lvl>
   </w:abstractNum>
-  <w:abstractNum w:abstractNumId="8" w15:restartNumberingAfterBreak="0">
+  <w:abstractNum w:abstractNumId="9" w15:restartNumberingAfterBreak="0">
     <w:nsid w:val="282F4910"/>
     <w:multiLevelType w:val="hybridMultilevel"/>
     <w:tmpl w:val="3DA8D13E"/>
@@ -12294,7 +12975,7 @@
       </w:pPr>
     </w:lvl>
   </w:abstractNum>
-  <w:abstractNum w:abstractNumId="9" w15:restartNumberingAfterBreak="0">
+  <w:abstractNum w:abstractNumId="10" w15:restartNumberingAfterBreak="0">
     <w:nsid w:val="295C6106"/>
     <w:multiLevelType w:val="hybridMultilevel"/>
     <w:tmpl w:val="16F63026"/>
@@ -12406,7 +13087,7 @@
       </w:rPr>
     </w:lvl>
   </w:abstractNum>
-  <w:abstractNum w:abstractNumId="10" w15:restartNumberingAfterBreak="0">
+  <w:abstractNum w:abstractNumId="11" w15:restartNumberingAfterBreak="0">
     <w:nsid w:val="2AB06E23"/>
     <w:multiLevelType w:val="multilevel"/>
     <w:tmpl w:val="040C001F"/>
@@ -12492,7 +13173,7 @@
       </w:pPr>
     </w:lvl>
   </w:abstractNum>
-  <w:abstractNum w:abstractNumId="11" w15:restartNumberingAfterBreak="0">
+  <w:abstractNum w:abstractNumId="12" w15:restartNumberingAfterBreak="0">
     <w:nsid w:val="2D874054"/>
     <w:multiLevelType w:val="hybridMultilevel"/>
     <w:tmpl w:val="563CD5B6"/>
@@ -12581,7 +13262,7 @@
       </w:pPr>
     </w:lvl>
   </w:abstractNum>
-  <w:abstractNum w:abstractNumId="12" w15:restartNumberingAfterBreak="0">
+  <w:abstractNum w:abstractNumId="13" w15:restartNumberingAfterBreak="0">
     <w:nsid w:val="31AC586B"/>
     <w:multiLevelType w:val="hybridMultilevel"/>
     <w:tmpl w:val="C4662912"/>
@@ -12693,7 +13374,7 @@
       </w:rPr>
     </w:lvl>
   </w:abstractNum>
-  <w:abstractNum w:abstractNumId="13" w15:restartNumberingAfterBreak="0">
+  <w:abstractNum w:abstractNumId="14" w15:restartNumberingAfterBreak="0">
     <w:nsid w:val="324A046F"/>
     <w:multiLevelType w:val="hybridMultilevel"/>
     <w:tmpl w:val="2F206490"/>
@@ -12782,7 +13463,7 @@
       </w:pPr>
     </w:lvl>
   </w:abstractNum>
-  <w:abstractNum w:abstractNumId="14" w15:restartNumberingAfterBreak="0">
+  <w:abstractNum w:abstractNumId="15" w15:restartNumberingAfterBreak="0">
     <w:nsid w:val="32A06F22"/>
     <w:multiLevelType w:val="hybridMultilevel"/>
     <w:tmpl w:val="FEA22B22"/>
@@ -12895,7 +13576,7 @@
       </w:rPr>
     </w:lvl>
   </w:abstractNum>
-  <w:abstractNum w:abstractNumId="15" w15:restartNumberingAfterBreak="0">
+  <w:abstractNum w:abstractNumId="16" w15:restartNumberingAfterBreak="0">
     <w:nsid w:val="32E371F4"/>
     <w:multiLevelType w:val="hybridMultilevel"/>
     <w:tmpl w:val="7A4C464A"/>
@@ -12984,11 +13665,11 @@
       </w:pPr>
     </w:lvl>
   </w:abstractNum>
-  <w:abstractNum w:abstractNumId="16" w15:restartNumberingAfterBreak="0">
+  <w:abstractNum w:abstractNumId="17" w15:restartNumberingAfterBreak="0">
     <w:nsid w:val="3A1D3466"/>
-    <w:multiLevelType w:val="hybridMultilevel"/>
-    <w:tmpl w:val="D00CF400"/>
-    <w:lvl w:ilvl="0" w:tplc="040C000F">
+    <w:multiLevelType w:val="multilevel"/>
+    <w:tmpl w:val="9CCA62BE"/>
+    <w:lvl w:ilvl="0">
       <w:start w:val="1"/>
       <w:numFmt w:val="decimal"/>
       <w:lvlText w:val="%1."/>
@@ -13000,80 +13681,112 @@
         <w:rFonts w:hint="default"/>
       </w:rPr>
     </w:lvl>
-    <w:lvl w:ilvl="1" w:tplc="040C0019" w:tentative="1">
-      <w:start w:val="1"/>
-      <w:numFmt w:val="lowerLetter"/>
-      <w:lvlText w:val="%2."/>
-      <w:lvlJc w:val="left"/>
-      <w:pPr>
-        <w:ind w:left="1788" w:hanging="360"/>
-      </w:pPr>
-    </w:lvl>
-    <w:lvl w:ilvl="2" w:tplc="040C001B" w:tentative="1">
-      <w:start w:val="1"/>
-      <w:numFmt w:val="lowerRoman"/>
-      <w:lvlText w:val="%3."/>
-      <w:lvlJc w:val="right"/>
-      <w:pPr>
-        <w:ind w:left="2508" w:hanging="180"/>
-      </w:pPr>
-    </w:lvl>
-    <w:lvl w:ilvl="3" w:tplc="040C000F" w:tentative="1">
+    <w:lvl w:ilvl="1">
       <w:start w:val="1"/>
       <w:numFmt w:val="decimal"/>
-      <w:lvlText w:val="%4."/>
-      <w:lvlJc w:val="left"/>
-      <w:pPr>
-        <w:ind w:left="3228" w:hanging="360"/>
-      </w:pPr>
-    </w:lvl>
-    <w:lvl w:ilvl="4" w:tplc="040C0019" w:tentative="1">
-      <w:start w:val="1"/>
-      <w:numFmt w:val="lowerLetter"/>
-      <w:lvlText w:val="%5."/>
-      <w:lvlJc w:val="left"/>
-      <w:pPr>
-        <w:ind w:left="3948" w:hanging="360"/>
-      </w:pPr>
-    </w:lvl>
-    <w:lvl w:ilvl="5" w:tplc="040C001B" w:tentative="1">
-      <w:start w:val="1"/>
-      <w:numFmt w:val="lowerRoman"/>
-      <w:lvlText w:val="%6."/>
-      <w:lvlJc w:val="right"/>
-      <w:pPr>
-        <w:ind w:left="4668" w:hanging="180"/>
-      </w:pPr>
-    </w:lvl>
-    <w:lvl w:ilvl="6" w:tplc="040C000F" w:tentative="1">
+      <w:isLgl/>
+      <w:lvlText w:val="%1.%2."/>
+      <w:lvlJc w:val="left"/>
+      <w:pPr>
+        <w:ind w:left="1428" w:hanging="720"/>
+      </w:pPr>
+      <w:rPr>
+        <w:rFonts w:hint="default"/>
+      </w:rPr>
+    </w:lvl>
+    <w:lvl w:ilvl="2">
       <w:start w:val="1"/>
       <w:numFmt w:val="decimal"/>
-      <w:lvlText w:val="%7."/>
-      <w:lvlJc w:val="left"/>
-      <w:pPr>
-        <w:ind w:left="5388" w:hanging="360"/>
-      </w:pPr>
-    </w:lvl>
-    <w:lvl w:ilvl="7" w:tplc="040C0019" w:tentative="1">
-      <w:start w:val="1"/>
-      <w:numFmt w:val="lowerLetter"/>
-      <w:lvlText w:val="%8."/>
-      <w:lvlJc w:val="left"/>
-      <w:pPr>
-        <w:ind w:left="6108" w:hanging="360"/>
-      </w:pPr>
-    </w:lvl>
-    <w:lvl w:ilvl="8" w:tplc="040C001B" w:tentative="1">
-      <w:start w:val="1"/>
-      <w:numFmt w:val="lowerRoman"/>
-      <w:lvlText w:val="%9."/>
-      <w:lvlJc w:val="right"/>
-      <w:pPr>
-        <w:ind w:left="6828" w:hanging="180"/>
-      </w:pPr>
+      <w:isLgl/>
+      <w:lvlText w:val="%1.%2.%3."/>
+      <w:lvlJc w:val="left"/>
+      <w:pPr>
+        <w:ind w:left="1428" w:hanging="720"/>
+      </w:pPr>
+      <w:rPr>
+        <w:rFonts w:hint="default"/>
+      </w:rPr>
+    </w:lvl>
+    <w:lvl w:ilvl="3">
+      <w:start w:val="1"/>
+      <w:numFmt w:val="decimal"/>
+      <w:isLgl/>
+      <w:lvlText w:val="%1.%2.%3.%4."/>
+      <w:lvlJc w:val="left"/>
+      <w:pPr>
+        <w:ind w:left="1788" w:hanging="1080"/>
+      </w:pPr>
+      <w:rPr>
+        <w:rFonts w:hint="default"/>
+      </w:rPr>
+    </w:lvl>
+    <w:lvl w:ilvl="4">
+      <w:start w:val="1"/>
+      <w:numFmt w:val="decimal"/>
+      <w:isLgl/>
+      <w:lvlText w:val="%1.%2.%3.%4.%5."/>
+      <w:lvlJc w:val="left"/>
+      <w:pPr>
+        <w:ind w:left="1788" w:hanging="1080"/>
+      </w:pPr>
+      <w:rPr>
+        <w:rFonts w:hint="default"/>
+      </w:rPr>
+    </w:lvl>
+    <w:lvl w:ilvl="5">
+      <w:start w:val="1"/>
+      <w:numFmt w:val="decimal"/>
+      <w:isLgl/>
+      <w:lvlText w:val="%1.%2.%3.%4.%5.%6."/>
+      <w:lvlJc w:val="left"/>
+      <w:pPr>
+        <w:ind w:left="2148" w:hanging="1440"/>
+      </w:pPr>
+      <w:rPr>
+        <w:rFonts w:hint="default"/>
+      </w:rPr>
+    </w:lvl>
+    <w:lvl w:ilvl="6">
+      <w:start w:val="1"/>
+      <w:numFmt w:val="decimal"/>
+      <w:isLgl/>
+      <w:lvlText w:val="%1.%2.%3.%4.%5.%6.%7."/>
+      <w:lvlJc w:val="left"/>
+      <w:pPr>
+        <w:ind w:left="2148" w:hanging="1440"/>
+      </w:pPr>
+      <w:rPr>
+        <w:rFonts w:hint="default"/>
+      </w:rPr>
+    </w:lvl>
+    <w:lvl w:ilvl="7">
+      <w:start w:val="1"/>
+      <w:numFmt w:val="decimal"/>
+      <w:isLgl/>
+      <w:lvlText w:val="%1.%2.%3.%4.%5.%6.%7.%8."/>
+      <w:lvlJc w:val="left"/>
+      <w:pPr>
+        <w:ind w:left="2508" w:hanging="1800"/>
+      </w:pPr>
+      <w:rPr>
+        <w:rFonts w:hint="default"/>
+      </w:rPr>
+    </w:lvl>
+    <w:lvl w:ilvl="8">
+      <w:start w:val="1"/>
+      <w:numFmt w:val="decimal"/>
+      <w:isLgl/>
+      <w:lvlText w:val="%1.%2.%3.%4.%5.%6.%7.%8.%9."/>
+      <w:lvlJc w:val="left"/>
+      <w:pPr>
+        <w:ind w:left="2508" w:hanging="1800"/>
+      </w:pPr>
+      <w:rPr>
+        <w:rFonts w:hint="default"/>
+      </w:rPr>
     </w:lvl>
   </w:abstractNum>
-  <w:abstractNum w:abstractNumId="17" w15:restartNumberingAfterBreak="0">
+  <w:abstractNum w:abstractNumId="18" w15:restartNumberingAfterBreak="0">
     <w:nsid w:val="3B2C3C73"/>
     <w:multiLevelType w:val="hybridMultilevel"/>
     <w:tmpl w:val="6A106BE0"/>
@@ -13186,7 +13899,7 @@
       </w:rPr>
     </w:lvl>
   </w:abstractNum>
-  <w:abstractNum w:abstractNumId="18" w15:restartNumberingAfterBreak="0">
+  <w:abstractNum w:abstractNumId="19" w15:restartNumberingAfterBreak="0">
     <w:nsid w:val="4092689F"/>
     <w:multiLevelType w:val="multilevel"/>
     <w:tmpl w:val="040C001F"/>
@@ -13272,7 +13985,7 @@
       </w:pPr>
     </w:lvl>
   </w:abstractNum>
-  <w:abstractNum w:abstractNumId="19" w15:restartNumberingAfterBreak="0">
+  <w:abstractNum w:abstractNumId="20" w15:restartNumberingAfterBreak="0">
     <w:nsid w:val="44D60849"/>
     <w:multiLevelType w:val="hybridMultilevel"/>
     <w:tmpl w:val="F43A1C30"/>
@@ -13361,7 +14074,7 @@
       </w:pPr>
     </w:lvl>
   </w:abstractNum>
-  <w:abstractNum w:abstractNumId="20" w15:restartNumberingAfterBreak="0">
+  <w:abstractNum w:abstractNumId="21" w15:restartNumberingAfterBreak="0">
     <w:nsid w:val="47816A67"/>
     <w:multiLevelType w:val="hybridMultilevel"/>
     <w:tmpl w:val="04C4506E"/>
@@ -13450,7 +14163,7 @@
       </w:pPr>
     </w:lvl>
   </w:abstractNum>
-  <w:abstractNum w:abstractNumId="21" w15:restartNumberingAfterBreak="0">
+  <w:abstractNum w:abstractNumId="22" w15:restartNumberingAfterBreak="0">
     <w:nsid w:val="4B1C3B7C"/>
     <w:multiLevelType w:val="hybridMultilevel"/>
     <w:tmpl w:val="F76CA856"/>
@@ -13536,7 +14249,7 @@
       </w:pPr>
     </w:lvl>
   </w:abstractNum>
-  <w:abstractNum w:abstractNumId="22" w15:restartNumberingAfterBreak="0">
+  <w:abstractNum w:abstractNumId="23" w15:restartNumberingAfterBreak="0">
     <w:nsid w:val="4C0E0AEC"/>
     <w:multiLevelType w:val="hybridMultilevel"/>
     <w:tmpl w:val="1E3C6B9A"/>
@@ -13552,7 +14265,7 @@
         <w:rFonts w:ascii="Calibri" w:eastAsiaTheme="minorHAnsi" w:hAnsi="Calibri" w:cs="Calibri" w:hint="default"/>
       </w:rPr>
     </w:lvl>
-    <w:lvl w:ilvl="1" w:tplc="040C0003" w:tentative="1">
+    <w:lvl w:ilvl="1" w:tplc="040C0003">
       <w:start w:val="1"/>
       <w:numFmt w:val="bullet"/>
       <w:lvlText w:val="o"/>
@@ -13564,7 +14277,7 @@
         <w:rFonts w:ascii="Courier New" w:hAnsi="Courier New" w:cs="Courier New" w:hint="default"/>
       </w:rPr>
     </w:lvl>
-    <w:lvl w:ilvl="2" w:tplc="040C0005" w:tentative="1">
+    <w:lvl w:ilvl="2" w:tplc="040C0005">
       <w:start w:val="1"/>
       <w:numFmt w:val="bullet"/>
       <w:lvlText w:val=""/>
@@ -13576,7 +14289,7 @@
         <w:rFonts w:ascii="Wingdings" w:hAnsi="Wingdings" w:hint="default"/>
       </w:rPr>
     </w:lvl>
-    <w:lvl w:ilvl="3" w:tplc="040C0001" w:tentative="1">
+    <w:lvl w:ilvl="3" w:tplc="040C0001">
       <w:start w:val="1"/>
       <w:numFmt w:val="bullet"/>
       <w:lvlText w:val=""/>
@@ -13588,7 +14301,7 @@
         <w:rFonts w:ascii="Symbol" w:hAnsi="Symbol" w:hint="default"/>
       </w:rPr>
     </w:lvl>
-    <w:lvl w:ilvl="4" w:tplc="040C0003" w:tentative="1">
+    <w:lvl w:ilvl="4" w:tplc="040C0003">
       <w:start w:val="1"/>
       <w:numFmt w:val="bullet"/>
       <w:lvlText w:val="o"/>
@@ -13600,7 +14313,7 @@
         <w:rFonts w:ascii="Courier New" w:hAnsi="Courier New" w:cs="Courier New" w:hint="default"/>
       </w:rPr>
     </w:lvl>
-    <w:lvl w:ilvl="5" w:tplc="040C0005" w:tentative="1">
+    <w:lvl w:ilvl="5" w:tplc="040C0005">
       <w:start w:val="1"/>
       <w:numFmt w:val="bullet"/>
       <w:lvlText w:val=""/>
@@ -13612,7 +14325,7 @@
         <w:rFonts w:ascii="Wingdings" w:hAnsi="Wingdings" w:hint="default"/>
       </w:rPr>
     </w:lvl>
-    <w:lvl w:ilvl="6" w:tplc="040C0001" w:tentative="1">
+    <w:lvl w:ilvl="6" w:tplc="040C0001">
       <w:start w:val="1"/>
       <w:numFmt w:val="bullet"/>
       <w:lvlText w:val=""/>
@@ -13624,7 +14337,7 @@
         <w:rFonts w:ascii="Symbol" w:hAnsi="Symbol" w:hint="default"/>
       </w:rPr>
     </w:lvl>
-    <w:lvl w:ilvl="7" w:tplc="040C0003" w:tentative="1">
+    <w:lvl w:ilvl="7" w:tplc="040C0003">
       <w:start w:val="1"/>
       <w:numFmt w:val="bullet"/>
       <w:lvlText w:val="o"/>
@@ -13636,7 +14349,7 @@
         <w:rFonts w:ascii="Courier New" w:hAnsi="Courier New" w:cs="Courier New" w:hint="default"/>
       </w:rPr>
     </w:lvl>
-    <w:lvl w:ilvl="8" w:tplc="040C0005" w:tentative="1">
+    <w:lvl w:ilvl="8" w:tplc="040C0005">
       <w:start w:val="1"/>
       <w:numFmt w:val="bullet"/>
       <w:lvlText w:val=""/>
@@ -13649,7 +14362,7 @@
       </w:rPr>
     </w:lvl>
   </w:abstractNum>
-  <w:abstractNum w:abstractNumId="23" w15:restartNumberingAfterBreak="0">
+  <w:abstractNum w:abstractNumId="24" w15:restartNumberingAfterBreak="0">
     <w:nsid w:val="4CCE3DF6"/>
     <w:multiLevelType w:val="hybridMultilevel"/>
     <w:tmpl w:val="83967980"/>
@@ -13738,7 +14451,120 @@
       </w:pPr>
     </w:lvl>
   </w:abstractNum>
-  <w:abstractNum w:abstractNumId="24" w15:restartNumberingAfterBreak="0">
+  <w:abstractNum w:abstractNumId="25" w15:restartNumberingAfterBreak="0">
+    <w:nsid w:val="4D32308D"/>
+    <w:multiLevelType w:val="hybridMultilevel"/>
+    <w:tmpl w:val="A034979C"/>
+    <w:lvl w:ilvl="0" w:tplc="C95A147C">
+      <w:start w:val="3"/>
+      <w:numFmt w:val="bullet"/>
+      <w:lvlText w:val="-"/>
+      <w:lvlJc w:val="left"/>
+      <w:pPr>
+        <w:ind w:left="720" w:hanging="360"/>
+      </w:pPr>
+      <w:rPr>
+        <w:rFonts w:ascii="Calibri" w:eastAsiaTheme="minorHAnsi" w:hAnsi="Calibri" w:cs="Calibri" w:hint="default"/>
+      </w:rPr>
+    </w:lvl>
+    <w:lvl w:ilvl="1" w:tplc="040C0003">
+      <w:start w:val="1"/>
+      <w:numFmt w:val="bullet"/>
+      <w:lvlText w:val="o"/>
+      <w:lvlJc w:val="left"/>
+      <w:pPr>
+        <w:ind w:left="1440" w:hanging="360"/>
+      </w:pPr>
+      <w:rPr>
+        <w:rFonts w:ascii="Courier New" w:hAnsi="Courier New" w:cs="Courier New" w:hint="default"/>
+      </w:rPr>
+    </w:lvl>
+    <w:lvl w:ilvl="2" w:tplc="040C0005">
+      <w:start w:val="1"/>
+      <w:numFmt w:val="bullet"/>
+      <w:lvlText w:val=""/>
+      <w:lvlJc w:val="left"/>
+      <w:pPr>
+        <w:ind w:left="2160" w:hanging="360"/>
+      </w:pPr>
+      <w:rPr>
+        <w:rFonts w:ascii="Wingdings" w:hAnsi="Wingdings" w:hint="default"/>
+      </w:rPr>
+    </w:lvl>
+    <w:lvl w:ilvl="3" w:tplc="040C0001">
+      <w:start w:val="1"/>
+      <w:numFmt w:val="bullet"/>
+      <w:lvlText w:val=""/>
+      <w:lvlJc w:val="left"/>
+      <w:pPr>
+        <w:ind w:left="2880" w:hanging="360"/>
+      </w:pPr>
+      <w:rPr>
+        <w:rFonts w:ascii="Symbol" w:hAnsi="Symbol" w:hint="default"/>
+      </w:rPr>
+    </w:lvl>
+    <w:lvl w:ilvl="4" w:tplc="040C0003">
+      <w:start w:val="1"/>
+      <w:numFmt w:val="bullet"/>
+      <w:lvlText w:val="o"/>
+      <w:lvlJc w:val="left"/>
+      <w:pPr>
+        <w:ind w:left="3600" w:hanging="360"/>
+      </w:pPr>
+      <w:rPr>
+        <w:rFonts w:ascii="Courier New" w:hAnsi="Courier New" w:cs="Courier New" w:hint="default"/>
+      </w:rPr>
+    </w:lvl>
+    <w:lvl w:ilvl="5" w:tplc="040C0005">
+      <w:start w:val="1"/>
+      <w:numFmt w:val="bullet"/>
+      <w:lvlText w:val=""/>
+      <w:lvlJc w:val="left"/>
+      <w:pPr>
+        <w:ind w:left="4320" w:hanging="360"/>
+      </w:pPr>
+      <w:rPr>
+        <w:rFonts w:ascii="Wingdings" w:hAnsi="Wingdings" w:hint="default"/>
+      </w:rPr>
+    </w:lvl>
+    <w:lvl w:ilvl="6" w:tplc="040C0001">
+      <w:start w:val="1"/>
+      <w:numFmt w:val="bullet"/>
+      <w:lvlText w:val=""/>
+      <w:lvlJc w:val="left"/>
+      <w:pPr>
+        <w:ind w:left="5040" w:hanging="360"/>
+      </w:pPr>
+      <w:rPr>
+        <w:rFonts w:ascii="Symbol" w:hAnsi="Symbol" w:hint="default"/>
+      </w:rPr>
+    </w:lvl>
+    <w:lvl w:ilvl="7" w:tplc="040C0003">
+      <w:start w:val="1"/>
+      <w:numFmt w:val="bullet"/>
+      <w:lvlText w:val="o"/>
+      <w:lvlJc w:val="left"/>
+      <w:pPr>
+        <w:ind w:left="5760" w:hanging="360"/>
+      </w:pPr>
+      <w:rPr>
+        <w:rFonts w:ascii="Courier New" w:hAnsi="Courier New" w:cs="Courier New" w:hint="default"/>
+      </w:rPr>
+    </w:lvl>
+    <w:lvl w:ilvl="8" w:tplc="C95A147C">
+      <w:start w:val="3"/>
+      <w:numFmt w:val="bullet"/>
+      <w:lvlText w:val="-"/>
+      <w:lvlJc w:val="left"/>
+      <w:pPr>
+        <w:ind w:left="6480" w:hanging="360"/>
+      </w:pPr>
+      <w:rPr>
+        <w:rFonts w:ascii="Calibri" w:eastAsiaTheme="minorHAnsi" w:hAnsi="Calibri" w:cs="Calibri" w:hint="default"/>
+      </w:rPr>
+    </w:lvl>
+  </w:abstractNum>
+  <w:abstractNum w:abstractNumId="26" w15:restartNumberingAfterBreak="0">
     <w:nsid w:val="4FD60E58"/>
     <w:multiLevelType w:val="multilevel"/>
     <w:tmpl w:val="7A78C882"/>
@@ -13851,7 +14677,7 @@
       </w:rPr>
     </w:lvl>
   </w:abstractNum>
-  <w:abstractNum w:abstractNumId="25" w15:restartNumberingAfterBreak="0">
+  <w:abstractNum w:abstractNumId="27" w15:restartNumberingAfterBreak="0">
     <w:nsid w:val="538320F8"/>
     <w:multiLevelType w:val="hybridMultilevel"/>
     <w:tmpl w:val="C526F32C"/>
@@ -13940,7 +14766,7 @@
       </w:pPr>
     </w:lvl>
   </w:abstractNum>
-  <w:abstractNum w:abstractNumId="26" w15:restartNumberingAfterBreak="0">
+  <w:abstractNum w:abstractNumId="28" w15:restartNumberingAfterBreak="0">
     <w:nsid w:val="555E4318"/>
     <w:multiLevelType w:val="hybridMultilevel"/>
     <w:tmpl w:val="F5707BD2"/>
@@ -14029,7 +14855,7 @@
       </w:pPr>
     </w:lvl>
   </w:abstractNum>
-  <w:abstractNum w:abstractNumId="27" w15:restartNumberingAfterBreak="0">
+  <w:abstractNum w:abstractNumId="29" w15:restartNumberingAfterBreak="0">
     <w:nsid w:val="5620509C"/>
     <w:multiLevelType w:val="multilevel"/>
     <w:tmpl w:val="EADA4354"/>
@@ -14150,7 +14976,7 @@
       </w:rPr>
     </w:lvl>
   </w:abstractNum>
-  <w:abstractNum w:abstractNumId="28" w15:restartNumberingAfterBreak="0">
+  <w:abstractNum w:abstractNumId="30" w15:restartNumberingAfterBreak="0">
     <w:nsid w:val="570F2D98"/>
     <w:multiLevelType w:val="multilevel"/>
     <w:tmpl w:val="EADA4354"/>
@@ -14271,7 +15097,7 @@
       </w:rPr>
     </w:lvl>
   </w:abstractNum>
-  <w:abstractNum w:abstractNumId="29" w15:restartNumberingAfterBreak="0">
+  <w:abstractNum w:abstractNumId="31" w15:restartNumberingAfterBreak="0">
     <w:nsid w:val="585D3C76"/>
     <w:multiLevelType w:val="multilevel"/>
     <w:tmpl w:val="040C001F"/>
@@ -14357,7 +15183,7 @@
       </w:pPr>
     </w:lvl>
   </w:abstractNum>
-  <w:abstractNum w:abstractNumId="30" w15:restartNumberingAfterBreak="0">
+  <w:abstractNum w:abstractNumId="32" w15:restartNumberingAfterBreak="0">
     <w:nsid w:val="62CD2C3F"/>
     <w:multiLevelType w:val="multilevel"/>
     <w:tmpl w:val="040C001F"/>
@@ -14443,7 +15269,7 @@
       </w:pPr>
     </w:lvl>
   </w:abstractNum>
-  <w:abstractNum w:abstractNumId="31" w15:restartNumberingAfterBreak="0">
+  <w:abstractNum w:abstractNumId="33" w15:restartNumberingAfterBreak="0">
     <w:nsid w:val="6951043A"/>
     <w:multiLevelType w:val="hybridMultilevel"/>
     <w:tmpl w:val="C0FC12C4"/>
@@ -14529,7 +15355,7 @@
       </w:pPr>
     </w:lvl>
   </w:abstractNum>
-  <w:abstractNum w:abstractNumId="32" w15:restartNumberingAfterBreak="0">
+  <w:abstractNum w:abstractNumId="34" w15:restartNumberingAfterBreak="0">
     <w:nsid w:val="69E37939"/>
     <w:multiLevelType w:val="hybridMultilevel"/>
     <w:tmpl w:val="F43A1C30"/>
@@ -14618,7 +15444,7 @@
       </w:pPr>
     </w:lvl>
   </w:abstractNum>
-  <w:abstractNum w:abstractNumId="33" w15:restartNumberingAfterBreak="0">
+  <w:abstractNum w:abstractNumId="35" w15:restartNumberingAfterBreak="0">
     <w:nsid w:val="6B0E44E1"/>
     <w:multiLevelType w:val="multilevel"/>
     <w:tmpl w:val="040C001F"/>
@@ -14704,7 +15530,7 @@
       </w:pPr>
     </w:lvl>
   </w:abstractNum>
-  <w:abstractNum w:abstractNumId="34" w15:restartNumberingAfterBreak="0">
+  <w:abstractNum w:abstractNumId="36" w15:restartNumberingAfterBreak="0">
     <w:nsid w:val="6CD461A1"/>
     <w:multiLevelType w:val="multilevel"/>
     <w:tmpl w:val="040C001F"/>
@@ -14790,7 +15616,7 @@
       </w:pPr>
     </w:lvl>
   </w:abstractNum>
-  <w:abstractNum w:abstractNumId="35" w15:restartNumberingAfterBreak="0">
+  <w:abstractNum w:abstractNumId="37" w15:restartNumberingAfterBreak="0">
     <w:nsid w:val="75BE3DBE"/>
     <w:multiLevelType w:val="hybridMultilevel"/>
     <w:tmpl w:val="F43A1C30"/>
@@ -14880,112 +15706,118 @@
     </w:lvl>
   </w:abstractNum>
   <w:num w:numId="1">
-    <w:abstractNumId w:val="34"/>
+    <w:abstractNumId w:val="36"/>
   </w:num>
   <w:num w:numId="2">
-    <w:abstractNumId w:val="21"/>
+    <w:abstractNumId w:val="22"/>
   </w:num>
   <w:num w:numId="3">
     <w:abstractNumId w:val="0"/>
   </w:num>
   <w:num w:numId="4">
+    <w:abstractNumId w:val="35"/>
+  </w:num>
+  <w:num w:numId="5">
+    <w:abstractNumId w:val="19"/>
+  </w:num>
+  <w:num w:numId="6">
     <w:abstractNumId w:val="33"/>
   </w:num>
-  <w:num w:numId="5">
-    <w:abstractNumId w:val="18"/>
-  </w:num>
-  <w:num w:numId="6">
-    <w:abstractNumId w:val="31"/>
-  </w:num>
   <w:num w:numId="7">
-    <w:abstractNumId w:val="3"/>
+    <w:abstractNumId w:val="4"/>
   </w:num>
   <w:num w:numId="8">
-    <w:abstractNumId w:val="9"/>
+    <w:abstractNumId w:val="10"/>
   </w:num>
   <w:num w:numId="9">
-    <w:abstractNumId w:val="8"/>
+    <w:abstractNumId w:val="9"/>
   </w:num>
   <w:num w:numId="10">
     <w:abstractNumId w:val="1"/>
   </w:num>
   <w:num w:numId="11">
+    <w:abstractNumId w:val="32"/>
+  </w:num>
+  <w:num w:numId="12">
+    <w:abstractNumId w:val="11"/>
+  </w:num>
+  <w:num w:numId="13">
+    <w:abstractNumId w:val="31"/>
+  </w:num>
+  <w:num w:numId="14">
+    <w:abstractNumId w:val="15"/>
+  </w:num>
+  <w:num w:numId="15">
+    <w:abstractNumId w:val="7"/>
+  </w:num>
+  <w:num w:numId="16">
+    <w:abstractNumId w:val="14"/>
+  </w:num>
+  <w:num w:numId="17">
+    <w:abstractNumId w:val="18"/>
+  </w:num>
+  <w:num w:numId="18">
+    <w:abstractNumId w:val="34"/>
+  </w:num>
+  <w:num w:numId="19">
+    <w:abstractNumId w:val="20"/>
+  </w:num>
+  <w:num w:numId="20">
+    <w:abstractNumId w:val="37"/>
+  </w:num>
+  <w:num w:numId="21">
+    <w:abstractNumId w:val="6"/>
+  </w:num>
+  <w:num w:numId="22">
+    <w:abstractNumId w:val="13"/>
+  </w:num>
+  <w:num w:numId="23">
+    <w:abstractNumId w:val="5"/>
+  </w:num>
+  <w:num w:numId="24">
+    <w:abstractNumId w:val="21"/>
+  </w:num>
+  <w:num w:numId="25">
     <w:abstractNumId w:val="30"/>
   </w:num>
-  <w:num w:numId="12">
-    <w:abstractNumId w:val="10"/>
+  <w:num w:numId="26">
+    <w:abstractNumId w:val="23"/>
   </w:num>
-  <w:num w:numId="13">
+  <w:num w:numId="27">
+    <w:abstractNumId w:val="17"/>
+  </w:num>
+  <w:num w:numId="28">
+    <w:abstractNumId w:val="3"/>
+  </w:num>
+  <w:num w:numId="29">
+    <w:abstractNumId w:val="8"/>
+  </w:num>
+  <w:num w:numId="30">
+    <w:abstractNumId w:val="26"/>
+  </w:num>
+  <w:num w:numId="31">
     <w:abstractNumId w:val="29"/>
   </w:num>
-  <w:num w:numId="14">
-    <w:abstractNumId w:val="14"/>
+  <w:num w:numId="32">
+    <w:abstractNumId w:val="16"/>
   </w:num>
-  <w:num w:numId="15">
-    <w:abstractNumId w:val="6"/>
+  <w:num w:numId="33">
+    <w:abstractNumId w:val="24"/>
   </w:num>
-  <w:num w:numId="16">
-    <w:abstractNumId w:val="13"/>
+  <w:num w:numId="34">
+    <w:abstractNumId w:val="28"/>
   </w:num>
-  <w:num w:numId="17">
-    <w:abstractNumId w:val="17"/>
-  </w:num>
-  <w:num w:numId="18">
-    <w:abstractNumId w:val="32"/>
-  </w:num>
-  <w:num w:numId="19">
-    <w:abstractNumId w:val="19"/>
-  </w:num>
-  <w:num w:numId="20">
-    <w:abstractNumId w:val="35"/>
-  </w:num>
-  <w:num w:numId="21">
-    <w:abstractNumId w:val="5"/>
-  </w:num>
-  <w:num w:numId="22">
+  <w:num w:numId="35">
     <w:abstractNumId w:val="12"/>
   </w:num>
-  <w:num w:numId="23">
-    <w:abstractNumId w:val="4"/>
-  </w:num>
-  <w:num w:numId="24">
-    <w:abstractNumId w:val="20"/>
-  </w:num>
-  <w:num w:numId="25">
-    <w:abstractNumId w:val="28"/>
-  </w:num>
-  <w:num w:numId="26">
-    <w:abstractNumId w:val="22"/>
-  </w:num>
-  <w:num w:numId="27">
-    <w:abstractNumId w:val="16"/>
-  </w:num>
-  <w:num w:numId="28">
-    <w:abstractNumId w:val="2"/>
-  </w:num>
-  <w:num w:numId="29">
-    <w:abstractNumId w:val="7"/>
-  </w:num>
-  <w:num w:numId="30">
-    <w:abstractNumId w:val="24"/>
-  </w:num>
-  <w:num w:numId="31">
+  <w:num w:numId="36">
     <w:abstractNumId w:val="27"/>
   </w:num>
-  <w:num w:numId="32">
-    <w:abstractNumId w:val="15"/>
+  <w:num w:numId="37">
+    <w:abstractNumId w:val="25"/>
   </w:num>
-  <w:num w:numId="33">
-    <w:abstractNumId w:val="23"/>
-  </w:num>
-  <w:num w:numId="34">
-    <w:abstractNumId w:val="26"/>
-  </w:num>
-  <w:num w:numId="35">
-    <w:abstractNumId w:val="11"/>
-  </w:num>
-  <w:num w:numId="36">
-    <w:abstractNumId w:val="25"/>
+  <w:num w:numId="38">
+    <w:abstractNumId w:val="2"/>
   </w:num>
 </w:numbering>
 </file>

</xml_diff>